<commit_message>
Added some screenshots User manual
</commit_message>
<xml_diff>
--- a/Software Development Team User Manual.docx
+++ b/Software Development Team User Manual.docx
@@ -1904,381 +1904,25 @@
           <w:numId w:val="12"/>
         </w:numPr>
       </w:pPr>
-      <w:r>
-        <w:t>On clicking the</w:t>
-      </w:r>
-      <w:r>
-        <w:t xml:space="preserve"> </w:t>
-      </w:r>
-      <w:r>
-        <w:t>Let’s Quiz icon, the let’s quiz splash screen will show for three seconds</w:t>
-      </w:r>
-      <w:r>
-        <w:t xml:space="preserve">, and </w:t>
-      </w:r>
-      <w:r>
-        <w:t xml:space="preserve">then </w:t>
-      </w:r>
-      <w:r>
-        <w:t>display Login</w:t>
-      </w:r>
-      <w:r>
-        <w:t>/Register</w:t>
-      </w:r>
-      <w:r>
-        <w:t xml:space="preserve"> page. </w:t>
-      </w:r>
-    </w:p>
-    <w:p>
-      <w:r>
-        <w:t>Login</w:t>
-      </w:r>
-      <w:r>
-        <w:t>/Register</w:t>
-      </w:r>
-      <w:r>
-        <w:t xml:space="preserve"> page </w:t>
-      </w:r>
-      <w:r>
-        <w:t>contains the following options:</w:t>
-      </w:r>
-    </w:p>
-    <w:p>
-      <w:pPr>
-        <w:pStyle w:val="ListParagraph"/>
-        <w:numPr>
-          <w:ilvl w:val="1"/>
-          <w:numId w:val="13"/>
-        </w:numPr>
-      </w:pPr>
-      <w:r>
-        <w:t>Register</w:t>
-      </w:r>
-      <w:r>
-        <w:t xml:space="preserve"> button</w:t>
-      </w:r>
-    </w:p>
-    <w:p>
-      <w:pPr>
-        <w:pStyle w:val="ListParagraph"/>
-        <w:numPr>
-          <w:ilvl w:val="1"/>
-          <w:numId w:val="13"/>
-        </w:numPr>
-      </w:pPr>
-      <w:r>
-        <w:t>Login</w:t>
-      </w:r>
-      <w:r>
-        <w:t xml:space="preserve"> button</w:t>
-      </w:r>
-    </w:p>
-    <w:p>
-      <w:r>
-        <w:t xml:space="preserve">First time users should select register, this will allow them to register a Let’s </w:t>
-      </w:r>
-      <w:r>
-        <w:t>Quiz account</w:t>
-      </w:r>
-      <w:r>
-        <w:t>.</w:t>
-      </w:r>
-    </w:p>
-    <w:p>
-      <w:r>
-        <w:t xml:space="preserve">If you already gave an account, or wish to login using one of our social media options either Facebook or Google Play Services, press Login </w:t>
-      </w:r>
-    </w:p>
-    <w:p>
-      <w:pPr>
-        <w:ind w:left="360"/>
-      </w:pPr>
-      <w:r>
-        <w:rPr>
-          <w:b/>
-          <w:color w:val="FF0000"/>
-        </w:rPr>
-        <w:t xml:space="preserve">Note: </w:t>
-      </w:r>
-      <w:r>
-        <w:t>This application will require an internet connection at start up to access questions</w:t>
-      </w:r>
-      <w:r>
-        <w:t>.</w:t>
-      </w:r>
-    </w:p>
-    <w:p/>
-    <w:p>
-      <w:pPr>
-        <w:pStyle w:val="Heading2"/>
-      </w:pPr>
-      <w:bookmarkStart w:id="7" w:name="_Toc521952647"/>
-      <w:r>
-        <w:t>Register</w:t>
-      </w:r>
-      <w:bookmarkEnd w:id="7"/>
-    </w:p>
-    <w:p>
-      <w:r>
-        <w:t>To register with the Let’s Quiz application, follow the steps given below:</w:t>
-      </w:r>
-    </w:p>
-    <w:p>
-      <w:pPr>
-        <w:pStyle w:val="ListParagraph"/>
-        <w:numPr>
-          <w:ilvl w:val="0"/>
-          <w:numId w:val="15"/>
-        </w:numPr>
-        <w:ind w:left="720"/>
-      </w:pPr>
-      <w:r>
-        <w:lastRenderedPageBreak/>
-        <w:t xml:space="preserve">Start the </w:t>
-      </w:r>
-      <w:r>
-        <w:t xml:space="preserve">Let’s Quiz application. </w:t>
-      </w:r>
-    </w:p>
-    <w:p>
-      <w:pPr>
-        <w:pStyle w:val="ListParagraph"/>
-        <w:numPr>
-          <w:ilvl w:val="0"/>
-          <w:numId w:val="15"/>
-        </w:numPr>
-        <w:ind w:left="720"/>
-      </w:pPr>
-      <w:r>
-        <w:t xml:space="preserve">The Login/Register page is displayed after a few seconds. </w:t>
-      </w:r>
-    </w:p>
-    <w:p>
-      <w:pPr>
-        <w:pStyle w:val="ListParagraph"/>
-        <w:numPr>
-          <w:ilvl w:val="0"/>
-          <w:numId w:val="15"/>
-        </w:numPr>
-        <w:ind w:left="720"/>
-      </w:pPr>
-      <w:r>
-        <w:t>Click the Register button</w:t>
-      </w:r>
-      <w:r>
-        <w:t>.</w:t>
-      </w:r>
-    </w:p>
-    <w:p>
-      <w:pPr>
-        <w:pStyle w:val="ListParagraph"/>
-        <w:numPr>
-          <w:ilvl w:val="0"/>
-          <w:numId w:val="15"/>
-        </w:numPr>
-        <w:ind w:left="720"/>
-      </w:pPr>
-      <w:r>
-        <w:t>The Register Page will open</w:t>
-      </w:r>
-    </w:p>
-    <w:p>
-      <w:r>
-        <w:t xml:space="preserve">The </w:t>
-      </w:r>
-      <w:r>
-        <w:t>Register page contains the following options:</w:t>
-      </w:r>
-    </w:p>
-    <w:p>
-      <w:pPr>
-        <w:pStyle w:val="ListParagraph"/>
-        <w:numPr>
-          <w:ilvl w:val="1"/>
-          <w:numId w:val="16"/>
-        </w:numPr>
-      </w:pPr>
-      <w:r>
-        <w:t>Username</w:t>
-      </w:r>
-    </w:p>
-    <w:p>
-      <w:pPr>
-        <w:pStyle w:val="ListParagraph"/>
-        <w:numPr>
-          <w:ilvl w:val="1"/>
-          <w:numId w:val="16"/>
-        </w:numPr>
-      </w:pPr>
-      <w:r>
-        <w:t>Email</w:t>
-      </w:r>
-    </w:p>
-    <w:p>
-      <w:pPr>
-        <w:pStyle w:val="ListParagraph"/>
-        <w:numPr>
-          <w:ilvl w:val="1"/>
-          <w:numId w:val="16"/>
-        </w:numPr>
-      </w:pPr>
-      <w:r>
-        <w:t>Password</w:t>
-      </w:r>
-    </w:p>
-    <w:p>
-      <w:pPr>
-        <w:pStyle w:val="ListParagraph"/>
-        <w:numPr>
-          <w:ilvl w:val="1"/>
-          <w:numId w:val="16"/>
-        </w:numPr>
-      </w:pPr>
-      <w:r>
-        <w:t>Confirm Password</w:t>
-      </w:r>
-    </w:p>
-    <w:p>
-      <w:pPr>
-        <w:pStyle w:val="ListParagraph"/>
-        <w:numPr>
-          <w:ilvl w:val="1"/>
-          <w:numId w:val="16"/>
-        </w:numPr>
-      </w:pPr>
-      <w:r>
-        <w:t>Register Link</w:t>
-      </w:r>
-    </w:p>
-    <w:p>
-      <w:pPr>
-        <w:pStyle w:val="ListParagraph"/>
-        <w:numPr>
-          <w:ilvl w:val="1"/>
-          <w:numId w:val="16"/>
-        </w:numPr>
-      </w:pPr>
-      <w:r>
-        <w:t>Skip Link</w:t>
-      </w:r>
-    </w:p>
-    <w:p>
-      <w:r>
-        <w:t>To register fill in the fields username, email and both password fields, if any of these are left blank you will receive a message stating that the field cannot be empty. Once all fields are filled in press register, you will be logged in and taken to the main menu (section 5)</w:t>
-      </w:r>
-      <w:r>
-        <w:t>.</w:t>
-      </w:r>
-    </w:p>
-    <w:p>
-      <w:r>
-        <w:t>If you do not wish to register</w:t>
-      </w:r>
-      <w:r>
-        <w:t xml:space="preserve"> an account, you can press skip</w:t>
-      </w:r>
-      <w:r>
-        <w:t xml:space="preserve">, and you will be taken to the guest </w:t>
-      </w:r>
-      <w:r>
-        <w:t xml:space="preserve">main </w:t>
-      </w:r>
-      <w:r>
-        <w:t>menu</w:t>
-      </w:r>
-      <w:r>
-        <w:t xml:space="preserve"> which has limited options (section 5).</w:t>
-      </w:r>
-    </w:p>
-    <w:p/>
-    <w:p>
-      <w:pPr>
-        <w:pStyle w:val="Heading2"/>
-      </w:pPr>
-      <w:bookmarkStart w:id="8" w:name="_Toc521952648"/>
-      <w:r>
-        <w:t>Login</w:t>
-      </w:r>
-      <w:bookmarkEnd w:id="8"/>
-    </w:p>
-    <w:p>
-      <w:r>
-        <w:t xml:space="preserve">To login with the Let’s Quiz </w:t>
-      </w:r>
-      <w:r>
-        <w:t>application, follow the steps given below:</w:t>
-      </w:r>
-    </w:p>
-    <w:p>
-      <w:pPr>
-        <w:pStyle w:val="ListParagraph"/>
-        <w:numPr>
-          <w:ilvl w:val="0"/>
-          <w:numId w:val="19"/>
-        </w:numPr>
-      </w:pPr>
-      <w:r>
-        <w:t xml:space="preserve">Start the Let’s Quiz application. </w:t>
-      </w:r>
-    </w:p>
-    <w:p>
-      <w:pPr>
-        <w:pStyle w:val="ListParagraph"/>
-        <w:numPr>
-          <w:ilvl w:val="0"/>
-          <w:numId w:val="19"/>
-        </w:numPr>
-      </w:pPr>
-      <w:r>
-        <w:t xml:space="preserve">The Login/Register page is displayed after a few seconds. </w:t>
-      </w:r>
-    </w:p>
-    <w:p>
-      <w:pPr>
-        <w:pStyle w:val="ListParagraph"/>
-        <w:numPr>
-          <w:ilvl w:val="0"/>
-          <w:numId w:val="19"/>
-        </w:numPr>
-      </w:pPr>
-      <w:r>
-        <w:t>Click the Login button.</w:t>
-      </w:r>
-    </w:p>
-    <w:p>
-      <w:pPr>
-        <w:pStyle w:val="ListParagraph"/>
-        <w:numPr>
-          <w:ilvl w:val="0"/>
-          <w:numId w:val="19"/>
-        </w:numPr>
-      </w:pPr>
+      <w:bookmarkStart w:id="7" w:name="_GoBack"/>
       <w:r>
         <w:rPr>
           <w:noProof/>
           <w:lang w:eastAsia="en-AU"/>
         </w:rPr>
         <w:drawing>
-          <wp:anchor distT="0" distB="0" distL="114300" distR="114300" simplePos="0" relativeHeight="251658240" behindDoc="1" locked="0" layoutInCell="1" allowOverlap="1" wp14:anchorId="4A191AB0" wp14:editId="04020509">
+          <wp:anchor distT="0" distB="0" distL="114300" distR="114300" simplePos="0" relativeHeight="251663360" behindDoc="0" locked="0" layoutInCell="1" allowOverlap="1" wp14:anchorId="169CC248" wp14:editId="1B6D125B">
             <wp:simplePos x="0" y="0"/>
             <wp:positionH relativeFrom="column">
-              <wp:posOffset>3409950</wp:posOffset>
+              <wp:posOffset>3819525</wp:posOffset>
             </wp:positionH>
             <wp:positionV relativeFrom="paragraph">
-              <wp:posOffset>187325</wp:posOffset>
+              <wp:posOffset>415925</wp:posOffset>
             </wp:positionV>
-            <wp:extent cx="2095500" cy="3343275"/>
-            <wp:effectExtent l="0" t="0" r="0" b="9525"/>
-            <wp:wrapTight wrapText="bothSides">
-              <wp:wrapPolygon edited="0">
-                <wp:start x="0" y="0"/>
-                <wp:lineTo x="0" y="21538"/>
-                <wp:lineTo x="21404" y="21538"/>
-                <wp:lineTo x="21404" y="0"/>
-                <wp:lineTo x="0" y="0"/>
-              </wp:wrapPolygon>
-            </wp:wrapTight>
-            <wp:docPr id="1" name="Picture 1" descr="C:\Users\Michelle\AppData\Local\Microsoft\Windows\INetCache\Content.Word\existing_entry.png"/>
+            <wp:extent cx="1676400" cy="2686050"/>
+            <wp:effectExtent l="0" t="0" r="0" b="0"/>
+            <wp:wrapSquare wrapText="bothSides"/>
+            <wp:docPr id="2" name="Picture 2" descr="C:\Users\Michelle\AppData\Local\Microsoft\Windows\INetCache\Content.Word\2018-05-27_20-16-02.png"/>
             <wp:cNvGraphicFramePr>
               <a:graphicFrameLocks xmlns:a="http://schemas.openxmlformats.org/drawingml/2006/main" noChangeAspect="1"/>
             </wp:cNvGraphicFramePr>
@@ -2286,7 +1930,7 @@
               <a:graphicData uri="http://schemas.openxmlformats.org/drawingml/2006/picture">
                 <pic:pic xmlns:pic="http://schemas.openxmlformats.org/drawingml/2006/picture">
                   <pic:nvPicPr>
-                    <pic:cNvPr id="0" name="Picture 8" descr="C:\Users\Michelle\AppData\Local\Microsoft\Windows\INetCache\Content.Word\existing_entry.png"/>
+                    <pic:cNvPr id="0" name="Picture 10" descr="C:\Users\Michelle\AppData\Local\Microsoft\Windows\INetCache\Content.Word\2018-05-27_20-16-02.png"/>
                     <pic:cNvPicPr>
                       <a:picLocks noChangeAspect="1" noChangeArrowheads="1"/>
                     </pic:cNvPicPr>
@@ -2307,7 +1951,7 @@
                   <pic:spPr bwMode="auto">
                     <a:xfrm>
                       <a:off x="0" y="0"/>
-                      <a:ext cx="2095500" cy="3343275"/>
+                      <a:ext cx="1676400" cy="2686050"/>
                     </a:xfrm>
                     <a:prstGeom prst="rect">
                       <a:avLst/>
@@ -2329,6 +1973,527 @@
           </wp:anchor>
         </w:drawing>
       </w:r>
+      <w:bookmarkEnd w:id="7"/>
+      <w:r>
+        <w:t>On clicking the</w:t>
+      </w:r>
+      <w:r>
+        <w:t xml:space="preserve"> </w:t>
+      </w:r>
+      <w:r>
+        <w:t>Let’s Quiz icon, the let’s quiz splash screen will show for three seconds</w:t>
+      </w:r>
+      <w:r>
+        <w:t xml:space="preserve">, and </w:t>
+      </w:r>
+      <w:r>
+        <w:t xml:space="preserve">then </w:t>
+      </w:r>
+      <w:r>
+        <w:t>display Login</w:t>
+      </w:r>
+      <w:r>
+        <w:t>/Register</w:t>
+      </w:r>
+      <w:r>
+        <w:t xml:space="preserve"> page. </w:t>
+      </w:r>
+    </w:p>
+    <w:p>
+      <w:r>
+        <w:t>Login</w:t>
+      </w:r>
+      <w:r>
+        <w:t>/Register</w:t>
+      </w:r>
+      <w:r>
+        <w:t xml:space="preserve"> page </w:t>
+      </w:r>
+      <w:r>
+        <w:t>contains the following options:</w:t>
+      </w:r>
+      <w:r>
+        <w:t xml:space="preserve"> </w:t>
+      </w:r>
+    </w:p>
+    <w:p>
+      <w:pPr>
+        <w:pStyle w:val="ListParagraph"/>
+        <w:numPr>
+          <w:ilvl w:val="1"/>
+          <w:numId w:val="13"/>
+        </w:numPr>
+      </w:pPr>
+      <w:r>
+        <w:t>Register</w:t>
+      </w:r>
+      <w:r>
+        <w:t xml:space="preserve"> button</w:t>
+      </w:r>
+    </w:p>
+    <w:p>
+      <w:pPr>
+        <w:pStyle w:val="ListParagraph"/>
+        <w:numPr>
+          <w:ilvl w:val="1"/>
+          <w:numId w:val="13"/>
+        </w:numPr>
+      </w:pPr>
+      <w:r>
+        <w:t>Login</w:t>
+      </w:r>
+      <w:r>
+        <w:t xml:space="preserve"> button</w:t>
+      </w:r>
+    </w:p>
+    <w:p>
+      <w:r>
+        <w:t xml:space="preserve">First time users should select register, this will allow them to register a Let’s </w:t>
+      </w:r>
+      <w:r>
+        <w:t>Quiz account</w:t>
+      </w:r>
+      <w:r>
+        <w:t>.</w:t>
+      </w:r>
+    </w:p>
+    <w:p>
+      <w:r>
+        <w:t xml:space="preserve">If you already gave an account, or wish to login using one of our social media options either Facebook or Google Play Services, press Login </w:t>
+      </w:r>
+    </w:p>
+    <w:p>
+      <w:pPr>
+        <w:ind w:left="360"/>
+      </w:pPr>
+      <w:r>
+        <w:rPr>
+          <w:b/>
+          <w:color w:val="FF0000"/>
+        </w:rPr>
+        <w:t xml:space="preserve">Note: </w:t>
+      </w:r>
+      <w:r>
+        <w:t>This application will require an internet connection at start up to access questions</w:t>
+      </w:r>
+      <w:r>
+        <w:t>.</w:t>
+      </w:r>
+    </w:p>
+    <w:p/>
+    <w:p>
+      <w:pPr>
+        <w:pStyle w:val="Heading2"/>
+      </w:pPr>
+      <w:bookmarkStart w:id="8" w:name="_Toc521952647"/>
+      <w:r>
+        <w:lastRenderedPageBreak/>
+        <w:t>Register</w:t>
+      </w:r>
+      <w:bookmarkEnd w:id="8"/>
+    </w:p>
+    <w:p>
+      <w:r>
+        <w:t>To register with the Let’s Quiz application, follow the steps given below:</w:t>
+      </w:r>
+    </w:p>
+    <w:p>
+      <w:pPr>
+        <w:pStyle w:val="ListParagraph"/>
+        <w:numPr>
+          <w:ilvl w:val="0"/>
+          <w:numId w:val="15"/>
+        </w:numPr>
+        <w:ind w:left="720"/>
+      </w:pPr>
+      <w:r>
+        <w:t xml:space="preserve">Start the </w:t>
+      </w:r>
+      <w:r>
+        <w:t xml:space="preserve">Let’s Quiz application. </w:t>
+      </w:r>
+    </w:p>
+    <w:p>
+      <w:pPr>
+        <w:pStyle w:val="ListParagraph"/>
+        <w:numPr>
+          <w:ilvl w:val="0"/>
+          <w:numId w:val="15"/>
+        </w:numPr>
+        <w:ind w:left="720"/>
+      </w:pPr>
+      <w:r>
+        <w:t xml:space="preserve">The Login/Register page is displayed after a few seconds. </w:t>
+      </w:r>
+    </w:p>
+    <w:p>
+      <w:pPr>
+        <w:pStyle w:val="ListParagraph"/>
+        <w:numPr>
+          <w:ilvl w:val="0"/>
+          <w:numId w:val="15"/>
+        </w:numPr>
+        <w:ind w:left="720"/>
+      </w:pPr>
+      <w:r>
+        <w:rPr>
+          <w:noProof/>
+        </w:rPr>
+        <w:pict w14:anchorId="03C19960">
+          <v:shapetype id="_x0000_t75" coordsize="21600,21600" o:spt="75" o:preferrelative="t" path="m@4@5l@4@11@9@11@9@5xe" filled="f" stroked="f">
+            <v:stroke joinstyle="miter"/>
+            <v:formulas>
+              <v:f eqn="if lineDrawn pixelLineWidth 0"/>
+              <v:f eqn="sum @0 1 0"/>
+              <v:f eqn="sum 0 0 @1"/>
+              <v:f eqn="prod @2 1 2"/>
+              <v:f eqn="prod @3 21600 pixelWidth"/>
+              <v:f eqn="prod @3 21600 pixelHeight"/>
+              <v:f eqn="sum @0 0 1"/>
+              <v:f eqn="prod @6 1 2"/>
+              <v:f eqn="prod @7 21600 pixelWidth"/>
+              <v:f eqn="sum @8 21600 0"/>
+              <v:f eqn="prod @7 21600 pixelHeight"/>
+              <v:f eqn="sum @10 21600 0"/>
+            </v:formulas>
+            <v:path o:extrusionok="f" gradientshapeok="t" o:connecttype="rect"/>
+            <o:lock v:ext="edit" aspectratio="t"/>
+          </v:shapetype>
+          <v:shape id="_x0000_s1026" type="#_x0000_t75" style="position:absolute;left:0;text-align:left;margin-left:300pt;margin-top:7.7pt;width:139.9pt;height:223.55pt;z-index:251660288;mso-position-horizontal-relative:text;mso-position-vertical-relative:text;mso-width-relative:page;mso-height-relative:page">
+            <v:imagedata r:id="rId11" o:title="new_entry"/>
+            <w10:wrap type="square"/>
+          </v:shape>
+        </w:pict>
+      </w:r>
+      <w:r>
+        <w:t>Click the Register button</w:t>
+      </w:r>
+      <w:r>
+        <w:t>.</w:t>
+      </w:r>
+    </w:p>
+    <w:p>
+      <w:pPr>
+        <w:pStyle w:val="ListParagraph"/>
+        <w:numPr>
+          <w:ilvl w:val="0"/>
+          <w:numId w:val="15"/>
+        </w:numPr>
+        <w:ind w:left="720"/>
+      </w:pPr>
+      <w:r>
+        <w:t>The Register Page will open</w:t>
+      </w:r>
+    </w:p>
+    <w:p>
+      <w:r>
+        <w:t xml:space="preserve">The </w:t>
+      </w:r>
+      <w:r>
+        <w:t>Register page contains the following options:</w:t>
+      </w:r>
+    </w:p>
+    <w:p>
+      <w:pPr>
+        <w:pStyle w:val="ListParagraph"/>
+        <w:numPr>
+          <w:ilvl w:val="1"/>
+          <w:numId w:val="16"/>
+        </w:numPr>
+      </w:pPr>
+      <w:r>
+        <w:t>Username</w:t>
+      </w:r>
+    </w:p>
+    <w:p>
+      <w:pPr>
+        <w:pStyle w:val="ListParagraph"/>
+        <w:numPr>
+          <w:ilvl w:val="1"/>
+          <w:numId w:val="16"/>
+        </w:numPr>
+      </w:pPr>
+      <w:r>
+        <w:t>Email</w:t>
+      </w:r>
+    </w:p>
+    <w:p>
+      <w:pPr>
+        <w:pStyle w:val="ListParagraph"/>
+        <w:numPr>
+          <w:ilvl w:val="1"/>
+          <w:numId w:val="16"/>
+        </w:numPr>
+      </w:pPr>
+      <w:r>
+        <w:t>Password</w:t>
+      </w:r>
+    </w:p>
+    <w:p>
+      <w:pPr>
+        <w:pStyle w:val="ListParagraph"/>
+        <w:numPr>
+          <w:ilvl w:val="1"/>
+          <w:numId w:val="16"/>
+        </w:numPr>
+      </w:pPr>
+      <w:r>
+        <w:t>Confirm Password</w:t>
+      </w:r>
+    </w:p>
+    <w:p>
+      <w:pPr>
+        <w:pStyle w:val="ListParagraph"/>
+        <w:numPr>
+          <w:ilvl w:val="1"/>
+          <w:numId w:val="16"/>
+        </w:numPr>
+      </w:pPr>
+      <w:r>
+        <w:t>Register Link</w:t>
+      </w:r>
+    </w:p>
+    <w:p>
+      <w:pPr>
+        <w:pStyle w:val="ListParagraph"/>
+        <w:numPr>
+          <w:ilvl w:val="1"/>
+          <w:numId w:val="16"/>
+        </w:numPr>
+      </w:pPr>
+      <w:r>
+        <w:t>Skip Link</w:t>
+      </w:r>
+    </w:p>
+    <w:p>
+      <w:pPr>
+        <w:pStyle w:val="ListParagraph"/>
+        <w:numPr>
+          <w:ilvl w:val="1"/>
+          <w:numId w:val="16"/>
+        </w:numPr>
+      </w:pPr>
+      <w:r>
+        <w:t>Facebook Login button</w:t>
+      </w:r>
+    </w:p>
+    <w:p>
+      <w:pPr>
+        <w:pStyle w:val="ListParagraph"/>
+        <w:numPr>
+          <w:ilvl w:val="1"/>
+          <w:numId w:val="16"/>
+        </w:numPr>
+      </w:pPr>
+      <w:r>
+        <w:t>Google Play Services Login button</w:t>
+      </w:r>
+    </w:p>
+    <w:p>
+      <w:pPr>
+        <w:pStyle w:val="ListParagraph"/>
+        <w:ind w:left="1440"/>
+      </w:pPr>
+    </w:p>
+    <w:p>
+      <w:r>
+        <w:t>To register fill in the fields username, email and both password fields, if any of these are left blank you will receive a message stating that the field cannot be empty. Once all fields are filled in press register, you will be logged in and taken to the main menu (</w:t>
+      </w:r>
+      <w:r>
+        <w:rPr>
+          <w:b/>
+        </w:rPr>
+        <w:t>section 5</w:t>
+      </w:r>
+      <w:r>
+        <w:t>)</w:t>
+      </w:r>
+      <w:r>
+        <w:t>.</w:t>
+      </w:r>
+    </w:p>
+    <w:p>
+      <w:r>
+        <w:t>If you do not wish to register</w:t>
+      </w:r>
+      <w:r>
+        <w:t xml:space="preserve"> an account, you can press skip</w:t>
+      </w:r>
+      <w:r>
+        <w:t xml:space="preserve">, and you will be taken to the guest </w:t>
+      </w:r>
+      <w:r>
+        <w:t xml:space="preserve">main </w:t>
+      </w:r>
+      <w:r>
+        <w:t>menu</w:t>
+      </w:r>
+      <w:r>
+        <w:t xml:space="preserve"> which has limited options (section 5).</w:t>
+      </w:r>
+      <w:r>
+        <w:t>You can also skip registration and login via the Facebook or Google login buttons. (</w:t>
+      </w:r>
+      <w:r>
+        <w:rPr>
+          <w:b/>
+        </w:rPr>
+        <w:t>For more on this see section 4</w:t>
+      </w:r>
+      <w:r>
+        <w:rPr>
+          <w:b/>
+        </w:rPr>
+        <w:t>.</w:t>
+      </w:r>
+      <w:r>
+        <w:rPr>
+          <w:b/>
+        </w:rPr>
+        <w:t>2 Login</w:t>
+      </w:r>
+      <w:r>
+        <w:t>)</w:t>
+      </w:r>
+    </w:p>
+    <w:p>
+      <w:pPr>
+        <w:pStyle w:val="Heading2"/>
+      </w:pPr>
+      <w:bookmarkStart w:id="9" w:name="_Toc521952648"/>
+      <w:r>
+        <w:rPr>
+          <w:noProof/>
+          <w:lang w:eastAsia="en-AU"/>
+        </w:rPr>
+        <w:drawing>
+          <wp:anchor distT="0" distB="0" distL="114300" distR="114300" simplePos="0" relativeHeight="251658240" behindDoc="1" locked="0" layoutInCell="1" allowOverlap="1" wp14:anchorId="4A191AB0" wp14:editId="0161C704">
+            <wp:simplePos x="0" y="0"/>
+            <wp:positionH relativeFrom="column">
+              <wp:posOffset>3790950</wp:posOffset>
+            </wp:positionH>
+            <wp:positionV relativeFrom="paragraph">
+              <wp:posOffset>107315</wp:posOffset>
+            </wp:positionV>
+            <wp:extent cx="1784985" cy="2847975"/>
+            <wp:effectExtent l="0" t="0" r="5715" b="9525"/>
+            <wp:wrapTight wrapText="bothSides">
+              <wp:wrapPolygon edited="0">
+                <wp:start x="0" y="0"/>
+                <wp:lineTo x="0" y="21528"/>
+                <wp:lineTo x="21439" y="21528"/>
+                <wp:lineTo x="21439" y="0"/>
+                <wp:lineTo x="0" y="0"/>
+              </wp:wrapPolygon>
+            </wp:wrapTight>
+            <wp:docPr id="1" name="Picture 1" descr="C:\Users\Michelle\AppData\Local\Microsoft\Windows\INetCache\Content.Word\existing_entry.png"/>
+            <wp:cNvGraphicFramePr>
+              <a:graphicFrameLocks xmlns:a="http://schemas.openxmlformats.org/drawingml/2006/main" noChangeAspect="1"/>
+            </wp:cNvGraphicFramePr>
+            <a:graphic xmlns:a="http://schemas.openxmlformats.org/drawingml/2006/main">
+              <a:graphicData uri="http://schemas.openxmlformats.org/drawingml/2006/picture">
+                <pic:pic xmlns:pic="http://schemas.openxmlformats.org/drawingml/2006/picture">
+                  <pic:nvPicPr>
+                    <pic:cNvPr id="0" name="Picture 8" descr="C:\Users\Michelle\AppData\Local\Microsoft\Windows\INetCache\Content.Word\existing_entry.png"/>
+                    <pic:cNvPicPr>
+                      <a:picLocks noChangeAspect="1" noChangeArrowheads="1"/>
+                    </pic:cNvPicPr>
+                  </pic:nvPicPr>
+                  <pic:blipFill>
+                    <a:blip r:embed="rId12">
+                      <a:extLst>
+                        <a:ext uri="{28A0092B-C50C-407E-A947-70E740481C1C}">
+                          <a14:useLocalDpi xmlns:a14="http://schemas.microsoft.com/office/drawing/2010/main" val="0"/>
+                        </a:ext>
+                      </a:extLst>
+                    </a:blip>
+                    <a:srcRect/>
+                    <a:stretch>
+                      <a:fillRect/>
+                    </a:stretch>
+                  </pic:blipFill>
+                  <pic:spPr bwMode="auto">
+                    <a:xfrm>
+                      <a:off x="0" y="0"/>
+                      <a:ext cx="1784985" cy="2847975"/>
+                    </a:xfrm>
+                    <a:prstGeom prst="rect">
+                      <a:avLst/>
+                    </a:prstGeom>
+                    <a:noFill/>
+                    <a:ln>
+                      <a:noFill/>
+                    </a:ln>
+                  </pic:spPr>
+                </pic:pic>
+              </a:graphicData>
+            </a:graphic>
+            <wp14:sizeRelH relativeFrom="page">
+              <wp14:pctWidth>0</wp14:pctWidth>
+            </wp14:sizeRelH>
+            <wp14:sizeRelV relativeFrom="page">
+              <wp14:pctHeight>0</wp14:pctHeight>
+            </wp14:sizeRelV>
+          </wp:anchor>
+        </w:drawing>
+      </w:r>
+      <w:r>
+        <w:t>Login</w:t>
+      </w:r>
+      <w:bookmarkEnd w:id="9"/>
+    </w:p>
+    <w:p>
+      <w:r>
+        <w:t xml:space="preserve">To login with the Let’s Quiz </w:t>
+      </w:r>
+      <w:r>
+        <w:t>application, follow the steps given below:</w:t>
+      </w:r>
+    </w:p>
+    <w:p>
+      <w:pPr>
+        <w:pStyle w:val="ListParagraph"/>
+        <w:numPr>
+          <w:ilvl w:val="0"/>
+          <w:numId w:val="19"/>
+        </w:numPr>
+      </w:pPr>
+      <w:r>
+        <w:t xml:space="preserve">Start the Let’s Quiz application. </w:t>
+      </w:r>
+    </w:p>
+    <w:p>
+      <w:pPr>
+        <w:pStyle w:val="ListParagraph"/>
+        <w:numPr>
+          <w:ilvl w:val="0"/>
+          <w:numId w:val="19"/>
+        </w:numPr>
+      </w:pPr>
+      <w:r>
+        <w:t xml:space="preserve">The Login/Register page is displayed after a few seconds. </w:t>
+      </w:r>
+    </w:p>
+    <w:p>
+      <w:pPr>
+        <w:pStyle w:val="ListParagraph"/>
+        <w:numPr>
+          <w:ilvl w:val="0"/>
+          <w:numId w:val="19"/>
+        </w:numPr>
+      </w:pPr>
+      <w:r>
+        <w:t>Click the Login button.</w:t>
+      </w:r>
+    </w:p>
+    <w:p>
+      <w:pPr>
+        <w:pStyle w:val="ListParagraph"/>
+        <w:numPr>
+          <w:ilvl w:val="0"/>
+          <w:numId w:val="19"/>
+        </w:numPr>
+      </w:pPr>
       <w:r>
         <w:t>The Login Page will open</w:t>
       </w:r>
@@ -2437,31 +2602,64 @@
         <w:t>you will be logged in and taken to the main menu</w:t>
       </w:r>
       <w:r>
-        <w:t>. You can also skip login,</w:t>
-      </w:r>
-      <w:r>
-        <w:t xml:space="preserve"> you can press skip, and you will be taken to the guest main menu which has limited options (section 5).</w:t>
+        <w:t>.</w:t>
       </w:r>
       <w:r>
         <w:t xml:space="preserve"> </w:t>
       </w:r>
     </w:p>
     <w:p>
+      <w:r>
+        <w:lastRenderedPageBreak/>
+        <w:t>You can also choose your desired soc</w:t>
+      </w:r>
+      <w:r>
+        <w:t>ial media platform to login with as well just press either Facebook login or Google login buttons</w:t>
+      </w:r>
+      <w:r>
+        <w:t xml:space="preserve"> </w:t>
+      </w:r>
+      <w:r>
+        <w:t xml:space="preserve">and you will be asked to login to your social media account. Once you agree and do so you will receive a message saying a welcome and be taken to the main menu. </w:t>
+      </w:r>
+    </w:p>
+    <w:p>
+      <w:r>
+        <w:t>You can also skip login,</w:t>
+      </w:r>
+      <w:r>
+        <w:t xml:space="preserve"> you can press skip, and you will be taken to the guest main menu which has limited options ().</w:t>
+      </w:r>
+      <w:r>
+        <w:t xml:space="preserve"> </w:t>
+      </w:r>
+    </w:p>
+    <w:p>
       <w:pPr>
         <w:pStyle w:val="Heading1"/>
       </w:pPr>
       <w:r>
-        <w:lastRenderedPageBreak/>
+        <w:rPr>
+          <w:noProof/>
+        </w:rPr>
+        <w:pict w14:anchorId="6D1D8B0D">
+          <v:shape id="_x0000_s1027" type="#_x0000_t75" style="position:absolute;left:0;text-align:left;margin-left:275.25pt;margin-top:19.95pt;width:135.85pt;height:210.85pt;z-index:251662336;mso-position-horizontal-relative:text;mso-position-vertical-relative:text;mso-width-relative:page;mso-height-relative:page">
+            <v:imagedata r:id="rId13" o:title="2018-05-19_18-18-38"/>
+            <w10:wrap type="square"/>
+          </v:shape>
+        </w:pict>
+      </w:r>
+      <w:r>
         <w:t xml:space="preserve"> </w:t>
       </w:r>
-      <w:bookmarkStart w:id="9" w:name="_Toc521952649"/>
+      <w:bookmarkStart w:id="10" w:name="_Toc521952649"/>
       <w:r>
         <w:t>The Main Menu</w:t>
       </w:r>
       <w:r>
         <w:t xml:space="preserve"> Page</w:t>
       </w:r>
-      <w:bookmarkEnd w:id="9"/>
+      <w:bookmarkEnd w:id="10"/>
     </w:p>
     <w:p>
       <w:r>
@@ -2638,6 +2836,17 @@
         </w:numPr>
       </w:pPr>
       <w:r>
+        <w:rPr>
+          <w:noProof/>
+        </w:rPr>
+        <w:pict w14:anchorId="405F7712">
+          <v:shape id="_x0000_s1028" type="#_x0000_t75" style="position:absolute;left:0;text-align:left;margin-left:274.5pt;margin-top:7.45pt;width:136.6pt;height:215.25pt;z-index:251665408;mso-position-horizontal-relative:text;mso-position-vertical-relative:text;mso-width-relative:page;mso-height-relative:page">
+            <v:imagedata r:id="rId14" o:title="2018-05-19_19-48-24"/>
+            <w10:wrap type="square"/>
+          </v:shape>
+        </w:pict>
+      </w:r>
+      <w:r>
         <w:t>Settings button</w:t>
       </w:r>
     </w:p>
@@ -2669,11 +2878,11 @@
       <w:pPr>
         <w:pStyle w:val="Heading2"/>
       </w:pPr>
-      <w:bookmarkStart w:id="10" w:name="_Toc521952650"/>
+      <w:bookmarkStart w:id="11" w:name="_Toc521952650"/>
       <w:r>
         <w:t>New Game</w:t>
       </w:r>
-      <w:bookmarkEnd w:id="10"/>
+      <w:bookmarkEnd w:id="11"/>
     </w:p>
     <w:p>
       <w:r>
@@ -2682,8 +2891,6 @@
       <w:r>
         <w:t xml:space="preserve">. </w:t>
       </w:r>
-      <w:bookmarkStart w:id="11" w:name="_GoBack"/>
-      <w:bookmarkEnd w:id="11"/>
       <w:r>
         <w:t>(</w:t>
       </w:r>
@@ -2826,6 +3033,7 @@
         <w:ind w:left="720" w:hanging="360"/>
       </w:pPr>
       <w:r>
+        <w:lastRenderedPageBreak/>
         <w:t xml:space="preserve">Press the </w:t>
       </w:r>
       <w:r>
@@ -2910,7 +3118,6 @@
         </w:numPr>
       </w:pPr>
       <w:r>
-        <w:lastRenderedPageBreak/>
         <w:t>A</w:t>
       </w:r>
       <w:r>
@@ -3229,6 +3436,7 @@
         </w:numPr>
       </w:pPr>
       <w:r>
+        <w:lastRenderedPageBreak/>
         <w:t>Press new game button from the main menu screen</w:t>
       </w:r>
     </w:p>
@@ -3275,7 +3483,6 @@
         <w:pStyle w:val="Heading1"/>
       </w:pPr>
       <w:r>
-        <w:lastRenderedPageBreak/>
         <w:t xml:space="preserve"> </w:t>
       </w:r>
       <w:bookmarkStart w:id="17" w:name="_Toc521952656"/>
@@ -3307,7 +3514,7 @@
     <w:p/>
     <w:p/>
     <w:sectPr>
-      <w:headerReference w:type="default" r:id="rId11"/>
+      <w:headerReference w:type="default" r:id="rId15"/>
       <w:pgSz w:w="11906" w:h="16838"/>
       <w:pgMar w:top="1440" w:right="1440" w:bottom="1440" w:left="1440" w:header="720" w:footer="720" w:gutter="0"/>
       <w:cols w:space="720"/>
@@ -7404,8 +7611,9 @@
     <w:panose1 w:val="020B0502040204020203"/>
     <w:charset w:val="00"/>
     <w:family w:val="swiss"/>
+    <w:notTrueType/>
     <w:pitch w:val="variable"/>
-    <w:sig w:usb0="E4002EFF" w:usb1="C000E47F" w:usb2="00000009" w:usb3="00000000" w:csb0="000001FF" w:csb1="00000000"/>
+    <w:sig w:usb0="00000003" w:usb1="00000000" w:usb2="00000000" w:usb3="00000000" w:csb0="00000001" w:csb1="00000000"/>
   </w:font>
 </w:fonts>
 </file>
@@ -7425,7 +7633,9 @@
   </w:compat>
   <w:rsids>
     <w:rsidRoot w:val="0073195D"/>
+    <w:rsid w:val="000F1D77"/>
     <w:rsid w:val="00102ED8"/>
+    <w:rsid w:val="004152C3"/>
     <w:rsid w:val="00512FA6"/>
     <w:rsid w:val="00665579"/>
     <w:rsid w:val="0073195D"/>
@@ -8196,7 +8406,7 @@
 </file>
 
 <file path=customXml/itemProps1.xml><?xml version="1.0" encoding="utf-8"?>
-<ds:datastoreItem xmlns:ds="http://schemas.openxmlformats.org/officeDocument/2006/customXml" ds:itemID="{64B0A670-D4C3-4831-9A4E-7627FDD30200}">
+<ds:datastoreItem xmlns:ds="http://schemas.openxmlformats.org/officeDocument/2006/customXml" ds:itemID="{37414628-3FCC-42A3-B7EB-7B47D374116A}">
   <ds:schemaRefs>
     <ds:schemaRef ds:uri="http://schemas.openxmlformats.org/officeDocument/2006/bibliography"/>
   </ds:schemaRefs>

</xml_diff>

<commit_message>
Added more UAT scripts and modified user manual
</commit_message>
<xml_diff>
--- a/Software Development Team User Manual.docx
+++ b/Software Development Team User Manual.docx
@@ -1904,7 +1904,6 @@
           <w:numId w:val="12"/>
         </w:numPr>
       </w:pPr>
-      <w:bookmarkStart w:id="7" w:name="_GoBack"/>
       <w:r>
         <w:rPr>
           <w:noProof/>
@@ -1973,7 +1972,6 @@
           </wp:anchor>
         </w:drawing>
       </w:r>
-      <w:bookmarkEnd w:id="7"/>
       <w:r>
         <w:t>On clicking the</w:t>
       </w:r>
@@ -2085,12 +2083,12 @@
       <w:pPr>
         <w:pStyle w:val="Heading2"/>
       </w:pPr>
-      <w:bookmarkStart w:id="8" w:name="_Toc521952647"/>
+      <w:bookmarkStart w:id="7" w:name="_Toc521952647"/>
       <w:r>
         <w:lastRenderedPageBreak/>
         <w:t>Register</w:t>
       </w:r>
-      <w:bookmarkEnd w:id="8"/>
+      <w:bookmarkEnd w:id="7"/>
     </w:p>
     <w:p>
       <w:r>
@@ -2278,24 +2276,6 @@
       </w:r>
     </w:p>
     <w:p>
-      <w:pPr>
-        <w:pStyle w:val="ListParagraph"/>
-        <w:numPr>
-          <w:ilvl w:val="1"/>
-          <w:numId w:val="16"/>
-        </w:numPr>
-      </w:pPr>
-      <w:r>
-        <w:t>Google Play Services Login button</w:t>
-      </w:r>
-    </w:p>
-    <w:p>
-      <w:pPr>
-        <w:pStyle w:val="ListParagraph"/>
-        <w:ind w:left="1440"/>
-      </w:pPr>
-    </w:p>
-    <w:p>
       <w:r>
         <w:t>To register fill in the fields username, email and both password fields, if any of these are left blank you will receive a message stating that the field cannot be empty. Once all fields are filled in press register, you will be logged in and taken to the main menu (</w:t>
       </w:r>
@@ -2332,7 +2312,7 @@
         <w:t xml:space="preserve"> which has limited options (section 5).</w:t>
       </w:r>
       <w:r>
-        <w:t>You can also skip registration and login via the Facebook or Google login buttons. (</w:t>
+        <w:t>You can also skip registration and login via the Facebook. (</w:t>
       </w:r>
       <w:r>
         <w:rPr>
@@ -2360,7 +2340,7 @@
       <w:pPr>
         <w:pStyle w:val="Heading2"/>
       </w:pPr>
-      <w:bookmarkStart w:id="9" w:name="_Toc521952648"/>
+      <w:bookmarkStart w:id="8" w:name="_Toc521952648"/>
       <w:r>
         <w:rPr>
           <w:noProof/>
@@ -2440,7 +2420,7 @@
       <w:r>
         <w:t>Login</w:t>
       </w:r>
-      <w:bookmarkEnd w:id="9"/>
+      <w:bookmarkEnd w:id="8"/>
     </w:p>
     <w:p>
       <w:r>
@@ -2574,18 +2554,6 @@
       </w:r>
     </w:p>
     <w:p>
-      <w:pPr>
-        <w:pStyle w:val="ListParagraph"/>
-        <w:numPr>
-          <w:ilvl w:val="0"/>
-          <w:numId w:val="21"/>
-        </w:numPr>
-      </w:pPr>
-      <w:r>
-        <w:t>Google Play Services Login button</w:t>
-      </w:r>
-    </w:p>
-    <w:p>
       <w:r>
         <w:t>Once the Login page displays fill in the username and password fields and press login, if any fields are blank you will receive a message stating the field cannot be empty</w:t>
       </w:r>
@@ -2611,16 +2579,21 @@
     <w:p>
       <w:r>
         <w:lastRenderedPageBreak/>
-        <w:t>You can also choose your desired soc</w:t>
-      </w:r>
-      <w:r>
-        <w:t>ial media platform to login with as well just press either Facebook login or Google login buttons</w:t>
-      </w:r>
-      <w:r>
-        <w:t xml:space="preserve"> </w:t>
-      </w:r>
-      <w:r>
-        <w:t xml:space="preserve">and you will be asked to login to your social media account. Once you agree and do so you will receive a message saying a welcome and be taken to the main menu. </w:t>
+        <w:t xml:space="preserve">You can also choose </w:t>
+      </w:r>
+      <w:r>
+        <w:t>Facebook</w:t>
+      </w:r>
+      <w:bookmarkStart w:id="9" w:name="_GoBack"/>
+      <w:bookmarkEnd w:id="9"/>
+      <w:r>
+        <w:t xml:space="preserve"> to login with as well just press Facebook login</w:t>
+      </w:r>
+      <w:r>
+        <w:t xml:space="preserve"> and</w:t>
+      </w:r>
+      <w:r>
+        <w:t xml:space="preserve"> you will be asked to login to your social media account. Once you agree and do so you will receive a message saying a welcome and be taken to the main menu. </w:t>
       </w:r>
     </w:p>
     <w:p>
@@ -7644,6 +7617,7 @@
     <w:rsid w:val="00962584"/>
     <w:rsid w:val="00962ACF"/>
     <w:rsid w:val="00AE4EE0"/>
+    <w:rsid w:val="00F67B81"/>
     <w:rsid w:val="00FD1B42"/>
   </w:rsids>
   <m:mathPr>
@@ -8406,7 +8380,7 @@
 </file>
 
 <file path=customXml/itemProps1.xml><?xml version="1.0" encoding="utf-8"?>
-<ds:datastoreItem xmlns:ds="http://schemas.openxmlformats.org/officeDocument/2006/customXml" ds:itemID="{37414628-3FCC-42A3-B7EB-7B47D374116A}">
+<ds:datastoreItem xmlns:ds="http://schemas.openxmlformats.org/officeDocument/2006/customXml" ds:itemID="{652E6A2D-C12B-4362-A6E2-3242F60590CC}">
   <ds:schemaRefs>
     <ds:schemaRef ds:uri="http://schemas.openxmlformats.org/officeDocument/2006/bibliography"/>
   </ds:schemaRefs>

</xml_diff>

<commit_message>
Added screen shots and more info to manual
</commit_message>
<xml_diff>
--- a/Software Development Team User Manual.docx
+++ b/Software Development Team User Manual.docx
@@ -1,6 +1,6 @@
 
 <file path=word/document.xml><?xml version="1.0" encoding="utf-8"?>
-<w:document xmlns:wpc="http://schemas.microsoft.com/office/word/2010/wordprocessingCanvas" xmlns:mo="http://schemas.microsoft.com/office/mac/office/2008/main" xmlns:mc="http://schemas.openxmlformats.org/markup-compatibility/2006" xmlns:mv="urn:schemas-microsoft-com:mac:vml" xmlns:o="urn:schemas-microsoft-com:office:office" xmlns:r="http://schemas.openxmlformats.org/officeDocument/2006/relationships" xmlns:m="http://schemas.openxmlformats.org/officeDocument/2006/math" xmlns:v="urn:schemas-microsoft-com:vml" xmlns:wp14="http://schemas.microsoft.com/office/word/2010/wordprocessingDrawing" xmlns:wp="http://schemas.openxmlformats.org/drawingml/2006/wordprocessingDrawing" xmlns:w10="urn:schemas-microsoft-com:office:word" xmlns:w="http://schemas.openxmlformats.org/wordprocessingml/2006/main" xmlns:w14="http://schemas.microsoft.com/office/word/2010/wordml" xmlns:w15="http://schemas.microsoft.com/office/word/2012/wordml" xmlns:wpg="http://schemas.microsoft.com/office/word/2010/wordprocessingGroup" xmlns:wpi="http://schemas.microsoft.com/office/word/2010/wordprocessingInk" xmlns:wne="http://schemas.microsoft.com/office/word/2006/wordml" xmlns:wps="http://schemas.microsoft.com/office/word/2010/wordprocessingShape" mc:Ignorable="w14 w15 wp14 mv">
+<w:document xmlns:wpc="http://schemas.microsoft.com/office/word/2010/wordprocessingCanvas" xmlns:mc="http://schemas.openxmlformats.org/markup-compatibility/2006" xmlns:o="urn:schemas-microsoft-com:office:office" xmlns:r="http://schemas.openxmlformats.org/officeDocument/2006/relationships" xmlns:m="http://schemas.openxmlformats.org/officeDocument/2006/math" xmlns:v="urn:schemas-microsoft-com:vml" xmlns:wp14="http://schemas.microsoft.com/office/word/2010/wordprocessingDrawing" xmlns:wp="http://schemas.openxmlformats.org/drawingml/2006/wordprocessingDrawing" xmlns:w10="urn:schemas-microsoft-com:office:word" xmlns:w="http://schemas.openxmlformats.org/wordprocessingml/2006/main" xmlns:w14="http://schemas.microsoft.com/office/word/2010/wordml" xmlns:w15="http://schemas.microsoft.com/office/word/2012/wordml" xmlns:wpg="http://schemas.microsoft.com/office/word/2010/wordprocessingGroup" xmlns:wpi="http://schemas.microsoft.com/office/word/2010/wordprocessingInk" xmlns:wne="http://schemas.microsoft.com/office/word/2006/wordml" xmlns:wps="http://schemas.microsoft.com/office/word/2010/wordprocessingShape" mc:Ignorable="w14 w15 wp14">
   <w:body>
     <w:p/>
     <w:p/>
@@ -255,13 +255,8 @@
               </w:tcPr>
               <w:p>
                 <w:r>
-                  <w:t xml:space="preserve">Michelle </w:t>
+                  <w:t>Michelle Vinall</w:t>
                 </w:r>
-                <w:proofErr w:type="spellStart"/>
-                <w:r>
-                  <w:t>Vinall</w:t>
-                </w:r>
-                <w:proofErr w:type="spellEnd"/>
               </w:p>
             </w:tc>
           </w:sdtContent>
@@ -1874,291 +1869,10 @@
       </w:pPr>
       <w:bookmarkStart w:id="6" w:name="_Toc521952646"/>
       <w:r>
-        <w:t>Starting The Application</w:t>
-      </w:r>
-      <w:bookmarkEnd w:id="6"/>
-    </w:p>
-    <w:p>
-      <w:r>
-        <w:t xml:space="preserve">To start the Let’s Quiz </w:t>
-      </w:r>
-      <w:proofErr w:type="gramStart"/>
-      <w:r>
-        <w:t>application</w:t>
-      </w:r>
-      <w:proofErr w:type="gramEnd"/>
-      <w:r>
-        <w:t xml:space="preserve"> follow the steps given below:</w:t>
-      </w:r>
-    </w:p>
-    <w:p>
-      <w:pPr>
-        <w:pStyle w:val="ListParagraph"/>
-        <w:numPr>
-          <w:ilvl w:val="0"/>
-          <w:numId w:val="12"/>
-        </w:numPr>
-      </w:pPr>
-      <w:r>
-        <w:t>Click on</w:t>
-      </w:r>
-      <w:r>
-        <w:t xml:space="preserve"> </w:t>
-      </w:r>
-      <w:r>
-        <w:t>Let’s Quiz icon on application menu.</w:t>
-      </w:r>
-    </w:p>
-    <w:p>
-      <w:pPr>
-        <w:pStyle w:val="ListParagraph"/>
-        <w:numPr>
-          <w:ilvl w:val="0"/>
-          <w:numId w:val="12"/>
-        </w:numPr>
-      </w:pPr>
-      <w:r>
-        <w:rPr>
-          <w:noProof/>
-          <w:lang w:eastAsia="en-AU"/>
-        </w:rPr>
-        <w:drawing>
-          <wp:anchor distT="0" distB="0" distL="114300" distR="114300" simplePos="0" relativeHeight="251663360" behindDoc="0" locked="0" layoutInCell="1" allowOverlap="1" wp14:anchorId="169CC248" wp14:editId="1B6D125B">
-            <wp:simplePos x="0" y="0"/>
-            <wp:positionH relativeFrom="column">
-              <wp:posOffset>3819525</wp:posOffset>
-            </wp:positionH>
-            <wp:positionV relativeFrom="paragraph">
-              <wp:posOffset>415925</wp:posOffset>
-            </wp:positionV>
-            <wp:extent cx="1676400" cy="2686050"/>
-            <wp:effectExtent l="0" t="0" r="0" b="0"/>
-            <wp:wrapSquare wrapText="bothSides"/>
-            <wp:docPr id="2" name="Picture 2" descr="C:\Users\Michelle\AppData\Local\Microsoft\Windows\INetCache\Content.Word\2018-05-27_20-16-02.png"/>
-            <wp:cNvGraphicFramePr>
-              <a:graphicFrameLocks xmlns:a="http://schemas.openxmlformats.org/drawingml/2006/main" noChangeAspect="1"/>
-            </wp:cNvGraphicFramePr>
-            <a:graphic xmlns:a="http://schemas.openxmlformats.org/drawingml/2006/main">
-              <a:graphicData uri="http://schemas.openxmlformats.org/drawingml/2006/picture">
-                <pic:pic xmlns:pic="http://schemas.openxmlformats.org/drawingml/2006/picture">
-                  <pic:nvPicPr>
-                    <pic:cNvPr id="0" name="Picture 10" descr="C:\Users\Michelle\AppData\Local\Microsoft\Windows\INetCache\Content.Word\2018-05-27_20-16-02.png"/>
-                    <pic:cNvPicPr>
-                      <a:picLocks noChangeAspect="1" noChangeArrowheads="1"/>
-                    </pic:cNvPicPr>
-                  </pic:nvPicPr>
-                  <pic:blipFill>
-                    <a:blip r:embed="rId10">
-                      <a:extLst>
-                        <a:ext uri="{28A0092B-C50C-407E-A947-70E740481C1C}">
-                          <a14:useLocalDpi xmlns:a14="http://schemas.microsoft.com/office/drawing/2010/main" val="0"/>
-                        </a:ext>
-                      </a:extLst>
-                    </a:blip>
-                    <a:srcRect/>
-                    <a:stretch>
-                      <a:fillRect/>
-                    </a:stretch>
-                  </pic:blipFill>
-                  <pic:spPr bwMode="auto">
-                    <a:xfrm>
-                      <a:off x="0" y="0"/>
-                      <a:ext cx="1676400" cy="2686050"/>
-                    </a:xfrm>
-                    <a:prstGeom prst="rect">
-                      <a:avLst/>
-                    </a:prstGeom>
-                    <a:noFill/>
-                    <a:ln>
-                      <a:noFill/>
-                    </a:ln>
-                  </pic:spPr>
-                </pic:pic>
-              </a:graphicData>
-            </a:graphic>
-            <wp14:sizeRelH relativeFrom="page">
-              <wp14:pctWidth>0</wp14:pctWidth>
-            </wp14:sizeRelH>
-            <wp14:sizeRelV relativeFrom="page">
-              <wp14:pctHeight>0</wp14:pctHeight>
-            </wp14:sizeRelV>
-          </wp:anchor>
-        </w:drawing>
-      </w:r>
-      <w:r>
-        <w:t>On clicking the</w:t>
-      </w:r>
-      <w:r>
-        <w:t xml:space="preserve"> </w:t>
-      </w:r>
-      <w:r>
-        <w:t>Let’s Quiz icon, the let’s quiz splash screen will show for three seconds</w:t>
-      </w:r>
-      <w:r>
-        <w:t xml:space="preserve">, and </w:t>
-      </w:r>
-      <w:r>
-        <w:t xml:space="preserve">then </w:t>
-      </w:r>
-      <w:r>
-        <w:t>display Login</w:t>
-      </w:r>
-      <w:r>
-        <w:t>/Register</w:t>
-      </w:r>
-      <w:r>
-        <w:t xml:space="preserve"> page. </w:t>
-      </w:r>
-    </w:p>
-    <w:p>
-      <w:r>
-        <w:t>Login</w:t>
-      </w:r>
-      <w:r>
-        <w:t>/Register</w:t>
-      </w:r>
-      <w:r>
-        <w:t xml:space="preserve"> page </w:t>
-      </w:r>
-      <w:r>
-        <w:t>contains the following options:</w:t>
-      </w:r>
-      <w:r>
-        <w:t xml:space="preserve"> </w:t>
-      </w:r>
-    </w:p>
-    <w:p>
-      <w:pPr>
-        <w:pStyle w:val="ListParagraph"/>
-        <w:numPr>
-          <w:ilvl w:val="1"/>
-          <w:numId w:val="13"/>
-        </w:numPr>
-      </w:pPr>
-      <w:r>
-        <w:t>Register</w:t>
-      </w:r>
-      <w:r>
-        <w:t xml:space="preserve"> button</w:t>
-      </w:r>
-    </w:p>
-    <w:p>
-      <w:pPr>
-        <w:pStyle w:val="ListParagraph"/>
-        <w:numPr>
-          <w:ilvl w:val="1"/>
-          <w:numId w:val="13"/>
-        </w:numPr>
-      </w:pPr>
-      <w:r>
-        <w:t>Login</w:t>
-      </w:r>
-      <w:r>
-        <w:t xml:space="preserve"> button</w:t>
-      </w:r>
-    </w:p>
-    <w:p>
-      <w:r>
-        <w:t xml:space="preserve">First time users should select </w:t>
-      </w:r>
-      <w:proofErr w:type="gramStart"/>
-      <w:r>
-        <w:t>register,</w:t>
-      </w:r>
-      <w:proofErr w:type="gramEnd"/>
-      <w:r>
-        <w:t xml:space="preserve"> this will allow them to register a Let’s </w:t>
-      </w:r>
-      <w:r>
-        <w:t>Quiz account</w:t>
-      </w:r>
-      <w:r>
-        <w:t>.</w:t>
-      </w:r>
-    </w:p>
-    <w:p>
-      <w:r>
-        <w:t xml:space="preserve">If you already gave an account, or wish to login using one of our social media options either Facebook or Google Play Services, press Login </w:t>
-      </w:r>
-    </w:p>
-    <w:p>
-      <w:pPr>
-        <w:ind w:left="360"/>
-      </w:pPr>
-      <w:r>
-        <w:rPr>
-          <w:b/>
-          <w:color w:val="FF0000"/>
-        </w:rPr>
-        <w:t xml:space="preserve">Note: </w:t>
-      </w:r>
-      <w:r>
-        <w:t>This application will require an internet connection at start up to access questions</w:t>
-      </w:r>
-      <w:r>
-        <w:t>.</w:t>
-      </w:r>
-    </w:p>
-    <w:p/>
-    <w:p>
-      <w:pPr>
-        <w:pStyle w:val="Heading2"/>
-      </w:pPr>
-      <w:bookmarkStart w:id="7" w:name="_Toc521952647"/>
-      <w:r>
-        <w:lastRenderedPageBreak/>
-        <w:t>Register</w:t>
-      </w:r>
-      <w:bookmarkEnd w:id="7"/>
-    </w:p>
-    <w:p>
-      <w:r>
-        <w:t>To register with the Let’s Quiz application, follow the steps given below:</w:t>
-      </w:r>
-    </w:p>
-    <w:p>
-      <w:pPr>
-        <w:pStyle w:val="ListParagraph"/>
-        <w:numPr>
-          <w:ilvl w:val="0"/>
-          <w:numId w:val="15"/>
-        </w:numPr>
-        <w:ind w:left="720"/>
-      </w:pPr>
-      <w:r>
-        <w:t xml:space="preserve">Start the </w:t>
-      </w:r>
-      <w:r>
-        <w:t xml:space="preserve">Let’s Quiz application. </w:t>
-      </w:r>
-    </w:p>
-    <w:p>
-      <w:pPr>
-        <w:pStyle w:val="ListParagraph"/>
-        <w:numPr>
-          <w:ilvl w:val="0"/>
-          <w:numId w:val="15"/>
-        </w:numPr>
-        <w:ind w:left="720"/>
-      </w:pPr>
-      <w:r>
-        <w:t xml:space="preserve">The Login/Register page is displayed after a few seconds. </w:t>
-      </w:r>
-    </w:p>
-    <w:p>
-      <w:pPr>
-        <w:pStyle w:val="ListParagraph"/>
-        <w:numPr>
-          <w:ilvl w:val="0"/>
-          <w:numId w:val="15"/>
-        </w:numPr>
-        <w:ind w:left="720"/>
-      </w:pPr>
-      <w:r>
         <w:rPr>
           <w:noProof/>
         </w:rPr>
-        <w:pict w14:anchorId="03C19960">
+        <w:pict w14:anchorId="7896F1AB">
           <v:shapetype id="_x0000_t75" coordsize="21600,21600" o:spt="75" o:preferrelative="t" path="m@4@5l@4@11@9@11@9@5xe" filled="f" stroked="f">
             <v:stroke joinstyle="miter"/>
             <v:formulas>
@@ -2178,17 +1892,191 @@
             <v:path o:extrusionok="f" gradientshapeok="t" o:connecttype="rect"/>
             <o:lock v:ext="edit" aspectratio="t"/>
           </v:shapetype>
-          <v:shape id="_x0000_s1026" type="#_x0000_t75" style="position:absolute;left:0;text-align:left;margin-left:300pt;margin-top:7.7pt;width:139.9pt;height:223.55pt;z-index:251660288;mso-position-horizontal-relative:text;mso-position-vertical-relative:text;mso-width-relative:page;mso-height-relative:page">
-            <v:imagedata r:id="rId11" o:title="new_entry"/>
+          <v:shape id="_x0000_s1029" type="#_x0000_t75" style="position:absolute;left:0;text-align:left;margin-left:297pt;margin-top:43.2pt;width:132.75pt;height:277.5pt;z-index:251667456;mso-position-horizontal-relative:text;mso-position-vertical-relative:text;mso-width-relative:page;mso-height-relative:page">
+            <v:imagedata r:id="rId10" o:title="2018-09-01_20-04-01"/>
             <w10:wrap type="square"/>
           </v:shape>
         </w:pict>
       </w:r>
       <w:r>
-        <w:t>Click the Register button</w:t>
+        <w:t>Starting The Application</w:t>
+      </w:r>
+      <w:bookmarkEnd w:id="6"/>
+    </w:p>
+    <w:p>
+      <w:r>
+        <w:t>To start the Let’s Quiz application follow the steps given below:</w:t>
+      </w:r>
+    </w:p>
+    <w:p>
+      <w:pPr>
+        <w:pStyle w:val="ListParagraph"/>
+        <w:numPr>
+          <w:ilvl w:val="0"/>
+          <w:numId w:val="12"/>
+        </w:numPr>
+      </w:pPr>
+      <w:r>
+        <w:t>Click on</w:t>
+      </w:r>
+      <w:r>
+        <w:t xml:space="preserve"> </w:t>
+      </w:r>
+      <w:r>
+        <w:t>Let’s Quiz icon on application menu.</w:t>
+      </w:r>
+    </w:p>
+    <w:p>
+      <w:pPr>
+        <w:pStyle w:val="ListParagraph"/>
+        <w:numPr>
+          <w:ilvl w:val="0"/>
+          <w:numId w:val="12"/>
+        </w:numPr>
+      </w:pPr>
+      <w:r>
+        <w:t>On clicking the</w:t>
+      </w:r>
+      <w:r>
+        <w:t xml:space="preserve"> </w:t>
+      </w:r>
+      <w:r>
+        <w:t>Let’s Quiz icon, the let’s quiz splash screen will show for three seconds</w:t>
+      </w:r>
+      <w:r>
+        <w:t xml:space="preserve">, and </w:t>
+      </w:r>
+      <w:r>
+        <w:t xml:space="preserve">then </w:t>
+      </w:r>
+      <w:r>
+        <w:t>display Login</w:t>
+      </w:r>
+      <w:r>
+        <w:t>/Register</w:t>
+      </w:r>
+      <w:r>
+        <w:t xml:space="preserve"> page. </w:t>
+      </w:r>
+    </w:p>
+    <w:p>
+      <w:r>
+        <w:t>Login</w:t>
+      </w:r>
+      <w:r>
+        <w:t>/Register</w:t>
+      </w:r>
+      <w:r>
+        <w:t xml:space="preserve"> page </w:t>
+      </w:r>
+      <w:r>
+        <w:t>contains the following options:</w:t>
+      </w:r>
+      <w:r>
+        <w:t xml:space="preserve"> </w:t>
+      </w:r>
+    </w:p>
+    <w:p>
+      <w:pPr>
+        <w:pStyle w:val="ListParagraph"/>
+        <w:numPr>
+          <w:ilvl w:val="1"/>
+          <w:numId w:val="13"/>
+        </w:numPr>
+      </w:pPr>
+      <w:r>
+        <w:t>Login</w:t>
+      </w:r>
+      <w:r>
+        <w:t xml:space="preserve"> button</w:t>
+      </w:r>
+      <w:r>
+        <w:t xml:space="preserve"> </w:t>
+      </w:r>
+    </w:p>
+    <w:p>
+      <w:pPr>
+        <w:pStyle w:val="ListParagraph"/>
+        <w:numPr>
+          <w:ilvl w:val="1"/>
+          <w:numId w:val="13"/>
+        </w:numPr>
+      </w:pPr>
+      <w:r>
+        <w:t>Register button</w:t>
+      </w:r>
+    </w:p>
+    <w:p>
+      <w:pPr>
+        <w:pStyle w:val="ListParagraph"/>
+        <w:numPr>
+          <w:ilvl w:val="1"/>
+          <w:numId w:val="13"/>
+        </w:numPr>
+      </w:pPr>
+      <w:r>
+        <w:t>Facebook Login button</w:t>
+      </w:r>
+    </w:p>
+    <w:p>
+      <w:r>
+        <w:t xml:space="preserve">First time users should select register, this will allow them to register a Let’s </w:t>
+      </w:r>
+      <w:r>
+        <w:t>Quiz account</w:t>
       </w:r>
       <w:r>
         <w:t>.</w:t>
+      </w:r>
+    </w:p>
+    <w:p>
+      <w:r>
+        <w:t xml:space="preserve">If you already gave an account, or wish to login using one of our social media options either Facebook or Google Play Services, press Login </w:t>
+      </w:r>
+    </w:p>
+    <w:p>
+      <w:pPr>
+        <w:ind w:left="360"/>
+      </w:pPr>
+      <w:r>
+        <w:rPr>
+          <w:b/>
+          <w:color w:val="FF0000"/>
+        </w:rPr>
+        <w:t xml:space="preserve">Note: </w:t>
+      </w:r>
+      <w:r>
+        <w:t>This application will require an internet connection at start up to access questions</w:t>
+      </w:r>
+      <w:r>
+        <w:t>.</w:t>
+      </w:r>
+    </w:p>
+    <w:p/>
+    <w:p>
+      <w:pPr>
+        <w:pStyle w:val="Heading2"/>
+      </w:pPr>
+      <w:bookmarkStart w:id="7" w:name="_Toc521952647"/>
+      <w:r>
+        <w:t>Register</w:t>
+      </w:r>
+      <w:bookmarkEnd w:id="7"/>
+    </w:p>
+    <w:p>
+      <w:r>
+        <w:rPr>
+          <w:noProof/>
+        </w:rPr>
+        <w:pict w14:anchorId="2935482B">
+          <v:shape id="_x0000_s1030" type="#_x0000_t75" style="position:absolute;margin-left:347.25pt;margin-top:11.3pt;width:135pt;height:280.5pt;z-index:251669504;mso-position-horizontal-relative:text;mso-position-vertical-relative:text;mso-width-relative:page;mso-height-relative:page">
+            <v:imagedata r:id="rId11" o:title="2018-09-01_20-04-31"/>
+            <w10:wrap type="square"/>
+          </v:shape>
+        </w:pict>
+      </w:r>
+      <w:r>
+        <w:t>To register with the Let’s Quiz application, follow the steps given below:</w:t>
       </w:r>
     </w:p>
     <w:p>
@@ -2201,6 +2089,51 @@
         <w:ind w:left="720"/>
       </w:pPr>
       <w:r>
+        <w:t xml:space="preserve">Start the </w:t>
+      </w:r>
+      <w:r>
+        <w:t xml:space="preserve">Let’s Quiz application. </w:t>
+      </w:r>
+    </w:p>
+    <w:p>
+      <w:pPr>
+        <w:pStyle w:val="ListParagraph"/>
+        <w:numPr>
+          <w:ilvl w:val="0"/>
+          <w:numId w:val="15"/>
+        </w:numPr>
+        <w:ind w:left="720"/>
+      </w:pPr>
+      <w:r>
+        <w:t xml:space="preserve">The Login/Register page is displayed after a few seconds. </w:t>
+      </w:r>
+    </w:p>
+    <w:p>
+      <w:pPr>
+        <w:pStyle w:val="ListParagraph"/>
+        <w:numPr>
+          <w:ilvl w:val="0"/>
+          <w:numId w:val="15"/>
+        </w:numPr>
+        <w:ind w:left="720"/>
+      </w:pPr>
+      <w:r>
+        <w:t>Click the Register button</w:t>
+      </w:r>
+      <w:r>
+        <w:t>.</w:t>
+      </w:r>
+    </w:p>
+    <w:p>
+      <w:pPr>
+        <w:pStyle w:val="ListParagraph"/>
+        <w:numPr>
+          <w:ilvl w:val="0"/>
+          <w:numId w:val="15"/>
+        </w:numPr>
+        <w:ind w:left="720"/>
+      </w:pPr>
+      <w:r>
         <w:t>The Register Page will open</w:t>
       </w:r>
     </w:p>
@@ -2330,18 +2263,10 @@
         <w:t>menu</w:t>
       </w:r>
       <w:r>
-        <w:t xml:space="preserve"> which has limited options (section 5</w:t>
-      </w:r>
-      <w:proofErr w:type="gramStart"/>
-      <w:r>
-        <w:t>).</w:t>
-      </w:r>
-      <w:r>
-        <w:t>You</w:t>
-      </w:r>
-      <w:proofErr w:type="gramEnd"/>
-      <w:r>
-        <w:t xml:space="preserve"> can also skip registration and login via the Facebook. (</w:t>
+        <w:t xml:space="preserve"> which has limited options (section 5).</w:t>
+      </w:r>
+      <w:r>
+        <w:t>You can also skip registration and login via the Facebook. (</w:t>
       </w:r>
       <w:r>
         <w:rPr>
@@ -2373,78 +2298,13 @@
       <w:r>
         <w:rPr>
           <w:noProof/>
-          <w:lang w:eastAsia="en-AU"/>
         </w:rPr>
-        <w:drawing>
-          <wp:anchor distT="0" distB="0" distL="114300" distR="114300" simplePos="0" relativeHeight="251658240" behindDoc="1" locked="0" layoutInCell="1" allowOverlap="1" wp14:anchorId="4A191AB0" wp14:editId="0161C704">
-            <wp:simplePos x="0" y="0"/>
-            <wp:positionH relativeFrom="column">
-              <wp:posOffset>3790950</wp:posOffset>
-            </wp:positionH>
-            <wp:positionV relativeFrom="paragraph">
-              <wp:posOffset>107315</wp:posOffset>
-            </wp:positionV>
-            <wp:extent cx="1784985" cy="2847975"/>
-            <wp:effectExtent l="0" t="0" r="5715" b="9525"/>
-            <wp:wrapTight wrapText="bothSides">
-              <wp:wrapPolygon edited="0">
-                <wp:start x="0" y="0"/>
-                <wp:lineTo x="0" y="21528"/>
-                <wp:lineTo x="21439" y="21528"/>
-                <wp:lineTo x="21439" y="0"/>
-                <wp:lineTo x="0" y="0"/>
-              </wp:wrapPolygon>
-            </wp:wrapTight>
-            <wp:docPr id="1" name="Picture 1" descr="C:\Users\Michelle\AppData\Local\Microsoft\Windows\INetCache\Content.Word\existing_entry.png"/>
-            <wp:cNvGraphicFramePr>
-              <a:graphicFrameLocks xmlns:a="http://schemas.openxmlformats.org/drawingml/2006/main" noChangeAspect="1"/>
-            </wp:cNvGraphicFramePr>
-            <a:graphic xmlns:a="http://schemas.openxmlformats.org/drawingml/2006/main">
-              <a:graphicData uri="http://schemas.openxmlformats.org/drawingml/2006/picture">
-                <pic:pic xmlns:pic="http://schemas.openxmlformats.org/drawingml/2006/picture">
-                  <pic:nvPicPr>
-                    <pic:cNvPr id="0" name="Picture 8" descr="C:\Users\Michelle\AppData\Local\Microsoft\Windows\INetCache\Content.Word\existing_entry.png"/>
-                    <pic:cNvPicPr>
-                      <a:picLocks noChangeAspect="1" noChangeArrowheads="1"/>
-                    </pic:cNvPicPr>
-                  </pic:nvPicPr>
-                  <pic:blipFill>
-                    <a:blip r:embed="rId12">
-                      <a:extLst>
-                        <a:ext uri="{28A0092B-C50C-407E-A947-70E740481C1C}">
-                          <a14:useLocalDpi xmlns:a14="http://schemas.microsoft.com/office/drawing/2010/main" val="0"/>
-                        </a:ext>
-                      </a:extLst>
-                    </a:blip>
-                    <a:srcRect/>
-                    <a:stretch>
-                      <a:fillRect/>
-                    </a:stretch>
-                  </pic:blipFill>
-                  <pic:spPr bwMode="auto">
-                    <a:xfrm>
-                      <a:off x="0" y="0"/>
-                      <a:ext cx="1784985" cy="2847975"/>
-                    </a:xfrm>
-                    <a:prstGeom prst="rect">
-                      <a:avLst/>
-                    </a:prstGeom>
-                    <a:noFill/>
-                    <a:ln>
-                      <a:noFill/>
-                    </a:ln>
-                  </pic:spPr>
-                </pic:pic>
-              </a:graphicData>
-            </a:graphic>
-            <wp14:sizeRelH relativeFrom="page">
-              <wp14:pctWidth>0</wp14:pctWidth>
-            </wp14:sizeRelH>
-            <wp14:sizeRelV relativeFrom="page">
-              <wp14:pctHeight>0</wp14:pctHeight>
-            </wp14:sizeRelV>
-          </wp:anchor>
-        </w:drawing>
+        <w:pict w14:anchorId="38B95169">
+          <v:shape id="_x0000_s1031" type="#_x0000_t75" style="position:absolute;left:0;text-align:left;margin-left:347.25pt;margin-top:5.8pt;width:135pt;height:279pt;z-index:251671552;mso-position-horizontal-relative:text;mso-position-vertical-relative:text;mso-width-relative:page;mso-height-relative:page">
+            <v:imagedata r:id="rId12" o:title="2018-09-01_20-04-08"/>
+            <w10:wrap type="square"/>
+          </v:shape>
+        </w:pict>
       </w:r>
       <w:r>
         <w:t>Login</w:t>
@@ -2643,7 +2503,7 @@
           <w:noProof/>
         </w:rPr>
         <w:pict w14:anchorId="6D1D8B0D">
-          <v:shape id="_x0000_s1027" type="#_x0000_t75" style="position:absolute;left:0;text-align:left;margin-left:275.25pt;margin-top:19.95pt;width:135.85pt;height:210.85pt;z-index:251662336;mso-position-horizontal-relative:text;mso-position-vertical-relative:text;mso-width-relative:page;mso-height-relative:page">
+          <v:shape id="_x0000_s1027" type="#_x0000_t75" style="position:absolute;left:0;text-align:left;margin-left:275.25pt;margin-top:19.95pt;width:135.85pt;height:280.85pt;z-index:251662336;mso-position-horizontal-relative:text;mso-position-vertical-relative:text;mso-width-relative:page;mso-height-relative:page">
             <v:imagedata r:id="rId13" o:title="2018-05-19_18-18-38"/>
             <w10:wrap type="square"/>
           </v:shape>
@@ -2836,17 +2696,6 @@
         </w:numPr>
       </w:pPr>
       <w:r>
-        <w:rPr>
-          <w:noProof/>
-        </w:rPr>
-        <w:pict w14:anchorId="405F7712">
-          <v:shape id="_x0000_s1028" type="#_x0000_t75" style="position:absolute;left:0;text-align:left;margin-left:274.5pt;margin-top:7.45pt;width:136.6pt;height:215.25pt;z-index:251665408;mso-position-horizontal-relative:text;mso-position-vertical-relative:text;mso-width-relative:page;mso-height-relative:page">
-            <v:imagedata r:id="rId14" o:title="2018-05-19_19-48-24"/>
-            <w10:wrap type="square"/>
-          </v:shape>
-        </w:pict>
-      </w:r>
-      <w:r>
         <w:t>Settings button</w:t>
       </w:r>
     </w:p>
@@ -2880,6 +2729,17 @@
       </w:pPr>
       <w:bookmarkStart w:id="10" w:name="_Toc521952650"/>
       <w:r>
+        <w:rPr>
+          <w:noProof/>
+        </w:rPr>
+        <w:pict w14:anchorId="405F7712">
+          <v:shape id="_x0000_s1028" type="#_x0000_t75" style="position:absolute;left:0;text-align:left;margin-left:281.25pt;margin-top:22pt;width:136.6pt;height:271.75pt;z-index:251665408;mso-position-horizontal-relative:text;mso-position-vertical-relative:text;mso-width-relative:page;mso-height-relative:page">
+            <v:imagedata r:id="rId14" o:title="2018-05-19_19-48-24"/>
+            <w10:wrap type="square"/>
+          </v:shape>
+        </w:pict>
+      </w:r>
+      <w:r>
         <w:t>New Game</w:t>
       </w:r>
       <w:bookmarkEnd w:id="10"/>
@@ -2901,11 +2761,33 @@
         <w:t xml:space="preserve"> 6)</w:t>
       </w:r>
     </w:p>
+    <w:p/>
+    <w:p/>
+    <w:p/>
+    <w:p/>
+    <w:p/>
+    <w:p/>
+    <w:p/>
+    <w:p/>
+    <w:p/>
+    <w:p/>
     <w:p>
       <w:pPr>
         <w:pStyle w:val="Heading2"/>
       </w:pPr>
       <w:bookmarkStart w:id="11" w:name="_Toc521952651"/>
+      <w:r>
+        <w:rPr>
+          <w:noProof/>
+        </w:rPr>
+        <w:lastRenderedPageBreak/>
+        <w:pict w14:anchorId="281926B7">
+          <v:shape id="_x0000_s1036" type="#_x0000_t75" style="position:absolute;left:0;text-align:left;margin-left:318.75pt;margin-top:0;width:132pt;height:282pt;z-index:251679744;mso-position-horizontal-relative:text;mso-position-vertical-relative:text;mso-width-relative:page;mso-height-relative:page">
+            <v:imagedata r:id="rId15" o:title="2018-09-01_20-30-06"/>
+            <w10:wrap type="square"/>
+          </v:shape>
+        </w:pict>
+      </w:r>
       <w:r>
         <w:t>Account</w:t>
       </w:r>
@@ -3005,15 +2887,12 @@
         </w:numPr>
       </w:pPr>
       <w:r>
-        <w:t xml:space="preserve">A back </w:t>
-      </w:r>
-      <w:proofErr w:type="gramStart"/>
-      <w:r>
-        <w:t>button</w:t>
-      </w:r>
-      <w:proofErr w:type="gramEnd"/>
-      <w:r>
-        <w:t>-Arrow</w:t>
+        <w:t>A back button-Arrow</w:t>
+      </w:r>
+    </w:p>
+    <w:p>
+      <w:r>
+        <w:t>The account page will show your username and the email you login with.</w:t>
       </w:r>
     </w:p>
     <w:p>
@@ -3041,7 +2920,6 @@
         <w:ind w:left="720" w:hanging="360"/>
       </w:pPr>
       <w:r>
-        <w:lastRenderedPageBreak/>
         <w:t xml:space="preserve">Press the </w:t>
       </w:r>
       <w:r>
@@ -3072,6 +2950,17 @@
     </w:p>
     <w:p>
       <w:r>
+        <w:rPr>
+          <w:noProof/>
+        </w:rPr>
+        <w:pict w14:anchorId="434FF963">
+          <v:shape id="_x0000_s1032" type="#_x0000_t75" style="position:absolute;margin-left:321pt;margin-top:4.35pt;width:129.75pt;height:287.25pt;z-index:-251642880;mso-position-horizontal-relative:text;mso-position-vertical-relative:text;mso-width-relative:page;mso-height-relative:page" wrapcoords="-125 0 -125 21544 21600 21544 21600 0 -125 0">
+            <v:imagedata r:id="rId16" o:title="2018-09-01_20-17-38"/>
+            <w10:wrap type="tight"/>
+          </v:shape>
+        </w:pict>
+      </w:r>
+      <w:r>
         <w:t>The Leader Board will show:</w:t>
       </w:r>
     </w:p>
@@ -3126,28 +3015,62 @@
         </w:numPr>
       </w:pPr>
       <w:r>
+        <w:t>Most correct</w:t>
+      </w:r>
+    </w:p>
+    <w:p>
+      <w:pPr>
+        <w:pStyle w:val="ListParagraph"/>
+        <w:numPr>
+          <w:ilvl w:val="1"/>
+          <w:numId w:val="27"/>
+        </w:numPr>
+      </w:pPr>
+      <w:r>
         <w:t>A</w:t>
       </w:r>
       <w:r>
         <w:t xml:space="preserve"> </w:t>
       </w:r>
       <w:r>
-        <w:t xml:space="preserve">back </w:t>
-      </w:r>
-      <w:proofErr w:type="gramStart"/>
-      <w:r>
-        <w:t>button</w:t>
-      </w:r>
-      <w:proofErr w:type="gramEnd"/>
-      <w:r>
-        <w:t>-Arrow</w:t>
-      </w:r>
-    </w:p>
+        <w:t>back button-Arrow</w:t>
+      </w:r>
+    </w:p>
+    <w:p/>
+    <w:p>
+      <w:r>
+        <w:t xml:space="preserve">To navigate the leader board you tap the </w:t>
+      </w:r>
+      <w:r>
+        <w:t>section you wish to see and it will be displayed.</w:t>
+      </w:r>
+    </w:p>
+    <w:p/>
+    <w:p/>
+    <w:p/>
+    <w:p/>
+    <w:p/>
+    <w:p/>
+    <w:p/>
+    <w:p/>
+    <w:p/>
+    <w:p/>
     <w:p>
       <w:pPr>
         <w:pStyle w:val="Heading2"/>
       </w:pPr>
       <w:bookmarkStart w:id="13" w:name="_Toc521952653"/>
+      <w:r>
+        <w:rPr>
+          <w:noProof/>
+        </w:rPr>
+        <w:pict w14:anchorId="2F6D1619">
+          <v:shape id="_x0000_s1035" type="#_x0000_t75" style="position:absolute;left:0;text-align:left;margin-left:314.25pt;margin-top:2.2pt;width:129pt;height:281.25pt;z-index:251677696;mso-position-horizontal-relative:text;mso-position-vertical-relative:text;mso-width-relative:page;mso-height-relative:page">
+            <v:imagedata r:id="rId17" o:title="2018-09-01_20-22-02"/>
+            <w10:wrap type="square"/>
+          </v:shape>
+        </w:pict>
+      </w:r>
       <w:r>
         <w:t>Submit New Question</w:t>
       </w:r>
@@ -3252,7 +3175,7 @@
         </w:numPr>
       </w:pPr>
       <w:r>
-        <w:t>Submit Question button</w:t>
+        <w:t>Category drop box</w:t>
       </w:r>
     </w:p>
     <w:p>
@@ -3264,35 +3187,44 @@
         </w:numPr>
       </w:pPr>
       <w:r>
-        <w:t xml:space="preserve">A back </w:t>
-      </w:r>
-      <w:proofErr w:type="gramStart"/>
-      <w:r>
-        <w:t>button</w:t>
-      </w:r>
-      <w:proofErr w:type="gramEnd"/>
-      <w:r>
-        <w:t>-Arrow</w:t>
-      </w:r>
-    </w:p>
-    <w:p>
-      <w:r>
-        <w:t xml:space="preserve">To submit a </w:t>
-      </w:r>
-      <w:proofErr w:type="gramStart"/>
-      <w:r>
-        <w:t>question</w:t>
-      </w:r>
-      <w:proofErr w:type="gramEnd"/>
-      <w:r>
-        <w:t xml:space="preserve"> you must fill in all fields, and press submit question, if any fields are blank you will receive an error message telling you the corresponding field cannot be empty. </w:t>
-      </w:r>
-    </w:p>
+        <w:t>Submit Question button</w:t>
+      </w:r>
+    </w:p>
+    <w:p>
+      <w:pPr>
+        <w:pStyle w:val="ListParagraph"/>
+        <w:numPr>
+          <w:ilvl w:val="1"/>
+          <w:numId w:val="30"/>
+        </w:numPr>
+      </w:pPr>
+      <w:r>
+        <w:t>A back button-Arrow</w:t>
+      </w:r>
+    </w:p>
+    <w:p>
+      <w:r>
+        <w:t xml:space="preserve">To submit a question you must fill in all fields, and press submit question, if any fields are blank you will receive an error message telling you the corresponding field cannot be empty. </w:t>
+      </w:r>
+    </w:p>
+    <w:p/>
+    <w:p/>
     <w:p>
       <w:pPr>
         <w:pStyle w:val="Heading2"/>
       </w:pPr>
       <w:bookmarkStart w:id="14" w:name="_Toc521952654"/>
+      <w:r>
+        <w:rPr>
+          <w:noProof/>
+        </w:rPr>
+        <w:pict w14:anchorId="3F4B3C09">
+          <v:shape id="_x0000_s1034" type="#_x0000_t75" style="position:absolute;left:0;text-align:left;margin-left:318.75pt;margin-top:0;width:129.75pt;height:278.25pt;z-index:251675648;mso-position-horizontal-relative:text;mso-position-vertical-relative:text;mso-width-relative:page;mso-height-relative:page">
+            <v:imagedata r:id="rId18" o:title="2018-09-01_20-25-30"/>
+            <w10:wrap type="square"/>
+          </v:shape>
+        </w:pict>
+      </w:r>
       <w:r>
         <w:t>Settings</w:t>
       </w:r>
@@ -3409,15 +3341,7 @@
         </w:numPr>
       </w:pPr>
       <w:r>
-        <w:t xml:space="preserve">A back </w:t>
-      </w:r>
-      <w:proofErr w:type="gramStart"/>
-      <w:r>
-        <w:t>button</w:t>
-      </w:r>
-      <w:proofErr w:type="gramEnd"/>
-      <w:r>
-        <w:t>-Arrow</w:t>
+        <w:t>A back button-Arrow</w:t>
       </w:r>
     </w:p>
     <w:p>
@@ -3446,15 +3370,21 @@
         <w:t>.</w:t>
       </w:r>
     </w:p>
+    <w:p/>
+    <w:p>
+      <w:bookmarkStart w:id="15" w:name="_GoBack"/>
+      <w:bookmarkEnd w:id="15"/>
+    </w:p>
     <w:p>
       <w:pPr>
         <w:pStyle w:val="Heading1"/>
       </w:pPr>
-      <w:bookmarkStart w:id="15" w:name="_Toc521952655"/>
-      <w:r>
+      <w:bookmarkStart w:id="16" w:name="_Toc521952655"/>
+      <w:r>
+        <w:lastRenderedPageBreak/>
         <w:t>Game Lobby</w:t>
       </w:r>
-      <w:bookmarkEnd w:id="15"/>
+      <w:bookmarkEnd w:id="16"/>
     </w:p>
     <w:p>
       <w:r>
@@ -3476,7 +3406,6 @@
         </w:numPr>
       </w:pPr>
       <w:r>
-        <w:lastRenderedPageBreak/>
         <w:t>Press new game button from the main menu screen</w:t>
       </w:r>
     </w:p>
@@ -3525,11 +3454,11 @@
       <w:r>
         <w:t xml:space="preserve"> </w:t>
       </w:r>
-      <w:bookmarkStart w:id="16" w:name="_Toc521952656"/>
+      <w:bookmarkStart w:id="17" w:name="_Toc521952656"/>
       <w:r>
         <w:t>Playing The Game</w:t>
       </w:r>
-      <w:bookmarkEnd w:id="16"/>
+      <w:bookmarkEnd w:id="17"/>
     </w:p>
     <w:p>
       <w:pPr>
@@ -3659,8 +3588,6 @@
       <w:r>
         <w:t xml:space="preserve">The question box is linked to the Answer buttons. At the beginning of the round a new question and set of answer boxes is displayed. This set is pulled randomly from a pool of </w:t>
       </w:r>
-      <w:bookmarkStart w:id="17" w:name="_GoBack"/>
-      <w:bookmarkEnd w:id="17"/>
       <w:r>
         <w:t>questions;</w:t>
       </w:r>
@@ -3739,7 +3666,7 @@
     <w:p/>
     <w:p/>
     <w:sectPr>
-      <w:headerReference w:type="default" r:id="rId15"/>
+      <w:headerReference w:type="default" r:id="rId19"/>
       <w:pgSz w:w="11906" w:h="16838"/>
       <w:pgMar w:top="1440" w:right="1440" w:bottom="1440" w:left="1440" w:header="720" w:footer="720" w:gutter="0"/>
       <w:cols w:space="720"/>
@@ -3750,7 +3677,7 @@
 </file>
 
 <file path=word/comments.xml><?xml version="1.0" encoding="utf-8"?>
-<w:comments xmlns:wpc="http://schemas.microsoft.com/office/word/2010/wordprocessingCanvas" xmlns:mo="http://schemas.microsoft.com/office/mac/office/2008/main" xmlns:mc="http://schemas.openxmlformats.org/markup-compatibility/2006" xmlns:mv="urn:schemas-microsoft-com:mac:vml" xmlns:o="urn:schemas-microsoft-com:office:office" xmlns:r="http://schemas.openxmlformats.org/officeDocument/2006/relationships" xmlns:m="http://schemas.openxmlformats.org/officeDocument/2006/math" xmlns:v="urn:schemas-microsoft-com:vml" xmlns:wp14="http://schemas.microsoft.com/office/word/2010/wordprocessingDrawing" xmlns:wp="http://schemas.openxmlformats.org/drawingml/2006/wordprocessingDrawing" xmlns:w10="urn:schemas-microsoft-com:office:word" xmlns:w="http://schemas.openxmlformats.org/wordprocessingml/2006/main" xmlns:w14="http://schemas.microsoft.com/office/word/2010/wordml" xmlns:w15="http://schemas.microsoft.com/office/word/2012/wordml" xmlns:wpg="http://schemas.microsoft.com/office/word/2010/wordprocessingGroup" xmlns:wpi="http://schemas.microsoft.com/office/word/2010/wordprocessingInk" xmlns:wne="http://schemas.microsoft.com/office/word/2006/wordml" xmlns:wps="http://schemas.microsoft.com/office/word/2010/wordprocessingShape" mc:Ignorable="w14 w15 wp14 mv">
+<w:comments xmlns:wpc="http://schemas.microsoft.com/office/word/2010/wordprocessingCanvas" xmlns:mc="http://schemas.openxmlformats.org/markup-compatibility/2006" xmlns:o="urn:schemas-microsoft-com:office:office" xmlns:r="http://schemas.openxmlformats.org/officeDocument/2006/relationships" xmlns:m="http://schemas.openxmlformats.org/officeDocument/2006/math" xmlns:v="urn:schemas-microsoft-com:vml" xmlns:wp14="http://schemas.microsoft.com/office/word/2010/wordprocessingDrawing" xmlns:wp="http://schemas.openxmlformats.org/drawingml/2006/wordprocessingDrawing" xmlns:w10="urn:schemas-microsoft-com:office:word" xmlns:w="http://schemas.openxmlformats.org/wordprocessingml/2006/main" xmlns:w14="http://schemas.microsoft.com/office/word/2010/wordml" xmlns:w15="http://schemas.microsoft.com/office/word/2012/wordml" xmlns:wpg="http://schemas.microsoft.com/office/word/2010/wordprocessingGroup" xmlns:wpi="http://schemas.microsoft.com/office/word/2010/wordprocessingInk" xmlns:wne="http://schemas.microsoft.com/office/word/2006/wordml" xmlns:wps="http://schemas.microsoft.com/office/word/2010/wordprocessingShape" mc:Ignorable="w14 w15 wp14">
   <w:comment w:id="1" w:author="Michelle Vinall" w:date="2018-08-06T18:47:00Z" w:initials="MV">
     <w:p>
       <w:pPr>
@@ -3771,13 +3698,13 @@
 </file>
 
 <file path=word/commentsExtended.xml><?xml version="1.0" encoding="utf-8"?>
-<w15:commentsEx xmlns:wpc="http://schemas.microsoft.com/office/word/2010/wordprocessingCanvas" xmlns:mo="http://schemas.microsoft.com/office/mac/office/2008/main" xmlns:mc="http://schemas.openxmlformats.org/markup-compatibility/2006" xmlns:mv="urn:schemas-microsoft-com:mac:vml" xmlns:o="urn:schemas-microsoft-com:office:office" xmlns:r="http://schemas.openxmlformats.org/officeDocument/2006/relationships" xmlns:m="http://schemas.openxmlformats.org/officeDocument/2006/math" xmlns:v="urn:schemas-microsoft-com:vml" xmlns:wp14="http://schemas.microsoft.com/office/word/2010/wordprocessingDrawing" xmlns:wp="http://schemas.openxmlformats.org/drawingml/2006/wordprocessingDrawing" xmlns:w10="urn:schemas-microsoft-com:office:word" xmlns:w="http://schemas.openxmlformats.org/wordprocessingml/2006/main" xmlns:w14="http://schemas.microsoft.com/office/word/2010/wordml" xmlns:w15="http://schemas.microsoft.com/office/word/2012/wordml" xmlns:wpg="http://schemas.microsoft.com/office/word/2010/wordprocessingGroup" xmlns:wpi="http://schemas.microsoft.com/office/word/2010/wordprocessingInk" xmlns:wne="http://schemas.microsoft.com/office/word/2006/wordml" xmlns:wps="http://schemas.microsoft.com/office/word/2010/wordprocessingShape" mc:Ignorable="w14 w15 wp14 mv">
+<w15:commentsEx xmlns:wpc="http://schemas.microsoft.com/office/word/2010/wordprocessingCanvas" xmlns:mc="http://schemas.openxmlformats.org/markup-compatibility/2006" xmlns:o="urn:schemas-microsoft-com:office:office" xmlns:r="http://schemas.openxmlformats.org/officeDocument/2006/relationships" xmlns:m="http://schemas.openxmlformats.org/officeDocument/2006/math" xmlns:v="urn:schemas-microsoft-com:vml" xmlns:wp14="http://schemas.microsoft.com/office/word/2010/wordprocessingDrawing" xmlns:wp="http://schemas.openxmlformats.org/drawingml/2006/wordprocessingDrawing" xmlns:w10="urn:schemas-microsoft-com:office:word" xmlns:w="http://schemas.openxmlformats.org/wordprocessingml/2006/main" xmlns:w14="http://schemas.microsoft.com/office/word/2010/wordml" xmlns:w15="http://schemas.microsoft.com/office/word/2012/wordml" xmlns:wpg="http://schemas.microsoft.com/office/word/2010/wordprocessingGroup" xmlns:wpi="http://schemas.microsoft.com/office/word/2010/wordprocessingInk" xmlns:wne="http://schemas.microsoft.com/office/word/2006/wordml" xmlns:wps="http://schemas.microsoft.com/office/word/2010/wordprocessingShape" mc:Ignorable="w14 w15 wp14">
   <w15:commentEx w15:paraId="4AA884DF" w15:done="0"/>
 </w15:commentsEx>
 </file>
 
 <file path=word/endnotes.xml><?xml version="1.0" encoding="utf-8"?>
-<w:endnotes xmlns:wpc="http://schemas.microsoft.com/office/word/2010/wordprocessingCanvas" xmlns:mo="http://schemas.microsoft.com/office/mac/office/2008/main" xmlns:mc="http://schemas.openxmlformats.org/markup-compatibility/2006" xmlns:mv="urn:schemas-microsoft-com:mac:vml" xmlns:o="urn:schemas-microsoft-com:office:office" xmlns:r="http://schemas.openxmlformats.org/officeDocument/2006/relationships" xmlns:m="http://schemas.openxmlformats.org/officeDocument/2006/math" xmlns:v="urn:schemas-microsoft-com:vml" xmlns:wp14="http://schemas.microsoft.com/office/word/2010/wordprocessingDrawing" xmlns:wp="http://schemas.openxmlformats.org/drawingml/2006/wordprocessingDrawing" xmlns:w10="urn:schemas-microsoft-com:office:word" xmlns:w="http://schemas.openxmlformats.org/wordprocessingml/2006/main" xmlns:w14="http://schemas.microsoft.com/office/word/2010/wordml" xmlns:w15="http://schemas.microsoft.com/office/word/2012/wordml" xmlns:wpg="http://schemas.microsoft.com/office/word/2010/wordprocessingGroup" xmlns:wpi="http://schemas.microsoft.com/office/word/2010/wordprocessingInk" xmlns:wne="http://schemas.microsoft.com/office/word/2006/wordml" xmlns:wps="http://schemas.microsoft.com/office/word/2010/wordprocessingShape" mc:Ignorable="w14 w15 wp14 mv">
+<w:endnotes xmlns:wpc="http://schemas.microsoft.com/office/word/2010/wordprocessingCanvas" xmlns:mc="http://schemas.openxmlformats.org/markup-compatibility/2006" xmlns:o="urn:schemas-microsoft-com:office:office" xmlns:r="http://schemas.openxmlformats.org/officeDocument/2006/relationships" xmlns:m="http://schemas.openxmlformats.org/officeDocument/2006/math" xmlns:v="urn:schemas-microsoft-com:vml" xmlns:wp14="http://schemas.microsoft.com/office/word/2010/wordprocessingDrawing" xmlns:wp="http://schemas.openxmlformats.org/drawingml/2006/wordprocessingDrawing" xmlns:w10="urn:schemas-microsoft-com:office:word" xmlns:w="http://schemas.openxmlformats.org/wordprocessingml/2006/main" xmlns:w14="http://schemas.microsoft.com/office/word/2010/wordml" xmlns:w15="http://schemas.microsoft.com/office/word/2012/wordml" xmlns:wpg="http://schemas.microsoft.com/office/word/2010/wordprocessingGroup" xmlns:wpi="http://schemas.microsoft.com/office/word/2010/wordprocessingInk" xmlns:wne="http://schemas.microsoft.com/office/word/2006/wordml" xmlns:wps="http://schemas.microsoft.com/office/word/2010/wordprocessingShape" mc:Ignorable="w14 w15 wp14">
   <w:endnote w:type="separator" w:id="-1">
     <w:p>
       <w:pPr>
@@ -3802,7 +3729,7 @@
 </file>
 
 <file path=word/footnotes.xml><?xml version="1.0" encoding="utf-8"?>
-<w:footnotes xmlns:wpc="http://schemas.microsoft.com/office/word/2010/wordprocessingCanvas" xmlns:mo="http://schemas.microsoft.com/office/mac/office/2008/main" xmlns:mc="http://schemas.openxmlformats.org/markup-compatibility/2006" xmlns:mv="urn:schemas-microsoft-com:mac:vml" xmlns:o="urn:schemas-microsoft-com:office:office" xmlns:r="http://schemas.openxmlformats.org/officeDocument/2006/relationships" xmlns:m="http://schemas.openxmlformats.org/officeDocument/2006/math" xmlns:v="urn:schemas-microsoft-com:vml" xmlns:wp14="http://schemas.microsoft.com/office/word/2010/wordprocessingDrawing" xmlns:wp="http://schemas.openxmlformats.org/drawingml/2006/wordprocessingDrawing" xmlns:w10="urn:schemas-microsoft-com:office:word" xmlns:w="http://schemas.openxmlformats.org/wordprocessingml/2006/main" xmlns:w14="http://schemas.microsoft.com/office/word/2010/wordml" xmlns:w15="http://schemas.microsoft.com/office/word/2012/wordml" xmlns:wpg="http://schemas.microsoft.com/office/word/2010/wordprocessingGroup" xmlns:wpi="http://schemas.microsoft.com/office/word/2010/wordprocessingInk" xmlns:wne="http://schemas.microsoft.com/office/word/2006/wordml" xmlns:wps="http://schemas.microsoft.com/office/word/2010/wordprocessingShape" mc:Ignorable="w14 w15 wp14 mv">
+<w:footnotes xmlns:wpc="http://schemas.microsoft.com/office/word/2010/wordprocessingCanvas" xmlns:mc="http://schemas.openxmlformats.org/markup-compatibility/2006" xmlns:o="urn:schemas-microsoft-com:office:office" xmlns:r="http://schemas.openxmlformats.org/officeDocument/2006/relationships" xmlns:m="http://schemas.openxmlformats.org/officeDocument/2006/math" xmlns:v="urn:schemas-microsoft-com:vml" xmlns:wp14="http://schemas.microsoft.com/office/word/2010/wordprocessingDrawing" xmlns:wp="http://schemas.openxmlformats.org/drawingml/2006/wordprocessingDrawing" xmlns:w10="urn:schemas-microsoft-com:office:word" xmlns:w="http://schemas.openxmlformats.org/wordprocessingml/2006/main" xmlns:w14="http://schemas.microsoft.com/office/word/2010/wordml" xmlns:w15="http://schemas.microsoft.com/office/word/2012/wordml" xmlns:wpg="http://schemas.microsoft.com/office/word/2010/wordprocessingGroup" xmlns:wpi="http://schemas.microsoft.com/office/word/2010/wordprocessingInk" xmlns:wne="http://schemas.microsoft.com/office/word/2006/wordml" xmlns:wps="http://schemas.microsoft.com/office/word/2010/wordprocessingShape" mc:Ignorable="w14 w15 wp14">
   <w:footnote w:type="separator" w:id="-1">
     <w:p>
       <w:pPr>
@@ -3827,21 +3754,13 @@
 </file>
 
 <file path=word/header1.xml><?xml version="1.0" encoding="utf-8"?>
-<w:hdr xmlns:wpc="http://schemas.microsoft.com/office/word/2010/wordprocessingCanvas" xmlns:mo="http://schemas.microsoft.com/office/mac/office/2008/main" xmlns:mc="http://schemas.openxmlformats.org/markup-compatibility/2006" xmlns:mv="urn:schemas-microsoft-com:mac:vml" xmlns:o="urn:schemas-microsoft-com:office:office" xmlns:r="http://schemas.openxmlformats.org/officeDocument/2006/relationships" xmlns:m="http://schemas.openxmlformats.org/officeDocument/2006/math" xmlns:v="urn:schemas-microsoft-com:vml" xmlns:wp14="http://schemas.microsoft.com/office/word/2010/wordprocessingDrawing" xmlns:wp="http://schemas.openxmlformats.org/drawingml/2006/wordprocessingDrawing" xmlns:w10="urn:schemas-microsoft-com:office:word" xmlns:w="http://schemas.openxmlformats.org/wordprocessingml/2006/main" xmlns:w14="http://schemas.microsoft.com/office/word/2010/wordml" xmlns:w15="http://schemas.microsoft.com/office/word/2012/wordml" xmlns:wpg="http://schemas.microsoft.com/office/word/2010/wordprocessingGroup" xmlns:wpi="http://schemas.microsoft.com/office/word/2010/wordprocessingInk" xmlns:wne="http://schemas.microsoft.com/office/word/2006/wordml" xmlns:wps="http://schemas.microsoft.com/office/word/2010/wordprocessingShape" mc:Ignorable="w14 w15 wp14">
+<w:hdr xmlns:wpc="http://schemas.microsoft.com/office/word/2010/wordprocessingCanvas" xmlns:mc="http://schemas.openxmlformats.org/markup-compatibility/2006" xmlns:o="urn:schemas-microsoft-com:office:office" xmlns:r="http://schemas.openxmlformats.org/officeDocument/2006/relationships" xmlns:m="http://schemas.openxmlformats.org/officeDocument/2006/math" xmlns:v="urn:schemas-microsoft-com:vml" xmlns:wp14="http://schemas.microsoft.com/office/word/2010/wordprocessingDrawing" xmlns:wp="http://schemas.openxmlformats.org/drawingml/2006/wordprocessingDrawing" xmlns:w10="urn:schemas-microsoft-com:office:word" xmlns:w="http://schemas.openxmlformats.org/wordprocessingml/2006/main" xmlns:w14="http://schemas.microsoft.com/office/word/2010/wordml" xmlns:w15="http://schemas.microsoft.com/office/word/2012/wordml" xmlns:wpg="http://schemas.microsoft.com/office/word/2010/wordprocessingGroup" xmlns:wpi="http://schemas.microsoft.com/office/word/2010/wordprocessingInk" xmlns:wne="http://schemas.microsoft.com/office/word/2006/wordml" xmlns:wps="http://schemas.microsoft.com/office/word/2010/wordprocessingShape" mc:Ignorable="w14 w15 wp14">
   <w:p>
     <w:pPr>
       <w:pStyle w:val="Header"/>
     </w:pPr>
     <w:r>
-      <w:t xml:space="preserve">Software Development Team | Michelle </w:t>
-    </w:r>
-    <w:proofErr w:type="spellStart"/>
-    <w:r>
-      <w:t>Vinall</w:t>
-    </w:r>
-    <w:proofErr w:type="spellEnd"/>
-    <w:r>
-      <w:t xml:space="preserve">                                              Let’s Quiz | </w:t>
+      <w:t xml:space="preserve">Software Development Team | Michelle Vinall                                              Let’s Quiz | </w:t>
     </w:r>
     <w:r>
       <w:t xml:space="preserve">User Manual </w:t>
@@ -3857,8 +3776,8 @@
 </file>
 
 <file path=word/numbering.xml><?xml version="1.0" encoding="utf-8"?>
-<w:numbering xmlns:wpc="http://schemas.microsoft.com/office/word/2010/wordprocessingCanvas" xmlns:mo="http://schemas.microsoft.com/office/mac/office/2008/main" xmlns:mc="http://schemas.openxmlformats.org/markup-compatibility/2006" xmlns:mv="urn:schemas-microsoft-com:mac:vml" xmlns:o="urn:schemas-microsoft-com:office:office" xmlns:r="http://schemas.openxmlformats.org/officeDocument/2006/relationships" xmlns:m="http://schemas.openxmlformats.org/officeDocument/2006/math" xmlns:v="urn:schemas-microsoft-com:vml" xmlns:wp14="http://schemas.microsoft.com/office/word/2010/wordprocessingDrawing" xmlns:wp="http://schemas.openxmlformats.org/drawingml/2006/wordprocessingDrawing" xmlns:w10="urn:schemas-microsoft-com:office:word" xmlns:w="http://schemas.openxmlformats.org/wordprocessingml/2006/main" xmlns:w14="http://schemas.microsoft.com/office/word/2010/wordml" xmlns:w15="http://schemas.microsoft.com/office/word/2012/wordml" xmlns:wpg="http://schemas.microsoft.com/office/word/2010/wordprocessingGroup" xmlns:wpi="http://schemas.microsoft.com/office/word/2010/wordprocessingInk" xmlns:wne="http://schemas.microsoft.com/office/word/2006/wordml" xmlns:wps="http://schemas.microsoft.com/office/word/2010/wordprocessingShape" mc:Ignorable="w14 w15 wp14 mv">
-  <w:abstractNum w:abstractNumId="0">
+<w:numbering xmlns:wpc="http://schemas.microsoft.com/office/word/2010/wordprocessingCanvas" xmlns:mc="http://schemas.openxmlformats.org/markup-compatibility/2006" xmlns:o="urn:schemas-microsoft-com:office:office" xmlns:r="http://schemas.openxmlformats.org/officeDocument/2006/relationships" xmlns:m="http://schemas.openxmlformats.org/officeDocument/2006/math" xmlns:v="urn:schemas-microsoft-com:vml" xmlns:wp14="http://schemas.microsoft.com/office/word/2010/wordprocessingDrawing" xmlns:wp="http://schemas.openxmlformats.org/drawingml/2006/wordprocessingDrawing" xmlns:w10="urn:schemas-microsoft-com:office:word" xmlns:w="http://schemas.openxmlformats.org/wordprocessingml/2006/main" xmlns:w14="http://schemas.microsoft.com/office/word/2010/wordml" xmlns:w15="http://schemas.microsoft.com/office/word/2012/wordml" xmlns:wpg="http://schemas.microsoft.com/office/word/2010/wordprocessingGroup" xmlns:wpi="http://schemas.microsoft.com/office/word/2010/wordprocessingInk" xmlns:wne="http://schemas.microsoft.com/office/word/2006/wordml" xmlns:wps="http://schemas.microsoft.com/office/word/2010/wordprocessingShape" mc:Ignorable="w14 w15 wp14">
+  <w:abstractNum w:abstractNumId="0" w15:restartNumberingAfterBreak="0">
     <w:nsid w:val="02732E1C"/>
     <w:multiLevelType w:val="hybridMultilevel"/>
     <w:tmpl w:val="5F78F202"/>
@@ -3944,7 +3863,7 @@
       </w:pPr>
     </w:lvl>
   </w:abstractNum>
-  <w:abstractNum w:abstractNumId="1">
+  <w:abstractNum w:abstractNumId="1" w15:restartNumberingAfterBreak="0">
     <w:nsid w:val="02BF13C6"/>
     <w:multiLevelType w:val="hybridMultilevel"/>
     <w:tmpl w:val="83FCFB60"/>
@@ -4033,7 +3952,7 @@
       </w:pPr>
     </w:lvl>
   </w:abstractNum>
-  <w:abstractNum w:abstractNumId="2">
+  <w:abstractNum w:abstractNumId="2" w15:restartNumberingAfterBreak="0">
     <w:nsid w:val="050B289B"/>
     <w:multiLevelType w:val="hybridMultilevel"/>
     <w:tmpl w:val="EF18FCDA"/>
@@ -4119,7 +4038,7 @@
       </w:pPr>
     </w:lvl>
   </w:abstractNum>
-  <w:abstractNum w:abstractNumId="3">
+  <w:abstractNum w:abstractNumId="3" w15:restartNumberingAfterBreak="0">
     <w:nsid w:val="05E5631B"/>
     <w:multiLevelType w:val="hybridMultilevel"/>
     <w:tmpl w:val="CD30412C"/>
@@ -4208,7 +4127,7 @@
       </w:pPr>
     </w:lvl>
   </w:abstractNum>
-  <w:abstractNum w:abstractNumId="4">
+  <w:abstractNum w:abstractNumId="4" w15:restartNumberingAfterBreak="0">
     <w:nsid w:val="0D5113C0"/>
     <w:multiLevelType w:val="hybridMultilevel"/>
     <w:tmpl w:val="CFCEA144"/>
@@ -4297,7 +4216,7 @@
       </w:pPr>
     </w:lvl>
   </w:abstractNum>
-  <w:abstractNum w:abstractNumId="5">
+  <w:abstractNum w:abstractNumId="5" w15:restartNumberingAfterBreak="0">
     <w:nsid w:val="0D9A7BDF"/>
     <w:multiLevelType w:val="hybridMultilevel"/>
     <w:tmpl w:val="EF9A7CA2"/>
@@ -4386,7 +4305,7 @@
       </w:pPr>
     </w:lvl>
   </w:abstractNum>
-  <w:abstractNum w:abstractNumId="6">
+  <w:abstractNum w:abstractNumId="6" w15:restartNumberingAfterBreak="0">
     <w:nsid w:val="0EA0497B"/>
     <w:multiLevelType w:val="hybridMultilevel"/>
     <w:tmpl w:val="EB6C1FCE"/>
@@ -4475,7 +4394,7 @@
       </w:pPr>
     </w:lvl>
   </w:abstractNum>
-  <w:abstractNum w:abstractNumId="7">
+  <w:abstractNum w:abstractNumId="7" w15:restartNumberingAfterBreak="0">
     <w:nsid w:val="1482775B"/>
     <w:multiLevelType w:val="multilevel"/>
     <w:tmpl w:val="ABF8E10A"/>
@@ -4496,7 +4415,7 @@
       <w:lvlText w:val="%1.%2"/>
       <w:lvlJc w:val="left"/>
       <w:pPr>
-        <w:ind w:left="576" w:hanging="576"/>
+        <w:ind w:left="666" w:hanging="576"/>
       </w:pPr>
     </w:lvl>
     <w:lvl w:ilvl="2">
@@ -4570,7 +4489,7 @@
       </w:pPr>
     </w:lvl>
   </w:abstractNum>
-  <w:abstractNum w:abstractNumId="8">
+  <w:abstractNum w:abstractNumId="8" w15:restartNumberingAfterBreak="0">
     <w:nsid w:val="1BDD2278"/>
     <w:multiLevelType w:val="hybridMultilevel"/>
     <w:tmpl w:val="CD30412C"/>
@@ -4659,7 +4578,7 @@
       </w:pPr>
     </w:lvl>
   </w:abstractNum>
-  <w:abstractNum w:abstractNumId="9">
+  <w:abstractNum w:abstractNumId="9" w15:restartNumberingAfterBreak="0">
     <w:nsid w:val="2733133D"/>
     <w:multiLevelType w:val="hybridMultilevel"/>
     <w:tmpl w:val="6824AE48"/>
@@ -4745,7 +4664,7 @@
       </w:pPr>
     </w:lvl>
   </w:abstractNum>
-  <w:abstractNum w:abstractNumId="10">
+  <w:abstractNum w:abstractNumId="10" w15:restartNumberingAfterBreak="0">
     <w:nsid w:val="2A023E95"/>
     <w:multiLevelType w:val="hybridMultilevel"/>
     <w:tmpl w:val="E7B23E9A"/>
@@ -4834,7 +4753,7 @@
       </w:pPr>
     </w:lvl>
   </w:abstractNum>
-  <w:abstractNum w:abstractNumId="11">
+  <w:abstractNum w:abstractNumId="11" w15:restartNumberingAfterBreak="0">
     <w:nsid w:val="2CE204AD"/>
     <w:multiLevelType w:val="hybridMultilevel"/>
     <w:tmpl w:val="79C2A406"/>
@@ -4923,7 +4842,7 @@
       </w:pPr>
     </w:lvl>
   </w:abstractNum>
-  <w:abstractNum w:abstractNumId="12">
+  <w:abstractNum w:abstractNumId="12" w15:restartNumberingAfterBreak="0">
     <w:nsid w:val="31537DA7"/>
     <w:multiLevelType w:val="hybridMultilevel"/>
     <w:tmpl w:val="A98A7C2E"/>
@@ -5009,7 +4928,7 @@
       </w:pPr>
     </w:lvl>
   </w:abstractNum>
-  <w:abstractNum w:abstractNumId="13">
+  <w:abstractNum w:abstractNumId="13" w15:restartNumberingAfterBreak="0">
     <w:nsid w:val="355A0DAF"/>
     <w:multiLevelType w:val="hybridMultilevel"/>
     <w:tmpl w:val="B7A02556"/>
@@ -5098,7 +5017,7 @@
       </w:pPr>
     </w:lvl>
   </w:abstractNum>
-  <w:abstractNum w:abstractNumId="14">
+  <w:abstractNum w:abstractNumId="14" w15:restartNumberingAfterBreak="0">
     <w:nsid w:val="35E54DAE"/>
     <w:multiLevelType w:val="hybridMultilevel"/>
     <w:tmpl w:val="7CB00AC6"/>
@@ -5187,7 +5106,7 @@
       </w:pPr>
     </w:lvl>
   </w:abstractNum>
-  <w:abstractNum w:abstractNumId="15">
+  <w:abstractNum w:abstractNumId="15" w15:restartNumberingAfterBreak="0">
     <w:nsid w:val="37CE07E2"/>
     <w:multiLevelType w:val="hybridMultilevel"/>
     <w:tmpl w:val="26481516"/>
@@ -5273,7 +5192,7 @@
       </w:pPr>
     </w:lvl>
   </w:abstractNum>
-  <w:abstractNum w:abstractNumId="16">
+  <w:abstractNum w:abstractNumId="16" w15:restartNumberingAfterBreak="0">
     <w:nsid w:val="3B1849E1"/>
     <w:multiLevelType w:val="hybridMultilevel"/>
     <w:tmpl w:val="884EC372"/>
@@ -5361,7 +5280,7 @@
       </w:pPr>
     </w:lvl>
   </w:abstractNum>
-  <w:abstractNum w:abstractNumId="17">
+  <w:abstractNum w:abstractNumId="17" w15:restartNumberingAfterBreak="0">
     <w:nsid w:val="400D7E8C"/>
     <w:multiLevelType w:val="hybridMultilevel"/>
     <w:tmpl w:val="32844A98"/>
@@ -5447,7 +5366,7 @@
       </w:pPr>
     </w:lvl>
   </w:abstractNum>
-  <w:abstractNum w:abstractNumId="18">
+  <w:abstractNum w:abstractNumId="18" w15:restartNumberingAfterBreak="0">
     <w:nsid w:val="47304FA8"/>
     <w:multiLevelType w:val="hybridMultilevel"/>
     <w:tmpl w:val="4E660846"/>
@@ -5533,7 +5452,7 @@
       </w:pPr>
     </w:lvl>
   </w:abstractNum>
-  <w:abstractNum w:abstractNumId="19">
+  <w:abstractNum w:abstractNumId="19" w15:restartNumberingAfterBreak="0">
     <w:nsid w:val="475F5810"/>
     <w:multiLevelType w:val="hybridMultilevel"/>
     <w:tmpl w:val="CD30412C"/>
@@ -5622,7 +5541,7 @@
       </w:pPr>
     </w:lvl>
   </w:abstractNum>
-  <w:abstractNum w:abstractNumId="20">
+  <w:abstractNum w:abstractNumId="20" w15:restartNumberingAfterBreak="0">
     <w:nsid w:val="568C0558"/>
     <w:multiLevelType w:val="hybridMultilevel"/>
     <w:tmpl w:val="7B2A60DA"/>
@@ -5711,7 +5630,7 @@
       </w:pPr>
     </w:lvl>
   </w:abstractNum>
-  <w:abstractNum w:abstractNumId="21">
+  <w:abstractNum w:abstractNumId="21" w15:restartNumberingAfterBreak="0">
     <w:nsid w:val="582F49C4"/>
     <w:multiLevelType w:val="hybridMultilevel"/>
     <w:tmpl w:val="4D74B8EA"/>
@@ -5797,7 +5716,7 @@
       </w:pPr>
     </w:lvl>
   </w:abstractNum>
-  <w:abstractNum w:abstractNumId="22">
+  <w:abstractNum w:abstractNumId="22" w15:restartNumberingAfterBreak="0">
     <w:nsid w:val="5A1C1BCD"/>
     <w:multiLevelType w:val="hybridMultilevel"/>
     <w:tmpl w:val="4E660846"/>
@@ -5883,7 +5802,7 @@
       </w:pPr>
     </w:lvl>
   </w:abstractNum>
-  <w:abstractNum w:abstractNumId="23">
+  <w:abstractNum w:abstractNumId="23" w15:restartNumberingAfterBreak="0">
     <w:nsid w:val="5D4B5DA1"/>
     <w:multiLevelType w:val="hybridMultilevel"/>
     <w:tmpl w:val="4F7C9D52"/>
@@ -5969,7 +5888,7 @@
       </w:pPr>
     </w:lvl>
   </w:abstractNum>
-  <w:abstractNum w:abstractNumId="24">
+  <w:abstractNum w:abstractNumId="24" w15:restartNumberingAfterBreak="0">
     <w:nsid w:val="6E7A0FA7"/>
     <w:multiLevelType w:val="hybridMultilevel"/>
     <w:tmpl w:val="64742DCE"/>
@@ -6058,7 +5977,7 @@
       </w:pPr>
     </w:lvl>
   </w:abstractNum>
-  <w:abstractNum w:abstractNumId="25">
+  <w:abstractNum w:abstractNumId="25" w15:restartNumberingAfterBreak="0">
     <w:nsid w:val="6EC549F3"/>
     <w:multiLevelType w:val="hybridMultilevel"/>
     <w:tmpl w:val="5BB2151A"/>
@@ -6144,7 +6063,7 @@
       </w:pPr>
     </w:lvl>
   </w:abstractNum>
-  <w:abstractNum w:abstractNumId="26">
+  <w:abstractNum w:abstractNumId="26" w15:restartNumberingAfterBreak="0">
     <w:nsid w:val="74FF3A4B"/>
     <w:multiLevelType w:val="hybridMultilevel"/>
     <w:tmpl w:val="164A9936"/>
@@ -6233,7 +6152,7 @@
       </w:pPr>
     </w:lvl>
   </w:abstractNum>
-  <w:abstractNum w:abstractNumId="27">
+  <w:abstractNum w:abstractNumId="27" w15:restartNumberingAfterBreak="0">
     <w:nsid w:val="756C7BF2"/>
     <w:multiLevelType w:val="hybridMultilevel"/>
     <w:tmpl w:val="AB160464"/>
@@ -6322,7 +6241,7 @@
       </w:pPr>
     </w:lvl>
   </w:abstractNum>
-  <w:abstractNum w:abstractNumId="28">
+  <w:abstractNum w:abstractNumId="28" w15:restartNumberingAfterBreak="0">
     <w:nsid w:val="7B913CE9"/>
     <w:multiLevelType w:val="hybridMultilevel"/>
     <w:tmpl w:val="0512F44C"/>
@@ -6411,7 +6330,7 @@
       </w:pPr>
     </w:lvl>
   </w:abstractNum>
-  <w:abstractNum w:abstractNumId="29">
+  <w:abstractNum w:abstractNumId="29" w15:restartNumberingAfterBreak="0">
     <w:nsid w:val="7D200D9C"/>
     <w:multiLevelType w:val="hybridMultilevel"/>
     <w:tmpl w:val="7DE67030"/>
@@ -6621,7 +6540,7 @@
 </file>
 
 <file path=word/people.xml><?xml version="1.0" encoding="utf-8"?>
-<w15:people xmlns:wpc="http://schemas.microsoft.com/office/word/2010/wordprocessingCanvas" xmlns:mo="http://schemas.microsoft.com/office/mac/office/2008/main" xmlns:mc="http://schemas.openxmlformats.org/markup-compatibility/2006" xmlns:mv="urn:schemas-microsoft-com:mac:vml" xmlns:o="urn:schemas-microsoft-com:office:office" xmlns:r="http://schemas.openxmlformats.org/officeDocument/2006/relationships" xmlns:m="http://schemas.openxmlformats.org/officeDocument/2006/math" xmlns:v="urn:schemas-microsoft-com:vml" xmlns:wp14="http://schemas.microsoft.com/office/word/2010/wordprocessingDrawing" xmlns:wp="http://schemas.openxmlformats.org/drawingml/2006/wordprocessingDrawing" xmlns:w10="urn:schemas-microsoft-com:office:word" xmlns:w="http://schemas.openxmlformats.org/wordprocessingml/2006/main" xmlns:w14="http://schemas.microsoft.com/office/word/2010/wordml" xmlns:w15="http://schemas.microsoft.com/office/word/2012/wordml" xmlns:wpg="http://schemas.microsoft.com/office/word/2010/wordprocessingGroup" xmlns:wpi="http://schemas.microsoft.com/office/word/2010/wordprocessingInk" xmlns:wne="http://schemas.microsoft.com/office/word/2006/wordml" xmlns:wps="http://schemas.microsoft.com/office/word/2010/wordprocessingShape" mc:Ignorable="w14 w15 wp14 mv">
+<w15:people xmlns:wpc="http://schemas.microsoft.com/office/word/2010/wordprocessingCanvas" xmlns:mc="http://schemas.openxmlformats.org/markup-compatibility/2006" xmlns:o="urn:schemas-microsoft-com:office:office" xmlns:r="http://schemas.openxmlformats.org/officeDocument/2006/relationships" xmlns:m="http://schemas.openxmlformats.org/officeDocument/2006/math" xmlns:v="urn:schemas-microsoft-com:vml" xmlns:wp14="http://schemas.microsoft.com/office/word/2010/wordprocessingDrawing" xmlns:wp="http://schemas.openxmlformats.org/drawingml/2006/wordprocessingDrawing" xmlns:w10="urn:schemas-microsoft-com:office:word" xmlns:w="http://schemas.openxmlformats.org/wordprocessingml/2006/main" xmlns:w14="http://schemas.microsoft.com/office/word/2010/wordml" xmlns:w15="http://schemas.microsoft.com/office/word/2012/wordml" xmlns:wpg="http://schemas.microsoft.com/office/word/2010/wordprocessingGroup" xmlns:wpi="http://schemas.microsoft.com/office/word/2010/wordprocessingInk" xmlns:wne="http://schemas.microsoft.com/office/word/2006/wordml" xmlns:wps="http://schemas.microsoft.com/office/word/2010/wordprocessingShape" mc:Ignorable="w14 w15 wp14">
   <w15:person w15:author="Michelle Vinall">
     <w15:presenceInfo w15:providerId="Windows Live" w15:userId="9d56696d303c8ffa"/>
   </w15:person>
@@ -6645,7 +6564,7 @@
       </w:pPr>
     </w:pPrDefault>
   </w:docDefaults>
-  <w:latentStyles w:defLockedState="0" w:defUIPriority="99" w:defSemiHidden="0" w:defUnhideWhenUsed="0" w:defQFormat="0" w:count="380">
+  <w:latentStyles w:defLockedState="0" w:defUIPriority="99" w:defSemiHidden="0" w:defUnhideWhenUsed="0" w:defQFormat="0" w:count="371">
     <w:lsdException w:name="Normal" w:uiPriority="0" w:qFormat="1"/>
     <w:lsdException w:name="heading 1" w:uiPriority="9" w:qFormat="1"/>
     <w:lsdException w:name="heading 2" w:semiHidden="1" w:uiPriority="9" w:unhideWhenUsed="1" w:qFormat="1"/>
@@ -7070,6 +6989,7 @@
         <w:numId w:val="10"/>
       </w:numPr>
       <w:spacing w:before="360" w:after="0"/>
+      <w:ind w:left="576"/>
       <w:outlineLvl w:val="1"/>
     </w:pPr>
     <w:rPr>
@@ -7878,7 +7798,7 @@
 </file>
 
 <file path=word/glossary/document.xml><?xml version="1.0" encoding="utf-8"?>
-<w:glossaryDocument xmlns:wpc="http://schemas.microsoft.com/office/word/2010/wordprocessingCanvas" xmlns:mo="http://schemas.microsoft.com/office/mac/office/2008/main" xmlns:mc="http://schemas.openxmlformats.org/markup-compatibility/2006" xmlns:mv="urn:schemas-microsoft-com:mac:vml" xmlns:o="urn:schemas-microsoft-com:office:office" xmlns:r="http://schemas.openxmlformats.org/officeDocument/2006/relationships" xmlns:m="http://schemas.openxmlformats.org/officeDocument/2006/math" xmlns:v="urn:schemas-microsoft-com:vml" xmlns:wp14="http://schemas.microsoft.com/office/word/2010/wordprocessingDrawing" xmlns:wp="http://schemas.openxmlformats.org/drawingml/2006/wordprocessingDrawing" xmlns:w10="urn:schemas-microsoft-com:office:word" xmlns:w="http://schemas.openxmlformats.org/wordprocessingml/2006/main" xmlns:w14="http://schemas.microsoft.com/office/word/2010/wordml" xmlns:w15="http://schemas.microsoft.com/office/word/2012/wordml" xmlns:wpg="http://schemas.microsoft.com/office/word/2010/wordprocessingGroup" xmlns:wpi="http://schemas.microsoft.com/office/word/2010/wordprocessingInk" xmlns:wne="http://schemas.microsoft.com/office/word/2006/wordml" xmlns:wps="http://schemas.microsoft.com/office/word/2010/wordprocessingShape" mc:Ignorable="w14 w15 wp14">
+<w:glossaryDocument xmlns:wpc="http://schemas.microsoft.com/office/word/2010/wordprocessingCanvas" xmlns:mc="http://schemas.openxmlformats.org/markup-compatibility/2006" xmlns:o="urn:schemas-microsoft-com:office:office" xmlns:r="http://schemas.openxmlformats.org/officeDocument/2006/relationships" xmlns:m="http://schemas.openxmlformats.org/officeDocument/2006/math" xmlns:v="urn:schemas-microsoft-com:vml" xmlns:wp14="http://schemas.microsoft.com/office/word/2010/wordprocessingDrawing" xmlns:wp="http://schemas.openxmlformats.org/drawingml/2006/wordprocessingDrawing" xmlns:w10="urn:schemas-microsoft-com:office:word" xmlns:w="http://schemas.openxmlformats.org/wordprocessingml/2006/main" xmlns:w14="http://schemas.microsoft.com/office/word/2010/wordml" xmlns:w15="http://schemas.microsoft.com/office/word/2012/wordml" xmlns:wpg="http://schemas.microsoft.com/office/word/2010/wordprocessingGroup" xmlns:wpi="http://schemas.microsoft.com/office/word/2010/wordprocessingInk" xmlns:wne="http://schemas.microsoft.com/office/word/2006/wordml" xmlns:wps="http://schemas.microsoft.com/office/word/2010/wordprocessingShape" mc:Ignorable="w14 w15 wp14">
   <w:docParts>
     <w:docPart>
       <w:docPartPr>
@@ -8008,39 +7928,31 @@
   <w:font w:name="Times New Roman">
     <w:panose1 w:val="02020603050405020304"/>
     <w:charset w:val="00"/>
-    <w:family w:val="auto"/>
+    <w:family w:val="roman"/>
     <w:pitch w:val="variable"/>
-    <w:sig w:usb0="E0002AEF" w:usb1="C0007841" w:usb2="00000009" w:usb3="00000000" w:csb0="000001FF" w:csb1="00000000"/>
+    <w:sig w:usb0="E0002EFF" w:usb1="C000785B" w:usb2="00000009" w:usb3="00000000" w:csb0="000001FF" w:csb1="00000000"/>
   </w:font>
   <w:font w:name="Calibri">
     <w:panose1 w:val="020F0502020204030204"/>
     <w:charset w:val="00"/>
-    <w:family w:val="auto"/>
+    <w:family w:val="swiss"/>
     <w:pitch w:val="variable"/>
-    <w:sig w:usb0="E00002FF" w:usb1="4000ACFF" w:usb2="00000001" w:usb3="00000000" w:csb0="0000019F" w:csb1="00000000"/>
+    <w:sig w:usb0="E0002AFF" w:usb1="C000247B" w:usb2="00000009" w:usb3="00000000" w:csb0="000001FF" w:csb1="00000000"/>
   </w:font>
   <w:font w:name="Calibri Light">
     <w:panose1 w:val="020F0302020204030204"/>
     <w:charset w:val="00"/>
-    <w:family w:val="auto"/>
+    <w:family w:val="swiss"/>
     <w:pitch w:val="variable"/>
-    <w:sig w:usb0="A00002EF" w:usb1="4000207B" w:usb2="00000000" w:usb3="00000000" w:csb0="0000019F" w:csb1="00000000"/>
+    <w:sig w:usb0="E0002AFF" w:usb1="C000247B" w:usb2="00000009" w:usb3="00000000" w:csb0="000001FF" w:csb1="00000000"/>
   </w:font>
   <w:font w:name="Segoe UI">
-    <w:altName w:val="Calibri"/>
-    <w:panose1 w:val="00000000000000000000"/>
+    <w:panose1 w:val="020B0502040204020203"/>
     <w:charset w:val="00"/>
     <w:family w:val="swiss"/>
     <w:notTrueType/>
     <w:pitch w:val="variable"/>
     <w:sig w:usb0="00000003" w:usb1="00000000" w:usb2="00000000" w:usb3="00000000" w:csb0="00000001" w:csb1="00000000"/>
-  </w:font>
-  <w:font w:name="Arial">
-    <w:panose1 w:val="020B0604020202020204"/>
-    <w:charset w:val="00"/>
-    <w:family w:val="auto"/>
-    <w:pitch w:val="variable"/>
-    <w:sig w:usb0="E0002AFF" w:usb1="C0007843" w:usb2="00000009" w:usb3="00000000" w:csb0="000001FF" w:csb1="00000000"/>
   </w:font>
 </w:fonts>
 </file>
@@ -8073,6 +7985,7 @@
     <w:rsid w:val="00962ACF"/>
     <w:rsid w:val="00AE4EE0"/>
     <w:rsid w:val="00F67B81"/>
+    <w:rsid w:val="00F81AFF"/>
     <w:rsid w:val="00FD1B42"/>
   </w:rsids>
   <m:mathPr>
@@ -8113,7 +8026,7 @@
       </w:pPr>
     </w:pPrDefault>
   </w:docDefaults>
-  <w:latentStyles w:defLockedState="0" w:defUIPriority="99" w:defSemiHidden="0" w:defUnhideWhenUsed="0" w:defQFormat="0" w:count="380">
+  <w:latentStyles w:defLockedState="0" w:defUIPriority="99" w:defSemiHidden="0" w:defUnhideWhenUsed="0" w:defQFormat="0" w:count="371">
     <w:lsdException w:name="Normal" w:uiPriority="0" w:qFormat="1"/>
     <w:lsdException w:name="heading 1" w:uiPriority="9" w:qFormat="1"/>
     <w:lsdException w:name="heading 2" w:semiHidden="1" w:uiPriority="9" w:unhideWhenUsed="1" w:qFormat="1"/>
@@ -8566,7 +8479,6 @@
 <w:webSettings xmlns:mc="http://schemas.openxmlformats.org/markup-compatibility/2006" xmlns:r="http://schemas.openxmlformats.org/officeDocument/2006/relationships" xmlns:w="http://schemas.openxmlformats.org/wordprocessingml/2006/main" xmlns:w14="http://schemas.microsoft.com/office/word/2010/wordml" xmlns:w15="http://schemas.microsoft.com/office/word/2012/wordml" mc:Ignorable="w14 w15">
   <w:optimizeForBrowser/>
   <w:allowPNG/>
-  <w:doNotSaveAsSingleFile/>
 </w:webSettings>
 </file>
 
@@ -8836,7 +8748,7 @@
 </file>
 
 <file path=customXml/itemProps1.xml><?xml version="1.0" encoding="utf-8"?>
-<ds:datastoreItem xmlns:ds="http://schemas.openxmlformats.org/officeDocument/2006/customXml" ds:itemID="{A71722FF-4A06-CB43-ABDF-50F643D4FA10}">
+<ds:datastoreItem xmlns:ds="http://schemas.openxmlformats.org/officeDocument/2006/customXml" ds:itemID="{C7CFABFD-053A-42B7-AA50-7F52E70C6459}">
   <ds:schemaRefs>
     <ds:schemaRef ds:uri="http://schemas.openxmlformats.org/officeDocument/2006/bibliography"/>
   </ds:schemaRefs>

</xml_diff>

<commit_message>
user Manual Game Play
</commit_message>
<xml_diff>
--- a/Software Development Team User Manual.docx
+++ b/Software Development Team User Manual.docx
@@ -1,6 +1,6 @@
 
 <file path=word/document.xml><?xml version="1.0" encoding="utf-8"?>
-<w:document xmlns:wpc="http://schemas.microsoft.com/office/word/2010/wordprocessingCanvas" xmlns:cx="http://schemas.microsoft.com/office/drawing/2014/chartex" xmlns:cx1="http://schemas.microsoft.com/office/drawing/2015/9/8/chartex" xmlns:cx2="http://schemas.microsoft.com/office/drawing/2015/10/21/chartex" xmlns:cx3="http://schemas.microsoft.com/office/drawing/2016/5/9/chartex" xmlns:cx4="http://schemas.microsoft.com/office/drawing/2016/5/10/chartex" xmlns:cx5="http://schemas.microsoft.com/office/drawing/2016/5/11/chartex" xmlns:cx6="http://schemas.microsoft.com/office/drawing/2016/5/12/chartex" xmlns:cx7="http://schemas.microsoft.com/office/drawing/2016/5/13/chartex" xmlns:cx8="http://schemas.microsoft.com/office/drawing/2016/5/14/chartex" xmlns:mc="http://schemas.openxmlformats.org/markup-compatibility/2006" xmlns:aink="http://schemas.microsoft.com/office/drawing/2016/ink" xmlns:am3d="http://schemas.microsoft.com/office/drawing/2017/model3d" xmlns:o="urn:schemas-microsoft-com:office:office" xmlns:r="http://schemas.openxmlformats.org/officeDocument/2006/relationships" xmlns:m="http://schemas.openxmlformats.org/officeDocument/2006/math" xmlns:v="urn:schemas-microsoft-com:vml" xmlns:wp14="http://schemas.microsoft.com/office/word/2010/wordprocessingDrawing" xmlns:wp="http://schemas.openxmlformats.org/drawingml/2006/wordprocessingDrawing" xmlns:w10="urn:schemas-microsoft-com:office:word" xmlns:w="http://schemas.openxmlformats.org/wordprocessingml/2006/main" xmlns:w14="http://schemas.microsoft.com/office/word/2010/wordml" xmlns:w15="http://schemas.microsoft.com/office/word/2012/wordml" xmlns:w16cid="http://schemas.microsoft.com/office/word/2016/wordml/cid" xmlns:w16se="http://schemas.microsoft.com/office/word/2015/wordml/symex" xmlns:wpg="http://schemas.microsoft.com/office/word/2010/wordprocessingGroup" xmlns:wpi="http://schemas.microsoft.com/office/word/2010/wordprocessingInk" xmlns:wne="http://schemas.microsoft.com/office/word/2006/wordml" xmlns:wps="http://schemas.microsoft.com/office/word/2010/wordprocessingShape" mc:Ignorable="w14 w15 w16se w16cid wp14">
+<w:document xmlns:wpc="http://schemas.microsoft.com/office/word/2010/wordprocessingCanvas" xmlns:mo="http://schemas.microsoft.com/office/mac/office/2008/main" xmlns:mc="http://schemas.openxmlformats.org/markup-compatibility/2006" xmlns:mv="urn:schemas-microsoft-com:mac:vml" xmlns:o="urn:schemas-microsoft-com:office:office" xmlns:r="http://schemas.openxmlformats.org/officeDocument/2006/relationships" xmlns:m="http://schemas.openxmlformats.org/officeDocument/2006/math" xmlns:v="urn:schemas-microsoft-com:vml" xmlns:wp14="http://schemas.microsoft.com/office/word/2010/wordprocessingDrawing" xmlns:wp="http://schemas.openxmlformats.org/drawingml/2006/wordprocessingDrawing" xmlns:w10="urn:schemas-microsoft-com:office:word" xmlns:w="http://schemas.openxmlformats.org/wordprocessingml/2006/main" xmlns:w14="http://schemas.microsoft.com/office/word/2010/wordml" xmlns:w15="http://schemas.microsoft.com/office/word/2012/wordml" xmlns:wpg="http://schemas.microsoft.com/office/word/2010/wordprocessingGroup" xmlns:wpi="http://schemas.microsoft.com/office/word/2010/wordprocessingInk" xmlns:wne="http://schemas.microsoft.com/office/word/2006/wordml" xmlns:wps="http://schemas.microsoft.com/office/word/2010/wordprocessingShape" mc:Ignorable="w14 w15 wp14">
   <w:body>
     <w:p/>
     <w:p/>
@@ -255,13 +255,8 @@
               </w:tcPr>
               <w:p>
                 <w:r>
-                  <w:t xml:space="preserve">Michelle </w:t>
+                  <w:t>Michelle Vinall</w:t>
                 </w:r>
-                <w:proofErr w:type="spellStart"/>
-                <w:r>
-                  <w:t>Vinall</w:t>
-                </w:r>
-                <w:proofErr w:type="spellEnd"/>
               </w:p>
             </w:tc>
           </w:sdtContent>
@@ -3307,7 +3302,7 @@
       <w:r>
         <w:t xml:space="preserve">Follow this link: </w:t>
       </w:r>
-      <w:hyperlink r:id="rId11" w:history="1">
+      <w:hyperlink r:id="rId10" w:history="1">
         <w:r>
           <w:rPr>
             <w:rStyle w:val="Hyperlink"/>
@@ -3349,15 +3344,7 @@
         </w:numPr>
       </w:pPr>
       <w:r>
-        <w:t xml:space="preserve">Upon completion – proceed to the downloads folder on your device and install the </w:t>
-      </w:r>
-      <w:proofErr w:type="spellStart"/>
-      <w:r>
-        <w:t>apk</w:t>
-      </w:r>
-      <w:proofErr w:type="spellEnd"/>
-      <w:r>
-        <w:t xml:space="preserve"> file.</w:t>
+        <w:t>Upon completion – proceed to the downloads folder on your device and install the apk file.</w:t>
       </w:r>
     </w:p>
     <w:p>
@@ -3456,15 +3443,7 @@
         </w:numPr>
       </w:pPr>
       <w:r>
-        <w:t xml:space="preserve">Plug in your device and copy </w:t>
-      </w:r>
-      <w:proofErr w:type="spellStart"/>
-      <w:r>
-        <w:t>apk</w:t>
-      </w:r>
-      <w:proofErr w:type="spellEnd"/>
-      <w:r>
-        <w:t xml:space="preserve"> file over to a location on your device of your choosing</w:t>
+        <w:t>Plug in your device and copy apk file over to a location on your device of your choosing</w:t>
       </w:r>
     </w:p>
     <w:p>
@@ -3476,21 +3455,8 @@
         </w:numPr>
       </w:pPr>
       <w:r>
-        <w:t xml:space="preserve">Upon completion – proceed to location of </w:t>
-      </w:r>
-      <w:proofErr w:type="spellStart"/>
-      <w:r>
-        <w:t>apk</w:t>
-      </w:r>
-      <w:proofErr w:type="spellEnd"/>
-      <w:r>
-        <w:t xml:space="preserve"> file on your device and install the </w:t>
-      </w:r>
-      <w:proofErr w:type="spellStart"/>
-      <w:r>
-        <w:t>apk</w:t>
-      </w:r>
-      <w:proofErr w:type="spellEnd"/>
+        <w:t>Upon completion – proceed to location of apk file on your device and install the apk</w:t>
+      </w:r>
     </w:p>
     <w:p>
       <w:pPr>
@@ -3927,6 +3893,7 @@
             <w:r>
               <w:rPr>
                 <w:noProof/>
+                <w:lang w:eastAsia="en-AU"/>
               </w:rPr>
               <w:drawing>
                 <wp:inline distT="0" distB="0" distL="0" distR="0" wp14:anchorId="5B559F4D" wp14:editId="57B766A9">
@@ -3946,7 +3913,7 @@
                           </pic:cNvPicPr>
                         </pic:nvPicPr>
                         <pic:blipFill>
-                          <a:blip r:embed="rId12">
+                          <a:blip r:embed="rId11">
                             <a:extLst>
                               <a:ext uri="{28A0092B-C50C-407E-A947-70E740481C1C}">
                                 <a14:useLocalDpi xmlns:a14="http://schemas.microsoft.com/office/drawing/2010/main" val="0"/>
@@ -4198,6 +4165,7 @@
             <w:r>
               <w:rPr>
                 <w:noProof/>
+                <w:lang w:eastAsia="en-AU"/>
               </w:rPr>
               <w:drawing>
                 <wp:inline distT="0" distB="0" distL="0" distR="0" wp14:anchorId="1660DD26" wp14:editId="3BB4B51C">
@@ -4217,7 +4185,7 @@
                           </pic:cNvPicPr>
                         </pic:nvPicPr>
                         <pic:blipFill>
-                          <a:blip r:embed="rId13">
+                          <a:blip r:embed="rId12">
                             <a:extLst>
                               <a:ext uri="{28A0092B-C50C-407E-A947-70E740481C1C}">
                                 <a14:useLocalDpi xmlns:a14="http://schemas.microsoft.com/office/drawing/2010/main" val="0"/>
@@ -4461,6 +4429,7 @@
             <w:r>
               <w:rPr>
                 <w:noProof/>
+                <w:lang w:eastAsia="en-AU"/>
               </w:rPr>
               <w:drawing>
                 <wp:inline distT="0" distB="0" distL="0" distR="0" wp14:anchorId="409157F2" wp14:editId="6E69660E">
@@ -4480,7 +4449,7 @@
                           </pic:cNvPicPr>
                         </pic:nvPicPr>
                         <pic:blipFill>
-                          <a:blip r:embed="rId14">
+                          <a:blip r:embed="rId13">
                             <a:extLst>
                               <a:ext uri="{28A0092B-C50C-407E-A947-70E740481C1C}">
                                 <a14:useLocalDpi xmlns:a14="http://schemas.microsoft.com/office/drawing/2010/main" val="0"/>
@@ -4761,6 +4730,7 @@
             <w:r>
               <w:rPr>
                 <w:noProof/>
+                <w:lang w:eastAsia="en-AU"/>
               </w:rPr>
               <w:drawing>
                 <wp:inline distT="0" distB="0" distL="0" distR="0" wp14:anchorId="266B5A28" wp14:editId="627EA69B">
@@ -4780,7 +4750,7 @@
                           </pic:cNvPicPr>
                         </pic:nvPicPr>
                         <pic:blipFill>
-                          <a:blip r:embed="rId15">
+                          <a:blip r:embed="rId14">
                             <a:extLst>
                               <a:ext uri="{28A0092B-C50C-407E-A947-70E740481C1C}">
                                 <a14:useLocalDpi xmlns:a14="http://schemas.microsoft.com/office/drawing/2010/main" val="0"/>
@@ -4929,6 +4899,7 @@
             <w:r>
               <w:rPr>
                 <w:noProof/>
+                <w:lang w:eastAsia="en-AU"/>
               </w:rPr>
               <w:drawing>
                 <wp:inline distT="0" distB="0" distL="0" distR="0" wp14:anchorId="7B5EA48D" wp14:editId="637AD16A">
@@ -4948,7 +4919,7 @@
                           </pic:cNvPicPr>
                         </pic:nvPicPr>
                         <pic:blipFill>
-                          <a:blip r:embed="rId16">
+                          <a:blip r:embed="rId15">
                             <a:extLst>
                               <a:ext uri="{28A0092B-C50C-407E-A947-70E740481C1C}">
                                 <a14:useLocalDpi xmlns:a14="http://schemas.microsoft.com/office/drawing/2010/main" val="0"/>
@@ -5145,15 +5116,7 @@
           <w:p/>
           <w:p>
             <w:r>
-              <w:t xml:space="preserve">The account page will show your username and the email </w:t>
-            </w:r>
-            <w:proofErr w:type="gramStart"/>
-            <w:r>
-              <w:t>you</w:t>
-            </w:r>
-            <w:proofErr w:type="gramEnd"/>
-            <w:r>
-              <w:t xml:space="preserve"> login with.</w:t>
+              <w:t>The account page will show your username and the email you login with.</w:t>
             </w:r>
           </w:p>
         </w:tc>
@@ -5168,6 +5131,7 @@
             <w:r>
               <w:rPr>
                 <w:noProof/>
+                <w:lang w:eastAsia="en-AU"/>
               </w:rPr>
               <w:drawing>
                 <wp:inline distT="0" distB="0" distL="0" distR="0" wp14:anchorId="2B2EDD9F" wp14:editId="25AC2189">
@@ -5187,7 +5151,7 @@
                           </pic:cNvPicPr>
                         </pic:nvPicPr>
                         <pic:blipFill>
-                          <a:blip r:embed="rId17">
+                          <a:blip r:embed="rId16">
                             <a:extLst>
                               <a:ext uri="{28A0092B-C50C-407E-A947-70E740481C1C}">
                                 <a14:useLocalDpi xmlns:a14="http://schemas.microsoft.com/office/drawing/2010/main" val="0"/>
@@ -5368,15 +5332,7 @@
           <w:p/>
           <w:p>
             <w:r>
-              <w:t xml:space="preserve">To navigate the leader board, you tap the section you wish to </w:t>
-            </w:r>
-            <w:proofErr w:type="gramStart"/>
-            <w:r>
-              <w:t>see</w:t>
-            </w:r>
-            <w:proofErr w:type="gramEnd"/>
-            <w:r>
-              <w:t xml:space="preserve"> and it will be displayed.</w:t>
+              <w:t>To navigate the leader board, you tap the section you wish to see and it will be displayed.</w:t>
             </w:r>
           </w:p>
         </w:tc>
@@ -5391,6 +5347,7 @@
             <w:r>
               <w:rPr>
                 <w:noProof/>
+                <w:lang w:eastAsia="en-AU"/>
               </w:rPr>
               <w:drawing>
                 <wp:inline distT="0" distB="0" distL="0" distR="0" wp14:anchorId="7AEE3C92" wp14:editId="59B30C50">
@@ -5410,7 +5367,7 @@
                           </pic:cNvPicPr>
                         </pic:nvPicPr>
                         <pic:blipFill>
-                          <a:blip r:embed="rId18">
+                          <a:blip r:embed="rId17">
                             <a:extLst>
                               <a:ext uri="{28A0092B-C50C-407E-A947-70E740481C1C}">
                                 <a14:useLocalDpi xmlns:a14="http://schemas.microsoft.com/office/drawing/2010/main" val="0"/>
@@ -5631,6 +5588,7 @@
             <w:r>
               <w:rPr>
                 <w:noProof/>
+                <w:lang w:eastAsia="en-AU"/>
               </w:rPr>
               <w:drawing>
                 <wp:inline distT="0" distB="0" distL="0" distR="0" wp14:anchorId="36D8AE15" wp14:editId="11853475">
@@ -5650,7 +5608,7 @@
                           </pic:cNvPicPr>
                         </pic:nvPicPr>
                         <pic:blipFill>
-                          <a:blip r:embed="rId19">
+                          <a:blip r:embed="rId18">
                             <a:extLst>
                               <a:ext uri="{28A0092B-C50C-407E-A947-70E740481C1C}">
                                 <a14:useLocalDpi xmlns:a14="http://schemas.microsoft.com/office/drawing/2010/main" val="0"/>
@@ -5852,6 +5810,7 @@
             <w:r>
               <w:rPr>
                 <w:noProof/>
+                <w:lang w:eastAsia="en-AU"/>
               </w:rPr>
               <w:drawing>
                 <wp:inline distT="0" distB="0" distL="0" distR="0" wp14:anchorId="4A664A8B" wp14:editId="28E2C6E3">
@@ -5871,7 +5830,7 @@
                           </pic:cNvPicPr>
                         </pic:nvPicPr>
                         <pic:blipFill>
-                          <a:blip r:embed="rId20">
+                          <a:blip r:embed="rId19">
                             <a:extLst>
                               <a:ext uri="{28A0092B-C50C-407E-A947-70E740481C1C}">
                                 <a14:useLocalDpi xmlns:a14="http://schemas.microsoft.com/office/drawing/2010/main" val="0"/>
@@ -6001,15 +5960,7 @@
     </w:p>
     <w:p>
       <w:r>
-        <w:t xml:space="preserve">A user will be able to tell if it is their turn in an on-going game by looking at the colour of the game buttons. Red means it is not their turn and the game </w:t>
-      </w:r>
-      <w:proofErr w:type="gramStart"/>
-      <w:r>
-        <w:t>is</w:t>
-      </w:r>
-      <w:proofErr w:type="gramEnd"/>
-      <w:r>
-        <w:t xml:space="preserve"> waiting for other player to take their turn, green means it is their turn. </w:t>
+        <w:t xml:space="preserve">A user will be able to tell if it is their turn in an on-going game by looking at the colour of the game buttons. Red means it is not their turn and the game is waiting for other player to take their turn, green means it is their turn. </w:t>
       </w:r>
     </w:p>
     <w:p>
@@ -6019,15 +5970,7 @@
     </w:p>
     <w:p>
       <w:r>
-        <w:t xml:space="preserve">The ‘Star New Game’ button is always </w:t>
-      </w:r>
-      <w:proofErr w:type="gramStart"/>
-      <w:r>
-        <w:t>active,</w:t>
-      </w:r>
-      <w:proofErr w:type="gramEnd"/>
-      <w:r>
-        <w:t xml:space="preserve"> a player may have as many games going as they like. </w:t>
+        <w:t xml:space="preserve">The ‘Star New Game’ button is always active, a player may have as many games going as they like. </w:t>
       </w:r>
     </w:p>
     <w:p/>
@@ -6048,6 +5991,7 @@
       <w:r>
         <w:rPr>
           <w:noProof/>
+          <w:lang w:eastAsia="en-AU"/>
         </w:rPr>
         <w:drawing>
           <wp:inline distT="0" distB="0" distL="0" distR="0" wp14:anchorId="0B98FA62" wp14:editId="06CA293E">
@@ -6065,7 +6009,7 @@
                     <pic:cNvPicPr/>
                   </pic:nvPicPr>
                   <pic:blipFill>
-                    <a:blip r:embed="rId21"/>
+                    <a:blip r:embed="rId20"/>
                     <a:stretch>
                       <a:fillRect/>
                     </a:stretch>
@@ -6122,6 +6066,7 @@
         <w:t xml:space="preserve">Game </w:t>
       </w:r>
       <w:commentRangeStart w:id="25"/>
+      <w:commentRangeStart w:id="26"/>
       <w:r>
         <w:t>Start</w:t>
       </w:r>
@@ -6138,23 +6083,101 @@
         </w:rPr>
         <w:commentReference w:id="25"/>
       </w:r>
+      <w:commentRangeEnd w:id="26"/>
+      <w:r>
+        <w:rPr>
+          <w:rStyle w:val="CommentReference"/>
+          <w:rFonts w:asciiTheme="minorHAnsi" w:eastAsiaTheme="minorEastAsia" w:hAnsiTheme="minorHAnsi" w:cstheme="minorBidi"/>
+          <w:b w:val="0"/>
+          <w:bCs w:val="0"/>
+          <w:smallCaps w:val="0"/>
+          <w:color w:val="auto"/>
+        </w:rPr>
+        <w:commentReference w:id="26"/>
+      </w:r>
     </w:p>
     <w:p/>
     <w:p>
       <w:pPr>
         <w:pStyle w:val="Heading2"/>
-      </w:pPr>
-      <w:bookmarkStart w:id="26" w:name="_Toc523756092"/>
-      <w:r>
+        <w:ind w:right="5057"/>
+      </w:pPr>
+      <w:bookmarkStart w:id="27" w:name="_Toc523756092"/>
+      <w:r>
+        <w:rPr>
+          <w:noProof/>
+          <w:lang w:eastAsia="en-AU"/>
+        </w:rPr>
         <w:lastRenderedPageBreak/>
+        <w:drawing>
+          <wp:anchor distT="0" distB="0" distL="114300" distR="114300" simplePos="0" relativeHeight="251658240" behindDoc="0" locked="0" layoutInCell="1" allowOverlap="1" wp14:anchorId="4C7241C3" wp14:editId="3768F6A9">
+            <wp:simplePos x="0" y="0"/>
+            <wp:positionH relativeFrom="margin">
+              <wp:posOffset>3364865</wp:posOffset>
+            </wp:positionH>
+            <wp:positionV relativeFrom="margin">
+              <wp:posOffset>5080</wp:posOffset>
+            </wp:positionV>
+            <wp:extent cx="2223135" cy="3573145"/>
+            <wp:effectExtent l="0" t="0" r="12065" b="8255"/>
+            <wp:wrapSquare wrapText="bothSides"/>
+            <wp:docPr id="14" name="Picture 14" descr="../../../Downloads/game1.jpg"/>
+            <wp:cNvGraphicFramePr>
+              <a:graphicFrameLocks xmlns:a="http://schemas.openxmlformats.org/drawingml/2006/main" noChangeAspect="1"/>
+            </wp:cNvGraphicFramePr>
+            <a:graphic xmlns:a="http://schemas.openxmlformats.org/drawingml/2006/main">
+              <a:graphicData uri="http://schemas.openxmlformats.org/drawingml/2006/picture">
+                <pic:pic xmlns:pic="http://schemas.openxmlformats.org/drawingml/2006/picture">
+                  <pic:nvPicPr>
+                    <pic:cNvPr id="0" name="Picture 3" descr="../../../Downloads/game1.jpg"/>
+                    <pic:cNvPicPr>
+                      <a:picLocks noChangeAspect="1" noChangeArrowheads="1"/>
+                    </pic:cNvPicPr>
+                  </pic:nvPicPr>
+                  <pic:blipFill>
+                    <a:blip r:embed="rId21" cstate="print">
+                      <a:extLst>
+                        <a:ext uri="{28A0092B-C50C-407E-A947-70E740481C1C}">
+                          <a14:useLocalDpi xmlns:a14="http://schemas.microsoft.com/office/drawing/2010/main" val="0"/>
+                        </a:ext>
+                      </a:extLst>
+                    </a:blip>
+                    <a:srcRect/>
+                    <a:stretch>
+                      <a:fillRect/>
+                    </a:stretch>
+                  </pic:blipFill>
+                  <pic:spPr bwMode="auto">
+                    <a:xfrm>
+                      <a:off x="0" y="0"/>
+                      <a:ext cx="2223135" cy="3573145"/>
+                    </a:xfrm>
+                    <a:prstGeom prst="rect">
+                      <a:avLst/>
+                    </a:prstGeom>
+                    <a:noFill/>
+                    <a:ln>
+                      <a:noFill/>
+                    </a:ln>
+                  </pic:spPr>
+                </pic:pic>
+              </a:graphicData>
+            </a:graphic>
+          </wp:anchor>
+        </w:drawing>
+      </w:r>
+      <w:r>
         <w:t xml:space="preserve">UI </w:t>
       </w:r>
       <w:r>
         <w:t>Elements</w:t>
       </w:r>
-      <w:bookmarkEnd w:id="26"/>
-    </w:p>
-    <w:p>
+      <w:bookmarkEnd w:id="27"/>
+    </w:p>
+    <w:p>
+      <w:pPr>
+        <w:ind w:right="5057"/>
+      </w:pPr>
       <w:r>
         <w:t>The UI consist of the following elements:</w:t>
       </w:r>
@@ -6166,6 +6189,7 @@
           <w:ilvl w:val="0"/>
           <w:numId w:val="38"/>
         </w:numPr>
+        <w:ind w:right="5057"/>
       </w:pPr>
       <w:r>
         <w:t>Countdown timer</w:t>
@@ -6178,6 +6202,7 @@
           <w:ilvl w:val="0"/>
           <w:numId w:val="38"/>
         </w:numPr>
+        <w:ind w:right="5057"/>
       </w:pPr>
       <w:r>
         <w:t>Question box</w:t>
@@ -6190,6 +6215,7 @@
           <w:ilvl w:val="0"/>
           <w:numId w:val="38"/>
         </w:numPr>
+        <w:ind w:right="5057"/>
       </w:pPr>
       <w:r>
         <w:t>Answers boxes</w:t>
@@ -6202,6 +6228,7 @@
           <w:ilvl w:val="0"/>
           <w:numId w:val="38"/>
         </w:numPr>
+        <w:ind w:right="5057"/>
       </w:pPr>
       <w:r>
         <w:t>Like button</w:t>
@@ -6214,6 +6241,7 @@
           <w:ilvl w:val="0"/>
           <w:numId w:val="38"/>
         </w:numPr>
+        <w:ind w:right="5057"/>
       </w:pPr>
       <w:r>
         <w:t>Dislike button</w:t>
@@ -6226,25 +6254,22 @@
           <w:ilvl w:val="0"/>
           <w:numId w:val="38"/>
         </w:numPr>
+        <w:ind w:right="5057"/>
       </w:pPr>
       <w:r>
         <w:t>Round score</w:t>
       </w:r>
     </w:p>
-    <w:p>
-      <w:r>
-        <w:t xml:space="preserve">(show screen shot with elements highlighted) </w:t>
-      </w:r>
-    </w:p>
+    <w:p/>
     <w:p>
       <w:pPr>
         <w:pStyle w:val="Heading2"/>
       </w:pPr>
-      <w:bookmarkStart w:id="27" w:name="_Toc523756093"/>
+      <w:bookmarkStart w:id="28" w:name="_Toc523756093"/>
       <w:r>
         <w:t>Timer</w:t>
       </w:r>
-      <w:bookmarkEnd w:id="27"/>
+      <w:bookmarkEnd w:id="28"/>
     </w:p>
     <w:p>
       <w:r>
@@ -6260,36 +6285,91 @@
       <w:pPr>
         <w:pStyle w:val="Heading2"/>
       </w:pPr>
-      <w:bookmarkStart w:id="28" w:name="_Toc523756094"/>
+      <w:bookmarkStart w:id="29" w:name="_Toc523756094"/>
+      <w:r>
+        <w:rPr>
+          <w:noProof/>
+          <w:lang w:eastAsia="en-AU"/>
+        </w:rPr>
+        <w:drawing>
+          <wp:anchor distT="0" distB="0" distL="114300" distR="114300" simplePos="0" relativeHeight="251659264" behindDoc="0" locked="0" layoutInCell="1" allowOverlap="1" wp14:anchorId="18579B0E" wp14:editId="0AAFAC48">
+            <wp:simplePos x="0" y="0"/>
+            <wp:positionH relativeFrom="margin">
+              <wp:posOffset>3371850</wp:posOffset>
+            </wp:positionH>
+            <wp:positionV relativeFrom="margin">
+              <wp:posOffset>3999865</wp:posOffset>
+            </wp:positionV>
+            <wp:extent cx="2280285" cy="3670300"/>
+            <wp:effectExtent l="0" t="0" r="5715" b="12700"/>
+            <wp:wrapSquare wrapText="bothSides"/>
+            <wp:docPr id="15" name="Picture 15" descr="../../../Desktop/Screen%20Shot%202018-09-06%20at%205.16.40%20pm.png"/>
+            <wp:cNvGraphicFramePr>
+              <a:graphicFrameLocks xmlns:a="http://schemas.openxmlformats.org/drawingml/2006/main" noChangeAspect="1"/>
+            </wp:cNvGraphicFramePr>
+            <a:graphic xmlns:a="http://schemas.openxmlformats.org/drawingml/2006/main">
+              <a:graphicData uri="http://schemas.openxmlformats.org/drawingml/2006/picture">
+                <pic:pic xmlns:pic="http://schemas.openxmlformats.org/drawingml/2006/picture">
+                  <pic:nvPicPr>
+                    <pic:cNvPr id="0" name="Picture 4" descr="../../../Desktop/Screen%20Shot%202018-09-06%20at%205.16.40%20pm.png"/>
+                    <pic:cNvPicPr>
+                      <a:picLocks noChangeAspect="1" noChangeArrowheads="1"/>
+                    </pic:cNvPicPr>
+                  </pic:nvPicPr>
+                  <pic:blipFill>
+                    <a:blip r:embed="rId22" cstate="print">
+                      <a:extLst>
+                        <a:ext uri="{28A0092B-C50C-407E-A947-70E740481C1C}">
+                          <a14:useLocalDpi xmlns:a14="http://schemas.microsoft.com/office/drawing/2010/main" val="0"/>
+                        </a:ext>
+                      </a:extLst>
+                    </a:blip>
+                    <a:srcRect/>
+                    <a:stretch>
+                      <a:fillRect/>
+                    </a:stretch>
+                  </pic:blipFill>
+                  <pic:spPr bwMode="auto">
+                    <a:xfrm>
+                      <a:off x="0" y="0"/>
+                      <a:ext cx="2280285" cy="3670300"/>
+                    </a:xfrm>
+                    <a:prstGeom prst="rect">
+                      <a:avLst/>
+                    </a:prstGeom>
+                    <a:noFill/>
+                    <a:ln>
+                      <a:noFill/>
+                    </a:ln>
+                  </pic:spPr>
+                </pic:pic>
+              </a:graphicData>
+            </a:graphic>
+            <wp14:sizeRelH relativeFrom="margin">
+              <wp14:pctWidth>0</wp14:pctWidth>
+            </wp14:sizeRelH>
+            <wp14:sizeRelV relativeFrom="margin">
+              <wp14:pctHeight>0</wp14:pctHeight>
+            </wp14:sizeRelV>
+          </wp:anchor>
+        </w:drawing>
+      </w:r>
       <w:r>
         <w:t>Question Box / Answer Buttons</w:t>
       </w:r>
-      <w:bookmarkEnd w:id="28"/>
-    </w:p>
-    <w:p>
-      <w:commentRangeStart w:id="29"/>
-      <w:r>
-        <w:t xml:space="preserve">The question box is linked to the </w:t>
-      </w:r>
-      <w:r>
-        <w:t>A</w:t>
-      </w:r>
-      <w:r>
-        <w:t>nswer buttons</w:t>
-      </w:r>
-      <w:commentRangeEnd w:id="29"/>
-      <w:r>
-        <w:rPr>
-          <w:rStyle w:val="CommentReference"/>
-        </w:rPr>
-        <w:commentReference w:id="29"/>
-      </w:r>
-      <w:r>
-        <w:t xml:space="preserve">. At the beginning of the round a new question and set of answer </w:t>
+      <w:bookmarkEnd w:id="29"/>
+    </w:p>
+    <w:p>
+      <w:r>
+        <w:t xml:space="preserve">At the beginning of the round a new question and set of answer </w:t>
+      </w:r>
+      <w:r>
+        <w:t>buttons</w:t>
       </w:r>
       <w:commentRangeStart w:id="30"/>
-      <w:r>
-        <w:t xml:space="preserve">boxes </w:t>
+      <w:commentRangeStart w:id="31"/>
+      <w:r>
+        <w:t xml:space="preserve"> </w:t>
       </w:r>
       <w:commentRangeEnd w:id="30"/>
       <w:r>
@@ -6298,22 +6378,18 @@
         </w:rPr>
         <w:commentReference w:id="30"/>
       </w:r>
-      <w:r>
-        <w:t>is displayed</w:t>
-      </w:r>
-      <w:commentRangeStart w:id="31"/>
-      <w:r>
-        <w:t xml:space="preserve">. This set is pulled randomly from a pool of </w:t>
-      </w:r>
-      <w:r>
-        <w:t>questions</w:t>
-      </w:r>
       <w:commentRangeEnd w:id="31"/>
       <w:r>
         <w:rPr>
           <w:rStyle w:val="CommentReference"/>
         </w:rPr>
         <w:commentReference w:id="31"/>
+      </w:r>
+      <w:r>
+        <w:t xml:space="preserve">is displayed. This set is pulled </w:t>
+      </w:r>
+      <w:r>
+        <w:t>from a predefined pool of questions</w:t>
       </w:r>
       <w:r>
         <w:t>;</w:t>
@@ -6344,9 +6420,12 @@
       <w:r>
         <w:t xml:space="preserve">. Then a new question is displayed from the remaining questions in the </w:t>
       </w:r>
+      <w:r>
+        <w:t>question</w:t>
+      </w:r>
       <w:commentRangeStart w:id="32"/>
       <w:r>
-        <w:t xml:space="preserve">answer </w:t>
+        <w:t xml:space="preserve"> </w:t>
       </w:r>
       <w:commentRangeEnd w:id="32"/>
       <w:r>
@@ -6394,9 +6473,12 @@
       <w:r>
         <w:t xml:space="preserve">displayed from the remaining questions in the </w:t>
       </w:r>
+      <w:r>
+        <w:t>question</w:t>
+      </w:r>
       <w:commentRangeStart w:id="33"/>
       <w:r>
-        <w:t xml:space="preserve">answer </w:t>
+        <w:t xml:space="preserve"> </w:t>
       </w:r>
       <w:commentRangeEnd w:id="33"/>
       <w:r>
@@ -6420,17 +6502,177 @@
       <w:bookmarkEnd w:id="34"/>
     </w:p>
     <w:p>
+      <w:r>
+        <w:rPr>
+          <w:noProof/>
+          <w:lang w:eastAsia="en-AU"/>
+        </w:rPr>
+        <w:drawing>
+          <wp:anchor distT="0" distB="0" distL="114300" distR="114300" simplePos="0" relativeHeight="251660288" behindDoc="0" locked="0" layoutInCell="1" allowOverlap="1" wp14:anchorId="3D1D15CA" wp14:editId="59CA3C15">
+            <wp:simplePos x="0" y="0"/>
+            <wp:positionH relativeFrom="margin">
+              <wp:posOffset>3369310</wp:posOffset>
+            </wp:positionH>
+            <wp:positionV relativeFrom="margin">
+              <wp:posOffset>8232140</wp:posOffset>
+            </wp:positionV>
+            <wp:extent cx="2337435" cy="3702685"/>
+            <wp:effectExtent l="0" t="0" r="0" b="5715"/>
+            <wp:wrapSquare wrapText="bothSides"/>
+            <wp:docPr id="16" name="Picture 16" descr="../../../Desktop/Screen%20Shot%202018-09-06%20at%205.28.42%20pm.png"/>
+            <wp:cNvGraphicFramePr>
+              <a:graphicFrameLocks xmlns:a="http://schemas.openxmlformats.org/drawingml/2006/main" noChangeAspect="1"/>
+            </wp:cNvGraphicFramePr>
+            <a:graphic xmlns:a="http://schemas.openxmlformats.org/drawingml/2006/main">
+              <a:graphicData uri="http://schemas.openxmlformats.org/drawingml/2006/picture">
+                <pic:pic xmlns:pic="http://schemas.openxmlformats.org/drawingml/2006/picture">
+                  <pic:nvPicPr>
+                    <pic:cNvPr id="0" name="Picture 5" descr="../../../Desktop/Screen%20Shot%202018-09-06%20at%205.28.42%20pm.png"/>
+                    <pic:cNvPicPr>
+                      <a:picLocks noChangeAspect="1" noChangeArrowheads="1"/>
+                    </pic:cNvPicPr>
+                  </pic:nvPicPr>
+                  <pic:blipFill>
+                    <a:blip r:embed="rId23" cstate="print">
+                      <a:extLst>
+                        <a:ext uri="{28A0092B-C50C-407E-A947-70E740481C1C}">
+                          <a14:useLocalDpi xmlns:a14="http://schemas.microsoft.com/office/drawing/2010/main" val="0"/>
+                        </a:ext>
+                      </a:extLst>
+                    </a:blip>
+                    <a:srcRect/>
+                    <a:stretch>
+                      <a:fillRect/>
+                    </a:stretch>
+                  </pic:blipFill>
+                  <pic:spPr bwMode="auto">
+                    <a:xfrm>
+                      <a:off x="0" y="0"/>
+                      <a:ext cx="2337435" cy="3702685"/>
+                    </a:xfrm>
+                    <a:prstGeom prst="rect">
+                      <a:avLst/>
+                    </a:prstGeom>
+                    <a:noFill/>
+                    <a:ln>
+                      <a:noFill/>
+                    </a:ln>
+                  </pic:spPr>
+                </pic:pic>
+              </a:graphicData>
+            </a:graphic>
+          </wp:anchor>
+        </w:drawing>
+      </w:r>
+      <w:r>
+        <w:t xml:space="preserve">The like and dislike buttons are available at the bottom of the screen for every question. If either is pressed, the database is updated with the current number of </w:t>
+      </w:r>
+      <w:r>
+        <w:lastRenderedPageBreak/>
+        <w:t xml:space="preserve">likes/dislikes for that question. The like button count is used to identify the top questions in the question pool. The dislike count is used to identify questions that may need to be removed from the question pool. </w:t>
+      </w:r>
+    </w:p>
+    <w:p>
+      <w:r>
+        <w:t xml:space="preserve">When either button is pressed a notification displays at the top of the screen giving feedback. </w:t>
+      </w:r>
+    </w:p>
+    <w:p>
       <w:pPr>
         <w:pStyle w:val="Heading2"/>
       </w:pPr>
       <w:bookmarkStart w:id="35" w:name="_Toc523756096"/>
       <w:r>
+        <w:rPr>
+          <w:noProof/>
+          <w:lang w:eastAsia="en-AU"/>
+        </w:rPr>
+        <w:drawing>
+          <wp:anchor distT="0" distB="0" distL="114300" distR="114300" simplePos="0" relativeHeight="251661312" behindDoc="0" locked="0" layoutInCell="1" allowOverlap="1" wp14:anchorId="5FB097BE" wp14:editId="6DCE2BB8">
+            <wp:simplePos x="0" y="0"/>
+            <wp:positionH relativeFrom="margin">
+              <wp:posOffset>3140710</wp:posOffset>
+            </wp:positionH>
+            <wp:positionV relativeFrom="margin">
+              <wp:posOffset>1145540</wp:posOffset>
+            </wp:positionV>
+            <wp:extent cx="2566035" cy="4091940"/>
+            <wp:effectExtent l="0" t="0" r="0" b="0"/>
+            <wp:wrapSquare wrapText="bothSides"/>
+            <wp:docPr id="17" name="Picture 17" descr="../../../Desktop/Screen%20Shot%202018-09-06%20at%205.28.32%20pm.png"/>
+            <wp:cNvGraphicFramePr>
+              <a:graphicFrameLocks xmlns:a="http://schemas.openxmlformats.org/drawingml/2006/main" noChangeAspect="1"/>
+            </wp:cNvGraphicFramePr>
+            <a:graphic xmlns:a="http://schemas.openxmlformats.org/drawingml/2006/main">
+              <a:graphicData uri="http://schemas.openxmlformats.org/drawingml/2006/picture">
+                <pic:pic xmlns:pic="http://schemas.openxmlformats.org/drawingml/2006/picture">
+                  <pic:nvPicPr>
+                    <pic:cNvPr id="0" name="Picture 6" descr="../../../Desktop/Screen%20Shot%202018-09-06%20at%205.28.32%20pm.png"/>
+                    <pic:cNvPicPr>
+                      <a:picLocks noChangeAspect="1" noChangeArrowheads="1"/>
+                    </pic:cNvPicPr>
+                  </pic:nvPicPr>
+                  <pic:blipFill>
+                    <a:blip r:embed="rId24" cstate="print">
+                      <a:extLst>
+                        <a:ext uri="{28A0092B-C50C-407E-A947-70E740481C1C}">
+                          <a14:useLocalDpi xmlns:a14="http://schemas.microsoft.com/office/drawing/2010/main" val="0"/>
+                        </a:ext>
+                      </a:extLst>
+                    </a:blip>
+                    <a:srcRect/>
+                    <a:stretch>
+                      <a:fillRect/>
+                    </a:stretch>
+                  </pic:blipFill>
+                  <pic:spPr bwMode="auto">
+                    <a:xfrm>
+                      <a:off x="0" y="0"/>
+                      <a:ext cx="2566035" cy="4091940"/>
+                    </a:xfrm>
+                    <a:prstGeom prst="rect">
+                      <a:avLst/>
+                    </a:prstGeom>
+                    <a:noFill/>
+                    <a:ln>
+                      <a:noFill/>
+                    </a:ln>
+                  </pic:spPr>
+                </pic:pic>
+              </a:graphicData>
+            </a:graphic>
+          </wp:anchor>
+        </w:drawing>
+      </w:r>
+      <w:r>
         <w:t>Round End</w:t>
       </w:r>
+      <w:bookmarkEnd w:id="35"/>
+    </w:p>
+    <w:p>
+      <w:r>
+        <w:t xml:space="preserve">At the end of the round an end round screen is displayed. The screen shows the rounds end score, the username and a ranking of where that round would have placed among all other rounds played in the game. </w:t>
+      </w:r>
+    </w:p>
+    <w:p>
+      <w:r>
+        <w:t xml:space="preserve">During this scene all high score and ranking data is pushed to the database, during this process an ‘attempting to submit ranking’ notification is displayed to give feedback to the user. </w:t>
+      </w:r>
+    </w:p>
+    <w:p>
+      <w:r>
+        <w:t xml:space="preserve">Options to share the round score to Facebook and return to the main menu are displayed for the user. </w:t>
+      </w:r>
+    </w:p>
+    <w:p/>
+    <w:p>
       <w:bookmarkStart w:id="36" w:name="_GoBack"/>
-      <w:bookmarkEnd w:id="35"/>
       <w:bookmarkEnd w:id="36"/>
     </w:p>
+    <w:p/>
+    <w:p/>
+    <w:p/>
+    <w:p/>
     <w:p>
       <w:pPr>
         <w:pStyle w:val="Heading1"/>
@@ -6503,21 +6745,14 @@
                 <w:tab w:val="left" w:pos="2568"/>
               </w:tabs>
             </w:pPr>
-            <w:proofErr w:type="spellStart"/>
-            <w:r>
-              <w:t>Anroid</w:t>
-            </w:r>
-            <w:proofErr w:type="spellEnd"/>
-            <w:r>
-              <w:t xml:space="preserve"> 5.0 ‘</w:t>
-            </w:r>
-            <w:proofErr w:type="spellStart"/>
-            <w:r>
-              <w:t>LolliPop</w:t>
-            </w:r>
-            <w:proofErr w:type="spellEnd"/>
-            <w:r>
-              <w:t>’</w:t>
+            <w:r>
+              <w:t>An</w:t>
+            </w:r>
+            <w:r>
+              <w:t>d</w:t>
+            </w:r>
+            <w:r>
+              <w:t>roid 5.0 ‘LolliPop’</w:t>
             </w:r>
             <w:r>
               <w:tab/>
@@ -6633,7 +6868,11 @@
           </w:p>
           <w:p>
             <w:r>
-              <w:t>The first time Let’s Quiz runs it must connect to the Let’s Quiz servers. After the first time Let’s Quiz can be run in offline mode but initially it needs to be able to communicate with the databases.</w:t>
+              <w:t xml:space="preserve">The first time Let’s Quiz runs it must connect to the Let’s Quiz servers. After the first time Let’s Quiz can be run in offline mode but initially it </w:t>
+            </w:r>
+            <w:r>
+              <w:lastRenderedPageBreak/>
+              <w:t>needs to be able to communicate with the databases.</w:t>
             </w:r>
           </w:p>
         </w:tc>
@@ -6645,6 +6884,7 @@
           </w:tcPr>
           <w:p>
             <w:r>
+              <w:lastRenderedPageBreak/>
               <w:t>I cannot log in</w:t>
             </w:r>
           </w:p>
@@ -6687,15 +6927,7 @@
           </w:p>
           <w:p>
             <w:r>
-              <w:t xml:space="preserve">To update the </w:t>
-            </w:r>
-            <w:proofErr w:type="gramStart"/>
-            <w:r>
-              <w:t>Let’s</w:t>
-            </w:r>
-            <w:proofErr w:type="gramEnd"/>
-            <w:r>
-              <w:t xml:space="preserve"> Quiz databases with recent games your device requires an internet connection. If for some reason your internet connection failed at a critical time Let’s Quiz will store the game locally and push it to the database when are online next. </w:t>
+              <w:t xml:space="preserve">To update the Let’s Quiz databases with recent games your device requires an internet connection. If for some reason your internet connection failed at a critical time Let’s Quiz will store the game locally and push it to the database when are online next. </w:t>
             </w:r>
           </w:p>
         </w:tc>
@@ -6707,7 +6939,7 @@
     <w:p/>
     <w:p/>
     <w:sectPr>
-      <w:headerReference w:type="default" r:id="rId22"/>
+      <w:headerReference w:type="default" r:id="rId25"/>
       <w:pgSz w:w="11906" w:h="16838"/>
       <w:pgMar w:top="1440" w:right="1440" w:bottom="1440" w:left="1440" w:header="720" w:footer="720" w:gutter="0"/>
       <w:cols w:space="720"/>
@@ -6718,7 +6950,7 @@
 </file>
 
 <file path=word/comments.xml><?xml version="1.0" encoding="utf-8"?>
-<w:comments xmlns:wpc="http://schemas.microsoft.com/office/word/2010/wordprocessingCanvas" xmlns:cx="http://schemas.microsoft.com/office/drawing/2014/chartex" xmlns:cx1="http://schemas.microsoft.com/office/drawing/2015/9/8/chartex" xmlns:cx2="http://schemas.microsoft.com/office/drawing/2015/10/21/chartex" xmlns:cx3="http://schemas.microsoft.com/office/drawing/2016/5/9/chartex" xmlns:cx4="http://schemas.microsoft.com/office/drawing/2016/5/10/chartex" xmlns:cx5="http://schemas.microsoft.com/office/drawing/2016/5/11/chartex" xmlns:cx6="http://schemas.microsoft.com/office/drawing/2016/5/12/chartex" xmlns:cx7="http://schemas.microsoft.com/office/drawing/2016/5/13/chartex" xmlns:cx8="http://schemas.microsoft.com/office/drawing/2016/5/14/chartex" xmlns:mc="http://schemas.openxmlformats.org/markup-compatibility/2006" xmlns:aink="http://schemas.microsoft.com/office/drawing/2016/ink" xmlns:am3d="http://schemas.microsoft.com/office/drawing/2017/model3d" xmlns:o="urn:schemas-microsoft-com:office:office" xmlns:r="http://schemas.openxmlformats.org/officeDocument/2006/relationships" xmlns:m="http://schemas.openxmlformats.org/officeDocument/2006/math" xmlns:v="urn:schemas-microsoft-com:vml" xmlns:wp14="http://schemas.microsoft.com/office/word/2010/wordprocessingDrawing" xmlns:wp="http://schemas.openxmlformats.org/drawingml/2006/wordprocessingDrawing" xmlns:w10="urn:schemas-microsoft-com:office:word" xmlns:w="http://schemas.openxmlformats.org/wordprocessingml/2006/main" xmlns:w14="http://schemas.microsoft.com/office/word/2010/wordml" xmlns:w15="http://schemas.microsoft.com/office/word/2012/wordml" xmlns:w16cid="http://schemas.microsoft.com/office/word/2016/wordml/cid" xmlns:w16se="http://schemas.microsoft.com/office/word/2015/wordml/symex" xmlns:wpg="http://schemas.microsoft.com/office/word/2010/wordprocessingGroup" xmlns:wpi="http://schemas.microsoft.com/office/word/2010/wordprocessingInk" xmlns:wne="http://schemas.microsoft.com/office/word/2006/wordml" xmlns:wps="http://schemas.microsoft.com/office/word/2010/wordprocessingShape" mc:Ignorable="w14 w15 w16se w16cid wp14">
+<w:comments xmlns:wpc="http://schemas.microsoft.com/office/word/2010/wordprocessingCanvas" xmlns:mo="http://schemas.microsoft.com/office/mac/office/2008/main" xmlns:mc="http://schemas.openxmlformats.org/markup-compatibility/2006" xmlns:mv="urn:schemas-microsoft-com:mac:vml" xmlns:o="urn:schemas-microsoft-com:office:office" xmlns:r="http://schemas.openxmlformats.org/officeDocument/2006/relationships" xmlns:m="http://schemas.openxmlformats.org/officeDocument/2006/math" xmlns:v="urn:schemas-microsoft-com:vml" xmlns:wp14="http://schemas.microsoft.com/office/word/2010/wordprocessingDrawing" xmlns:wp="http://schemas.openxmlformats.org/drawingml/2006/wordprocessingDrawing" xmlns:w10="urn:schemas-microsoft-com:office:word" xmlns:w="http://schemas.openxmlformats.org/wordprocessingml/2006/main" xmlns:w14="http://schemas.microsoft.com/office/word/2010/wordml" xmlns:w15="http://schemas.microsoft.com/office/word/2012/wordml" xmlns:wpg="http://schemas.microsoft.com/office/word/2010/wordprocessingGroup" xmlns:wpi="http://schemas.microsoft.com/office/word/2010/wordprocessingInk" xmlns:wne="http://schemas.microsoft.com/office/word/2006/wordml" xmlns:wps="http://schemas.microsoft.com/office/word/2010/wordprocessingShape" mc:Ignorable="w14 w15 wp14">
   <w:comment w:id="1" w:author="Michelle Vinall" w:date="2018-08-06T18:47:00Z" w:initials="MV">
     <w:p>
       <w:pPr>
@@ -6751,7 +6983,7 @@
       </w:r>
     </w:p>
   </w:comment>
-  <w:comment w:id="29" w:author="Collin McKeahnie" w:date="2018-09-03T17:54:00Z" w:initials="CM">
+  <w:comment w:id="26" w:author="Microsoft Office User" w:date="2018-09-06T17:27:00Z" w:initials="Office">
     <w:p>
       <w:pPr>
         <w:pStyle w:val="CommentText"/>
@@ -6763,7 +6995,7 @@
         <w:annotationRef/>
       </w:r>
       <w:r>
-        <w:t xml:space="preserve">This line is probably unnecessary </w:t>
+        <w:t xml:space="preserve">It is now. </w:t>
       </w:r>
     </w:p>
   </w:comment>
@@ -6783,7 +7015,7 @@
       </w:r>
     </w:p>
   </w:comment>
-  <w:comment w:id="31" w:author="Collin McKeahnie" w:date="2018-09-03T17:55:00Z" w:initials="CM">
+  <w:comment w:id="31" w:author="Microsoft Office User" w:date="2018-09-06T17:26:00Z" w:initials="Office">
     <w:p>
       <w:pPr>
         <w:pStyle w:val="CommentText"/>
@@ -6795,7 +7027,7 @@
         <w:annotationRef/>
       </w:r>
       <w:r>
-        <w:t xml:space="preserve">They are only random the first time they are asked. When the other player plays the bottom of the round the questions are asked in the same order until they run out. Then random questions are asked from the pool. </w:t>
+        <w:t>yep</w:t>
       </w:r>
     </w:p>
   </w:comment>
@@ -6835,12 +7067,12 @@
 </file>
 
 <file path=word/commentsExtended.xml><?xml version="1.0" encoding="utf-8"?>
-<w15:commentsEx xmlns:wpc="http://schemas.microsoft.com/office/word/2010/wordprocessingCanvas" xmlns:cx="http://schemas.microsoft.com/office/drawing/2014/chartex" xmlns:cx1="http://schemas.microsoft.com/office/drawing/2015/9/8/chartex" xmlns:cx2="http://schemas.microsoft.com/office/drawing/2015/10/21/chartex" xmlns:cx3="http://schemas.microsoft.com/office/drawing/2016/5/9/chartex" xmlns:cx4="http://schemas.microsoft.com/office/drawing/2016/5/10/chartex" xmlns:cx5="http://schemas.microsoft.com/office/drawing/2016/5/11/chartex" xmlns:cx6="http://schemas.microsoft.com/office/drawing/2016/5/12/chartex" xmlns:cx7="http://schemas.microsoft.com/office/drawing/2016/5/13/chartex" xmlns:cx8="http://schemas.microsoft.com/office/drawing/2016/5/14/chartex" xmlns:mc="http://schemas.openxmlformats.org/markup-compatibility/2006" xmlns:aink="http://schemas.microsoft.com/office/drawing/2016/ink" xmlns:am3d="http://schemas.microsoft.com/office/drawing/2017/model3d" xmlns:o="urn:schemas-microsoft-com:office:office" xmlns:r="http://schemas.openxmlformats.org/officeDocument/2006/relationships" xmlns:m="http://schemas.openxmlformats.org/officeDocument/2006/math" xmlns:v="urn:schemas-microsoft-com:vml" xmlns:wp14="http://schemas.microsoft.com/office/word/2010/wordprocessingDrawing" xmlns:wp="http://schemas.openxmlformats.org/drawingml/2006/wordprocessingDrawing" xmlns:w10="urn:schemas-microsoft-com:office:word" xmlns:w="http://schemas.openxmlformats.org/wordprocessingml/2006/main" xmlns:w14="http://schemas.microsoft.com/office/word/2010/wordml" xmlns:w15="http://schemas.microsoft.com/office/word/2012/wordml" xmlns:w16cid="http://schemas.microsoft.com/office/word/2016/wordml/cid" xmlns:w16se="http://schemas.microsoft.com/office/word/2015/wordml/symex" xmlns:wpg="http://schemas.microsoft.com/office/word/2010/wordprocessingGroup" xmlns:wpi="http://schemas.microsoft.com/office/word/2010/wordprocessingInk" xmlns:wne="http://schemas.microsoft.com/office/word/2006/wordml" xmlns:wps="http://schemas.microsoft.com/office/word/2010/wordprocessingShape" mc:Ignorable="w14 w15 w16se w16cid wp14">
+<w15:commentsEx xmlns:wpc="http://schemas.microsoft.com/office/word/2010/wordprocessingCanvas" xmlns:mo="http://schemas.microsoft.com/office/mac/office/2008/main" xmlns:mc="http://schemas.openxmlformats.org/markup-compatibility/2006" xmlns:mv="urn:schemas-microsoft-com:mac:vml" xmlns:o="urn:schemas-microsoft-com:office:office" xmlns:r="http://schemas.openxmlformats.org/officeDocument/2006/relationships" xmlns:m="http://schemas.openxmlformats.org/officeDocument/2006/math" xmlns:v="urn:schemas-microsoft-com:vml" xmlns:wp14="http://schemas.microsoft.com/office/word/2010/wordprocessingDrawing" xmlns:wp="http://schemas.openxmlformats.org/drawingml/2006/wordprocessingDrawing" xmlns:w10="urn:schemas-microsoft-com:office:word" xmlns:w="http://schemas.openxmlformats.org/wordprocessingml/2006/main" xmlns:w14="http://schemas.microsoft.com/office/word/2010/wordml" xmlns:w15="http://schemas.microsoft.com/office/word/2012/wordml" xmlns:wpg="http://schemas.microsoft.com/office/word/2010/wordprocessingGroup" xmlns:wpi="http://schemas.microsoft.com/office/word/2010/wordprocessingInk" xmlns:wne="http://schemas.microsoft.com/office/word/2006/wordml" xmlns:wps="http://schemas.microsoft.com/office/word/2010/wordprocessingShape" mc:Ignorable="w14 w15 wp14">
   <w15:commentEx w15:paraId="4AA884DF" w15:done="0"/>
   <w15:commentEx w15:paraId="7A3E767F" w15:done="0"/>
-  <w15:commentEx w15:paraId="4FA79298" w15:done="0"/>
+  <w15:commentEx w15:paraId="1FB60BB3" w15:paraIdParent="7A3E767F" w15:done="0"/>
   <w15:commentEx w15:paraId="2972C9C3" w15:done="0"/>
-  <w15:commentEx w15:paraId="06826934" w15:done="0"/>
+  <w15:commentEx w15:paraId="1491344F" w15:paraIdParent="2972C9C3" w15:done="0"/>
   <w15:commentEx w15:paraId="685B1CD7" w15:done="0"/>
   <w15:commentEx w15:paraId="061FFF44" w15:done="0"/>
 </w15:commentsEx>
@@ -6859,7 +7091,7 @@
 </file>
 
 <file path=word/endnotes.xml><?xml version="1.0" encoding="utf-8"?>
-<w:endnotes xmlns:wpc="http://schemas.microsoft.com/office/word/2010/wordprocessingCanvas" xmlns:cx="http://schemas.microsoft.com/office/drawing/2014/chartex" xmlns:cx1="http://schemas.microsoft.com/office/drawing/2015/9/8/chartex" xmlns:cx2="http://schemas.microsoft.com/office/drawing/2015/10/21/chartex" xmlns:cx3="http://schemas.microsoft.com/office/drawing/2016/5/9/chartex" xmlns:cx4="http://schemas.microsoft.com/office/drawing/2016/5/10/chartex" xmlns:cx5="http://schemas.microsoft.com/office/drawing/2016/5/11/chartex" xmlns:cx6="http://schemas.microsoft.com/office/drawing/2016/5/12/chartex" xmlns:cx7="http://schemas.microsoft.com/office/drawing/2016/5/13/chartex" xmlns:cx8="http://schemas.microsoft.com/office/drawing/2016/5/14/chartex" xmlns:mc="http://schemas.openxmlformats.org/markup-compatibility/2006" xmlns:aink="http://schemas.microsoft.com/office/drawing/2016/ink" xmlns:am3d="http://schemas.microsoft.com/office/drawing/2017/model3d" xmlns:o="urn:schemas-microsoft-com:office:office" xmlns:r="http://schemas.openxmlformats.org/officeDocument/2006/relationships" xmlns:m="http://schemas.openxmlformats.org/officeDocument/2006/math" xmlns:v="urn:schemas-microsoft-com:vml" xmlns:wp14="http://schemas.microsoft.com/office/word/2010/wordprocessingDrawing" xmlns:wp="http://schemas.openxmlformats.org/drawingml/2006/wordprocessingDrawing" xmlns:w10="urn:schemas-microsoft-com:office:word" xmlns:w="http://schemas.openxmlformats.org/wordprocessingml/2006/main" xmlns:w14="http://schemas.microsoft.com/office/word/2010/wordml" xmlns:w15="http://schemas.microsoft.com/office/word/2012/wordml" xmlns:w16cid="http://schemas.microsoft.com/office/word/2016/wordml/cid" xmlns:w16se="http://schemas.microsoft.com/office/word/2015/wordml/symex" xmlns:wpg="http://schemas.microsoft.com/office/word/2010/wordprocessingGroup" xmlns:wpi="http://schemas.microsoft.com/office/word/2010/wordprocessingInk" xmlns:wne="http://schemas.microsoft.com/office/word/2006/wordml" xmlns:wps="http://schemas.microsoft.com/office/word/2010/wordprocessingShape" mc:Ignorable="w14 w15 w16se w16cid wp14">
+<w:endnotes xmlns:wpc="http://schemas.microsoft.com/office/word/2010/wordprocessingCanvas" xmlns:mo="http://schemas.microsoft.com/office/mac/office/2008/main" xmlns:mc="http://schemas.openxmlformats.org/markup-compatibility/2006" xmlns:mv="urn:schemas-microsoft-com:mac:vml" xmlns:o="urn:schemas-microsoft-com:office:office" xmlns:r="http://schemas.openxmlformats.org/officeDocument/2006/relationships" xmlns:m="http://schemas.openxmlformats.org/officeDocument/2006/math" xmlns:v="urn:schemas-microsoft-com:vml" xmlns:wp14="http://schemas.microsoft.com/office/word/2010/wordprocessingDrawing" xmlns:wp="http://schemas.openxmlformats.org/drawingml/2006/wordprocessingDrawing" xmlns:w10="urn:schemas-microsoft-com:office:word" xmlns:w="http://schemas.openxmlformats.org/wordprocessingml/2006/main" xmlns:w14="http://schemas.microsoft.com/office/word/2010/wordml" xmlns:w15="http://schemas.microsoft.com/office/word/2012/wordml" xmlns:wpg="http://schemas.microsoft.com/office/word/2010/wordprocessingGroup" xmlns:wpi="http://schemas.microsoft.com/office/word/2010/wordprocessingInk" xmlns:wne="http://schemas.microsoft.com/office/word/2006/wordml" xmlns:wps="http://schemas.microsoft.com/office/word/2010/wordprocessingShape" mc:Ignorable="w14 w15 wp14">
   <w:endnote w:type="separator" w:id="-1">
     <w:p>
       <w:pPr>
@@ -6884,7 +7116,7 @@
 </file>
 
 <file path=word/footnotes.xml><?xml version="1.0" encoding="utf-8"?>
-<w:footnotes xmlns:wpc="http://schemas.microsoft.com/office/word/2010/wordprocessingCanvas" xmlns:cx="http://schemas.microsoft.com/office/drawing/2014/chartex" xmlns:cx1="http://schemas.microsoft.com/office/drawing/2015/9/8/chartex" xmlns:cx2="http://schemas.microsoft.com/office/drawing/2015/10/21/chartex" xmlns:cx3="http://schemas.microsoft.com/office/drawing/2016/5/9/chartex" xmlns:cx4="http://schemas.microsoft.com/office/drawing/2016/5/10/chartex" xmlns:cx5="http://schemas.microsoft.com/office/drawing/2016/5/11/chartex" xmlns:cx6="http://schemas.microsoft.com/office/drawing/2016/5/12/chartex" xmlns:cx7="http://schemas.microsoft.com/office/drawing/2016/5/13/chartex" xmlns:cx8="http://schemas.microsoft.com/office/drawing/2016/5/14/chartex" xmlns:mc="http://schemas.openxmlformats.org/markup-compatibility/2006" xmlns:aink="http://schemas.microsoft.com/office/drawing/2016/ink" xmlns:am3d="http://schemas.microsoft.com/office/drawing/2017/model3d" xmlns:o="urn:schemas-microsoft-com:office:office" xmlns:r="http://schemas.openxmlformats.org/officeDocument/2006/relationships" xmlns:m="http://schemas.openxmlformats.org/officeDocument/2006/math" xmlns:v="urn:schemas-microsoft-com:vml" xmlns:wp14="http://schemas.microsoft.com/office/word/2010/wordprocessingDrawing" xmlns:wp="http://schemas.openxmlformats.org/drawingml/2006/wordprocessingDrawing" xmlns:w10="urn:schemas-microsoft-com:office:word" xmlns:w="http://schemas.openxmlformats.org/wordprocessingml/2006/main" xmlns:w14="http://schemas.microsoft.com/office/word/2010/wordml" xmlns:w15="http://schemas.microsoft.com/office/word/2012/wordml" xmlns:w16cid="http://schemas.microsoft.com/office/word/2016/wordml/cid" xmlns:w16se="http://schemas.microsoft.com/office/word/2015/wordml/symex" xmlns:wpg="http://schemas.microsoft.com/office/word/2010/wordprocessingGroup" xmlns:wpi="http://schemas.microsoft.com/office/word/2010/wordprocessingInk" xmlns:wne="http://schemas.microsoft.com/office/word/2006/wordml" xmlns:wps="http://schemas.microsoft.com/office/word/2010/wordprocessingShape" mc:Ignorable="w14 w15 w16se w16cid wp14">
+<w:footnotes xmlns:wpc="http://schemas.microsoft.com/office/word/2010/wordprocessingCanvas" xmlns:mo="http://schemas.microsoft.com/office/mac/office/2008/main" xmlns:mc="http://schemas.openxmlformats.org/markup-compatibility/2006" xmlns:mv="urn:schemas-microsoft-com:mac:vml" xmlns:o="urn:schemas-microsoft-com:office:office" xmlns:r="http://schemas.openxmlformats.org/officeDocument/2006/relationships" xmlns:m="http://schemas.openxmlformats.org/officeDocument/2006/math" xmlns:v="urn:schemas-microsoft-com:vml" xmlns:wp14="http://schemas.microsoft.com/office/word/2010/wordprocessingDrawing" xmlns:wp="http://schemas.openxmlformats.org/drawingml/2006/wordprocessingDrawing" xmlns:w10="urn:schemas-microsoft-com:office:word" xmlns:w="http://schemas.openxmlformats.org/wordprocessingml/2006/main" xmlns:w14="http://schemas.microsoft.com/office/word/2010/wordml" xmlns:w15="http://schemas.microsoft.com/office/word/2012/wordml" xmlns:wpg="http://schemas.microsoft.com/office/word/2010/wordprocessingGroup" xmlns:wpi="http://schemas.microsoft.com/office/word/2010/wordprocessingInk" xmlns:wne="http://schemas.microsoft.com/office/word/2006/wordml" xmlns:wps="http://schemas.microsoft.com/office/word/2010/wordprocessingShape" mc:Ignorable="w14 w15 wp14">
   <w:footnote w:type="separator" w:id="-1">
     <w:p>
       <w:pPr>
@@ -6909,21 +7141,13 @@
 </file>
 
 <file path=word/header1.xml><?xml version="1.0" encoding="utf-8"?>
-<w:hdr xmlns:wpc="http://schemas.microsoft.com/office/word/2010/wordprocessingCanvas" xmlns:cx="http://schemas.microsoft.com/office/drawing/2014/chartex" xmlns:cx1="http://schemas.microsoft.com/office/drawing/2015/9/8/chartex" xmlns:cx2="http://schemas.microsoft.com/office/drawing/2015/10/21/chartex" xmlns:cx3="http://schemas.microsoft.com/office/drawing/2016/5/9/chartex" xmlns:cx4="http://schemas.microsoft.com/office/drawing/2016/5/10/chartex" xmlns:cx5="http://schemas.microsoft.com/office/drawing/2016/5/11/chartex" xmlns:cx6="http://schemas.microsoft.com/office/drawing/2016/5/12/chartex" xmlns:cx7="http://schemas.microsoft.com/office/drawing/2016/5/13/chartex" xmlns:cx8="http://schemas.microsoft.com/office/drawing/2016/5/14/chartex" xmlns:mc="http://schemas.openxmlformats.org/markup-compatibility/2006" xmlns:aink="http://schemas.microsoft.com/office/drawing/2016/ink" xmlns:am3d="http://schemas.microsoft.com/office/drawing/2017/model3d" xmlns:o="urn:schemas-microsoft-com:office:office" xmlns:r="http://schemas.openxmlformats.org/officeDocument/2006/relationships" xmlns:m="http://schemas.openxmlformats.org/officeDocument/2006/math" xmlns:v="urn:schemas-microsoft-com:vml" xmlns:wp14="http://schemas.microsoft.com/office/word/2010/wordprocessingDrawing" xmlns:wp="http://schemas.openxmlformats.org/drawingml/2006/wordprocessingDrawing" xmlns:w10="urn:schemas-microsoft-com:office:word" xmlns:w="http://schemas.openxmlformats.org/wordprocessingml/2006/main" xmlns:w14="http://schemas.microsoft.com/office/word/2010/wordml" xmlns:w15="http://schemas.microsoft.com/office/word/2012/wordml" xmlns:w16cid="http://schemas.microsoft.com/office/word/2016/wordml/cid" xmlns:w16se="http://schemas.microsoft.com/office/word/2015/wordml/symex" xmlns:wpg="http://schemas.microsoft.com/office/word/2010/wordprocessingGroup" xmlns:wpi="http://schemas.microsoft.com/office/word/2010/wordprocessingInk" xmlns:wne="http://schemas.microsoft.com/office/word/2006/wordml" xmlns:wps="http://schemas.microsoft.com/office/word/2010/wordprocessingShape" mc:Ignorable="w14 w15 w16se w16cid wp14">
+<w:hdr xmlns:wpc="http://schemas.microsoft.com/office/word/2010/wordprocessingCanvas" xmlns:mo="http://schemas.microsoft.com/office/mac/office/2008/main" xmlns:mc="http://schemas.openxmlformats.org/markup-compatibility/2006" xmlns:mv="urn:schemas-microsoft-com:mac:vml" xmlns:o="urn:schemas-microsoft-com:office:office" xmlns:r="http://schemas.openxmlformats.org/officeDocument/2006/relationships" xmlns:m="http://schemas.openxmlformats.org/officeDocument/2006/math" xmlns:v="urn:schemas-microsoft-com:vml" xmlns:wp14="http://schemas.microsoft.com/office/word/2010/wordprocessingDrawing" xmlns:wp="http://schemas.openxmlformats.org/drawingml/2006/wordprocessingDrawing" xmlns:w10="urn:schemas-microsoft-com:office:word" xmlns:w="http://schemas.openxmlformats.org/wordprocessingml/2006/main" xmlns:w14="http://schemas.microsoft.com/office/word/2010/wordml" xmlns:w15="http://schemas.microsoft.com/office/word/2012/wordml" xmlns:wpg="http://schemas.microsoft.com/office/word/2010/wordprocessingGroup" xmlns:wpi="http://schemas.microsoft.com/office/word/2010/wordprocessingInk" xmlns:wne="http://schemas.microsoft.com/office/word/2006/wordml" xmlns:wps="http://schemas.microsoft.com/office/word/2010/wordprocessingShape" mc:Ignorable="w14 w15 wp14">
   <w:p>
     <w:pPr>
       <w:pStyle w:val="Header"/>
     </w:pPr>
     <w:r>
-      <w:t xml:space="preserve">Software Development Team | Michelle </w:t>
-    </w:r>
-    <w:proofErr w:type="spellStart"/>
-    <w:r>
-      <w:t>Vinall</w:t>
-    </w:r>
-    <w:proofErr w:type="spellEnd"/>
-    <w:r>
-      <w:t xml:space="preserve">                                              Let’s Quiz | </w:t>
+      <w:t xml:space="preserve">Software Development Team | Michelle Vinall                                              Let’s Quiz | </w:t>
     </w:r>
     <w:r>
       <w:t xml:space="preserve">User Manual </w:t>
@@ -6939,8 +7163,8 @@
 </file>
 
 <file path=word/numbering.xml><?xml version="1.0" encoding="utf-8"?>
-<w:numbering xmlns:wpc="http://schemas.microsoft.com/office/word/2010/wordprocessingCanvas" xmlns:cx="http://schemas.microsoft.com/office/drawing/2014/chartex" xmlns:cx1="http://schemas.microsoft.com/office/drawing/2015/9/8/chartex" xmlns:cx2="http://schemas.microsoft.com/office/drawing/2015/10/21/chartex" xmlns:cx3="http://schemas.microsoft.com/office/drawing/2016/5/9/chartex" xmlns:cx4="http://schemas.microsoft.com/office/drawing/2016/5/10/chartex" xmlns:cx5="http://schemas.microsoft.com/office/drawing/2016/5/11/chartex" xmlns:cx6="http://schemas.microsoft.com/office/drawing/2016/5/12/chartex" xmlns:cx7="http://schemas.microsoft.com/office/drawing/2016/5/13/chartex" xmlns:cx8="http://schemas.microsoft.com/office/drawing/2016/5/14/chartex" xmlns:mc="http://schemas.openxmlformats.org/markup-compatibility/2006" xmlns:aink="http://schemas.microsoft.com/office/drawing/2016/ink" xmlns:am3d="http://schemas.microsoft.com/office/drawing/2017/model3d" xmlns:o="urn:schemas-microsoft-com:office:office" xmlns:r="http://schemas.openxmlformats.org/officeDocument/2006/relationships" xmlns:m="http://schemas.openxmlformats.org/officeDocument/2006/math" xmlns:v="urn:schemas-microsoft-com:vml" xmlns:wp14="http://schemas.microsoft.com/office/word/2010/wordprocessingDrawing" xmlns:wp="http://schemas.openxmlformats.org/drawingml/2006/wordprocessingDrawing" xmlns:w10="urn:schemas-microsoft-com:office:word" xmlns:w="http://schemas.openxmlformats.org/wordprocessingml/2006/main" xmlns:w14="http://schemas.microsoft.com/office/word/2010/wordml" xmlns:w15="http://schemas.microsoft.com/office/word/2012/wordml" xmlns:w16cid="http://schemas.microsoft.com/office/word/2016/wordml/cid" xmlns:w16se="http://schemas.microsoft.com/office/word/2015/wordml/symex" xmlns:wpg="http://schemas.microsoft.com/office/word/2010/wordprocessingGroup" xmlns:wpi="http://schemas.microsoft.com/office/word/2010/wordprocessingInk" xmlns:wne="http://schemas.microsoft.com/office/word/2006/wordml" xmlns:wps="http://schemas.microsoft.com/office/word/2010/wordprocessingShape" mc:Ignorable="w14 w15 w16se w16cid wp14">
-  <w:abstractNum w:abstractNumId="0" w15:restartNumberingAfterBreak="0">
+<w:numbering xmlns:wpc="http://schemas.microsoft.com/office/word/2010/wordprocessingCanvas" xmlns:mo="http://schemas.microsoft.com/office/mac/office/2008/main" xmlns:mc="http://schemas.openxmlformats.org/markup-compatibility/2006" xmlns:mv="urn:schemas-microsoft-com:mac:vml" xmlns:o="urn:schemas-microsoft-com:office:office" xmlns:r="http://schemas.openxmlformats.org/officeDocument/2006/relationships" xmlns:m="http://schemas.openxmlformats.org/officeDocument/2006/math" xmlns:v="urn:schemas-microsoft-com:vml" xmlns:wp14="http://schemas.microsoft.com/office/word/2010/wordprocessingDrawing" xmlns:wp="http://schemas.openxmlformats.org/drawingml/2006/wordprocessingDrawing" xmlns:w10="urn:schemas-microsoft-com:office:word" xmlns:w="http://schemas.openxmlformats.org/wordprocessingml/2006/main" xmlns:w14="http://schemas.microsoft.com/office/word/2010/wordml" xmlns:w15="http://schemas.microsoft.com/office/word/2012/wordml" xmlns:wpg="http://schemas.microsoft.com/office/word/2010/wordprocessingGroup" xmlns:wpi="http://schemas.microsoft.com/office/word/2010/wordprocessingInk" xmlns:wne="http://schemas.microsoft.com/office/word/2006/wordml" xmlns:wps="http://schemas.microsoft.com/office/word/2010/wordprocessingShape" mc:Ignorable="w14 w15 wp14">
+  <w:abstractNum w:abstractNumId="0">
     <w:nsid w:val="02732E1C"/>
     <w:multiLevelType w:val="hybridMultilevel"/>
     <w:tmpl w:val="5F78F202"/>
@@ -7026,7 +7250,7 @@
       </w:pPr>
     </w:lvl>
   </w:abstractNum>
-  <w:abstractNum w:abstractNumId="1" w15:restartNumberingAfterBreak="0">
+  <w:abstractNum w:abstractNumId="1">
     <w:nsid w:val="02BF13C6"/>
     <w:multiLevelType w:val="hybridMultilevel"/>
     <w:tmpl w:val="5A5009FE"/>
@@ -7115,7 +7339,7 @@
       </w:pPr>
     </w:lvl>
   </w:abstractNum>
-  <w:abstractNum w:abstractNumId="2" w15:restartNumberingAfterBreak="0">
+  <w:abstractNum w:abstractNumId="2">
     <w:nsid w:val="050B289B"/>
     <w:multiLevelType w:val="hybridMultilevel"/>
     <w:tmpl w:val="EF18FCDA"/>
@@ -7201,7 +7425,7 @@
       </w:pPr>
     </w:lvl>
   </w:abstractNum>
-  <w:abstractNum w:abstractNumId="3" w15:restartNumberingAfterBreak="0">
+  <w:abstractNum w:abstractNumId="3">
     <w:nsid w:val="05E5631B"/>
     <w:multiLevelType w:val="hybridMultilevel"/>
     <w:tmpl w:val="CD30412C"/>
@@ -7290,7 +7514,7 @@
       </w:pPr>
     </w:lvl>
   </w:abstractNum>
-  <w:abstractNum w:abstractNumId="4" w15:restartNumberingAfterBreak="0">
+  <w:abstractNum w:abstractNumId="4">
     <w:nsid w:val="0D5113C0"/>
     <w:multiLevelType w:val="hybridMultilevel"/>
     <w:tmpl w:val="CFCEA144"/>
@@ -7379,7 +7603,7 @@
       </w:pPr>
     </w:lvl>
   </w:abstractNum>
-  <w:abstractNum w:abstractNumId="5" w15:restartNumberingAfterBreak="0">
+  <w:abstractNum w:abstractNumId="5">
     <w:nsid w:val="0D9A7BDF"/>
     <w:multiLevelType w:val="hybridMultilevel"/>
     <w:tmpl w:val="EF9A7CA2"/>
@@ -7468,7 +7692,7 @@
       </w:pPr>
     </w:lvl>
   </w:abstractNum>
-  <w:abstractNum w:abstractNumId="6" w15:restartNumberingAfterBreak="0">
+  <w:abstractNum w:abstractNumId="6">
     <w:nsid w:val="0EA0497B"/>
     <w:multiLevelType w:val="hybridMultilevel"/>
     <w:tmpl w:val="EB6C1FCE"/>
@@ -7557,7 +7781,7 @@
       </w:pPr>
     </w:lvl>
   </w:abstractNum>
-  <w:abstractNum w:abstractNumId="7" w15:restartNumberingAfterBreak="0">
+  <w:abstractNum w:abstractNumId="7">
     <w:nsid w:val="1482775B"/>
     <w:multiLevelType w:val="multilevel"/>
     <w:tmpl w:val="ABF8E10A"/>
@@ -7652,7 +7876,7 @@
       </w:pPr>
     </w:lvl>
   </w:abstractNum>
-  <w:abstractNum w:abstractNumId="8" w15:restartNumberingAfterBreak="0">
+  <w:abstractNum w:abstractNumId="8">
     <w:nsid w:val="1BDD2278"/>
     <w:multiLevelType w:val="hybridMultilevel"/>
     <w:tmpl w:val="CD30412C"/>
@@ -7741,7 +7965,7 @@
       </w:pPr>
     </w:lvl>
   </w:abstractNum>
-  <w:abstractNum w:abstractNumId="9" w15:restartNumberingAfterBreak="0">
+  <w:abstractNum w:abstractNumId="9">
     <w:nsid w:val="1D0873DF"/>
     <w:multiLevelType w:val="hybridMultilevel"/>
     <w:tmpl w:val="98F68AE6"/>
@@ -7830,7 +8054,7 @@
       </w:pPr>
     </w:lvl>
   </w:abstractNum>
-  <w:abstractNum w:abstractNumId="10" w15:restartNumberingAfterBreak="0">
+  <w:abstractNum w:abstractNumId="10">
     <w:nsid w:val="20936AAF"/>
     <w:multiLevelType w:val="hybridMultilevel"/>
     <w:tmpl w:val="B2ECB22E"/>
@@ -7919,7 +8143,7 @@
       </w:pPr>
     </w:lvl>
   </w:abstractNum>
-  <w:abstractNum w:abstractNumId="11" w15:restartNumberingAfterBreak="0">
+  <w:abstractNum w:abstractNumId="11">
     <w:nsid w:val="2733133D"/>
     <w:multiLevelType w:val="hybridMultilevel"/>
     <w:tmpl w:val="6824AE48"/>
@@ -8005,7 +8229,7 @@
       </w:pPr>
     </w:lvl>
   </w:abstractNum>
-  <w:abstractNum w:abstractNumId="12" w15:restartNumberingAfterBreak="0">
+  <w:abstractNum w:abstractNumId="12">
     <w:nsid w:val="2A023E95"/>
     <w:multiLevelType w:val="hybridMultilevel"/>
     <w:tmpl w:val="E7B23E9A"/>
@@ -8094,7 +8318,7 @@
       </w:pPr>
     </w:lvl>
   </w:abstractNum>
-  <w:abstractNum w:abstractNumId="13" w15:restartNumberingAfterBreak="0">
+  <w:abstractNum w:abstractNumId="13">
     <w:nsid w:val="2B3A7D27"/>
     <w:multiLevelType w:val="hybridMultilevel"/>
     <w:tmpl w:val="265C2338"/>
@@ -8183,7 +8407,7 @@
       </w:pPr>
     </w:lvl>
   </w:abstractNum>
-  <w:abstractNum w:abstractNumId="14" w15:restartNumberingAfterBreak="0">
+  <w:abstractNum w:abstractNumId="14">
     <w:nsid w:val="2CE204AD"/>
     <w:multiLevelType w:val="hybridMultilevel"/>
     <w:tmpl w:val="79C2A406"/>
@@ -8272,7 +8496,7 @@
       </w:pPr>
     </w:lvl>
   </w:abstractNum>
-  <w:abstractNum w:abstractNumId="15" w15:restartNumberingAfterBreak="0">
+  <w:abstractNum w:abstractNumId="15">
     <w:nsid w:val="31537DA7"/>
     <w:multiLevelType w:val="hybridMultilevel"/>
     <w:tmpl w:val="A98A7C2E"/>
@@ -8358,7 +8582,7 @@
       </w:pPr>
     </w:lvl>
   </w:abstractNum>
-  <w:abstractNum w:abstractNumId="16" w15:restartNumberingAfterBreak="0">
+  <w:abstractNum w:abstractNumId="16">
     <w:nsid w:val="355A0DAF"/>
     <w:multiLevelType w:val="hybridMultilevel"/>
     <w:tmpl w:val="B7A02556"/>
@@ -8447,7 +8671,7 @@
       </w:pPr>
     </w:lvl>
   </w:abstractNum>
-  <w:abstractNum w:abstractNumId="17" w15:restartNumberingAfterBreak="0">
+  <w:abstractNum w:abstractNumId="17">
     <w:nsid w:val="35E54DAE"/>
     <w:multiLevelType w:val="hybridMultilevel"/>
     <w:tmpl w:val="7CB00AC6"/>
@@ -8536,7 +8760,7 @@
       </w:pPr>
     </w:lvl>
   </w:abstractNum>
-  <w:abstractNum w:abstractNumId="18" w15:restartNumberingAfterBreak="0">
+  <w:abstractNum w:abstractNumId="18">
     <w:nsid w:val="37CE07E2"/>
     <w:multiLevelType w:val="hybridMultilevel"/>
     <w:tmpl w:val="26481516"/>
@@ -8622,7 +8846,7 @@
       </w:pPr>
     </w:lvl>
   </w:abstractNum>
-  <w:abstractNum w:abstractNumId="19" w15:restartNumberingAfterBreak="0">
+  <w:abstractNum w:abstractNumId="19">
     <w:nsid w:val="385A1484"/>
     <w:multiLevelType w:val="hybridMultilevel"/>
     <w:tmpl w:val="860C062C"/>
@@ -8734,7 +8958,7 @@
       </w:rPr>
     </w:lvl>
   </w:abstractNum>
-  <w:abstractNum w:abstractNumId="20" w15:restartNumberingAfterBreak="0">
+  <w:abstractNum w:abstractNumId="20">
     <w:nsid w:val="3B1849E1"/>
     <w:multiLevelType w:val="hybridMultilevel"/>
     <w:tmpl w:val="884EC372"/>
@@ -8822,7 +9046,7 @@
       </w:pPr>
     </w:lvl>
   </w:abstractNum>
-  <w:abstractNum w:abstractNumId="21" w15:restartNumberingAfterBreak="0">
+  <w:abstractNum w:abstractNumId="21">
     <w:nsid w:val="400D7E8C"/>
     <w:multiLevelType w:val="hybridMultilevel"/>
     <w:tmpl w:val="32844A98"/>
@@ -8908,7 +9132,7 @@
       </w:pPr>
     </w:lvl>
   </w:abstractNum>
-  <w:abstractNum w:abstractNumId="22" w15:restartNumberingAfterBreak="0">
+  <w:abstractNum w:abstractNumId="22">
     <w:nsid w:val="41A63EE1"/>
     <w:multiLevelType w:val="hybridMultilevel"/>
     <w:tmpl w:val="98F68AE6"/>
@@ -8997,7 +9221,7 @@
       </w:pPr>
     </w:lvl>
   </w:abstractNum>
-  <w:abstractNum w:abstractNumId="23" w15:restartNumberingAfterBreak="0">
+  <w:abstractNum w:abstractNumId="23">
     <w:nsid w:val="47304FA8"/>
     <w:multiLevelType w:val="hybridMultilevel"/>
     <w:tmpl w:val="4E660846"/>
@@ -9083,7 +9307,7 @@
       </w:pPr>
     </w:lvl>
   </w:abstractNum>
-  <w:abstractNum w:abstractNumId="24" w15:restartNumberingAfterBreak="0">
+  <w:abstractNum w:abstractNumId="24">
     <w:nsid w:val="475F5810"/>
     <w:multiLevelType w:val="hybridMultilevel"/>
     <w:tmpl w:val="CD30412C"/>
@@ -9172,7 +9396,7 @@
       </w:pPr>
     </w:lvl>
   </w:abstractNum>
-  <w:abstractNum w:abstractNumId="25" w15:restartNumberingAfterBreak="0">
+  <w:abstractNum w:abstractNumId="25">
     <w:nsid w:val="541C6EFD"/>
     <w:multiLevelType w:val="hybridMultilevel"/>
     <w:tmpl w:val="DCD0B8DC"/>
@@ -9261,7 +9485,7 @@
       </w:pPr>
     </w:lvl>
   </w:abstractNum>
-  <w:abstractNum w:abstractNumId="26" w15:restartNumberingAfterBreak="0">
+  <w:abstractNum w:abstractNumId="26">
     <w:nsid w:val="568C0558"/>
     <w:multiLevelType w:val="hybridMultilevel"/>
     <w:tmpl w:val="7B2A60DA"/>
@@ -9350,7 +9574,7 @@
       </w:pPr>
     </w:lvl>
   </w:abstractNum>
-  <w:abstractNum w:abstractNumId="27" w15:restartNumberingAfterBreak="0">
+  <w:abstractNum w:abstractNumId="27">
     <w:nsid w:val="582F49C4"/>
     <w:multiLevelType w:val="hybridMultilevel"/>
     <w:tmpl w:val="4D74B8EA"/>
@@ -9436,7 +9660,7 @@
       </w:pPr>
     </w:lvl>
   </w:abstractNum>
-  <w:abstractNum w:abstractNumId="28" w15:restartNumberingAfterBreak="0">
+  <w:abstractNum w:abstractNumId="28">
     <w:nsid w:val="5A1C1BCD"/>
     <w:multiLevelType w:val="hybridMultilevel"/>
     <w:tmpl w:val="4E660846"/>
@@ -9522,7 +9746,7 @@
       </w:pPr>
     </w:lvl>
   </w:abstractNum>
-  <w:abstractNum w:abstractNumId="29" w15:restartNumberingAfterBreak="0">
+  <w:abstractNum w:abstractNumId="29">
     <w:nsid w:val="5D4B5DA1"/>
     <w:multiLevelType w:val="hybridMultilevel"/>
     <w:tmpl w:val="4F7C9D52"/>
@@ -9608,7 +9832,7 @@
       </w:pPr>
     </w:lvl>
   </w:abstractNum>
-  <w:abstractNum w:abstractNumId="30" w15:restartNumberingAfterBreak="0">
+  <w:abstractNum w:abstractNumId="30">
     <w:nsid w:val="6E7A0FA7"/>
     <w:multiLevelType w:val="hybridMultilevel"/>
     <w:tmpl w:val="64742DCE"/>
@@ -9697,7 +9921,7 @@
       </w:pPr>
     </w:lvl>
   </w:abstractNum>
-  <w:abstractNum w:abstractNumId="31" w15:restartNumberingAfterBreak="0">
+  <w:abstractNum w:abstractNumId="31">
     <w:nsid w:val="6EC549F3"/>
     <w:multiLevelType w:val="hybridMultilevel"/>
     <w:tmpl w:val="5BB2151A"/>
@@ -9783,7 +10007,7 @@
       </w:pPr>
     </w:lvl>
   </w:abstractNum>
-  <w:abstractNum w:abstractNumId="32" w15:restartNumberingAfterBreak="0">
+  <w:abstractNum w:abstractNumId="32">
     <w:nsid w:val="74FF3A4B"/>
     <w:multiLevelType w:val="hybridMultilevel"/>
     <w:tmpl w:val="164A9936"/>
@@ -9872,7 +10096,7 @@
       </w:pPr>
     </w:lvl>
   </w:abstractNum>
-  <w:abstractNum w:abstractNumId="33" w15:restartNumberingAfterBreak="0">
+  <w:abstractNum w:abstractNumId="33">
     <w:nsid w:val="756C7BF2"/>
     <w:multiLevelType w:val="hybridMultilevel"/>
     <w:tmpl w:val="AB160464"/>
@@ -9961,7 +10185,7 @@
       </w:pPr>
     </w:lvl>
   </w:abstractNum>
-  <w:abstractNum w:abstractNumId="34" w15:restartNumberingAfterBreak="0">
+  <w:abstractNum w:abstractNumId="34">
     <w:nsid w:val="7B913CE9"/>
     <w:multiLevelType w:val="hybridMultilevel"/>
     <w:tmpl w:val="0512F44C"/>
@@ -10050,7 +10274,7 @@
       </w:pPr>
     </w:lvl>
   </w:abstractNum>
-  <w:abstractNum w:abstractNumId="35" w15:restartNumberingAfterBreak="0">
+  <w:abstractNum w:abstractNumId="35">
     <w:nsid w:val="7D200D9C"/>
     <w:multiLevelType w:val="hybridMultilevel"/>
     <w:tmpl w:val="7DE67030"/>
@@ -10278,18 +10502,21 @@
 </file>
 
 <file path=word/people.xml><?xml version="1.0" encoding="utf-8"?>
-<w15:people xmlns:wpc="http://schemas.microsoft.com/office/word/2010/wordprocessingCanvas" xmlns:cx="http://schemas.microsoft.com/office/drawing/2014/chartex" xmlns:cx1="http://schemas.microsoft.com/office/drawing/2015/9/8/chartex" xmlns:cx2="http://schemas.microsoft.com/office/drawing/2015/10/21/chartex" xmlns:cx3="http://schemas.microsoft.com/office/drawing/2016/5/9/chartex" xmlns:cx4="http://schemas.microsoft.com/office/drawing/2016/5/10/chartex" xmlns:cx5="http://schemas.microsoft.com/office/drawing/2016/5/11/chartex" xmlns:cx6="http://schemas.microsoft.com/office/drawing/2016/5/12/chartex" xmlns:cx7="http://schemas.microsoft.com/office/drawing/2016/5/13/chartex" xmlns:cx8="http://schemas.microsoft.com/office/drawing/2016/5/14/chartex" xmlns:mc="http://schemas.openxmlformats.org/markup-compatibility/2006" xmlns:aink="http://schemas.microsoft.com/office/drawing/2016/ink" xmlns:am3d="http://schemas.microsoft.com/office/drawing/2017/model3d" xmlns:o="urn:schemas-microsoft-com:office:office" xmlns:r="http://schemas.openxmlformats.org/officeDocument/2006/relationships" xmlns:m="http://schemas.openxmlformats.org/officeDocument/2006/math" xmlns:v="urn:schemas-microsoft-com:vml" xmlns:wp14="http://schemas.microsoft.com/office/word/2010/wordprocessingDrawing" xmlns:wp="http://schemas.openxmlformats.org/drawingml/2006/wordprocessingDrawing" xmlns:w10="urn:schemas-microsoft-com:office:word" xmlns:w="http://schemas.openxmlformats.org/wordprocessingml/2006/main" xmlns:w14="http://schemas.microsoft.com/office/word/2010/wordml" xmlns:w15="http://schemas.microsoft.com/office/word/2012/wordml" xmlns:w16cid="http://schemas.microsoft.com/office/word/2016/wordml/cid" xmlns:w16se="http://schemas.microsoft.com/office/word/2015/wordml/symex" xmlns:wpg="http://schemas.microsoft.com/office/word/2010/wordprocessingGroup" xmlns:wpi="http://schemas.microsoft.com/office/word/2010/wordprocessingInk" xmlns:wne="http://schemas.microsoft.com/office/word/2006/wordml" xmlns:wps="http://schemas.microsoft.com/office/word/2010/wordprocessingShape" mc:Ignorable="w14 w15 w16se w16cid wp14">
+<w15:people xmlns:wpc="http://schemas.microsoft.com/office/word/2010/wordprocessingCanvas" xmlns:mo="http://schemas.microsoft.com/office/mac/office/2008/main" xmlns:mc="http://schemas.openxmlformats.org/markup-compatibility/2006" xmlns:mv="urn:schemas-microsoft-com:mac:vml" xmlns:o="urn:schemas-microsoft-com:office:office" xmlns:r="http://schemas.openxmlformats.org/officeDocument/2006/relationships" xmlns:m="http://schemas.openxmlformats.org/officeDocument/2006/math" xmlns:v="urn:schemas-microsoft-com:vml" xmlns:wp14="http://schemas.microsoft.com/office/word/2010/wordprocessingDrawing" xmlns:wp="http://schemas.openxmlformats.org/drawingml/2006/wordprocessingDrawing" xmlns:w10="urn:schemas-microsoft-com:office:word" xmlns:w="http://schemas.openxmlformats.org/wordprocessingml/2006/main" xmlns:w14="http://schemas.microsoft.com/office/word/2010/wordml" xmlns:w15="http://schemas.microsoft.com/office/word/2012/wordml" xmlns:wpg="http://schemas.microsoft.com/office/word/2010/wordprocessingGroup" xmlns:wpi="http://schemas.microsoft.com/office/word/2010/wordprocessingInk" xmlns:wne="http://schemas.microsoft.com/office/word/2006/wordml" xmlns:wps="http://schemas.microsoft.com/office/word/2010/wordprocessingShape" mc:Ignorable="w14 w15 wp14">
   <w15:person w15:author="Michelle Vinall">
     <w15:presenceInfo w15:providerId="Windows Live" w15:userId="9d56696d303c8ffa"/>
   </w15:person>
   <w15:person w15:author="Collin McKeahnie">
     <w15:presenceInfo w15:providerId="Windows Live" w15:userId="e5f670dae1136c23"/>
   </w15:person>
+  <w15:person w15:author="Microsoft Office User">
+    <w15:presenceInfo w15:providerId="None" w15:userId="Microsoft Office User"/>
+  </w15:person>
 </w15:people>
 </file>
 
 <file path=word/styles.xml><?xml version="1.0" encoding="utf-8"?>
-<w:styles xmlns:mc="http://schemas.openxmlformats.org/markup-compatibility/2006" xmlns:r="http://schemas.openxmlformats.org/officeDocument/2006/relationships" xmlns:w="http://schemas.openxmlformats.org/wordprocessingml/2006/main" xmlns:w14="http://schemas.microsoft.com/office/word/2010/wordml" xmlns:w15="http://schemas.microsoft.com/office/word/2012/wordml" xmlns:w16cid="http://schemas.microsoft.com/office/word/2016/wordml/cid" xmlns:w16se="http://schemas.microsoft.com/office/word/2015/wordml/symex" mc:Ignorable="w14 w15 w16se w16cid">
+<w:styles xmlns:mc="http://schemas.openxmlformats.org/markup-compatibility/2006" xmlns:r="http://schemas.openxmlformats.org/officeDocument/2006/relationships" xmlns:w="http://schemas.openxmlformats.org/wordprocessingml/2006/main" xmlns:w14="http://schemas.microsoft.com/office/word/2010/wordml" xmlns:w15="http://schemas.microsoft.com/office/word/2012/wordml" mc:Ignorable="w14 w15">
   <w:docDefaults>
     <w:rPrDefault>
       <w:rPr>
@@ -10305,7 +10532,7 @@
       </w:pPr>
     </w:pPrDefault>
   </w:docDefaults>
-  <w:latentStyles w:defLockedState="0" w:defUIPriority="99" w:defSemiHidden="0" w:defUnhideWhenUsed="0" w:defQFormat="0" w:count="375">
+  <w:latentStyles w:defLockedState="0" w:defUIPriority="99" w:defSemiHidden="0" w:defUnhideWhenUsed="0" w:defQFormat="0" w:count="380">
     <w:lsdException w:name="Normal" w:uiPriority="0" w:qFormat="1"/>
     <w:lsdException w:name="heading 1" w:uiPriority="9" w:qFormat="1"/>
     <w:lsdException w:name="heading 2" w:semiHidden="1" w:uiPriority="9" w:unhideWhenUsed="1" w:qFormat="1"/>
@@ -10677,10 +10904,6 @@
     <w:lsdException w:name="List Table 5 Dark Accent 6" w:uiPriority="50"/>
     <w:lsdException w:name="List Table 6 Colorful Accent 6" w:uiPriority="51"/>
     <w:lsdException w:name="List Table 7 Colorful Accent 6" w:uiPriority="52"/>
-    <w:lsdException w:name="Mention" w:semiHidden="1" w:unhideWhenUsed="1"/>
-    <w:lsdException w:name="Smart Hyperlink" w:semiHidden="1" w:unhideWhenUsed="1"/>
-    <w:lsdException w:name="Hashtag" w:semiHidden="1" w:unhideWhenUsed="1"/>
-    <w:lsdException w:name="Unresolved Mention" w:semiHidden="1" w:unhideWhenUsed="1"/>
   </w:latentStyles>
   <w:style w:type="paragraph" w:default="1" w:styleId="Normal">
     <w:name w:val="Normal"/>
@@ -11537,7 +11760,7 @@
       <w:szCs w:val="18"/>
     </w:rPr>
   </w:style>
-  <w:style w:type="character" w:styleId="UnresolvedMention">
+  <w:style w:type="character" w:customStyle="1" w:styleId="UnresolvedMention">
     <w:name w:val="Unresolved Mention"/>
     <w:basedOn w:val="DefaultParagraphFont"/>
     <w:uiPriority w:val="99"/>
@@ -11558,6 +11781,7 @@
       <w:spacing w:after="0" w:line="240" w:lineRule="auto"/>
     </w:pPr>
     <w:tblPr>
+      <w:tblInd w:w="0" w:type="dxa"/>
       <w:tblBorders>
         <w:top w:val="single" w:sz="4" w:space="0" w:color="auto"/>
         <w:left w:val="single" w:sz="4" w:space="0" w:color="auto"/>
@@ -11566,6 +11790,12 @@
         <w:insideH w:val="single" w:sz="4" w:space="0" w:color="auto"/>
         <w:insideV w:val="single" w:sz="4" w:space="0" w:color="auto"/>
       </w:tblBorders>
+      <w:tblCellMar>
+        <w:top w:w="0" w:type="dxa"/>
+        <w:left w:w="108" w:type="dxa"/>
+        <w:bottom w:w="0" w:type="dxa"/>
+        <w:right w:w="108" w:type="dxa"/>
+      </w:tblCellMar>
     </w:tblPr>
   </w:style>
   <w:style w:type="paragraph" w:styleId="TOC3">
@@ -11585,7 +11815,7 @@
 </file>
 
 <file path=word/glossary/document.xml><?xml version="1.0" encoding="utf-8"?>
-<w:glossaryDocument xmlns:wpc="http://schemas.microsoft.com/office/word/2010/wordprocessingCanvas" xmlns:cx="http://schemas.microsoft.com/office/drawing/2014/chartex" xmlns:cx1="http://schemas.microsoft.com/office/drawing/2015/9/8/chartex" xmlns:cx2="http://schemas.microsoft.com/office/drawing/2015/10/21/chartex" xmlns:cx3="http://schemas.microsoft.com/office/drawing/2016/5/9/chartex" xmlns:cx4="http://schemas.microsoft.com/office/drawing/2016/5/10/chartex" xmlns:cx5="http://schemas.microsoft.com/office/drawing/2016/5/11/chartex" xmlns:cx6="http://schemas.microsoft.com/office/drawing/2016/5/12/chartex" xmlns:cx7="http://schemas.microsoft.com/office/drawing/2016/5/13/chartex" xmlns:cx8="http://schemas.microsoft.com/office/drawing/2016/5/14/chartex" xmlns:mc="http://schemas.openxmlformats.org/markup-compatibility/2006" xmlns:aink="http://schemas.microsoft.com/office/drawing/2016/ink" xmlns:am3d="http://schemas.microsoft.com/office/drawing/2017/model3d" xmlns:o="urn:schemas-microsoft-com:office:office" xmlns:r="http://schemas.openxmlformats.org/officeDocument/2006/relationships" xmlns:m="http://schemas.openxmlformats.org/officeDocument/2006/math" xmlns:v="urn:schemas-microsoft-com:vml" xmlns:wp14="http://schemas.microsoft.com/office/word/2010/wordprocessingDrawing" xmlns:wp="http://schemas.openxmlformats.org/drawingml/2006/wordprocessingDrawing" xmlns:w10="urn:schemas-microsoft-com:office:word" xmlns:w="http://schemas.openxmlformats.org/wordprocessingml/2006/main" xmlns:w14="http://schemas.microsoft.com/office/word/2010/wordml" xmlns:w15="http://schemas.microsoft.com/office/word/2012/wordml" xmlns:w16cid="http://schemas.microsoft.com/office/word/2016/wordml/cid" xmlns:w16se="http://schemas.microsoft.com/office/word/2015/wordml/symex" xmlns:wpg="http://schemas.microsoft.com/office/word/2010/wordprocessingGroup" xmlns:wpi="http://schemas.microsoft.com/office/word/2010/wordprocessingInk" xmlns:wne="http://schemas.microsoft.com/office/word/2006/wordml" xmlns:wps="http://schemas.microsoft.com/office/word/2010/wordprocessingShape" mc:Ignorable="w14 w15 w16se w16cid wp14">
+<w:glossaryDocument xmlns:wpc="http://schemas.microsoft.com/office/word/2010/wordprocessingCanvas" xmlns:mo="http://schemas.microsoft.com/office/mac/office/2008/main" xmlns:mc="http://schemas.openxmlformats.org/markup-compatibility/2006" xmlns:mv="urn:schemas-microsoft-com:mac:vml" xmlns:o="urn:schemas-microsoft-com:office:office" xmlns:r="http://schemas.openxmlformats.org/officeDocument/2006/relationships" xmlns:m="http://schemas.openxmlformats.org/officeDocument/2006/math" xmlns:v="urn:schemas-microsoft-com:vml" xmlns:wp14="http://schemas.microsoft.com/office/word/2010/wordprocessingDrawing" xmlns:wp="http://schemas.openxmlformats.org/drawingml/2006/wordprocessingDrawing" xmlns:w10="urn:schemas-microsoft-com:office:word" xmlns:w="http://schemas.openxmlformats.org/wordprocessingml/2006/main" xmlns:w14="http://schemas.microsoft.com/office/word/2010/wordml" xmlns:w15="http://schemas.microsoft.com/office/word/2012/wordml" xmlns:wpg="http://schemas.microsoft.com/office/word/2010/wordprocessingGroup" xmlns:wpi="http://schemas.microsoft.com/office/word/2010/wordprocessingInk" xmlns:wne="http://schemas.microsoft.com/office/word/2006/wordml" xmlns:wps="http://schemas.microsoft.com/office/word/2010/wordprocessingShape" mc:Ignorable="w14 w15 wp14">
   <w:docParts>
     <w:docPart>
       <w:docPartPr>
@@ -11609,7 +11839,7 @@
           </w:pPr>
           <w:r>
             <w:rPr>
-              <w:color w:val="2F5496" w:themeColor="accent1" w:themeShade="BF"/>
+              <w:color w:val="2E74B5" w:themeColor="accent1" w:themeShade="BF"/>
             </w:rPr>
             <w:t>[Company name]</w:t>
           </w:r>
@@ -11639,7 +11869,7 @@
           <w:r>
             <w:rPr>
               <w:rFonts w:asciiTheme="majorHAnsi" w:eastAsiaTheme="majorEastAsia" w:hAnsiTheme="majorHAnsi" w:cstheme="majorBidi"/>
-              <w:color w:val="4472C4" w:themeColor="accent1"/>
+              <w:color w:val="5B9BD5" w:themeColor="accent1"/>
               <w:sz w:val="88"/>
               <w:szCs w:val="88"/>
             </w:rPr>
@@ -11670,7 +11900,7 @@
           </w:pPr>
           <w:r>
             <w:rPr>
-              <w:color w:val="2F5496" w:themeColor="accent1" w:themeShade="BF"/>
+              <w:color w:val="2E74B5" w:themeColor="accent1" w:themeShade="BF"/>
             </w:rPr>
             <w:t>[Document subtitle]</w:t>
           </w:r>
@@ -11711,34 +11941,34 @@
 </file>
 
 <file path=word/glossary/fontTable.xml><?xml version="1.0" encoding="utf-8"?>
-<w:fonts xmlns:mc="http://schemas.openxmlformats.org/markup-compatibility/2006" xmlns:r="http://schemas.openxmlformats.org/officeDocument/2006/relationships" xmlns:w="http://schemas.openxmlformats.org/wordprocessingml/2006/main" xmlns:w14="http://schemas.microsoft.com/office/word/2010/wordml" xmlns:w15="http://schemas.microsoft.com/office/word/2012/wordml" xmlns:w16cid="http://schemas.microsoft.com/office/word/2016/wordml/cid" xmlns:w16se="http://schemas.microsoft.com/office/word/2015/wordml/symex" mc:Ignorable="w14 w15 w16se w16cid">
+<w:fonts xmlns:mc="http://schemas.openxmlformats.org/markup-compatibility/2006" xmlns:r="http://schemas.openxmlformats.org/officeDocument/2006/relationships" xmlns:w="http://schemas.openxmlformats.org/wordprocessingml/2006/main" xmlns:w14="http://schemas.microsoft.com/office/word/2010/wordml" xmlns:w15="http://schemas.microsoft.com/office/word/2012/wordml" mc:Ignorable="w14 w15">
   <w:font w:name="Symbol">
-    <w:panose1 w:val="05050102010706020507"/>
+    <w:panose1 w:val="00000000000000000000"/>
     <w:charset w:val="02"/>
-    <w:family w:val="roman"/>
+    <w:family w:val="auto"/>
     <w:pitch w:val="variable"/>
     <w:sig w:usb0="00000000" w:usb1="10000000" w:usb2="00000000" w:usb3="00000000" w:csb0="80000000" w:csb1="00000000"/>
   </w:font>
   <w:font w:name="Times New Roman">
     <w:panose1 w:val="02020603050405020304"/>
     <w:charset w:val="00"/>
-    <w:family w:val="roman"/>
+    <w:family w:val="auto"/>
     <w:pitch w:val="variable"/>
-    <w:sig w:usb0="E0002EFF" w:usb1="C000785B" w:usb2="00000009" w:usb3="00000000" w:csb0="000001FF" w:csb1="00000000"/>
+    <w:sig w:usb0="E0002AEF" w:usb1="C0007841" w:usb2="00000009" w:usb3="00000000" w:csb0="000001FF" w:csb1="00000000"/>
   </w:font>
   <w:font w:name="Calibri">
     <w:panose1 w:val="020F0502020204030204"/>
     <w:charset w:val="00"/>
-    <w:family w:val="swiss"/>
+    <w:family w:val="auto"/>
     <w:pitch w:val="variable"/>
-    <w:sig w:usb0="E0002AFF" w:usb1="C000247B" w:usb2="00000009" w:usb3="00000000" w:csb0="000001FF" w:csb1="00000000"/>
+    <w:sig w:usb0="E00002FF" w:usb1="4000ACFF" w:usb2="00000001" w:usb3="00000000" w:csb0="0000019F" w:csb1="00000000"/>
   </w:font>
   <w:font w:name="Courier New">
     <w:panose1 w:val="02070309020205020404"/>
     <w:charset w:val="00"/>
-    <w:family w:val="modern"/>
-    <w:pitch w:val="fixed"/>
-    <w:sig w:usb0="E0002EFF" w:usb1="C0007843" w:usb2="00000009" w:usb3="00000000" w:csb0="000001FF" w:csb1="00000000"/>
+    <w:family w:val="auto"/>
+    <w:pitch w:val="variable"/>
+    <w:sig w:usb0="E0002AFF" w:usb1="C0007843" w:usb2="00000009" w:usb3="00000000" w:csb0="000001FF" w:csb1="00000000"/>
   </w:font>
   <w:font w:name="Wingdings">
     <w:panose1 w:val="05000000000000000000"/>
@@ -11750,22 +11980,29 @@
   <w:font w:name="Calibri Light">
     <w:panose1 w:val="020F0302020204030204"/>
     <w:charset w:val="00"/>
-    <w:family w:val="swiss"/>
+    <w:family w:val="auto"/>
     <w:pitch w:val="variable"/>
-    <w:sig w:usb0="E0002AFF" w:usb1="C000247B" w:usb2="00000009" w:usb3="00000000" w:csb0="000001FF" w:csb1="00000000"/>
+    <w:sig w:usb0="A00002EF" w:usb1="4000207B" w:usb2="00000000" w:usb3="00000000" w:csb0="0000019F" w:csb1="00000000"/>
   </w:font>
   <w:font w:name="Segoe UI">
-    <w:panose1 w:val="020B0502040204020203"/>
+    <w:altName w:val="Calibri"/>
     <w:charset w:val="00"/>
     <w:family w:val="swiss"/>
     <w:pitch w:val="variable"/>
     <w:sig w:usb0="E4002EFF" w:usb1="C000E47F" w:usb2="00000009" w:usb3="00000000" w:csb0="000001FF" w:csb1="00000000"/>
   </w:font>
+  <w:font w:name="Arial">
+    <w:panose1 w:val="020B0604020202020204"/>
+    <w:charset w:val="00"/>
+    <w:family w:val="auto"/>
+    <w:pitch w:val="variable"/>
+    <w:sig w:usb0="E0002AFF" w:usb1="C0007843" w:usb2="00000009" w:usb3="00000000" w:csb0="000001FF" w:csb1="00000000"/>
+  </w:font>
 </w:fonts>
 </file>
 
 <file path=word/glossary/settings.xml><?xml version="1.0" encoding="utf-8"?>
-<w:settings xmlns:mc="http://schemas.openxmlformats.org/markup-compatibility/2006" xmlns:o="urn:schemas-microsoft-com:office:office" xmlns:r="http://schemas.openxmlformats.org/officeDocument/2006/relationships" xmlns:m="http://schemas.openxmlformats.org/officeDocument/2006/math" xmlns:v="urn:schemas-microsoft-com:vml" xmlns:w10="urn:schemas-microsoft-com:office:word" xmlns:w="http://schemas.openxmlformats.org/wordprocessingml/2006/main" xmlns:w14="http://schemas.microsoft.com/office/word/2010/wordml" xmlns:w15="http://schemas.microsoft.com/office/word/2012/wordml" xmlns:w16cid="http://schemas.microsoft.com/office/word/2016/wordml/cid" xmlns:w16se="http://schemas.microsoft.com/office/word/2015/wordml/symex" xmlns:sl="http://schemas.openxmlformats.org/schemaLibrary/2006/main" mc:Ignorable="w14 w15 w16se w16cid">
+<w:settings xmlns:mc="http://schemas.openxmlformats.org/markup-compatibility/2006" xmlns:o="urn:schemas-microsoft-com:office:office" xmlns:r="http://schemas.openxmlformats.org/officeDocument/2006/relationships" xmlns:m="http://schemas.openxmlformats.org/officeDocument/2006/math" xmlns:v="urn:schemas-microsoft-com:vml" xmlns:w10="urn:schemas-microsoft-com:office:word" xmlns:w="http://schemas.openxmlformats.org/wordprocessingml/2006/main" xmlns:w14="http://schemas.microsoft.com/office/word/2010/wordml" xmlns:w15="http://schemas.microsoft.com/office/word/2012/wordml" xmlns:sl="http://schemas.openxmlformats.org/schemaLibrary/2006/main" mc:Ignorable="w14 w15">
   <w:view w:val="normal"/>
   <w:defaultTabStop w:val="720"/>
   <w:characterSpacingControl w:val="doNotCompress"/>
@@ -11776,7 +12013,6 @@
     <w:compatSetting w:name="enableOpenTypeFeatures" w:uri="http://schemas.microsoft.com/office/word" w:val="1"/>
     <w:compatSetting w:name="doNotFlipMirrorIndents" w:uri="http://schemas.microsoft.com/office/word" w:val="1"/>
     <w:compatSetting w:name="differentiateMultirowTableHeaders" w:uri="http://schemas.microsoft.com/office/word" w:val="1"/>
-    <w:compatSetting w:name="useWord2013TrackBottomHyphenation" w:uri="http://schemas.microsoft.com/office/word" w:val="1"/>
   </w:compat>
   <w:rsids>
     <w:rsidRoot w:val="0073195D"/>
@@ -11795,6 +12031,7 @@
     <w:rsid w:val="00AE4EE0"/>
     <w:rsid w:val="00B82503"/>
     <w:rsid w:val="00F67B81"/>
+    <w:rsid w:val="00F775D1"/>
     <w:rsid w:val="00F81AFF"/>
     <w:rsid w:val="00FD1B42"/>
   </w:rsids>
@@ -11820,7 +12057,7 @@
 </file>
 
 <file path=word/glossary/styles.xml><?xml version="1.0" encoding="utf-8"?>
-<w:styles xmlns:mc="http://schemas.openxmlformats.org/markup-compatibility/2006" xmlns:r="http://schemas.openxmlformats.org/officeDocument/2006/relationships" xmlns:w="http://schemas.openxmlformats.org/wordprocessingml/2006/main" xmlns:w14="http://schemas.microsoft.com/office/word/2010/wordml" xmlns:w15="http://schemas.microsoft.com/office/word/2012/wordml" xmlns:w16cid="http://schemas.microsoft.com/office/word/2016/wordml/cid" xmlns:w16se="http://schemas.microsoft.com/office/word/2015/wordml/symex" mc:Ignorable="w14 w15 w16se w16cid">
+<w:styles xmlns:mc="http://schemas.openxmlformats.org/markup-compatibility/2006" xmlns:r="http://schemas.openxmlformats.org/officeDocument/2006/relationships" xmlns:w="http://schemas.openxmlformats.org/wordprocessingml/2006/main" xmlns:w14="http://schemas.microsoft.com/office/word/2010/wordml" xmlns:w15="http://schemas.microsoft.com/office/word/2012/wordml" mc:Ignorable="w14 w15">
   <w:docDefaults>
     <w:rPrDefault>
       <w:rPr>
@@ -11836,7 +12073,7 @@
       </w:pPr>
     </w:pPrDefault>
   </w:docDefaults>
-  <w:latentStyles w:defLockedState="0" w:defUIPriority="99" w:defSemiHidden="0" w:defUnhideWhenUsed="0" w:defQFormat="0" w:count="375">
+  <w:latentStyles w:defLockedState="0" w:defUIPriority="99" w:defSemiHidden="0" w:defUnhideWhenUsed="0" w:defQFormat="0" w:count="380">
     <w:lsdException w:name="Normal" w:uiPriority="0" w:qFormat="1"/>
     <w:lsdException w:name="heading 1" w:uiPriority="9" w:qFormat="1"/>
     <w:lsdException w:name="heading 2" w:semiHidden="1" w:uiPriority="9" w:unhideWhenUsed="1" w:qFormat="1"/>
@@ -12208,10 +12445,6 @@
     <w:lsdException w:name="List Table 5 Dark Accent 6" w:uiPriority="50"/>
     <w:lsdException w:name="List Table 6 Colorful Accent 6" w:uiPriority="51"/>
     <w:lsdException w:name="List Table 7 Colorful Accent 6" w:uiPriority="52"/>
-    <w:lsdException w:name="Mention" w:semiHidden="1" w:unhideWhenUsed="1"/>
-    <w:lsdException w:name="Smart Hyperlink" w:semiHidden="1" w:unhideWhenUsed="1"/>
-    <w:lsdException w:name="Hashtag" w:semiHidden="1" w:unhideWhenUsed="1"/>
-    <w:lsdException w:name="Unresolved Mention" w:semiHidden="1" w:unhideWhenUsed="1"/>
   </w:latentStyles>
   <w:style w:type="paragraph" w:default="1" w:styleId="Normal">
     <w:name w:val="Normal"/>
@@ -12290,9 +12523,10 @@
 </file>
 
 <file path=word/glossary/webSettings.xml><?xml version="1.0" encoding="utf-8"?>
-<w:webSettings xmlns:mc="http://schemas.openxmlformats.org/markup-compatibility/2006" xmlns:r="http://schemas.openxmlformats.org/officeDocument/2006/relationships" xmlns:w="http://schemas.openxmlformats.org/wordprocessingml/2006/main" xmlns:w14="http://schemas.microsoft.com/office/word/2010/wordml" xmlns:w15="http://schemas.microsoft.com/office/word/2012/wordml" xmlns:w16cid="http://schemas.microsoft.com/office/word/2016/wordml/cid" xmlns:w16se="http://schemas.microsoft.com/office/word/2015/wordml/symex" mc:Ignorable="w14 w15 w16se w16cid">
+<w:webSettings xmlns:mc="http://schemas.openxmlformats.org/markup-compatibility/2006" xmlns:r="http://schemas.openxmlformats.org/officeDocument/2006/relationships" xmlns:w="http://schemas.openxmlformats.org/wordprocessingml/2006/main" xmlns:w14="http://schemas.microsoft.com/office/word/2010/wordml" xmlns:w15="http://schemas.microsoft.com/office/word/2012/wordml" mc:Ignorable="w14 w15">
   <w:optimizeForBrowser/>
   <w:allowPNG/>
+  <w:doNotSaveAsSingleFile/>
 </w:webSettings>
 </file>
 
@@ -12562,7 +12796,7 @@
 </file>
 
 <file path=customXml/itemProps1.xml><?xml version="1.0" encoding="utf-8"?>
-<ds:datastoreItem xmlns:ds="http://schemas.openxmlformats.org/officeDocument/2006/customXml" ds:itemID="{19F210B5-1F5F-4106-B874-82B2D1C2345C}">
+<ds:datastoreItem xmlns:ds="http://schemas.openxmlformats.org/officeDocument/2006/customXml" ds:itemID="{4E7273A8-1A73-C948-9C5B-3C11A4D0C02D}">
   <ds:schemaRefs>
     <ds:schemaRef ds:uri="http://schemas.openxmlformats.org/officeDocument/2006/bibliography"/>
   </ds:schemaRefs>

</xml_diff>

<commit_message>
Review of System Requirements/Install
</commit_message>
<xml_diff>
--- a/Software Development Team User Manual.docx
+++ b/Software Development Team User Manual.docx
@@ -255,8 +255,13 @@
               </w:tcPr>
               <w:p>
                 <w:r>
-                  <w:t>Michelle Vinall</w:t>
+                  <w:t xml:space="preserve">Michelle </w:t>
                 </w:r>
+                <w:proofErr w:type="spellStart"/>
+                <w:r>
+                  <w:t>Vinall</w:t>
+                </w:r>
+                <w:proofErr w:type="spellEnd"/>
               </w:p>
             </w:tc>
           </w:sdtContent>
@@ -2967,7 +2972,18 @@
         </w:numPr>
       </w:pPr>
       <w:r>
-        <w:t>There is an offline redundancy in place to ensure the user can still use the app even if they aren’t connected to the internet.</w:t>
+        <w:t xml:space="preserve">There is an offline redundancy in place to ensure the user can still use the app even if they aren’t connected to the </w:t>
+      </w:r>
+      <w:commentRangeStart w:id="4"/>
+      <w:r>
+        <w:t>internet.</w:t>
+      </w:r>
+      <w:commentRangeEnd w:id="4"/>
+      <w:r>
+        <w:rPr>
+          <w:rStyle w:val="CommentReference"/>
+        </w:rPr>
+        <w:commentReference w:id="4"/>
       </w:r>
     </w:p>
     <w:p>
@@ -2997,7 +3013,21 @@
         </w:numPr>
       </w:pPr>
       <w:r>
-        <w:t>A user must have an account, whether it be an email or social media account, if they wish to use all the functionalities in the game – such as the leader board</w:t>
+        <w:t xml:space="preserve">A user must have an account, whether it be an email or </w:t>
+      </w:r>
+      <w:commentRangeStart w:id="5"/>
+      <w:r>
+        <w:t xml:space="preserve">social media account, </w:t>
+      </w:r>
+      <w:commentRangeEnd w:id="5"/>
+      <w:r>
+        <w:rPr>
+          <w:rStyle w:val="CommentReference"/>
+        </w:rPr>
+        <w:commentReference w:id="5"/>
+      </w:r>
+      <w:r>
+        <w:t>if they wish to use all the functionalities in the game – such as the leader board</w:t>
       </w:r>
       <w:r>
         <w:t xml:space="preserve"> and submission of questions</w:t>
@@ -3010,7 +3040,7 @@
       <w:pPr>
         <w:pStyle w:val="Heading2"/>
       </w:pPr>
-      <w:bookmarkStart w:id="4" w:name="_Toc523756071"/>
+      <w:bookmarkStart w:id="6" w:name="_Toc523756071"/>
       <w:r>
         <w:t xml:space="preserve">Minimum System Requirements </w:t>
       </w:r>
@@ -3023,7 +3053,7 @@
       <w:r>
         <w:t xml:space="preserve"> Device</w:t>
       </w:r>
-      <w:bookmarkEnd w:id="4"/>
+      <w:bookmarkEnd w:id="6"/>
     </w:p>
     <w:p>
       <w:r>
@@ -3045,7 +3075,29 @@
         </w:numPr>
       </w:pPr>
       <w:r>
-        <w:t>A device that is running iOS 8.0 (Okemo) or later.</w:t>
+        <w:t xml:space="preserve">A device that is running </w:t>
+      </w:r>
+      <w:commentRangeStart w:id="7"/>
+      <w:r>
+        <w:t>iOS 8.0 (</w:t>
+      </w:r>
+      <w:proofErr w:type="spellStart"/>
+      <w:r>
+        <w:t>Okemo</w:t>
+      </w:r>
+      <w:proofErr w:type="spellEnd"/>
+      <w:r>
+        <w:t xml:space="preserve">) </w:t>
+      </w:r>
+      <w:commentRangeEnd w:id="7"/>
+      <w:r>
+        <w:rPr>
+          <w:rStyle w:val="CommentReference"/>
+        </w:rPr>
+        <w:commentReference w:id="7"/>
+      </w:r>
+      <w:r>
+        <w:t>or later.</w:t>
       </w:r>
     </w:p>
     <w:p>
@@ -3084,7 +3136,18 @@
         </w:numPr>
       </w:pPr>
       <w:r>
-        <w:t>There is an offline redundancy in place to ensure the user can still use the app even if they aren’t connected to the internet.</w:t>
+        <w:t xml:space="preserve">There is an offline redundancy in place to ensure the user can still use the app even if they aren’t connected to the </w:t>
+      </w:r>
+      <w:commentRangeStart w:id="8"/>
+      <w:r>
+        <w:t>internet.</w:t>
+      </w:r>
+      <w:commentRangeEnd w:id="8"/>
+      <w:r>
+        <w:rPr>
+          <w:rStyle w:val="CommentReference"/>
+        </w:rPr>
+        <w:commentReference w:id="8"/>
       </w:r>
     </w:p>
     <w:p>
@@ -3130,11 +3193,11 @@
       <w:r>
         <w:t xml:space="preserve"> </w:t>
       </w:r>
-      <w:bookmarkStart w:id="5" w:name="_Toc523756072"/>
+      <w:bookmarkStart w:id="9" w:name="_Toc523756072"/>
       <w:r>
         <w:t>Installation</w:t>
       </w:r>
-      <w:bookmarkEnd w:id="5"/>
+      <w:bookmarkEnd w:id="9"/>
       <w:r>
         <w:t xml:space="preserve"> </w:t>
       </w:r>
@@ -3143,11 +3206,11 @@
       <w:pPr>
         <w:pStyle w:val="Heading2"/>
       </w:pPr>
-      <w:bookmarkStart w:id="6" w:name="_Toc523756073"/>
+      <w:bookmarkStart w:id="10" w:name="_Toc523756073"/>
       <w:r>
         <w:t>Installation on Android Devices</w:t>
       </w:r>
-      <w:bookmarkEnd w:id="6"/>
+      <w:bookmarkEnd w:id="10"/>
     </w:p>
     <w:p>
       <w:r>
@@ -3182,12 +3245,12 @@
       <w:pPr>
         <w:pStyle w:val="Heading3"/>
       </w:pPr>
-      <w:bookmarkStart w:id="7" w:name="_Toc523756074"/>
+      <w:bookmarkStart w:id="11" w:name="_Toc523756074"/>
       <w:r>
         <w:lastRenderedPageBreak/>
         <w:t>Play Store</w:t>
       </w:r>
-      <w:bookmarkEnd w:id="7"/>
+      <w:bookmarkEnd w:id="11"/>
     </w:p>
     <w:p>
       <w:pPr>
@@ -3265,14 +3328,14 @@
       <w:pPr>
         <w:pStyle w:val="Heading3"/>
       </w:pPr>
-      <w:bookmarkStart w:id="8" w:name="_Toc523756075"/>
+      <w:bookmarkStart w:id="12" w:name="_Toc523756075"/>
       <w:r>
         <w:t>APK File</w:t>
       </w:r>
       <w:r>
         <w:t xml:space="preserve"> (experienced users only)</w:t>
       </w:r>
-      <w:bookmarkEnd w:id="8"/>
+      <w:bookmarkEnd w:id="12"/>
     </w:p>
     <w:p>
       <w:r>
@@ -3282,7 +3345,13 @@
         <w:t>note</w:t>
       </w:r>
       <w:r>
-        <w:t xml:space="preserve"> you are required to have “install unknow apps” set to enabled </w:t>
+        <w:t xml:space="preserve"> you are required to have “install unknow</w:t>
+      </w:r>
+      <w:r>
+        <w:t>n</w:t>
+      </w:r>
+      <w:r>
+        <w:t xml:space="preserve"> apps” set to enabled </w:t>
       </w:r>
       <w:r>
         <w:t>for</w:t>
@@ -3344,7 +3413,15 @@
         </w:numPr>
       </w:pPr>
       <w:r>
-        <w:t>Upon completion – proceed to the downloads folder on your device and install the apk file.</w:t>
+        <w:t xml:space="preserve">Upon completion – proceed to the downloads folder on your device and install the </w:t>
+      </w:r>
+      <w:proofErr w:type="spellStart"/>
+      <w:r>
+        <w:t>apk</w:t>
+      </w:r>
+      <w:proofErr w:type="spellEnd"/>
+      <w:r>
+        <w:t xml:space="preserve"> file.</w:t>
       </w:r>
     </w:p>
     <w:p>
@@ -3443,7 +3520,15 @@
         </w:numPr>
       </w:pPr>
       <w:r>
-        <w:t>Plug in your device and copy apk file over to a location on your device of your choosing</w:t>
+        <w:t xml:space="preserve">Plug in your device and copy </w:t>
+      </w:r>
+      <w:proofErr w:type="spellStart"/>
+      <w:r>
+        <w:t>apk</w:t>
+      </w:r>
+      <w:proofErr w:type="spellEnd"/>
+      <w:r>
+        <w:t xml:space="preserve"> file over to a location on your device of your choosing</w:t>
       </w:r>
     </w:p>
     <w:p>
@@ -3455,8 +3540,21 @@
         </w:numPr>
       </w:pPr>
       <w:r>
-        <w:t>Upon completion – proceed to location of apk file on your device and install the apk</w:t>
-      </w:r>
+        <w:t xml:space="preserve">Upon completion – proceed to location of </w:t>
+      </w:r>
+      <w:proofErr w:type="spellStart"/>
+      <w:r>
+        <w:t>apk</w:t>
+      </w:r>
+      <w:proofErr w:type="spellEnd"/>
+      <w:r>
+        <w:t xml:space="preserve"> file on your device and install the </w:t>
+      </w:r>
+      <w:proofErr w:type="spellStart"/>
+      <w:r>
+        <w:t>apk</w:t>
+      </w:r>
+      <w:proofErr w:type="spellEnd"/>
     </w:p>
     <w:p>
       <w:pPr>
@@ -3501,11 +3599,11 @@
       <w:pPr>
         <w:pStyle w:val="Heading2"/>
       </w:pPr>
-      <w:bookmarkStart w:id="9" w:name="_Toc523756076"/>
+      <w:bookmarkStart w:id="13" w:name="_Toc523756076"/>
       <w:r>
         <w:t>Installation on iOS Devices</w:t>
       </w:r>
-      <w:bookmarkEnd w:id="9"/>
+      <w:bookmarkEnd w:id="13"/>
     </w:p>
     <w:p>
       <w:r>
@@ -3533,18 +3631,37 @@
         </w:numPr>
       </w:pPr>
       <w:r>
-        <w:t>Download and installation via unity and XCode – unofficial</w:t>
+        <w:t xml:space="preserve">Download and installation </w:t>
+      </w:r>
+      <w:commentRangeStart w:id="14"/>
+      <w:r>
+        <w:t xml:space="preserve">via unity and </w:t>
+      </w:r>
+      <w:proofErr w:type="spellStart"/>
+      <w:r>
+        <w:t>XCode</w:t>
+      </w:r>
+      <w:proofErr w:type="spellEnd"/>
+      <w:r>
+        <w:t xml:space="preserve"> – unofficial</w:t>
+      </w:r>
+      <w:commentRangeEnd w:id="14"/>
+      <w:r>
+        <w:rPr>
+          <w:rStyle w:val="CommentReference"/>
+        </w:rPr>
+        <w:commentReference w:id="14"/>
       </w:r>
     </w:p>
     <w:p>
       <w:pPr>
         <w:pStyle w:val="Heading3"/>
       </w:pPr>
-      <w:bookmarkStart w:id="10" w:name="_Toc523756077"/>
+      <w:bookmarkStart w:id="16" w:name="_Toc523756077"/>
       <w:r>
         <w:t>App Store</w:t>
       </w:r>
-      <w:bookmarkEnd w:id="10"/>
+      <w:bookmarkEnd w:id="16"/>
     </w:p>
     <w:p>
       <w:pPr>
@@ -3622,17 +3739,19 @@
       <w:pPr>
         <w:pStyle w:val="Heading3"/>
       </w:pPr>
-      <w:bookmarkStart w:id="11" w:name="_Toc523756078"/>
+      <w:bookmarkStart w:id="17" w:name="_Toc523756078"/>
       <w:r>
         <w:t xml:space="preserve">Unity and </w:t>
       </w:r>
+      <w:proofErr w:type="spellStart"/>
       <w:r>
         <w:t>XCode</w:t>
       </w:r>
+      <w:proofErr w:type="spellEnd"/>
       <w:r>
         <w:t xml:space="preserve"> (experienced users only)</w:t>
       </w:r>
-      <w:bookmarkEnd w:id="11"/>
+      <w:bookmarkEnd w:id="17"/>
       <w:r>
         <w:t xml:space="preserve"> </w:t>
       </w:r>
@@ -3720,7 +3839,7 @@
       <w:pPr>
         <w:pStyle w:val="Heading1"/>
       </w:pPr>
-      <w:bookmarkStart w:id="12" w:name="_Toc523756079"/>
+      <w:bookmarkStart w:id="18" w:name="_Toc523756079"/>
       <w:r>
         <w:t xml:space="preserve">Starting </w:t>
       </w:r>
@@ -3730,7 +3849,7 @@
       <w:r>
         <w:t>he Application</w:t>
       </w:r>
-      <w:bookmarkEnd w:id="12"/>
+      <w:bookmarkEnd w:id="18"/>
     </w:p>
     <w:tbl>
       <w:tblPr>
@@ -3859,7 +3978,15 @@
           <w:p/>
           <w:p>
             <w:r>
-              <w:t>First time users should select register, this will allow them to register a Let’s Quiz account.</w:t>
+              <w:t xml:space="preserve">First time users should select </w:t>
+            </w:r>
+            <w:proofErr w:type="gramStart"/>
+            <w:r>
+              <w:t>register,</w:t>
+            </w:r>
+            <w:proofErr w:type="gramEnd"/>
+            <w:r>
+              <w:t xml:space="preserve"> this will allow them to register a Let’s Quiz account.</w:t>
             </w:r>
           </w:p>
           <w:p/>
@@ -3952,12 +4079,12 @@
       <w:pPr>
         <w:pStyle w:val="Heading2"/>
       </w:pPr>
-      <w:bookmarkStart w:id="13" w:name="_Toc523756080"/>
+      <w:bookmarkStart w:id="19" w:name="_Toc523756080"/>
       <w:r>
         <w:lastRenderedPageBreak/>
         <w:t>Register</w:t>
       </w:r>
-      <w:bookmarkEnd w:id="13"/>
+      <w:bookmarkEnd w:id="19"/>
     </w:p>
     <w:tbl>
       <w:tblPr>
@@ -4224,12 +4351,12 @@
       <w:pPr>
         <w:pStyle w:val="Heading2"/>
       </w:pPr>
-      <w:bookmarkStart w:id="14" w:name="_Toc523756081"/>
+      <w:bookmarkStart w:id="20" w:name="_Toc523756081"/>
       <w:r>
         <w:lastRenderedPageBreak/>
         <w:t>Login</w:t>
       </w:r>
-      <w:bookmarkEnd w:id="14"/>
+      <w:bookmarkEnd w:id="20"/>
     </w:p>
     <w:tbl>
       <w:tblPr>
@@ -4489,11 +4616,11 @@
       <w:pPr>
         <w:pStyle w:val="Heading3"/>
       </w:pPr>
-      <w:bookmarkStart w:id="15" w:name="_Toc523756082"/>
+      <w:bookmarkStart w:id="21" w:name="_Toc523756082"/>
       <w:r>
         <w:t>Login via Facebook</w:t>
       </w:r>
-      <w:bookmarkEnd w:id="15"/>
+      <w:bookmarkEnd w:id="21"/>
     </w:p>
     <w:p>
       <w:r>
@@ -4584,7 +4711,7 @@
       <w:pPr>
         <w:pStyle w:val="Heading1"/>
       </w:pPr>
-      <w:bookmarkStart w:id="16" w:name="_Toc523756083"/>
+      <w:bookmarkStart w:id="22" w:name="_Toc523756083"/>
       <w:r>
         <w:lastRenderedPageBreak/>
         <w:t>The Main Menu</w:t>
@@ -4592,7 +4719,7 @@
       <w:r>
         <w:t xml:space="preserve"> Page</w:t>
       </w:r>
-      <w:bookmarkEnd w:id="16"/>
+      <w:bookmarkEnd w:id="22"/>
     </w:p>
     <w:tbl>
       <w:tblPr>
@@ -4961,12 +5088,12 @@
       <w:pPr>
         <w:pStyle w:val="Heading2"/>
       </w:pPr>
-      <w:bookmarkStart w:id="17" w:name="_Toc523756084"/>
+      <w:bookmarkStart w:id="23" w:name="_Toc523756084"/>
       <w:r>
         <w:lastRenderedPageBreak/>
         <w:t>New Game</w:t>
       </w:r>
-      <w:bookmarkEnd w:id="17"/>
+      <w:bookmarkEnd w:id="23"/>
     </w:p>
     <w:p>
       <w:r>
@@ -4989,11 +5116,11 @@
       <w:pPr>
         <w:pStyle w:val="Heading2"/>
       </w:pPr>
-      <w:bookmarkStart w:id="18" w:name="_Toc523756085"/>
+      <w:bookmarkStart w:id="24" w:name="_Toc523756085"/>
       <w:r>
         <w:t>Account</w:t>
       </w:r>
-      <w:bookmarkEnd w:id="18"/>
+      <w:bookmarkEnd w:id="24"/>
     </w:p>
     <w:tbl>
       <w:tblPr>
@@ -5110,7 +5237,15 @@
               </w:numPr>
             </w:pPr>
             <w:r>
-              <w:t>A back button-Arrow</w:t>
+              <w:t xml:space="preserve">A back </w:t>
+            </w:r>
+            <w:proofErr w:type="gramStart"/>
+            <w:r>
+              <w:t>button</w:t>
+            </w:r>
+            <w:proofErr w:type="gramEnd"/>
+            <w:r>
+              <w:t>-Arrow</w:t>
             </w:r>
           </w:p>
           <w:p/>
@@ -5191,11 +5326,11 @@
       <w:pPr>
         <w:pStyle w:val="Heading2"/>
       </w:pPr>
-      <w:bookmarkStart w:id="19" w:name="_Toc523756086"/>
+      <w:bookmarkStart w:id="25" w:name="_Toc523756086"/>
       <w:r>
         <w:t>Leader board</w:t>
       </w:r>
-      <w:bookmarkEnd w:id="19"/>
+      <w:bookmarkEnd w:id="25"/>
     </w:p>
     <w:tbl>
       <w:tblPr>
@@ -5326,7 +5461,15 @@
               </w:numPr>
             </w:pPr>
             <w:r>
-              <w:t>A back button-Arrow</w:t>
+              <w:t xml:space="preserve">A back </w:t>
+            </w:r>
+            <w:proofErr w:type="gramStart"/>
+            <w:r>
+              <w:t>button</w:t>
+            </w:r>
+            <w:proofErr w:type="gramEnd"/>
+            <w:r>
+              <w:t>-Arrow</w:t>
             </w:r>
           </w:p>
           <w:p/>
@@ -5408,11 +5551,11 @@
       <w:pPr>
         <w:pStyle w:val="Heading2"/>
       </w:pPr>
-      <w:bookmarkStart w:id="20" w:name="_Toc523756087"/>
+      <w:bookmarkStart w:id="26" w:name="_Toc523756087"/>
       <w:r>
         <w:t>Submit New Question</w:t>
       </w:r>
-      <w:bookmarkEnd w:id="20"/>
+      <w:bookmarkEnd w:id="26"/>
     </w:p>
     <w:tbl>
       <w:tblPr>
@@ -5561,7 +5704,15 @@
               </w:numPr>
             </w:pPr>
             <w:r>
-              <w:t>A back button-Arrow</w:t>
+              <w:t xml:space="preserve">A back </w:t>
+            </w:r>
+            <w:proofErr w:type="gramStart"/>
+            <w:r>
+              <w:t>button</w:t>
+            </w:r>
+            <w:proofErr w:type="gramEnd"/>
+            <w:r>
+              <w:t>-Arrow</w:t>
             </w:r>
           </w:p>
           <w:p/>
@@ -5648,11 +5799,11 @@
       <w:pPr>
         <w:pStyle w:val="Heading2"/>
       </w:pPr>
-      <w:bookmarkStart w:id="21" w:name="_Toc523756088"/>
+      <w:bookmarkStart w:id="27" w:name="_Toc523756088"/>
       <w:r>
         <w:t>Settings</w:t>
       </w:r>
-      <w:bookmarkEnd w:id="21"/>
+      <w:bookmarkEnd w:id="27"/>
     </w:p>
     <w:tbl>
       <w:tblPr>
@@ -5783,7 +5934,15 @@
               </w:numPr>
             </w:pPr>
             <w:r>
-              <w:t>A back button-Arrow</w:t>
+              <w:t xml:space="preserve">A back </w:t>
+            </w:r>
+            <w:proofErr w:type="gramStart"/>
+            <w:r>
+              <w:t>button</w:t>
+            </w:r>
+            <w:proofErr w:type="gramEnd"/>
+            <w:r>
+              <w:t>-Arrow</w:t>
             </w:r>
           </w:p>
           <w:p/>
@@ -5869,12 +6028,12 @@
       <w:pPr>
         <w:pStyle w:val="Heading1"/>
       </w:pPr>
-      <w:bookmarkStart w:id="22" w:name="_Toc523756089"/>
+      <w:bookmarkStart w:id="28" w:name="_Toc523756089"/>
       <w:r>
         <w:lastRenderedPageBreak/>
         <w:t>Game Lobby</w:t>
       </w:r>
-      <w:bookmarkEnd w:id="22"/>
+      <w:bookmarkEnd w:id="28"/>
     </w:p>
     <w:p>
       <w:r>
@@ -5970,7 +6129,15 @@
     </w:p>
     <w:p>
       <w:r>
-        <w:t xml:space="preserve">The ‘Star New Game’ button is always active, a player may have as many games going as they like. </w:t>
+        <w:t xml:space="preserve">The ‘Star New Game’ button is always </w:t>
+      </w:r>
+      <w:proofErr w:type="gramStart"/>
+      <w:r>
+        <w:t>active,</w:t>
+      </w:r>
+      <w:proofErr w:type="gramEnd"/>
+      <w:r>
+        <w:t xml:space="preserve"> a player may have as many games going as they like. </w:t>
       </w:r>
     </w:p>
     <w:p/>
@@ -6051,27 +6218,27 @@
       <w:r>
         <w:t xml:space="preserve"> </w:t>
       </w:r>
-      <w:bookmarkStart w:id="23" w:name="_Toc523756090"/>
+      <w:bookmarkStart w:id="29" w:name="_Toc523756090"/>
       <w:r>
         <w:t>Playing The Game</w:t>
       </w:r>
-      <w:bookmarkEnd w:id="23"/>
+      <w:bookmarkEnd w:id="29"/>
     </w:p>
     <w:p>
       <w:pPr>
         <w:pStyle w:val="Heading2"/>
       </w:pPr>
-      <w:bookmarkStart w:id="24" w:name="_Toc523756091"/>
+      <w:bookmarkStart w:id="30" w:name="_Toc523756091"/>
       <w:r>
         <w:t xml:space="preserve">Game </w:t>
       </w:r>
-      <w:commentRangeStart w:id="25"/>
-      <w:commentRangeStart w:id="26"/>
+      <w:commentRangeStart w:id="31"/>
+      <w:commentRangeStart w:id="32"/>
       <w:r>
         <w:t>Start</w:t>
       </w:r>
-      <w:bookmarkEnd w:id="24"/>
-      <w:commentRangeEnd w:id="25"/>
+      <w:bookmarkEnd w:id="30"/>
+      <w:commentRangeEnd w:id="31"/>
       <w:r>
         <w:rPr>
           <w:rStyle w:val="CommentReference"/>
@@ -6081,9 +6248,9 @@
           <w:smallCaps w:val="0"/>
           <w:color w:val="auto"/>
         </w:rPr>
-        <w:commentReference w:id="25"/>
-      </w:r>
-      <w:commentRangeEnd w:id="26"/>
+        <w:commentReference w:id="31"/>
+      </w:r>
+      <w:commentRangeEnd w:id="32"/>
       <w:r>
         <w:rPr>
           <w:rStyle w:val="CommentReference"/>
@@ -6093,7 +6260,7 @@
           <w:smallCaps w:val="0"/>
           <w:color w:val="auto"/>
         </w:rPr>
-        <w:commentReference w:id="26"/>
+        <w:commentReference w:id="32"/>
       </w:r>
     </w:p>
     <w:p/>
@@ -6102,7 +6269,7 @@
         <w:pStyle w:val="Heading2"/>
         <w:ind w:right="5057"/>
       </w:pPr>
-      <w:bookmarkStart w:id="27" w:name="_Toc523756092"/>
+      <w:bookmarkStart w:id="33" w:name="_Toc523756092"/>
       <w:r>
         <w:rPr>
           <w:noProof/>
@@ -6172,7 +6339,7 @@
       <w:r>
         <w:t>Elements</w:t>
       </w:r>
-      <w:bookmarkEnd w:id="27"/>
+      <w:bookmarkEnd w:id="33"/>
     </w:p>
     <w:p>
       <w:pPr>
@@ -6265,11 +6432,11 @@
       <w:pPr>
         <w:pStyle w:val="Heading2"/>
       </w:pPr>
-      <w:bookmarkStart w:id="28" w:name="_Toc523756093"/>
+      <w:bookmarkStart w:id="34" w:name="_Toc523756093"/>
       <w:r>
         <w:t>Timer</w:t>
       </w:r>
-      <w:bookmarkEnd w:id="28"/>
+      <w:bookmarkEnd w:id="34"/>
     </w:p>
     <w:p>
       <w:r>
@@ -6285,7 +6452,7 @@
       <w:pPr>
         <w:pStyle w:val="Heading2"/>
       </w:pPr>
-      <w:bookmarkStart w:id="29" w:name="_Toc523756094"/>
+      <w:bookmarkStart w:id="35" w:name="_Toc523756094"/>
       <w:r>
         <w:rPr>
           <w:noProof/>
@@ -6357,7 +6524,7 @@
       <w:r>
         <w:t>Question Box / Answer Buttons</w:t>
       </w:r>
-      <w:bookmarkEnd w:id="29"/>
+      <w:bookmarkEnd w:id="35"/>
     </w:p>
     <w:p>
       <w:r>
@@ -6366,24 +6533,24 @@
       <w:r>
         <w:t>buttons</w:t>
       </w:r>
-      <w:commentRangeStart w:id="30"/>
-      <w:commentRangeStart w:id="31"/>
+      <w:commentRangeStart w:id="36"/>
+      <w:commentRangeStart w:id="37"/>
       <w:r>
         <w:t xml:space="preserve"> </w:t>
       </w:r>
-      <w:commentRangeEnd w:id="30"/>
+      <w:commentRangeEnd w:id="36"/>
       <w:r>
         <w:rPr>
           <w:rStyle w:val="CommentReference"/>
         </w:rPr>
-        <w:commentReference w:id="30"/>
-      </w:r>
-      <w:commentRangeEnd w:id="31"/>
+        <w:commentReference w:id="36"/>
+      </w:r>
+      <w:commentRangeEnd w:id="37"/>
       <w:r>
         <w:rPr>
           <w:rStyle w:val="CommentReference"/>
         </w:rPr>
-        <w:commentReference w:id="31"/>
+        <w:commentReference w:id="37"/>
       </w:r>
       <w:r>
         <w:t xml:space="preserve">is displayed. This set is pulled </w:t>
@@ -6423,16 +6590,16 @@
       <w:r>
         <w:t>question</w:t>
       </w:r>
-      <w:commentRangeStart w:id="32"/>
+      <w:commentRangeStart w:id="38"/>
       <w:r>
         <w:t xml:space="preserve"> </w:t>
       </w:r>
-      <w:commentRangeEnd w:id="32"/>
+      <w:commentRangeEnd w:id="38"/>
       <w:r>
         <w:rPr>
           <w:rStyle w:val="CommentReference"/>
         </w:rPr>
-        <w:commentReference w:id="32"/>
+        <w:commentReference w:id="38"/>
       </w:r>
       <w:r>
         <w:t>pool</w:t>
@@ -6476,16 +6643,16 @@
       <w:r>
         <w:t>question</w:t>
       </w:r>
-      <w:commentRangeStart w:id="33"/>
+      <w:commentRangeStart w:id="39"/>
       <w:r>
         <w:t xml:space="preserve"> </w:t>
       </w:r>
-      <w:commentRangeEnd w:id="33"/>
+      <w:commentRangeEnd w:id="39"/>
       <w:r>
         <w:rPr>
           <w:rStyle w:val="CommentReference"/>
         </w:rPr>
-        <w:commentReference w:id="33"/>
+        <w:commentReference w:id="39"/>
       </w:r>
       <w:r>
         <w:t xml:space="preserve">pool. </w:t>
@@ -6495,11 +6662,11 @@
       <w:pPr>
         <w:pStyle w:val="Heading2"/>
       </w:pPr>
-      <w:bookmarkStart w:id="34" w:name="_Toc523756095"/>
+      <w:bookmarkStart w:id="40" w:name="_Toc523756095"/>
       <w:r>
         <w:t>Like / Dislike Buttons</w:t>
       </w:r>
-      <w:bookmarkEnd w:id="34"/>
+      <w:bookmarkEnd w:id="40"/>
     </w:p>
     <w:p>
       <w:r>
@@ -6581,7 +6748,7 @@
       <w:pPr>
         <w:pStyle w:val="Heading2"/>
       </w:pPr>
-      <w:bookmarkStart w:id="35" w:name="_Toc523756096"/>
+      <w:bookmarkStart w:id="41" w:name="_Toc523756096"/>
       <w:r>
         <w:rPr>
           <w:noProof/>
@@ -6647,7 +6814,7 @@
       <w:r>
         <w:t>Round End</w:t>
       </w:r>
-      <w:bookmarkEnd w:id="35"/>
+      <w:bookmarkEnd w:id="41"/>
     </w:p>
     <w:p>
       <w:r>
@@ -6663,25 +6830,22 @@
       <w:r>
         <w:t xml:space="preserve">Options to share the round score to Facebook and return to the main menu are displayed for the user. </w:t>
       </w:r>
-    </w:p>
-    <w:p/>
-    <w:p>
-      <w:bookmarkStart w:id="36" w:name="_GoBack"/>
-      <w:bookmarkEnd w:id="36"/>
     </w:p>
     <w:p/>
     <w:p/>
     <w:p/>
     <w:p/>
+    <w:p/>
+    <w:p/>
     <w:p>
       <w:pPr>
         <w:pStyle w:val="Heading1"/>
       </w:pPr>
-      <w:bookmarkStart w:id="37" w:name="_Toc523756097"/>
+      <w:bookmarkStart w:id="42" w:name="_Toc523756097"/>
       <w:r>
         <w:t>Troubleshooting</w:t>
       </w:r>
-      <w:bookmarkEnd w:id="37"/>
+      <w:bookmarkEnd w:id="42"/>
     </w:p>
     <w:p>
       <w:pPr>
@@ -6752,7 +6916,15 @@
               <w:t>d</w:t>
             </w:r>
             <w:r>
-              <w:t>roid 5.0 ‘LolliPop’</w:t>
+              <w:t>roid 5.0 ‘</w:t>
+            </w:r>
+            <w:proofErr w:type="spellStart"/>
+            <w:r>
+              <w:t>LolliPop</w:t>
+            </w:r>
+            <w:proofErr w:type="spellEnd"/>
+            <w:r>
+              <w:t>’</w:t>
             </w:r>
             <w:r>
               <w:tab/>
@@ -6967,7 +7139,7 @@
       </w:r>
     </w:p>
   </w:comment>
-  <w:comment w:id="25" w:author="Collin McKeahnie" w:date="2018-09-03T17:52:00Z" w:initials="CM">
+  <w:comment w:id="4" w:author="Aaron Peachey" w:date="2018-09-07T08:16:00Z" w:initials="AP">
     <w:p>
       <w:pPr>
         <w:pStyle w:val="CommentText"/>
@@ -6979,11 +7151,11 @@
         <w:annotationRef/>
       </w:r>
       <w:r>
-        <w:t>Is this finished?</w:t>
+        <w:t xml:space="preserve">Should we mention the limitations of offline gameplay? Scores may not be saved and can’t play against other players. </w:t>
       </w:r>
     </w:p>
   </w:comment>
-  <w:comment w:id="26" w:author="Microsoft Office User" w:date="2018-09-06T17:27:00Z" w:initials="Office">
+  <w:comment w:id="5" w:author="Aaron Peachey" w:date="2018-09-07T08:17:00Z" w:initials="AP">
     <w:p>
       <w:pPr>
         <w:pStyle w:val="CommentText"/>
@@ -6995,11 +7167,11 @@
         <w:annotationRef/>
       </w:r>
       <w:r>
-        <w:t xml:space="preserve">It is now. </w:t>
+        <w:t>I guess we are removing this if Facebook is a no go?</w:t>
       </w:r>
     </w:p>
   </w:comment>
-  <w:comment w:id="30" w:author="Collin McKeahnie" w:date="2018-09-03T17:54:00Z" w:initials="CM">
+  <w:comment w:id="7" w:author="Aaron Peachey" w:date="2018-09-07T08:17:00Z" w:initials="AP">
     <w:p>
       <w:pPr>
         <w:pStyle w:val="CommentText"/>
@@ -7011,11 +7183,11 @@
         <w:annotationRef/>
       </w:r>
       <w:r>
-        <w:t xml:space="preserve">Might be better to keep calling them buttons, just for consistency. </w:t>
+        <w:t>Just iOS 8.0 is fine</w:t>
       </w:r>
     </w:p>
   </w:comment>
-  <w:comment w:id="31" w:author="Microsoft Office User" w:date="2018-09-06T17:26:00Z" w:initials="Office">
+  <w:comment w:id="8" w:author="Aaron Peachey" w:date="2018-09-07T08:17:00Z" w:initials="AP">
     <w:p>
       <w:pPr>
         <w:pStyle w:val="CommentText"/>
@@ -7027,11 +7199,11 @@
         <w:annotationRef/>
       </w:r>
       <w:r>
-        <w:t>yep</w:t>
+        <w:t>Same as above</w:t>
       </w:r>
     </w:p>
   </w:comment>
-  <w:comment w:id="32" w:author="Collin McKeahnie" w:date="2018-09-03T17:57:00Z" w:initials="CM">
+  <w:comment w:id="14" w:author="Aaron Peachey" w:date="2018-09-07T08:18:00Z" w:initials="AP">
     <w:p>
       <w:pPr>
         <w:pStyle w:val="CommentText"/>
@@ -7043,11 +7215,109 @@
         <w:annotationRef/>
       </w:r>
       <w:r>
+        <w:t xml:space="preserve">I don’t know if this will be possible, unless we are making the Unity project public? </w:t>
+      </w:r>
+      <w:bookmarkStart w:id="15" w:name="_GoBack"/>
+      <w:bookmarkEnd w:id="15"/>
+      <w:r>
+        <w:t xml:space="preserve"> </w:t>
+      </w:r>
+    </w:p>
+    <w:p>
+      <w:pPr>
+        <w:pStyle w:val="CommentText"/>
+      </w:pPr>
+    </w:p>
+    <w:p>
+      <w:pPr>
+        <w:pStyle w:val="CommentText"/>
+      </w:pPr>
+      <w:r>
+        <w:t xml:space="preserve">But add in the option to test through the Test Flight program, invite only. </w:t>
+      </w:r>
+    </w:p>
+  </w:comment>
+  <w:comment w:id="31" w:author="Collin McKeahnie" w:date="2018-09-03T17:52:00Z" w:initials="CM">
+    <w:p>
+      <w:pPr>
+        <w:pStyle w:val="CommentText"/>
+      </w:pPr>
+      <w:r>
+        <w:rPr>
+          <w:rStyle w:val="CommentReference"/>
+        </w:rPr>
+        <w:annotationRef/>
+      </w:r>
+      <w:r>
+        <w:t>Is this finished?</w:t>
+      </w:r>
+    </w:p>
+  </w:comment>
+  <w:comment w:id="32" w:author="Microsoft Office User" w:date="2018-09-06T17:27:00Z" w:initials="Office">
+    <w:p>
+      <w:pPr>
+        <w:pStyle w:val="CommentText"/>
+      </w:pPr>
+      <w:r>
+        <w:rPr>
+          <w:rStyle w:val="CommentReference"/>
+        </w:rPr>
+        <w:annotationRef/>
+      </w:r>
+      <w:r>
+        <w:t xml:space="preserve">It is now. </w:t>
+      </w:r>
+    </w:p>
+  </w:comment>
+  <w:comment w:id="36" w:author="Collin McKeahnie" w:date="2018-09-03T17:54:00Z" w:initials="CM">
+    <w:p>
+      <w:pPr>
+        <w:pStyle w:val="CommentText"/>
+      </w:pPr>
+      <w:r>
+        <w:rPr>
+          <w:rStyle w:val="CommentReference"/>
+        </w:rPr>
+        <w:annotationRef/>
+      </w:r>
+      <w:r>
+        <w:t xml:space="preserve">Might be better to keep calling them buttons, just for consistency. </w:t>
+      </w:r>
+    </w:p>
+  </w:comment>
+  <w:comment w:id="37" w:author="Microsoft Office User" w:date="2018-09-06T17:26:00Z" w:initials="Office">
+    <w:p>
+      <w:pPr>
+        <w:pStyle w:val="CommentText"/>
+      </w:pPr>
+      <w:r>
+        <w:rPr>
+          <w:rStyle w:val="CommentReference"/>
+        </w:rPr>
+        <w:annotationRef/>
+      </w:r>
+      <w:r>
+        <w:t>yep</w:t>
+      </w:r>
+    </w:p>
+  </w:comment>
+  <w:comment w:id="38" w:author="Collin McKeahnie" w:date="2018-09-03T17:57:00Z" w:initials="CM">
+    <w:p>
+      <w:pPr>
+        <w:pStyle w:val="CommentText"/>
+      </w:pPr>
+      <w:r>
+        <w:rPr>
+          <w:rStyle w:val="CommentReference"/>
+        </w:rPr>
+        <w:annotationRef/>
+      </w:r>
+      <w:r>
         <w:t>Question pool</w:t>
       </w:r>
     </w:p>
   </w:comment>
-  <w:comment w:id="33" w:author="Collin McKeahnie" w:date="2018-09-03T17:58:00Z" w:initials="CM">
+  <w:comment w:id="39" w:author="Collin McKeahnie" w:date="2018-09-03T17:58:00Z" w:initials="CM">
     <w:p>
       <w:pPr>
         <w:pStyle w:val="CommentText"/>
@@ -7069,6 +7339,11 @@
 <file path=word/commentsExtended.xml><?xml version="1.0" encoding="utf-8"?>
 <w15:commentsEx xmlns:wpc="http://schemas.microsoft.com/office/word/2010/wordprocessingCanvas" xmlns:mo="http://schemas.microsoft.com/office/mac/office/2008/main" xmlns:mc="http://schemas.openxmlformats.org/markup-compatibility/2006" xmlns:mv="urn:schemas-microsoft-com:mac:vml" xmlns:o="urn:schemas-microsoft-com:office:office" xmlns:r="http://schemas.openxmlformats.org/officeDocument/2006/relationships" xmlns:m="http://schemas.openxmlformats.org/officeDocument/2006/math" xmlns:v="urn:schemas-microsoft-com:vml" xmlns:wp14="http://schemas.microsoft.com/office/word/2010/wordprocessingDrawing" xmlns:wp="http://schemas.openxmlformats.org/drawingml/2006/wordprocessingDrawing" xmlns:w10="urn:schemas-microsoft-com:office:word" xmlns:w="http://schemas.openxmlformats.org/wordprocessingml/2006/main" xmlns:w14="http://schemas.microsoft.com/office/word/2010/wordml" xmlns:w15="http://schemas.microsoft.com/office/word/2012/wordml" xmlns:wpg="http://schemas.microsoft.com/office/word/2010/wordprocessingGroup" xmlns:wpi="http://schemas.microsoft.com/office/word/2010/wordprocessingInk" xmlns:wne="http://schemas.microsoft.com/office/word/2006/wordml" xmlns:wps="http://schemas.microsoft.com/office/word/2010/wordprocessingShape" mc:Ignorable="w14 w15 wp14">
   <w15:commentEx w15:paraId="4AA884DF" w15:done="0"/>
+  <w15:commentEx w15:paraId="2866370C" w15:done="0"/>
+  <w15:commentEx w15:paraId="31B6FC9B" w15:done="0"/>
+  <w15:commentEx w15:paraId="704B495B" w15:done="0"/>
+  <w15:commentEx w15:paraId="3F14770A" w15:done="0"/>
+  <w15:commentEx w15:paraId="10F39A2A" w15:done="0"/>
   <w15:commentEx w15:paraId="7A3E767F" w15:done="0"/>
   <w15:commentEx w15:paraId="1FB60BB3" w15:paraIdParent="7A3E767F" w15:done="0"/>
   <w15:commentEx w15:paraId="2972C9C3" w15:done="0"/>
@@ -7147,7 +7422,15 @@
       <w:pStyle w:val="Header"/>
     </w:pPr>
     <w:r>
-      <w:t xml:space="preserve">Software Development Team | Michelle Vinall                                              Let’s Quiz | </w:t>
+      <w:t xml:space="preserve">Software Development Team | Michelle </w:t>
+    </w:r>
+    <w:proofErr w:type="spellStart"/>
+    <w:r>
+      <w:t>Vinall</w:t>
+    </w:r>
+    <w:proofErr w:type="spellEnd"/>
+    <w:r>
+      <w:t xml:space="preserve">                                              Let’s Quiz | </w:t>
     </w:r>
     <w:r>
       <w:t xml:space="preserve">User Manual </w:t>
@@ -10505,6 +10788,9 @@
 <w15:people xmlns:wpc="http://schemas.microsoft.com/office/word/2010/wordprocessingCanvas" xmlns:mo="http://schemas.microsoft.com/office/mac/office/2008/main" xmlns:mc="http://schemas.openxmlformats.org/markup-compatibility/2006" xmlns:mv="urn:schemas-microsoft-com:mac:vml" xmlns:o="urn:schemas-microsoft-com:office:office" xmlns:r="http://schemas.openxmlformats.org/officeDocument/2006/relationships" xmlns:m="http://schemas.openxmlformats.org/officeDocument/2006/math" xmlns:v="urn:schemas-microsoft-com:vml" xmlns:wp14="http://schemas.microsoft.com/office/word/2010/wordprocessingDrawing" xmlns:wp="http://schemas.openxmlformats.org/drawingml/2006/wordprocessingDrawing" xmlns:w10="urn:schemas-microsoft-com:office:word" xmlns:w="http://schemas.openxmlformats.org/wordprocessingml/2006/main" xmlns:w14="http://schemas.microsoft.com/office/word/2010/wordml" xmlns:w15="http://schemas.microsoft.com/office/word/2012/wordml" xmlns:wpg="http://schemas.microsoft.com/office/word/2010/wordprocessingGroup" xmlns:wpi="http://schemas.microsoft.com/office/word/2010/wordprocessingInk" xmlns:wne="http://schemas.microsoft.com/office/word/2006/wordml" xmlns:wps="http://schemas.microsoft.com/office/word/2010/wordprocessingShape" mc:Ignorable="w14 w15 wp14">
   <w15:person w15:author="Michelle Vinall">
     <w15:presenceInfo w15:providerId="Windows Live" w15:userId="9d56696d303c8ffa"/>
+  </w15:person>
+  <w15:person w15:author="Aaron Peachey">
+    <w15:presenceInfo w15:providerId="None" w15:userId="Aaron Peachey"/>
   </w15:person>
   <w15:person w15:author="Collin McKeahnie">
     <w15:presenceInfo w15:providerId="Windows Live" w15:userId="e5f670dae1136c23"/>
@@ -12030,6 +12316,7 @@
     <w:rsid w:val="00962ACF"/>
     <w:rsid w:val="00AE4EE0"/>
     <w:rsid w:val="00B82503"/>
+    <w:rsid w:val="00CC5614"/>
     <w:rsid w:val="00F67B81"/>
     <w:rsid w:val="00F775D1"/>
     <w:rsid w:val="00F81AFF"/>
@@ -12796,7 +13083,7 @@
 </file>
 
 <file path=customXml/itemProps1.xml><?xml version="1.0" encoding="utf-8"?>
-<ds:datastoreItem xmlns:ds="http://schemas.openxmlformats.org/officeDocument/2006/customXml" ds:itemID="{4E7273A8-1A73-C948-9C5B-3C11A4D0C02D}">
+<ds:datastoreItem xmlns:ds="http://schemas.openxmlformats.org/officeDocument/2006/customXml" ds:itemID="{0CA056B8-826E-5243-B9E6-ACF159F7EA00}">
   <ds:schemaRefs>
     <ds:schemaRef ds:uri="http://schemas.openxmlformats.org/officeDocument/2006/bibliography"/>
   </ds:schemaRefs>

</xml_diff>

<commit_message>
Reviewed Troubleshooting section added to manual
</commit_message>
<xml_diff>
--- a/Software Development Team User Manual.docx
+++ b/Software Development Team User Manual.docx
@@ -1,6 +1,6 @@
 
 <file path=word/document.xml><?xml version="1.0" encoding="utf-8"?>
-<w:document xmlns:wpc="http://schemas.microsoft.com/office/word/2010/wordprocessingCanvas" xmlns:cx="http://schemas.microsoft.com/office/drawing/2014/chartex" xmlns:cx1="http://schemas.microsoft.com/office/drawing/2015/9/8/chartex" xmlns:cx2="http://schemas.microsoft.com/office/drawing/2015/10/21/chartex" xmlns:cx3="http://schemas.microsoft.com/office/drawing/2016/5/9/chartex" xmlns:cx4="http://schemas.microsoft.com/office/drawing/2016/5/10/chartex" xmlns:cx5="http://schemas.microsoft.com/office/drawing/2016/5/11/chartex" xmlns:cx6="http://schemas.microsoft.com/office/drawing/2016/5/12/chartex" xmlns:cx7="http://schemas.microsoft.com/office/drawing/2016/5/13/chartex" xmlns:cx8="http://schemas.microsoft.com/office/drawing/2016/5/14/chartex" xmlns:mc="http://schemas.openxmlformats.org/markup-compatibility/2006" xmlns:aink="http://schemas.microsoft.com/office/drawing/2016/ink" xmlns:am3d="http://schemas.microsoft.com/office/drawing/2017/model3d" xmlns:o="urn:schemas-microsoft-com:office:office" xmlns:r="http://schemas.openxmlformats.org/officeDocument/2006/relationships" xmlns:m="http://schemas.openxmlformats.org/officeDocument/2006/math" xmlns:v="urn:schemas-microsoft-com:vml" xmlns:wp14="http://schemas.microsoft.com/office/word/2010/wordprocessingDrawing" xmlns:wp="http://schemas.openxmlformats.org/drawingml/2006/wordprocessingDrawing" xmlns:w10="urn:schemas-microsoft-com:office:word" xmlns:w="http://schemas.openxmlformats.org/wordprocessingml/2006/main" xmlns:w14="http://schemas.microsoft.com/office/word/2010/wordml" xmlns:w15="http://schemas.microsoft.com/office/word/2012/wordml" xmlns:w16cid="http://schemas.microsoft.com/office/word/2016/wordml/cid" xmlns:w16se="http://schemas.microsoft.com/office/word/2015/wordml/symex" xmlns:wpg="http://schemas.microsoft.com/office/word/2010/wordprocessingGroup" xmlns:wpi="http://schemas.microsoft.com/office/word/2010/wordprocessingInk" xmlns:wne="http://schemas.microsoft.com/office/word/2006/wordml" xmlns:wps="http://schemas.microsoft.com/office/word/2010/wordprocessingShape" mc:Ignorable="w14 w15 w16se w16cid wp14">
+<w:document xmlns:wpc="http://schemas.microsoft.com/office/word/2010/wordprocessingCanvas" xmlns:mc="http://schemas.openxmlformats.org/markup-compatibility/2006" xmlns:o="urn:schemas-microsoft-com:office:office" xmlns:r="http://schemas.openxmlformats.org/officeDocument/2006/relationships" xmlns:m="http://schemas.openxmlformats.org/officeDocument/2006/math" xmlns:v="urn:schemas-microsoft-com:vml" xmlns:wp14="http://schemas.microsoft.com/office/word/2010/wordprocessingDrawing" xmlns:wp="http://schemas.openxmlformats.org/drawingml/2006/wordprocessingDrawing" xmlns:w10="urn:schemas-microsoft-com:office:word" xmlns:w="http://schemas.openxmlformats.org/wordprocessingml/2006/main" xmlns:w14="http://schemas.microsoft.com/office/word/2010/wordml" xmlns:w15="http://schemas.microsoft.com/office/word/2012/wordml" xmlns:wpg="http://schemas.microsoft.com/office/word/2010/wordprocessingGroup" xmlns:wpi="http://schemas.microsoft.com/office/word/2010/wordprocessingInk" xmlns:wne="http://schemas.microsoft.com/office/word/2006/wordml" xmlns:wps="http://schemas.microsoft.com/office/word/2010/wordprocessingShape" mc:Ignorable="w14 w15 wp14">
   <w:body>
     <w:p>
       <w:commentRangeStart w:id="0"/>
@@ -43,10 +43,7 @@
     <w:p/>
     <w:p/>
     <w:p/>
-    <w:p>
-      <w:bookmarkStart w:id="1" w:name="_GoBack"/>
-      <w:bookmarkEnd w:id="1"/>
-    </w:p>
+    <w:p/>
     <w:p/>
     <w:p/>
     <w:tbl>
@@ -80,7 +77,6 @@
             <w:dataBinding w:prefixMappings="xmlns:ns0='http://schemas.openxmlformats.org/officeDocument/2006/extended-properties'" w:xpath="/ns0:Properties[1]/ns0:Company[1]" w:storeItemID="{6668398D-A668-4E3E-A5EB-62B293D839F1}"/>
             <w:text/>
           </w:sdtPr>
-          <w:sdtEndPr/>
           <w:sdtContent>
             <w:tc>
               <w:tcPr>
@@ -149,7 +145,6 @@
               <w:dataBinding w:prefixMappings="xmlns:ns0='http://schemas.openxmlformats.org/package/2006/metadata/core-properties' xmlns:ns1='http://purl.org/dc/elements/1.1/'" w:xpath="/ns0:coreProperties[1]/ns1:title[1]" w:storeItemID="{6C3C8BC8-F283-45AE-878A-BAB7291924A1}"/>
               <w:text/>
             </w:sdtPr>
-            <w:sdtEndPr/>
             <w:sdtContent>
               <w:p>
                 <w:pPr>
@@ -192,7 +187,6 @@
             <w:dataBinding w:prefixMappings="xmlns:ns0='http://schemas.openxmlformats.org/package/2006/metadata/core-properties' xmlns:ns1='http://purl.org/dc/elements/1.1/'" w:xpath="/ns0:coreProperties[1]/ns1:subject[1]" w:storeItemID="{6C3C8BC8-F283-45AE-878A-BAB7291924A1}"/>
             <w:text/>
           </w:sdtPr>
-          <w:sdtEndPr/>
           <w:sdtContent>
             <w:tc>
               <w:tcPr>
@@ -285,7 +279,6 @@
             <w:dataBinding w:prefixMappings="xmlns:ns0='http://purl.org/dc/elements/1.1/' xmlns:ns1='http://schemas.openxmlformats.org/package/2006/metadata/core-properties' " w:xpath="/ns1:coreProperties[1]/ns0:creator[1]" w:storeItemID="{6C3C8BC8-F283-45AE-878A-BAB7291924A1}"/>
             <w:text/>
           </w:sdtPr>
-          <w:sdtEndPr/>
           <w:sdtContent>
             <w:tc>
               <w:tcPr>
@@ -2730,12 +2723,12 @@
       <w:pPr>
         <w:pStyle w:val="Heading1"/>
       </w:pPr>
-      <w:bookmarkStart w:id="2" w:name="_Toc524612917"/>
+      <w:bookmarkStart w:id="1" w:name="_Toc524612917"/>
       <w:r>
         <w:lastRenderedPageBreak/>
         <w:t>What Is Let’s Quiz</w:t>
       </w:r>
-      <w:bookmarkEnd w:id="2"/>
+      <w:bookmarkEnd w:id="1"/>
       <w:r>
         <w:t xml:space="preserve">  </w:t>
       </w:r>
@@ -2765,27 +2758,27 @@
       <w:r>
         <w:t>. The game will allow you to check scores on a leader board, vote and submit your own questions as well as play the game.</w:t>
       </w:r>
-      <w:commentRangeStart w:id="3"/>
+      <w:commentRangeStart w:id="2"/>
       <w:r>
         <w:t xml:space="preserve"> </w:t>
       </w:r>
-      <w:commentRangeEnd w:id="3"/>
+      <w:commentRangeEnd w:id="2"/>
       <w:r>
         <w:rPr>
           <w:rStyle w:val="CommentReference"/>
         </w:rPr>
-        <w:commentReference w:id="3"/>
+        <w:commentReference w:id="2"/>
       </w:r>
     </w:p>
     <w:p>
       <w:pPr>
         <w:pStyle w:val="Heading1"/>
       </w:pPr>
-      <w:bookmarkStart w:id="4" w:name="_Toc524612918"/>
+      <w:bookmarkStart w:id="3" w:name="_Toc524612918"/>
       <w:r>
         <w:t>System Requirements</w:t>
       </w:r>
-      <w:bookmarkEnd w:id="4"/>
+      <w:bookmarkEnd w:id="3"/>
       <w:r>
         <w:t xml:space="preserve"> </w:t>
       </w:r>
@@ -2794,14 +2787,14 @@
       <w:pPr>
         <w:pStyle w:val="Heading2"/>
       </w:pPr>
-      <w:bookmarkStart w:id="5" w:name="_Toc524612919"/>
+      <w:bookmarkStart w:id="4" w:name="_Toc524612919"/>
       <w:r>
         <w:t>Minimum System Requirements Android D</w:t>
       </w:r>
       <w:r>
         <w:t>evice</w:t>
       </w:r>
-      <w:bookmarkEnd w:id="5"/>
+      <w:bookmarkEnd w:id="4"/>
     </w:p>
     <w:p>
       <w:r>
@@ -2855,16 +2848,16 @@
       <w:r>
         <w:t xml:space="preserve">There is an offline redundancy in place to ensure the user can still use the app even if they aren’t connected to the </w:t>
       </w:r>
-      <w:commentRangeStart w:id="6"/>
+      <w:commentRangeStart w:id="5"/>
       <w:r>
         <w:t>internet.</w:t>
       </w:r>
-      <w:commentRangeEnd w:id="6"/>
+      <w:commentRangeEnd w:id="5"/>
       <w:r>
         <w:rPr>
           <w:rStyle w:val="CommentReference"/>
         </w:rPr>
-        <w:commentReference w:id="6"/>
+        <w:commentReference w:id="5"/>
       </w:r>
     </w:p>
     <w:p>
@@ -2907,7 +2900,7 @@
       <w:pPr>
         <w:pStyle w:val="Heading2"/>
       </w:pPr>
-      <w:bookmarkStart w:id="7" w:name="_Toc524612920"/>
+      <w:bookmarkStart w:id="6" w:name="_Toc524612920"/>
       <w:r>
         <w:t xml:space="preserve">Minimum System Requirements </w:t>
       </w:r>
@@ -2920,7 +2913,7 @@
       <w:r>
         <w:t xml:space="preserve"> Device</w:t>
       </w:r>
-      <w:bookmarkEnd w:id="7"/>
+      <w:bookmarkEnd w:id="6"/>
     </w:p>
     <w:p>
       <w:r>
@@ -2983,16 +2976,16 @@
       <w:r>
         <w:t xml:space="preserve">There is an offline redundancy in place to ensure the user can still use the app even if they aren’t connected to the </w:t>
       </w:r>
-      <w:commentRangeStart w:id="8"/>
+      <w:commentRangeStart w:id="7"/>
       <w:r>
         <w:t>internet.</w:t>
       </w:r>
-      <w:commentRangeEnd w:id="8"/>
+      <w:commentRangeEnd w:id="7"/>
       <w:r>
         <w:rPr>
           <w:rStyle w:val="CommentReference"/>
         </w:rPr>
-        <w:commentReference w:id="8"/>
+        <w:commentReference w:id="7"/>
       </w:r>
     </w:p>
     <w:p>
@@ -3038,11 +3031,11 @@
       <w:r>
         <w:t xml:space="preserve"> </w:t>
       </w:r>
-      <w:bookmarkStart w:id="9" w:name="_Toc524612921"/>
+      <w:bookmarkStart w:id="8" w:name="_Toc524612921"/>
       <w:r>
         <w:t>Installation</w:t>
       </w:r>
-      <w:bookmarkEnd w:id="9"/>
+      <w:bookmarkEnd w:id="8"/>
       <w:r>
         <w:t xml:space="preserve"> </w:t>
       </w:r>
@@ -3051,11 +3044,11 @@
       <w:pPr>
         <w:pStyle w:val="Heading2"/>
       </w:pPr>
-      <w:bookmarkStart w:id="10" w:name="_Toc524612922"/>
+      <w:bookmarkStart w:id="9" w:name="_Toc524612922"/>
       <w:r>
         <w:t>Installation on Android Devices</w:t>
       </w:r>
-      <w:bookmarkEnd w:id="10"/>
+      <w:bookmarkEnd w:id="9"/>
     </w:p>
     <w:p>
       <w:r>
@@ -3090,11 +3083,11 @@
       <w:pPr>
         <w:pStyle w:val="Heading3"/>
       </w:pPr>
-      <w:bookmarkStart w:id="11" w:name="_Toc524612923"/>
+      <w:bookmarkStart w:id="10" w:name="_Toc524612923"/>
       <w:r>
         <w:t>Play Store</w:t>
       </w:r>
-      <w:bookmarkEnd w:id="11"/>
+      <w:bookmarkEnd w:id="10"/>
     </w:p>
     <w:p>
       <w:pPr>
@@ -3173,14 +3166,14 @@
       <w:pPr>
         <w:pStyle w:val="Heading3"/>
       </w:pPr>
-      <w:bookmarkStart w:id="12" w:name="_Toc524612924"/>
+      <w:bookmarkStart w:id="11" w:name="_Toc524612924"/>
       <w:r>
         <w:t>APK File</w:t>
       </w:r>
       <w:r>
         <w:t xml:space="preserve"> (experienced users only)</w:t>
       </w:r>
-      <w:bookmarkEnd w:id="12"/>
+      <w:bookmarkEnd w:id="11"/>
     </w:p>
     <w:p>
       <w:r>
@@ -3216,7 +3209,7 @@
       <w:r>
         <w:t xml:space="preserve">Follow this link: </w:t>
       </w:r>
-      <w:hyperlink r:id="rId12" w:history="1">
+      <w:hyperlink r:id="rId11" w:history="1">
         <w:r>
           <w:rPr>
             <w:rStyle w:val="Hyperlink"/>
@@ -3415,11 +3408,11 @@
       <w:pPr>
         <w:pStyle w:val="Heading2"/>
       </w:pPr>
-      <w:bookmarkStart w:id="13" w:name="_Toc524612925"/>
+      <w:bookmarkStart w:id="12" w:name="_Toc524612925"/>
       <w:r>
         <w:t>Installation on iOS Devices</w:t>
       </w:r>
-      <w:bookmarkEnd w:id="13"/>
+      <w:bookmarkEnd w:id="12"/>
     </w:p>
     <w:p>
       <w:r>
@@ -3448,7 +3441,7 @@
       <w:pPr>
         <w:pStyle w:val="Heading3"/>
       </w:pPr>
-      <w:bookmarkStart w:id="14" w:name="_Toc524612926"/>
+      <w:bookmarkStart w:id="13" w:name="_Toc524612926"/>
       <w:r>
         <w:t xml:space="preserve">Unity and </w:t>
       </w:r>
@@ -3458,7 +3451,7 @@
       <w:r>
         <w:t xml:space="preserve"> (experienced users only)</w:t>
       </w:r>
-      <w:bookmarkEnd w:id="14"/>
+      <w:bookmarkEnd w:id="13"/>
       <w:r>
         <w:t xml:space="preserve"> </w:t>
       </w:r>
@@ -3472,15 +3465,7 @@
         </w:numPr>
       </w:pPr>
       <w:r>
-        <w:t>Download the latest .</w:t>
-      </w:r>
-      <w:proofErr w:type="spellStart"/>
-      <w:r>
-        <w:t>ipa</w:t>
-      </w:r>
-      <w:proofErr w:type="spellEnd"/>
-      <w:r>
-        <w:t xml:space="preserve"> file for Let’s Quiz</w:t>
+        <w:t>Download the latest .ipa file for Let’s Quiz</w:t>
       </w:r>
     </w:p>
     <w:p>
@@ -3550,20 +3535,7 @@
         </w:numPr>
       </w:pPr>
       <w:r>
-        <w:t xml:space="preserve">In the device menu, choose the device to install </w:t>
-      </w:r>
-      <w:proofErr w:type="gramStart"/>
-      <w:r>
-        <w:t>the .</w:t>
-      </w:r>
-      <w:proofErr w:type="spellStart"/>
-      <w:r>
-        <w:t>ipa</w:t>
-      </w:r>
-      <w:proofErr w:type="spellEnd"/>
-      <w:proofErr w:type="gramEnd"/>
-      <w:r>
-        <w:t xml:space="preserve"> on</w:t>
+        <w:t>In the device menu, choose the device to install the .ipa on</w:t>
       </w:r>
     </w:p>
     <w:p>
@@ -3575,22 +3547,14 @@
         </w:numPr>
       </w:pPr>
       <w:r>
-        <w:t>Drag and drop the .</w:t>
-      </w:r>
-      <w:proofErr w:type="spellStart"/>
-      <w:r>
-        <w:t>ipa</w:t>
-      </w:r>
-      <w:proofErr w:type="spellEnd"/>
-      <w:r>
-        <w:t xml:space="preserve"> file into the installed apps section</w:t>
+        <w:t>Drag and drop the .ipa file into the installed apps section</w:t>
       </w:r>
     </w:p>
     <w:p>
       <w:pPr>
         <w:pStyle w:val="Heading1"/>
       </w:pPr>
-      <w:bookmarkStart w:id="15" w:name="_Toc524612927"/>
+      <w:bookmarkStart w:id="14" w:name="_Toc524612927"/>
       <w:r>
         <w:lastRenderedPageBreak/>
         <w:t xml:space="preserve">Starting </w:t>
@@ -3601,7 +3565,7 @@
       <w:r>
         <w:t>he Application</w:t>
       </w:r>
-      <w:bookmarkEnd w:id="15"/>
+      <w:bookmarkEnd w:id="14"/>
     </w:p>
     <w:tbl>
       <w:tblPr>
@@ -3862,13 +3826,13 @@
                     </wp:anchor>
                   </w:drawing>
                 </mc:Choice>
-                <mc:Fallback xmlns:mv="urn:schemas-microsoft-com:mac:vml" xmlns:mo="http://schemas.microsoft.com/office/mac/office/2008/main">
+                <mc:Fallback>
                   <w:pict>
-                    <v:shapetype w14:anchorId="7473F357" id="_x0000_t202" coordsize="21600,21600" o:spt="202" path="m0,0l0,21600,21600,21600,21600,0xe">
+                    <v:shapetype w14:anchorId="7473F357" id="_x0000_t202" coordsize="21600,21600" o:spt="202" path="m,l,21600r21600,l21600,xe">
                       <v:stroke joinstyle="miter"/>
                       <v:path gradientshapeok="t" o:connecttype="rect"/>
                     </v:shapetype>
-                    <v:shape id="Text_x0020_Box_x0020_20" o:spid="_x0000_s1026" type="#_x0000_t202" style="position:absolute;left:0;text-align:left;margin-left:12.35pt;margin-top:226.9pt;width:24pt;height:20.25pt;z-index:251665408;visibility:visible;mso-wrap-style:square;mso-height-percent:0;mso-wrap-distance-left:9pt;mso-wrap-distance-top:0;mso-wrap-distance-right:9pt;mso-wrap-distance-bottom:0;mso-position-horizontal:absolute;mso-position-horizontal-relative:text;mso-position-vertical:absolute;mso-position-vertical-relative:text;mso-height-percent:0;mso-height-relative:margin;v-text-anchor:top" o:gfxdata="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" fillcolor="black [3213]" strokeweight=".5pt">
+                    <v:shape id="Text Box 20" o:spid="_x0000_s1026" type="#_x0000_t202" style="position:absolute;left:0;text-align:left;margin-left:12.35pt;margin-top:226.9pt;width:24pt;height:20.25pt;z-index:251665408;visibility:visible;mso-wrap-style:square;mso-height-percent:0;mso-wrap-distance-left:9pt;mso-wrap-distance-top:0;mso-wrap-distance-right:9pt;mso-wrap-distance-bottom:0;mso-position-horizontal:absolute;mso-position-horizontal-relative:text;mso-position-vertical:absolute;mso-position-vertical-relative:text;mso-height-percent:0;mso-height-relative:margin;v-text-anchor:top" o:gfxdata="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" fillcolor="black [3213]" strokeweight=".5pt">
                       <v:textbox>
                         <w:txbxContent>
                           <w:p>
@@ -3977,9 +3941,9 @@
                     </wp:anchor>
                   </w:drawing>
                 </mc:Choice>
-                <mc:Fallback xmlns:mv="urn:schemas-microsoft-com:mac:vml" xmlns:mo="http://schemas.microsoft.com/office/mac/office/2008/main">
+                <mc:Fallback>
                   <w:pict>
-                    <v:shape w14:anchorId="783D2FC6" id="Text_x0020_Box_x0020_18" o:spid="_x0000_s1027" type="#_x0000_t202" style="position:absolute;left:0;text-align:left;margin-left:.35pt;margin-top:160.9pt;width:12pt;height:29.25pt;z-index:251664384;visibility:visible;mso-wrap-style:square;mso-wrap-distance-left:9pt;mso-wrap-distance-top:0;mso-wrap-distance-right:9pt;mso-wrap-distance-bottom:0;mso-position-horizontal:absolute;mso-position-horizontal-relative:text;mso-position-vertical:absolute;mso-position-vertical-relative:text;v-text-anchor:top" o:gfxdata="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" fillcolor="black [3213]" strokeweight=".5pt">
+                    <v:shape w14:anchorId="783D2FC6" id="Text Box 18" o:spid="_x0000_s1027" type="#_x0000_t202" style="position:absolute;left:0;text-align:left;margin-left:.35pt;margin-top:160.9pt;width:12pt;height:29.25pt;z-index:251664384;visibility:visible;mso-wrap-style:square;mso-wrap-distance-left:9pt;mso-wrap-distance-top:0;mso-wrap-distance-right:9pt;mso-wrap-distance-bottom:0;mso-position-horizontal:absolute;mso-position-horizontal-relative:text;mso-position-vertical:absolute;mso-position-vertical-relative:text;v-text-anchor:top" o:gfxdata="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" fillcolor="black [3213]" strokeweight=".5pt">
                       <v:textbox>
                         <w:txbxContent>
                           <w:p>
@@ -4094,9 +4058,9 @@
                     </wp:anchor>
                   </w:drawing>
                 </mc:Choice>
-                <mc:Fallback xmlns:mv="urn:schemas-microsoft-com:mac:vml" xmlns:mo="http://schemas.microsoft.com/office/mac/office/2008/main">
+                <mc:Fallback>
                   <w:pict>
-                    <v:shape w14:anchorId="35BEA3C4" id="Text_x0020_Box_x0020_13" o:spid="_x0000_s1028" type="#_x0000_t202" style="position:absolute;left:0;text-align:left;margin-left:.35pt;margin-top:127.15pt;width:12pt;height:23.25pt;z-index:251663360;visibility:visible;mso-wrap-style:square;mso-width-percent:0;mso-height-percent:0;mso-wrap-distance-left:9pt;mso-wrap-distance-top:0;mso-wrap-distance-right:9pt;mso-wrap-distance-bottom:0;mso-position-horizontal:absolute;mso-position-horizontal-relative:text;mso-position-vertical:absolute;mso-position-vertical-relative:text;mso-width-percent:0;mso-height-percent:0;mso-width-relative:margin;mso-height-relative:margin;v-text-anchor:top" o:gfxdata="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" fillcolor="black [3213]" strokeweight=".5pt">
+                    <v:shape w14:anchorId="35BEA3C4" id="Text Box 13" o:spid="_x0000_s1028" type="#_x0000_t202" style="position:absolute;left:0;text-align:left;margin-left:.35pt;margin-top:127.15pt;width:12pt;height:23.25pt;z-index:251663360;visibility:visible;mso-wrap-style:square;mso-width-percent:0;mso-height-percent:0;mso-wrap-distance-left:9pt;mso-wrap-distance-top:0;mso-wrap-distance-right:9pt;mso-wrap-distance-bottom:0;mso-position-horizontal:absolute;mso-position-horizontal-relative:text;mso-position-vertical:absolute;mso-position-vertical-relative:text;mso-width-percent:0;mso-height-percent:0;mso-width-relative:margin;mso-height-relative:margin;v-text-anchor:top" o:gfxdata="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" fillcolor="black [3213]" strokeweight=".5pt">
                       <v:textbox>
                         <w:txbxContent>
                           <w:p>
@@ -4210,9 +4174,9 @@
                     </wp:anchor>
                   </w:drawing>
                 </mc:Choice>
-                <mc:Fallback xmlns:mv="urn:schemas-microsoft-com:mac:vml" xmlns:mo="http://schemas.microsoft.com/office/mac/office/2008/main">
+                <mc:Fallback>
                   <w:pict>
-                    <v:shape w14:anchorId="6826AA72" id="Text_x0020_Box_x0020_11" o:spid="_x0000_s1029" type="#_x0000_t202" style="position:absolute;left:0;text-align:left;margin-left:12.35pt;margin-top:41.65pt;width:24pt;height:24.75pt;z-index:251662336;visibility:visible;mso-wrap-style:square;mso-height-percent:0;mso-wrap-distance-left:9pt;mso-wrap-distance-top:0;mso-wrap-distance-right:9pt;mso-wrap-distance-bottom:0;mso-position-horizontal:absolute;mso-position-horizontal-relative:text;mso-position-vertical:absolute;mso-position-vertical-relative:text;mso-height-percent:0;mso-height-relative:margin;v-text-anchor:top" o:gfxdata="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" fillcolor="black [3213]" strokeweight=".5pt">
+                    <v:shape w14:anchorId="6826AA72" id="Text Box 11" o:spid="_x0000_s1029" type="#_x0000_t202" style="position:absolute;left:0;text-align:left;margin-left:12.35pt;margin-top:41.65pt;width:24pt;height:24.75pt;z-index:251662336;visibility:visible;mso-wrap-style:square;mso-height-percent:0;mso-wrap-distance-left:9pt;mso-wrap-distance-top:0;mso-wrap-distance-right:9pt;mso-wrap-distance-bottom:0;mso-position-horizontal:absolute;mso-position-horizontal-relative:text;mso-position-vertical:absolute;mso-position-vertical-relative:text;mso-height-percent:0;mso-height-relative:margin;v-text-anchor:top" o:gfxdata="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" fillcolor="black [3213]" strokeweight=".5pt">
                       <v:textbox>
                         <w:txbxContent>
                           <w:p>
@@ -4260,7 +4224,7 @@
                           </pic:cNvPicPr>
                         </pic:nvPicPr>
                         <pic:blipFill>
-                          <a:blip r:embed="rId13">
+                          <a:blip r:embed="rId12">
                             <a:extLst>
                               <a:ext uri="{28A0092B-C50C-407E-A947-70E740481C1C}">
                                 <a14:useLocalDpi xmlns:a14="http://schemas.microsoft.com/office/drawing/2010/main" val="0"/>
@@ -4299,11 +4263,11 @@
       <w:pPr>
         <w:pStyle w:val="Heading2"/>
       </w:pPr>
-      <w:bookmarkStart w:id="16" w:name="_Toc524612928"/>
+      <w:bookmarkStart w:id="15" w:name="_Toc524612928"/>
       <w:r>
         <w:t>Register</w:t>
       </w:r>
-      <w:bookmarkEnd w:id="16"/>
+      <w:bookmarkEnd w:id="15"/>
     </w:p>
     <w:tbl>
       <w:tblPr>
@@ -4598,9 +4562,9 @@
                     </wp:anchor>
                   </w:drawing>
                 </mc:Choice>
-                <mc:Fallback xmlns:mv="urn:schemas-microsoft-com:mac:vml" xmlns:mo="http://schemas.microsoft.com/office/mac/office/2008/main">
+                <mc:Fallback>
                   <w:pict>
-                    <v:shape w14:anchorId="0CD06B9C" id="Text_x0020_Box_x0020_23" o:spid="_x0000_s1030" type="#_x0000_t202" style="position:absolute;left:0;text-align:left;margin-left:47.6pt;margin-top:234.3pt;width:40.5pt;height:18.75pt;z-index:251668480;visibility:visible;mso-wrap-style:square;mso-height-percent:0;mso-wrap-distance-left:9pt;mso-wrap-distance-top:0;mso-wrap-distance-right:9pt;mso-wrap-distance-bottom:0;mso-position-horizontal:absolute;mso-position-horizontal-relative:text;mso-position-vertical:absolute;mso-position-vertical-relative:text;mso-height-percent:0;mso-height-relative:margin;v-text-anchor:top" o:gfxdata="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" fillcolor="black [3213]" strokeweight=".5pt">
+                    <v:shape w14:anchorId="0CD06B9C" id="Text Box 23" o:spid="_x0000_s1030" type="#_x0000_t202" style="position:absolute;left:0;text-align:left;margin-left:47.6pt;margin-top:234.3pt;width:40.5pt;height:18.75pt;z-index:251668480;visibility:visible;mso-wrap-style:square;mso-height-percent:0;mso-wrap-distance-left:9pt;mso-wrap-distance-top:0;mso-wrap-distance-right:9pt;mso-wrap-distance-bottom:0;mso-position-horizontal:absolute;mso-position-horizontal-relative:text;mso-position-vertical:absolute;mso-position-vertical-relative:text;mso-height-percent:0;mso-height-relative:margin;v-text-anchor:top" o:gfxdata="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" fillcolor="black [3213]" strokeweight=".5pt">
                       <v:textbox>
                         <w:txbxContent>
                           <w:p>
@@ -4742,9 +4706,9 @@
                     </wp:anchor>
                   </w:drawing>
                 </mc:Choice>
-                <mc:Fallback xmlns:mv="urn:schemas-microsoft-com:mac:vml" xmlns:mo="http://schemas.microsoft.com/office/mac/office/2008/main">
+                <mc:Fallback>
                   <w:pict>
-                    <v:shape w14:anchorId="2388E571" id="Text_x0020_Box_x0020_22" o:spid="_x0000_s1031" type="#_x0000_t202" style="position:absolute;left:0;text-align:left;margin-left:19.1pt;margin-top:224.55pt;width:97.5pt;height:28.5pt;z-index:251667456;visibility:visible;mso-wrap-style:square;mso-wrap-distance-left:9pt;mso-wrap-distance-top:0;mso-wrap-distance-right:9pt;mso-wrap-distance-bottom:0;mso-position-horizontal:absolute;mso-position-horizontal-relative:text;mso-position-vertical:absolute;mso-position-vertical-relative:text;v-text-anchor:top" o:gfxdata="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" fillcolor="black [3213]" strokeweight=".5pt">
+                    <v:shape w14:anchorId="2388E571" id="Text Box 22" o:spid="_x0000_s1031" type="#_x0000_t202" style="position:absolute;left:0;text-align:left;margin-left:19.1pt;margin-top:224.55pt;width:97.5pt;height:28.5pt;z-index:251667456;visibility:visible;mso-wrap-style:square;mso-wrap-distance-left:9pt;mso-wrap-distance-top:0;mso-wrap-distance-right:9pt;mso-wrap-distance-bottom:0;mso-position-horizontal:absolute;mso-position-horizontal-relative:text;mso-position-vertical:absolute;mso-position-vertical-relative:text;v-text-anchor:top" o:gfxdata="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" fillcolor="black [3213]" strokeweight=".5pt">
                       <v:textbox>
                         <w:txbxContent>
                           <w:p>
@@ -4928,9 +4892,9 @@
                     </wp:anchor>
                   </w:drawing>
                 </mc:Choice>
-                <mc:Fallback xmlns:mv="urn:schemas-microsoft-com:mac:vml" xmlns:mo="http://schemas.microsoft.com/office/mac/office/2008/main">
+                <mc:Fallback>
                   <w:pict>
-                    <v:shape w14:anchorId="780E1BF8" id="Text_x0020_Box_x0020_21" o:spid="_x0000_s1032" type="#_x0000_t202" style="position:absolute;left:0;text-align:left;margin-left:68.6pt;margin-top:88.8pt;width:59.25pt;height:96pt;z-index:251666432;visibility:visible;mso-wrap-style:square;mso-width-percent:0;mso-wrap-distance-left:9pt;mso-wrap-distance-top:0;mso-wrap-distance-right:9pt;mso-wrap-distance-bottom:0;mso-position-horizontal:absolute;mso-position-horizontal-relative:text;mso-position-vertical:absolute;mso-position-vertical-relative:text;mso-width-percent:0;mso-width-relative:margin;v-text-anchor:top" o:gfxdata="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" fillcolor="black [3213]" strokeweight=".5pt">
+                    <v:shape w14:anchorId="780E1BF8" id="Text Box 21" o:spid="_x0000_s1032" type="#_x0000_t202" style="position:absolute;left:0;text-align:left;margin-left:68.6pt;margin-top:88.8pt;width:59.25pt;height:96pt;z-index:251666432;visibility:visible;mso-wrap-style:square;mso-width-percent:0;mso-wrap-distance-left:9pt;mso-wrap-distance-top:0;mso-wrap-distance-right:9pt;mso-wrap-distance-bottom:0;mso-position-horizontal:absolute;mso-position-horizontal-relative:text;mso-position-vertical:absolute;mso-position-vertical-relative:text;mso-width-percent:0;mso-width-relative:margin;v-text-anchor:top" o:gfxdata="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" fillcolor="black [3213]" strokeweight=".5pt">
                       <v:textbox>
                         <w:txbxContent>
                           <w:p>
@@ -5015,7 +4979,7 @@
                           </pic:cNvPicPr>
                         </pic:nvPicPr>
                         <pic:blipFill>
-                          <a:blip r:embed="rId14">
+                          <a:blip r:embed="rId13">
                             <a:extLst>
                               <a:ext uri="{28A0092B-C50C-407E-A947-70E740481C1C}">
                                 <a14:useLocalDpi xmlns:a14="http://schemas.microsoft.com/office/drawing/2010/main" val="0"/>
@@ -5054,11 +5018,11 @@
       <w:pPr>
         <w:pStyle w:val="Heading2"/>
       </w:pPr>
-      <w:bookmarkStart w:id="17" w:name="_Toc524612929"/>
+      <w:bookmarkStart w:id="16" w:name="_Toc524612929"/>
       <w:r>
         <w:t>Login</w:t>
       </w:r>
-      <w:bookmarkEnd w:id="17"/>
+      <w:bookmarkEnd w:id="16"/>
     </w:p>
     <w:tbl>
       <w:tblPr>
@@ -5344,9 +5308,9 @@
                     </wp:anchor>
                   </w:drawing>
                 </mc:Choice>
-                <mc:Fallback xmlns:mv="urn:schemas-microsoft-com:mac:vml" xmlns:mo="http://schemas.microsoft.com/office/mac/office/2008/main">
+                <mc:Fallback>
                   <w:pict>
-                    <v:shape w14:anchorId="15B1C404" id="Text_x0020_Box_x0020_27" o:spid="_x0000_s1033" type="#_x0000_t202" style="position:absolute;left:0;text-align:left;margin-left:44.6pt;margin-top:234.3pt;width:32.25pt;height:20.25pt;z-index:251671552;visibility:visible;mso-wrap-style:square;mso-height-percent:0;mso-wrap-distance-left:9pt;mso-wrap-distance-top:0;mso-wrap-distance-right:9pt;mso-wrap-distance-bottom:0;mso-position-horizontal:absolute;mso-position-horizontal-relative:text;mso-position-vertical:absolute;mso-position-vertical-relative:text;mso-height-percent:0;mso-height-relative:margin;v-text-anchor:top" o:gfxdata="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" fillcolor="black [3213]" strokeweight=".5pt">
+                    <v:shape w14:anchorId="15B1C404" id="Text Box 27" o:spid="_x0000_s1033" type="#_x0000_t202" style="position:absolute;left:0;text-align:left;margin-left:44.6pt;margin-top:234.3pt;width:32.25pt;height:20.25pt;z-index:251671552;visibility:visible;mso-wrap-style:square;mso-height-percent:0;mso-wrap-distance-left:9pt;mso-wrap-distance-top:0;mso-wrap-distance-right:9pt;mso-wrap-distance-bottom:0;mso-position-horizontal:absolute;mso-position-horizontal-relative:text;mso-position-vertical:absolute;mso-position-vertical-relative:text;mso-height-percent:0;mso-height-relative:margin;v-text-anchor:top" o:gfxdata="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" fillcolor="black [3213]" strokeweight=".5pt">
                       <v:textbox>
                         <w:txbxContent>
                           <w:p>
@@ -5464,9 +5428,9 @@
                     </wp:anchor>
                   </w:drawing>
                 </mc:Choice>
-                <mc:Fallback xmlns:mv="urn:schemas-microsoft-com:mac:vml" xmlns:mo="http://schemas.microsoft.com/office/mac/office/2008/main">
+                <mc:Fallback>
                   <w:pict>
-                    <v:shape w14:anchorId="34746D87" id="Text_x0020_Box_x0020_26" o:spid="_x0000_s1034" type="#_x0000_t202" style="position:absolute;left:0;text-align:left;margin-left:8.6pt;margin-top:189.3pt;width:115.5pt;height:18.75pt;z-index:251670528;visibility:visible;mso-wrap-style:square;mso-height-percent:0;mso-wrap-distance-left:9pt;mso-wrap-distance-top:0;mso-wrap-distance-right:9pt;mso-wrap-distance-bottom:0;mso-position-horizontal:absolute;mso-position-horizontal-relative:text;mso-position-vertical:absolute;mso-position-vertical-relative:text;mso-height-percent:0;mso-height-relative:margin;v-text-anchor:top" o:gfxdata="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" fillcolor="black [3213]" strokeweight=".5pt">
+                    <v:shape w14:anchorId="34746D87" id="Text Box 26" o:spid="_x0000_s1034" type="#_x0000_t202" style="position:absolute;left:0;text-align:left;margin-left:8.6pt;margin-top:189.3pt;width:115.5pt;height:18.75pt;z-index:251670528;visibility:visible;mso-wrap-style:square;mso-height-percent:0;mso-wrap-distance-left:9pt;mso-wrap-distance-top:0;mso-wrap-distance-right:9pt;mso-wrap-distance-bottom:0;mso-position-horizontal:absolute;mso-position-horizontal-relative:text;mso-position-vertical:absolute;mso-position-vertical-relative:text;mso-height-percent:0;mso-height-relative:margin;v-text-anchor:top" o:gfxdata="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" fillcolor="black [3213]" strokeweight=".5pt">
                       <v:textbox>
                         <w:txbxContent>
                           <w:p>
@@ -5594,9 +5558,9 @@
                     </wp:anchor>
                   </w:drawing>
                 </mc:Choice>
-                <mc:Fallback xmlns:mv="urn:schemas-microsoft-com:mac:vml" xmlns:mo="http://schemas.microsoft.com/office/mac/office/2008/main">
+                <mc:Fallback>
                   <w:pict>
-                    <v:shape w14:anchorId="40BF418D" id="Text_x0020_Box_x0020_25" o:spid="_x0000_s1035" type="#_x0000_t202" style="position:absolute;left:0;text-align:left;margin-left:52.85pt;margin-top:106.05pt;width:35.25pt;height:41.25pt;z-index:251669504;visibility:visible;mso-wrap-style:square;mso-wrap-distance-left:9pt;mso-wrap-distance-top:0;mso-wrap-distance-right:9pt;mso-wrap-distance-bottom:0;mso-position-horizontal:absolute;mso-position-horizontal-relative:text;mso-position-vertical:absolute;mso-position-vertical-relative:text;v-text-anchor:top" o:gfxdata="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" fillcolor="black [3213]" strokeweight=".5pt">
+                    <v:shape w14:anchorId="40BF418D" id="Text Box 25" o:spid="_x0000_s1035" type="#_x0000_t202" style="position:absolute;left:0;text-align:left;margin-left:52.85pt;margin-top:106.05pt;width:35.25pt;height:41.25pt;z-index:251669504;visibility:visible;mso-wrap-style:square;mso-wrap-distance-left:9pt;mso-wrap-distance-top:0;mso-wrap-distance-right:9pt;mso-wrap-distance-bottom:0;mso-position-horizontal:absolute;mso-position-horizontal-relative:text;mso-position-vertical:absolute;mso-position-vertical-relative:text;v-text-anchor:top" o:gfxdata="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" fillcolor="black [3213]" strokeweight=".5pt">
                       <v:textbox>
                         <w:txbxContent>
                           <w:p>
@@ -5655,7 +5619,7 @@
                           </pic:cNvPicPr>
                         </pic:nvPicPr>
                         <pic:blipFill>
-                          <a:blip r:embed="rId15">
+                          <a:blip r:embed="rId14">
                             <a:extLst>
                               <a:ext uri="{28A0092B-C50C-407E-A947-70E740481C1C}">
                                 <a14:useLocalDpi xmlns:a14="http://schemas.microsoft.com/office/drawing/2010/main" val="0"/>
@@ -5702,12 +5666,12 @@
       <w:pPr>
         <w:pStyle w:val="Heading3"/>
       </w:pPr>
-      <w:bookmarkStart w:id="18" w:name="_Toc524612930"/>
+      <w:bookmarkStart w:id="17" w:name="_Toc524612930"/>
       <w:r>
         <w:lastRenderedPageBreak/>
         <w:t>Login via Facebook</w:t>
       </w:r>
-      <w:bookmarkEnd w:id="18"/>
+      <w:bookmarkEnd w:id="17"/>
       <w:r>
         <w:t xml:space="preserve"> </w:t>
       </w:r>
@@ -5847,7 +5811,7 @@
                           </pic:cNvPicPr>
                         </pic:nvPicPr>
                         <pic:blipFill>
-                          <a:blip r:embed="rId16">
+                          <a:blip r:embed="rId15">
                             <a:extLst>
                               <a:ext uri="{28A0092B-C50C-407E-A947-70E740481C1C}">
                                 <a14:useLocalDpi xmlns:a14="http://schemas.microsoft.com/office/drawing/2010/main" val="0"/>
@@ -5938,7 +5902,7 @@
                           </pic:cNvPicPr>
                         </pic:nvPicPr>
                         <pic:blipFill>
-                          <a:blip r:embed="rId17">
+                          <a:blip r:embed="rId16">
                             <a:extLst>
                               <a:ext uri="{28A0092B-C50C-407E-A947-70E740481C1C}">
                                 <a14:useLocalDpi xmlns:a14="http://schemas.microsoft.com/office/drawing/2010/main" val="0"/>
@@ -6002,7 +5966,7 @@
                           </pic:cNvPicPr>
                         </pic:nvPicPr>
                         <pic:blipFill>
-                          <a:blip r:embed="rId18">
+                          <a:blip r:embed="rId17">
                             <a:extLst>
                               <a:ext uri="{28A0092B-C50C-407E-A947-70E740481C1C}">
                                 <a14:useLocalDpi xmlns:a14="http://schemas.microsoft.com/office/drawing/2010/main" val="0"/>
@@ -6047,14 +6011,14 @@
       <w:pPr>
         <w:pStyle w:val="Heading1"/>
       </w:pPr>
-      <w:bookmarkStart w:id="19" w:name="_Toc524612931"/>
+      <w:bookmarkStart w:id="18" w:name="_Toc524612931"/>
       <w:r>
         <w:t>The Main Menu</w:t>
       </w:r>
       <w:r>
         <w:t xml:space="preserve"> Page</w:t>
       </w:r>
-      <w:bookmarkEnd w:id="19"/>
+      <w:bookmarkEnd w:id="18"/>
     </w:p>
     <w:p/>
     <w:tbl>
@@ -6243,8 +6207,8 @@
                                   </w:pPr>
                                   <w:r>
                                     <w:pict w14:anchorId="339E4AE2">
-                                      <v:shape id="_x0000_i1027" type="#_x0000_t75" style="width:132pt;height:278.25pt">
-                                        <v:imagedata r:id="rId19" o:title="2018-09-12_18-05-47"/>
+                                      <v:shape id="_x0000_i1027" type="#_x0000_t75" style="width:132pt;height:278.35pt">
+                                        <v:imagedata r:id="rId18" o:title="2018-09-12_18-05-47"/>
                                       </v:shape>
                                     </w:pict>
                                   </w:r>
@@ -6265,11 +6229,7 @@
                 </mc:Choice>
                 <mc:Fallback>
                   <w:pict>
-                    <v:shapetype w14:anchorId="3D83E3C7" id="_x0000_t202" coordsize="21600,21600" o:spt="202" path="m,l,21600r21600,l21600,xe">
-                      <v:stroke joinstyle="miter"/>
-                      <v:path gradientshapeok="t" o:connecttype="rect"/>
-                    </v:shapetype>
-                    <v:shape id="Text Box 39" o:spid="_x0000_s1036" type="#_x0000_t202" style="position:absolute;left:0;text-align:left;margin-left:0;margin-top:0;width:146.95pt;height:285.3pt;z-index:251689984;visibility:visible;mso-wrap-style:none;mso-wrap-distance-left:9pt;mso-wrap-distance-top:0;mso-wrap-distance-right:9pt;mso-wrap-distance-bottom:0;mso-position-horizontal:absolute;mso-position-horizontal-relative:text;mso-position-vertical:absolute;mso-position-vertical-relative:text;v-text-anchor:top" o:gfxdata="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" filled="f" strokeweight=".5pt">
+                    <v:shape w14:anchorId="3D83E3C7" id="Text Box 39" o:spid="_x0000_s1036" type="#_x0000_t202" style="position:absolute;left:0;text-align:left;margin-left:0;margin-top:0;width:146.95pt;height:285.3pt;z-index:251689984;visibility:visible;mso-wrap-style:none;mso-wrap-distance-left:9pt;mso-wrap-distance-top:0;mso-wrap-distance-right:9pt;mso-wrap-distance-bottom:0;mso-position-horizontal:absolute;mso-position-horizontal-relative:text;mso-position-vertical:absolute;mso-position-vertical-relative:text;v-text-anchor:top" o:gfxdata="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" filled="f" strokeweight=".5pt">
                       <v:textbox style="mso-fit-shape-to-text:t">
                         <w:txbxContent>
                           <w:p>
@@ -6279,8 +6239,8 @@
                             </w:pPr>
                             <w:r>
                               <w:pict w14:anchorId="339E4AE2">
-                                <v:shape id="_x0000_i1027" type="#_x0000_t75" style="width:132pt;height:278.25pt">
-                                  <v:imagedata r:id="rId19" o:title="2018-09-12_18-05-47"/>
+                                <v:shape id="_x0000_i1027" type="#_x0000_t75" style="width:132pt;height:278.35pt">
+                                  <v:imagedata r:id="rId18" o:title="2018-09-12_18-05-47"/>
                                 </v:shape>
                               </w:pict>
                             </w:r>
@@ -6504,9 +6464,9 @@
                     </wp:anchor>
                   </w:drawing>
                 </mc:Choice>
-                <mc:Fallback xmlns:mv="urn:schemas-microsoft-com:mac:vml" xmlns:mo="http://schemas.microsoft.com/office/mac/office/2008/main">
+                <mc:Fallback>
                   <w:pict>
-                    <v:shape w14:anchorId="0F450C5E" id="Text_x0020_Box_x0020_32" o:spid="_x0000_s1040" type="#_x0000_t202" style="position:absolute;left:0;text-align:left;margin-left:79.15pt;margin-top:6.15pt;width:57pt;height:21pt;z-index:251679744;visibility:visible;mso-wrap-style:square;mso-height-percent:0;mso-wrap-distance-left:9pt;mso-wrap-distance-top:0;mso-wrap-distance-right:9pt;mso-wrap-distance-bottom:0;mso-position-horizontal:absolute;mso-position-horizontal-relative:text;mso-position-vertical:absolute;mso-position-vertical-relative:text;mso-height-percent:0;mso-height-relative:margin;v-text-anchor:top" o:gfxdata="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" fillcolor="black [3213]" strokeweight=".5pt">
+                    <v:shape w14:anchorId="0F450C5E" id="Text Box 32" o:spid="_x0000_s1037" type="#_x0000_t202" style="position:absolute;left:0;text-align:left;margin-left:79.15pt;margin-top:6.15pt;width:57pt;height:21pt;z-index:251679744;visibility:visible;mso-wrap-style:square;mso-height-percent:0;mso-wrap-distance-left:9pt;mso-wrap-distance-top:0;mso-wrap-distance-right:9pt;mso-wrap-distance-bottom:0;mso-position-horizontal:absolute;mso-position-horizontal-relative:text;mso-position-vertical:absolute;mso-position-vertical-relative:text;mso-height-percent:0;mso-height-relative:margin;v-text-anchor:top" o:gfxdata="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" fillcolor="black [3213]" strokeweight=".5pt">
                       <v:textbox>
                         <w:txbxContent>
                           <w:p>
@@ -6665,9 +6625,9 @@
                     </wp:anchor>
                   </w:drawing>
                 </mc:Choice>
-                <mc:Fallback xmlns:mv="urn:schemas-microsoft-com:mac:vml" xmlns:mo="http://schemas.microsoft.com/office/mac/office/2008/main">
+                <mc:Fallback>
                   <w:pict>
-                    <v:shape w14:anchorId="4B3BBCDC" id="Text_x0020_Box_x0020_31" o:spid="_x0000_s1041" type="#_x0000_t202" style="position:absolute;left:0;text-align:left;margin-left:21.4pt;margin-top:70.65pt;width:23.25pt;height:149.25pt;z-index:251678720;visibility:visible;mso-wrap-style:square;mso-width-percent:0;mso-wrap-distance-left:9pt;mso-wrap-distance-top:0;mso-wrap-distance-right:9pt;mso-wrap-distance-bottom:0;mso-position-horizontal:absolute;mso-position-horizontal-relative:text;mso-position-vertical:absolute;mso-position-vertical-relative:text;mso-width-percent:0;mso-width-relative:margin;v-text-anchor:top" o:gfxdata="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" fillcolor="black [3213]" strokeweight=".5pt">
+                    <v:shape w14:anchorId="4B3BBCDC" id="Text Box 31" o:spid="_x0000_s1038" type="#_x0000_t202" style="position:absolute;left:0;text-align:left;margin-left:21.4pt;margin-top:70.65pt;width:23.25pt;height:149.25pt;z-index:251678720;visibility:visible;mso-wrap-style:square;mso-width-percent:0;mso-wrap-distance-left:9pt;mso-wrap-distance-top:0;mso-wrap-distance-right:9pt;mso-wrap-distance-bottom:0;mso-position-horizontal:absolute;mso-position-horizontal-relative:text;mso-position-vertical:absolute;mso-position-vertical-relative:text;mso-width-percent:0;mso-width-relative:margin;v-text-anchor:top" o:gfxdata="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" fillcolor="black [3213]" strokeweight=".5pt">
                       <v:textbox>
                         <w:txbxContent>
                           <w:p>
@@ -6743,8 +6703,8 @@
                 <w:lang w:eastAsia="en-AU"/>
               </w:rPr>
               <w:pict w14:anchorId="5FAD56E8">
-                <v:shape id="_x0000_i1028" type="#_x0000_t75" style="width:136.5pt;height:284.25pt">
-                  <v:imagedata r:id="rId20" o:title="2018-09-12_18-27-27"/>
+                <v:shape id="_x0000_i1026" type="#_x0000_t75" style="width:136.6pt;height:284.25pt">
+                  <v:imagedata r:id="rId19" o:title="2018-09-12_18-27-27"/>
                 </v:shape>
               </w:pict>
             </w:r>
@@ -6759,11 +6719,11 @@
       <w:pPr>
         <w:pStyle w:val="Heading2"/>
       </w:pPr>
-      <w:bookmarkStart w:id="20" w:name="_Toc524612932"/>
+      <w:bookmarkStart w:id="19" w:name="_Toc524612932"/>
       <w:r>
         <w:t>Account</w:t>
       </w:r>
-      <w:bookmarkEnd w:id="20"/>
+      <w:bookmarkEnd w:id="19"/>
     </w:p>
     <w:tbl>
       <w:tblPr>
@@ -6881,9 +6841,9 @@
                     </wp:anchor>
                   </w:drawing>
                 </mc:Choice>
-                <mc:Fallback xmlns:mv="urn:schemas-microsoft-com:mac:vml" xmlns:mo="http://schemas.microsoft.com/office/mac/office/2008/main">
+                <mc:Fallback>
                   <w:pict>
-                    <v:shape w14:anchorId="0476DA88" id="Text_x0020_Box_x0020_41" o:spid="_x0000_s1042" type="#_x0000_t202" style="position:absolute;margin-left:283.35pt;margin-top:7.85pt;width:16.5pt;height:17.25pt;z-index:251692032;visibility:visible;mso-wrap-style:square;mso-width-percent:0;mso-height-percent:0;mso-wrap-distance-left:9pt;mso-wrap-distance-top:0;mso-wrap-distance-right:9pt;mso-wrap-distance-bottom:0;mso-position-horizontal:absolute;mso-position-horizontal-relative:text;mso-position-vertical:absolute;mso-position-vertical-relative:text;mso-width-percent:0;mso-height-percent:0;mso-width-relative:margin;mso-height-relative:margin;v-text-anchor:top" o:gfxdata="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" fillcolor="black [3213]" strokeweight=".5pt">
+                    <v:shape w14:anchorId="0476DA88" id="Text Box 41" o:spid="_x0000_s1039" type="#_x0000_t202" style="position:absolute;margin-left:283.35pt;margin-top:7.85pt;width:16.5pt;height:17.25pt;z-index:251692032;visibility:visible;mso-wrap-style:square;mso-width-percent:0;mso-height-percent:0;mso-wrap-distance-left:9pt;mso-wrap-distance-top:0;mso-wrap-distance-right:9pt;mso-wrap-distance-bottom:0;mso-position-horizontal:absolute;mso-position-horizontal-relative:text;mso-position-vertical:absolute;mso-position-vertical-relative:text;mso-width-percent:0;mso-height-percent:0;mso-width-relative:margin;mso-height-relative:margin;v-text-anchor:top" o:gfxdata="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" fillcolor="black [3213]" strokeweight=".5pt">
                       <v:textbox>
                         <w:txbxContent>
                           <w:p>
@@ -7143,9 +7103,9 @@
                     </wp:anchor>
                   </w:drawing>
                 </mc:Choice>
-                <mc:Fallback xmlns:mv="urn:schemas-microsoft-com:mac:vml" xmlns:mo="http://schemas.microsoft.com/office/mac/office/2008/main">
+                <mc:Fallback>
                   <w:pict>
-                    <v:shape w14:anchorId="6D406112" id="Text_x0020_Box_x0020_40" o:spid="_x0000_s1043" type="#_x0000_t202" style="position:absolute;left:0;text-align:left;margin-left:68.6pt;margin-top:5.6pt;width:45pt;height:96.75pt;z-index:251691008;visibility:visible;mso-wrap-style:square;mso-height-percent:0;mso-wrap-distance-left:9pt;mso-wrap-distance-top:0;mso-wrap-distance-right:9pt;mso-wrap-distance-bottom:0;mso-position-horizontal:absolute;mso-position-horizontal-relative:text;mso-position-vertical:absolute;mso-position-vertical-relative:text;mso-height-percent:0;mso-height-relative:margin;v-text-anchor:top" o:gfxdata="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" fillcolor="black [3213]" strokeweight=".5pt">
+                    <v:shape w14:anchorId="6D406112" id="Text Box 40" o:spid="_x0000_s1040" type="#_x0000_t202" style="position:absolute;left:0;text-align:left;margin-left:68.6pt;margin-top:5.6pt;width:45pt;height:96.75pt;z-index:251691008;visibility:visible;mso-wrap-style:square;mso-height-percent:0;mso-wrap-distance-left:9pt;mso-wrap-distance-top:0;mso-wrap-distance-right:9pt;mso-wrap-distance-bottom:0;mso-position-horizontal:absolute;mso-position-horizontal-relative:text;mso-position-vertical:absolute;mso-position-vertical-relative:text;mso-height-percent:0;mso-height-relative:margin;v-text-anchor:top" o:gfxdata="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" fillcolor="black [3213]" strokeweight=".5pt">
                       <v:textbox>
                         <w:txbxContent>
                           <w:p>
@@ -7230,7 +7190,7 @@
                           </pic:cNvPicPr>
                         </pic:nvPicPr>
                         <pic:blipFill>
-                          <a:blip r:embed="rId21">
+                          <a:blip r:embed="rId20">
                             <a:extLst>
                               <a:ext uri="{28A0092B-C50C-407E-A947-70E740481C1C}">
                                 <a14:useLocalDpi xmlns:a14="http://schemas.microsoft.com/office/drawing/2010/main" val="0"/>
@@ -7270,11 +7230,11 @@
       <w:pPr>
         <w:pStyle w:val="Heading2"/>
       </w:pPr>
-      <w:bookmarkStart w:id="21" w:name="_Toc524612933"/>
+      <w:bookmarkStart w:id="20" w:name="_Toc524612933"/>
       <w:r>
         <w:t>Leader board</w:t>
       </w:r>
-      <w:bookmarkEnd w:id="21"/>
+      <w:bookmarkEnd w:id="20"/>
     </w:p>
     <w:tbl>
       <w:tblPr>
@@ -7389,9 +7349,9 @@
                     </wp:anchor>
                   </w:drawing>
                 </mc:Choice>
-                <mc:Fallback xmlns:mv="urn:schemas-microsoft-com:mac:vml" xmlns:mo="http://schemas.microsoft.com/office/mac/office/2008/main">
+                <mc:Fallback>
                   <w:pict>
-                    <v:shape w14:anchorId="2B27DBB6" id="Text_x0020_Box_x0020_44" o:spid="_x0000_s1044" type="#_x0000_t202" style="position:absolute;margin-left:288.6pt;margin-top:6.3pt;width:23.25pt;height:24.75pt;z-index:251695104;visibility:visible;mso-wrap-style:square;mso-height-percent:0;mso-wrap-distance-left:9pt;mso-wrap-distance-top:0;mso-wrap-distance-right:9pt;mso-wrap-distance-bottom:0;mso-position-horizontal:absolute;mso-position-horizontal-relative:text;mso-position-vertical:absolute;mso-position-vertical-relative:text;mso-height-percent:0;mso-height-relative:margin;v-text-anchor:top" o:gfxdata="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" fillcolor="black [3213]" strokeweight=".5pt">
+                    <v:shape w14:anchorId="2B27DBB6" id="Text Box 44" o:spid="_x0000_s1041" type="#_x0000_t202" style="position:absolute;margin-left:288.6pt;margin-top:6.3pt;width:23.25pt;height:24.75pt;z-index:251695104;visibility:visible;mso-wrap-style:square;mso-height-percent:0;mso-wrap-distance-left:9pt;mso-wrap-distance-top:0;mso-wrap-distance-right:9pt;mso-wrap-distance-bottom:0;mso-position-horizontal:absolute;mso-position-horizontal-relative:text;mso-position-vertical:absolute;mso-position-vertical-relative:text;mso-height-percent:0;mso-height-relative:margin;v-text-anchor:top" o:gfxdata="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" fillcolor="black [3213]" strokeweight=".5pt">
                       <v:textbox>
                         <w:txbxContent>
                           <w:p>
@@ -7626,9 +7586,9 @@
                     </wp:anchor>
                   </w:drawing>
                 </mc:Choice>
-                <mc:Fallback xmlns:mv="urn:schemas-microsoft-com:mac:vml" xmlns:mo="http://schemas.microsoft.com/office/mac/office/2008/main">
+                <mc:Fallback>
                   <w:pict>
-                    <v:shape w14:anchorId="4E32FE29" id="Text_x0020_Box_x0020_43" o:spid="_x0000_s1045" type="#_x0000_t202" style="position:absolute;left:0;text-align:left;margin-left:22.1pt;margin-top:36.3pt;width:98.25pt;height:23.25pt;z-index:251694080;visibility:visible;mso-wrap-style:square;mso-height-percent:0;mso-wrap-distance-left:9pt;mso-wrap-distance-top:0;mso-wrap-distance-right:9pt;mso-wrap-distance-bottom:0;mso-position-horizontal:absolute;mso-position-horizontal-relative:text;mso-position-vertical:absolute;mso-position-vertical-relative:text;mso-height-percent:0;mso-height-relative:margin;v-text-anchor:top" o:gfxdata="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" fillcolor="black [3213]" strokeweight=".5pt">
+                    <v:shape w14:anchorId="4E32FE29" id="Text Box 43" o:spid="_x0000_s1042" type="#_x0000_t202" style="position:absolute;left:0;text-align:left;margin-left:22.1pt;margin-top:36.3pt;width:98.25pt;height:23.25pt;z-index:251694080;visibility:visible;mso-wrap-style:square;mso-height-percent:0;mso-wrap-distance-left:9pt;mso-wrap-distance-top:0;mso-wrap-distance-right:9pt;mso-wrap-distance-bottom:0;mso-position-horizontal:absolute;mso-position-horizontal-relative:text;mso-position-vertical:absolute;mso-position-vertical-relative:text;mso-height-percent:0;mso-height-relative:margin;v-text-anchor:top" o:gfxdata="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" fillcolor="black [3213]" strokeweight=".5pt">
                       <v:textbox>
                         <w:txbxContent>
                           <w:p>
@@ -7743,9 +7703,9 @@
                     </wp:anchor>
                   </w:drawing>
                 </mc:Choice>
-                <mc:Fallback xmlns:mv="urn:schemas-microsoft-com:mac:vml" xmlns:mo="http://schemas.microsoft.com/office/mac/office/2008/main">
+                <mc:Fallback>
                   <w:pict>
-                    <v:shape w14:anchorId="2B58A370" id="Text_x0020_Box_x0020_42" o:spid="_x0000_s1046" type="#_x0000_t202" style="position:absolute;left:0;text-align:left;margin-left:53.6pt;margin-top:6.3pt;width:17.25pt;height:21pt;z-index:251693056;visibility:visible;mso-wrap-style:square;mso-width-percent:0;mso-height-percent:0;mso-wrap-distance-left:9pt;mso-wrap-distance-top:0;mso-wrap-distance-right:9pt;mso-wrap-distance-bottom:0;mso-position-horizontal:absolute;mso-position-horizontal-relative:text;mso-position-vertical:absolute;mso-position-vertical-relative:text;mso-width-percent:0;mso-height-percent:0;mso-width-relative:margin;mso-height-relative:margin;v-text-anchor:top" o:gfxdata="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" fillcolor="black [3213]" strokeweight=".5pt">
+                    <v:shape w14:anchorId="2B58A370" id="Text Box 42" o:spid="_x0000_s1043" type="#_x0000_t202" style="position:absolute;left:0;text-align:left;margin-left:53.6pt;margin-top:6.3pt;width:17.25pt;height:21pt;z-index:251693056;visibility:visible;mso-wrap-style:square;mso-width-percent:0;mso-height-percent:0;mso-wrap-distance-left:9pt;mso-wrap-distance-top:0;mso-wrap-distance-right:9pt;mso-wrap-distance-bottom:0;mso-position-horizontal:absolute;mso-position-horizontal-relative:text;mso-position-vertical:absolute;mso-position-vertical-relative:text;mso-width-percent:0;mso-height-percent:0;mso-width-relative:margin;mso-height-relative:margin;v-text-anchor:top" o:gfxdata="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" fillcolor="black [3213]" strokeweight=".5pt">
                       <v:textbox>
                         <w:txbxContent>
                           <w:p>
@@ -7791,7 +7751,7 @@
                           </pic:cNvPicPr>
                         </pic:nvPicPr>
                         <pic:blipFill>
-                          <a:blip r:embed="rId22">
+                          <a:blip r:embed="rId21">
                             <a:extLst>
                               <a:ext uri="{28A0092B-C50C-407E-A947-70E740481C1C}">
                                 <a14:useLocalDpi xmlns:a14="http://schemas.microsoft.com/office/drawing/2010/main" val="0"/>
@@ -7832,11 +7792,11 @@
       <w:pPr>
         <w:pStyle w:val="Heading2"/>
       </w:pPr>
-      <w:bookmarkStart w:id="22" w:name="_Toc524612934"/>
+      <w:bookmarkStart w:id="21" w:name="_Toc524612934"/>
       <w:r>
         <w:t>Submit New Question</w:t>
       </w:r>
-      <w:bookmarkEnd w:id="22"/>
+      <w:bookmarkEnd w:id="21"/>
     </w:p>
     <w:tbl>
       <w:tblPr>
@@ -7951,9 +7911,9 @@
                     </wp:anchor>
                   </w:drawing>
                 </mc:Choice>
-                <mc:Fallback xmlns:mv="urn:schemas-microsoft-com:mac:vml" xmlns:mo="http://schemas.microsoft.com/office/mac/office/2008/main">
+                <mc:Fallback>
                   <w:pict>
-                    <v:shape w14:anchorId="6AF8BE76" id="Text_x0020_Box_x0020_46" o:spid="_x0000_s1047" type="#_x0000_t202" style="position:absolute;margin-left:292.35pt;margin-top:-.3pt;width:19.5pt;height:24pt;z-index:251697152;visibility:visible;mso-wrap-style:square;mso-height-percent:0;mso-wrap-distance-left:9pt;mso-wrap-distance-top:0;mso-wrap-distance-right:9pt;mso-wrap-distance-bottom:0;mso-position-horizontal:absolute;mso-position-horizontal-relative:text;mso-position-vertical:absolute;mso-position-vertical-relative:text;mso-height-percent:0;mso-height-relative:margin;v-text-anchor:top" o:gfxdata="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" fillcolor="black [3213]" strokeweight=".5pt">
+                    <v:shape w14:anchorId="6AF8BE76" id="Text Box 46" o:spid="_x0000_s1044" type="#_x0000_t202" style="position:absolute;margin-left:292.35pt;margin-top:-.35pt;width:19.5pt;height:24pt;z-index:251697152;visibility:visible;mso-wrap-style:square;mso-height-percent:0;mso-wrap-distance-left:9pt;mso-wrap-distance-top:0;mso-wrap-distance-right:9pt;mso-wrap-distance-bottom:0;mso-position-horizontal:absolute;mso-position-horizontal-relative:text;mso-position-vertical:absolute;mso-position-vertical-relative:text;mso-height-percent:0;mso-height-relative:margin;v-text-anchor:top" o:gfxdata="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" fillcolor="black [3213]" strokeweight=".5pt">
                       <v:textbox>
                         <w:txbxContent>
                           <w:p>
@@ -8324,9 +8284,9 @@
                     </wp:anchor>
                   </w:drawing>
                 </mc:Choice>
-                <mc:Fallback xmlns:mv="urn:schemas-microsoft-com:mac:vml" xmlns:mo="http://schemas.microsoft.com/office/mac/office/2008/main">
+                <mc:Fallback>
                   <w:pict>
-                    <v:shape w14:anchorId="583D6DA2" id="Text_x0020_Box_x0020_45" o:spid="_x0000_s1048" type="#_x0000_t202" style="position:absolute;left:0;text-align:left;margin-left:80.6pt;margin-top:-.3pt;width:38.25pt;height:253.5pt;z-index:251696128;visibility:visible;mso-wrap-style:square;mso-height-percent:0;mso-wrap-distance-left:9pt;mso-wrap-distance-top:0;mso-wrap-distance-right:9pt;mso-wrap-distance-bottom:0;mso-position-horizontal:absolute;mso-position-horizontal-relative:text;mso-position-vertical:absolute;mso-position-vertical-relative:text;mso-height-percent:0;mso-height-relative:margin;v-text-anchor:top" o:gfxdata="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" fillcolor="black [3213]" strokeweight=".5pt">
+                    <v:shape w14:anchorId="583D6DA2" id="Text Box 45" o:spid="_x0000_s1045" type="#_x0000_t202" style="position:absolute;left:0;text-align:left;margin-left:80.6pt;margin-top:-.35pt;width:38.25pt;height:253.5pt;z-index:251696128;visibility:visible;mso-wrap-style:square;mso-height-percent:0;mso-wrap-distance-left:9pt;mso-wrap-distance-top:0;mso-wrap-distance-right:9pt;mso-wrap-distance-bottom:0;mso-position-horizontal:absolute;mso-position-horizontal-relative:text;mso-position-vertical:absolute;mso-position-vertical-relative:text;mso-height-percent:0;mso-height-relative:margin;v-text-anchor:top" o:gfxdata="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" fillcolor="black [3213]" strokeweight=".5pt">
                       <v:textbox>
                         <w:txbxContent>
                           <w:p>
@@ -8484,7 +8444,7 @@
                           </pic:cNvPicPr>
                         </pic:nvPicPr>
                         <pic:blipFill>
-                          <a:blip r:embed="rId23">
+                          <a:blip r:embed="rId22">
                             <a:extLst>
                               <a:ext uri="{28A0092B-C50C-407E-A947-70E740481C1C}">
                                 <a14:useLocalDpi xmlns:a14="http://schemas.microsoft.com/office/drawing/2010/main" val="0"/>
@@ -8524,11 +8484,11 @@
       <w:pPr>
         <w:pStyle w:val="Heading2"/>
       </w:pPr>
-      <w:bookmarkStart w:id="23" w:name="_Toc524612935"/>
+      <w:bookmarkStart w:id="22" w:name="_Toc524612935"/>
       <w:r>
         <w:t>Settings</w:t>
       </w:r>
-      <w:bookmarkEnd w:id="23"/>
+      <w:bookmarkEnd w:id="22"/>
     </w:p>
     <w:tbl>
       <w:tblPr>
@@ -8640,9 +8600,9 @@
                     </wp:anchor>
                   </w:drawing>
                 </mc:Choice>
-                <mc:Fallback xmlns:mv="urn:schemas-microsoft-com:mac:vml" xmlns:mo="http://schemas.microsoft.com/office/mac/office/2008/main">
+                <mc:Fallback>
                   <w:pict>
-                    <v:shape w14:anchorId="4C3F137B" id="Text_x0020_Box_x0020_48" o:spid="_x0000_s1049" type="#_x0000_t202" style="position:absolute;margin-left:293.1pt;margin-top:5.55pt;width:25.5pt;height:16.5pt;z-index:251699200;visibility:visible;mso-wrap-style:square;mso-wrap-distance-left:9pt;mso-wrap-distance-top:0;mso-wrap-distance-right:9pt;mso-wrap-distance-bottom:0;mso-position-horizontal:absolute;mso-position-horizontal-relative:text;mso-position-vertical:absolute;mso-position-vertical-relative:text;v-text-anchor:top" o:gfxdata="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" fillcolor="black [3213]" strokeweight=".5pt">
+                    <v:shape w14:anchorId="4C3F137B" id="Text Box 48" o:spid="_x0000_s1046" type="#_x0000_t202" style="position:absolute;margin-left:293.1pt;margin-top:5.55pt;width:25.5pt;height:16.5pt;z-index:251699200;visibility:visible;mso-wrap-style:square;mso-wrap-distance-left:9pt;mso-wrap-distance-top:0;mso-wrap-distance-right:9pt;mso-wrap-distance-bottom:0;mso-position-horizontal:absolute;mso-position-horizontal-relative:text;mso-position-vertical:absolute;mso-position-vertical-relative:text;v-text-anchor:top" o:gfxdata="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" fillcolor="black [3213]" strokeweight=".5pt">
                       <v:textbox>
                         <w:txbxContent>
                           <w:p>
@@ -8925,9 +8885,9 @@
                     </wp:anchor>
                   </w:drawing>
                 </mc:Choice>
-                <mc:Fallback xmlns:mv="urn:schemas-microsoft-com:mac:vml" xmlns:mo="http://schemas.microsoft.com/office/mac/office/2008/main">
+                <mc:Fallback>
                   <w:pict>
-                    <v:shape w14:anchorId="2BBF9719" id="Text_x0020_Box_x0020_47" o:spid="_x0000_s1050" type="#_x0000_t202" style="position:absolute;left:0;text-align:left;margin-left:52.85pt;margin-top:5.55pt;width:43.5pt;height:129.75pt;z-index:251698176;visibility:visible;mso-wrap-style:square;mso-wrap-distance-left:9pt;mso-wrap-distance-top:0;mso-wrap-distance-right:9pt;mso-wrap-distance-bottom:0;mso-position-horizontal:absolute;mso-position-horizontal-relative:text;mso-position-vertical:absolute;mso-position-vertical-relative:text;v-text-anchor:top" o:gfxdata="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" fillcolor="black [3213]" strokeweight=".5pt">
+                    <v:shape w14:anchorId="2BBF9719" id="Text Box 47" o:spid="_x0000_s1047" type="#_x0000_t202" style="position:absolute;left:0;text-align:left;margin-left:52.85pt;margin-top:5.55pt;width:43.5pt;height:129.75pt;z-index:251698176;visibility:visible;mso-wrap-style:square;mso-wrap-distance-left:9pt;mso-wrap-distance-top:0;mso-wrap-distance-right:9pt;mso-wrap-distance-bottom:0;mso-position-horizontal:absolute;mso-position-horizontal-relative:text;mso-position-vertical:absolute;mso-position-vertical-relative:text;v-text-anchor:top" o:gfxdata="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" fillcolor="black [3213]" strokeweight=".5pt">
                       <v:textbox>
                         <w:txbxContent>
                           <w:p>
@@ -9007,7 +8967,7 @@
                 </mc:Fallback>
               </mc:AlternateContent>
             </w:r>
-            <w:commentRangeStart w:id="24"/>
+            <w:commentRangeStart w:id="23"/>
             <w:r>
               <w:rPr>
                 <w:noProof/>
@@ -9031,7 +8991,7 @@
                           </pic:cNvPicPr>
                         </pic:nvPicPr>
                         <pic:blipFill>
-                          <a:blip r:embed="rId24">
+                          <a:blip r:embed="rId23">
                             <a:extLst>
                               <a:ext uri="{28A0092B-C50C-407E-A947-70E740481C1C}">
                                 <a14:useLocalDpi xmlns:a14="http://schemas.microsoft.com/office/drawing/2010/main" val="0"/>
@@ -9062,12 +9022,12 @@
                 </wp:inline>
               </w:drawing>
             </w:r>
-            <w:commentRangeEnd w:id="24"/>
+            <w:commentRangeEnd w:id="23"/>
             <w:r>
               <w:rPr>
                 <w:rStyle w:val="CommentReference"/>
               </w:rPr>
-              <w:commentReference w:id="24"/>
+              <w:commentReference w:id="23"/>
             </w:r>
           </w:p>
         </w:tc>
@@ -9077,11 +9037,11 @@
       <w:pPr>
         <w:pStyle w:val="Heading1"/>
       </w:pPr>
-      <w:bookmarkStart w:id="25" w:name="_Toc524612936"/>
+      <w:bookmarkStart w:id="24" w:name="_Toc524612936"/>
       <w:r>
         <w:t>Game Lobby</w:t>
       </w:r>
-      <w:bookmarkEnd w:id="25"/>
+      <w:bookmarkEnd w:id="24"/>
     </w:p>
     <w:p>
       <w:r>
@@ -9177,15 +9137,7 @@
     </w:p>
     <w:p>
       <w:r>
-        <w:t xml:space="preserve">The ‘Star New Game’ button is always </w:t>
-      </w:r>
-      <w:proofErr w:type="gramStart"/>
-      <w:r>
-        <w:t>active,</w:t>
-      </w:r>
-      <w:proofErr w:type="gramEnd"/>
-      <w:r>
-        <w:t xml:space="preserve"> a player may have as many games going as they like. </w:t>
+        <w:t xml:space="preserve">The ‘Star New Game’ button is always active, a player may have as many games going as they like. </w:t>
       </w:r>
     </w:p>
     <w:p/>
@@ -9225,7 +9177,7 @@
                     <pic:cNvPicPr/>
                   </pic:nvPicPr>
                   <pic:blipFill>
-                    <a:blip r:embed="rId25"/>
+                    <a:blip r:embed="rId24"/>
                     <a:stretch>
                       <a:fillRect/>
                     </a:stretch>
@@ -9267,25 +9219,37 @@
       <w:r>
         <w:t xml:space="preserve"> </w:t>
       </w:r>
-      <w:bookmarkStart w:id="26" w:name="_Toc524612937"/>
+      <w:bookmarkStart w:id="25" w:name="_Toc524612937"/>
       <w:r>
         <w:t>Playing The Game</w:t>
       </w:r>
-      <w:bookmarkEnd w:id="26"/>
+      <w:bookmarkEnd w:id="25"/>
     </w:p>
     <w:p>
       <w:pPr>
         <w:pStyle w:val="Heading2"/>
       </w:pPr>
-      <w:bookmarkStart w:id="27" w:name="_Toc524612938"/>
+      <w:bookmarkStart w:id="26" w:name="_Toc524612938"/>
       <w:r>
         <w:t xml:space="preserve">Game </w:t>
       </w:r>
+      <w:commentRangeStart w:id="27"/>
       <w:commentRangeStart w:id="28"/>
       <w:commentRangeStart w:id="29"/>
-      <w:commentRangeStart w:id="30"/>
       <w:r>
         <w:t>Start</w:t>
+      </w:r>
+      <w:commentRangeEnd w:id="27"/>
+      <w:r>
+        <w:rPr>
+          <w:rStyle w:val="CommentReference"/>
+          <w:rFonts w:asciiTheme="minorHAnsi" w:eastAsiaTheme="minorEastAsia" w:hAnsiTheme="minorHAnsi" w:cstheme="minorBidi"/>
+          <w:b w:val="0"/>
+          <w:bCs w:val="0"/>
+          <w:smallCaps w:val="0"/>
+          <w:color w:val="auto"/>
+        </w:rPr>
+        <w:commentReference w:id="27"/>
       </w:r>
       <w:commentRangeEnd w:id="28"/>
       <w:r>
@@ -9299,6 +9263,7 @@
         </w:rPr>
         <w:commentReference w:id="28"/>
       </w:r>
+      <w:bookmarkEnd w:id="26"/>
       <w:commentRangeEnd w:id="29"/>
       <w:r>
         <w:rPr>
@@ -9311,19 +9276,6 @@
         </w:rPr>
         <w:commentReference w:id="29"/>
       </w:r>
-      <w:bookmarkEnd w:id="27"/>
-      <w:commentRangeEnd w:id="30"/>
-      <w:r>
-        <w:rPr>
-          <w:rStyle w:val="CommentReference"/>
-          <w:rFonts w:asciiTheme="minorHAnsi" w:eastAsiaTheme="minorEastAsia" w:hAnsiTheme="minorHAnsi" w:cstheme="minorBidi"/>
-          <w:b w:val="0"/>
-          <w:bCs w:val="0"/>
-          <w:smallCaps w:val="0"/>
-          <w:color w:val="auto"/>
-        </w:rPr>
-        <w:commentReference w:id="30"/>
-      </w:r>
     </w:p>
     <w:p/>
     <w:p>
@@ -9331,7 +9283,7 @@
         <w:pStyle w:val="Heading2"/>
         <w:ind w:right="5057"/>
       </w:pPr>
-      <w:bookmarkStart w:id="31" w:name="_Toc524612939"/>
+      <w:bookmarkStart w:id="30" w:name="_Toc524612939"/>
       <w:r>
         <w:rPr>
           <w:noProof/>
@@ -9363,7 +9315,7 @@
                     </pic:cNvPicPr>
                   </pic:nvPicPr>
                   <pic:blipFill>
-                    <a:blip r:embed="rId26" cstate="print">
+                    <a:blip r:embed="rId25" cstate="print">
                       <a:extLst>
                         <a:ext uri="{28A0092B-C50C-407E-A947-70E740481C1C}">
                           <a14:useLocalDpi xmlns:a14="http://schemas.microsoft.com/office/drawing/2010/main" val="0"/>
@@ -9400,7 +9352,7 @@
       <w:r>
         <w:t>Elements</w:t>
       </w:r>
-      <w:bookmarkEnd w:id="31"/>
+      <w:bookmarkEnd w:id="30"/>
     </w:p>
     <w:p>
       <w:pPr>
@@ -9494,11 +9446,11 @@
       <w:pPr>
         <w:pStyle w:val="Heading2"/>
       </w:pPr>
-      <w:bookmarkStart w:id="32" w:name="_Toc524612940"/>
+      <w:bookmarkStart w:id="31" w:name="_Toc524612940"/>
       <w:r>
         <w:t>Timer</w:t>
       </w:r>
-      <w:bookmarkEnd w:id="32"/>
+      <w:bookmarkEnd w:id="31"/>
     </w:p>
     <w:p>
       <w:r>
@@ -9537,7 +9489,7 @@
                     </pic:cNvPicPr>
                   </pic:nvPicPr>
                   <pic:blipFill>
-                    <a:blip r:embed="rId27" cstate="print">
+                    <a:blip r:embed="rId26" cstate="print">
                       <a:extLst>
                         <a:ext uri="{28A0092B-C50C-407E-A947-70E740481C1C}">
                           <a14:useLocalDpi xmlns:a14="http://schemas.microsoft.com/office/drawing/2010/main" val="0"/>
@@ -9582,11 +9534,11 @@
       <w:pPr>
         <w:pStyle w:val="Heading2"/>
       </w:pPr>
-      <w:bookmarkStart w:id="33" w:name="_Toc524612941"/>
+      <w:bookmarkStart w:id="32" w:name="_Toc524612941"/>
       <w:r>
         <w:t>Question Box / Answer Buttons</w:t>
       </w:r>
-      <w:bookmarkEnd w:id="33"/>
+      <w:bookmarkEnd w:id="32"/>
     </w:p>
     <w:p>
       <w:r>
@@ -9595,10 +9547,17 @@
       <w:r>
         <w:t>buttons</w:t>
       </w:r>
+      <w:commentRangeStart w:id="33"/>
       <w:commentRangeStart w:id="34"/>
-      <w:commentRangeStart w:id="35"/>
       <w:r>
         <w:t xml:space="preserve"> </w:t>
+      </w:r>
+      <w:commentRangeEnd w:id="33"/>
+      <w:r>
+        <w:rPr>
+          <w:rStyle w:val="CommentReference"/>
+        </w:rPr>
+        <w:commentReference w:id="33"/>
       </w:r>
       <w:commentRangeEnd w:id="34"/>
       <w:r>
@@ -9606,13 +9565,6 @@
           <w:rStyle w:val="CommentReference"/>
         </w:rPr>
         <w:commentReference w:id="34"/>
-      </w:r>
-      <w:commentRangeEnd w:id="35"/>
-      <w:r>
-        <w:rPr>
-          <w:rStyle w:val="CommentReference"/>
-        </w:rPr>
-        <w:commentReference w:id="35"/>
       </w:r>
       <w:r>
         <w:t xml:space="preserve">is displayed. This set is pulled </w:t>
@@ -9652,16 +9604,16 @@
       <w:r>
         <w:t>question</w:t>
       </w:r>
-      <w:commentRangeStart w:id="36"/>
+      <w:commentRangeStart w:id="35"/>
       <w:r>
         <w:t xml:space="preserve"> </w:t>
       </w:r>
-      <w:commentRangeEnd w:id="36"/>
+      <w:commentRangeEnd w:id="35"/>
       <w:r>
         <w:rPr>
           <w:rStyle w:val="CommentReference"/>
         </w:rPr>
-        <w:commentReference w:id="36"/>
+        <w:commentReference w:id="35"/>
       </w:r>
       <w:r>
         <w:t>pool</w:t>
@@ -9705,16 +9657,16 @@
       <w:r>
         <w:t>question</w:t>
       </w:r>
-      <w:commentRangeStart w:id="37"/>
+      <w:commentRangeStart w:id="36"/>
       <w:r>
         <w:t xml:space="preserve"> </w:t>
       </w:r>
-      <w:commentRangeEnd w:id="37"/>
+      <w:commentRangeEnd w:id="36"/>
       <w:r>
         <w:rPr>
           <w:rStyle w:val="CommentReference"/>
         </w:rPr>
-        <w:commentReference w:id="37"/>
+        <w:commentReference w:id="36"/>
       </w:r>
       <w:r>
         <w:t xml:space="preserve">pool. </w:t>
@@ -9724,11 +9676,11 @@
       <w:pPr>
         <w:pStyle w:val="Heading2"/>
       </w:pPr>
-      <w:bookmarkStart w:id="38" w:name="_Toc524612942"/>
+      <w:bookmarkStart w:id="37" w:name="_Toc524612942"/>
       <w:r>
         <w:t>Like / Dislike Buttons</w:t>
       </w:r>
-      <w:bookmarkEnd w:id="38"/>
+      <w:bookmarkEnd w:id="37"/>
     </w:p>
     <w:p>
       <w:r>
@@ -9744,7 +9696,7 @@
       <w:pPr>
         <w:pStyle w:val="Heading2"/>
       </w:pPr>
-      <w:bookmarkStart w:id="39" w:name="_Toc524612943"/>
+      <w:bookmarkStart w:id="38" w:name="_Toc524612943"/>
       <w:r>
         <w:rPr>
           <w:noProof/>
@@ -9777,7 +9729,7 @@
                     </pic:cNvPicPr>
                   </pic:nvPicPr>
                   <pic:blipFill>
-                    <a:blip r:embed="rId28" cstate="print">
+                    <a:blip r:embed="rId27" cstate="print">
                       <a:extLst>
                         <a:ext uri="{28A0092B-C50C-407E-A947-70E740481C1C}">
                           <a14:useLocalDpi xmlns:a14="http://schemas.microsoft.com/office/drawing/2010/main" val="0"/>
@@ -9814,7 +9766,7 @@
       <w:r>
         <w:t>Round End</w:t>
       </w:r>
-      <w:bookmarkEnd w:id="39"/>
+      <w:bookmarkEnd w:id="38"/>
     </w:p>
     <w:p>
       <w:r>
@@ -9867,7 +9819,7 @@
                     </pic:cNvPicPr>
                   </pic:nvPicPr>
                   <pic:blipFill>
-                    <a:blip r:embed="rId29" cstate="print">
+                    <a:blip r:embed="rId28" cstate="print">
                       <a:extLst>
                         <a:ext uri="{28A0092B-C50C-407E-A947-70E740481C1C}">
                           <a14:useLocalDpi xmlns:a14="http://schemas.microsoft.com/office/drawing/2010/main" val="0"/>
@@ -9922,12 +9874,12 @@
       <w:pPr>
         <w:pStyle w:val="Heading1"/>
       </w:pPr>
-      <w:bookmarkStart w:id="40" w:name="_Toc524612944"/>
+      <w:bookmarkStart w:id="39" w:name="_Toc524612944"/>
       <w:r>
         <w:lastRenderedPageBreak/>
         <w:t>Troubleshooting</w:t>
       </w:r>
-      <w:bookmarkEnd w:id="40"/>
+      <w:bookmarkEnd w:id="39"/>
     </w:p>
     <w:p>
       <w:pPr>
@@ -10043,11 +9995,19 @@
           <w:b/>
         </w:rPr>
       </w:pPr>
+      <w:commentRangeStart w:id="40"/>
       <w:r>
         <w:rPr>
           <w:b/>
         </w:rPr>
         <w:t>FAQ</w:t>
+      </w:r>
+      <w:commentRangeEnd w:id="40"/>
+      <w:r>
+        <w:rPr>
+          <w:rStyle w:val="CommentReference"/>
+        </w:rPr>
+        <w:commentReference w:id="40"/>
       </w:r>
     </w:p>
     <w:tbl>
@@ -10120,7 +10080,13 @@
           </w:p>
           <w:p>
             <w:r>
-              <w:t>The first time Let’s Quiz runs it must connect to the Let’s Quiz servers. After the first time Let’s Quiz can be run in offline mode but initially it needs to be able to communicate with the databases.</w:t>
+              <w:t>The first time Let’s Quiz runs</w:t>
+            </w:r>
+            <w:r>
+              <w:t>,</w:t>
+            </w:r>
+            <w:r>
+              <w:t xml:space="preserve"> it must connect to the Let’s Quiz servers. After the first time Let’s Quiz can be run in offline mode but initially it needs to be able to communicate with the databases.</w:t>
             </w:r>
           </w:p>
         </w:tc>
@@ -10147,7 +10113,13 @@
           </w:p>
           <w:p>
             <w:r>
-              <w:t xml:space="preserve">Let’s Quiz requires an internet connection and permission to access your phone’s internet </w:t>
+              <w:t>Let’s Quiz requires an internet connection and permission to access your phone’s internet</w:t>
+            </w:r>
+            <w:r>
+              <w:t>.</w:t>
+            </w:r>
+            <w:r>
+              <w:t xml:space="preserve"> </w:t>
             </w:r>
           </w:p>
         </w:tc>
@@ -10186,15 +10158,7 @@
           </w:tcPr>
           <w:p>
             <w:r>
-              <w:t>Trouble installing .</w:t>
-            </w:r>
-            <w:proofErr w:type="spellStart"/>
-            <w:r>
-              <w:t>apk</w:t>
-            </w:r>
-            <w:proofErr w:type="spellEnd"/>
-            <w:r>
-              <w:t xml:space="preserve"> on Android device</w:t>
+              <w:t>Trouble installing .apk on Android device</w:t>
             </w:r>
           </w:p>
         </w:tc>
@@ -10235,20 +10199,7 @@
           </w:tcPr>
           <w:p>
             <w:r>
-              <w:t xml:space="preserve">Trouble </w:t>
-            </w:r>
-            <w:proofErr w:type="gramStart"/>
-            <w:r>
-              <w:t>installing .</w:t>
-            </w:r>
-            <w:proofErr w:type="spellStart"/>
-            <w:r>
-              <w:t>ipa</w:t>
-            </w:r>
-            <w:proofErr w:type="spellEnd"/>
-            <w:proofErr w:type="gramEnd"/>
-            <w:r>
-              <w:t xml:space="preserve"> on </w:t>
+              <w:t xml:space="preserve">Trouble installing .ipa on </w:t>
             </w:r>
             <w:r>
               <w:t>i</w:t>
@@ -10307,20 +10258,7 @@
               </w:numPr>
             </w:pPr>
             <w:r>
-              <w:t xml:space="preserve">Download the </w:t>
-            </w:r>
-            <w:proofErr w:type="gramStart"/>
-            <w:r>
-              <w:t>latest .</w:t>
-            </w:r>
-            <w:proofErr w:type="spellStart"/>
-            <w:r>
-              <w:t>ipa</w:t>
-            </w:r>
-            <w:proofErr w:type="spellEnd"/>
-            <w:proofErr w:type="gramEnd"/>
-            <w:r>
-              <w:t xml:space="preserve"> from the repository, check the survey for any new developments. </w:t>
+              <w:t xml:space="preserve">Download the latest .ipa from the repository, check the survey for any new developments. </w:t>
             </w:r>
           </w:p>
           <w:p>
@@ -10340,7 +10278,7 @@
             <w:r>
               <w:t xml:space="preserve"> is available </w:t>
             </w:r>
-            <w:hyperlink r:id="rId30" w:history="1">
+            <w:hyperlink r:id="rId29" w:history="1">
               <w:r>
                 <w:rPr>
                   <w:rStyle w:val="Hyperlink"/>
@@ -10351,10 +10289,104 @@
           </w:p>
         </w:tc>
       </w:tr>
+      <w:tr>
+        <w:tc>
+          <w:tcPr>
+            <w:tcW w:w="4508" w:type="dxa"/>
+          </w:tcPr>
+          <w:p>
+            <w:r>
+              <w:t>Game crashes while being played</w:t>
+            </w:r>
+          </w:p>
+        </w:tc>
+        <w:tc>
+          <w:tcPr>
+            <w:tcW w:w="4508" w:type="dxa"/>
+          </w:tcPr>
+          <w:p>
+            <w:pPr>
+              <w:pStyle w:val="ListParagraph"/>
+              <w:numPr>
+                <w:ilvl w:val="0"/>
+                <w:numId w:val="40"/>
+              </w:numPr>
+            </w:pPr>
+            <w:r>
+              <w:t>Verify whether there are any updates  to the game in the game store.</w:t>
+            </w:r>
+          </w:p>
+          <w:p>
+            <w:pPr>
+              <w:pStyle w:val="ListParagraph"/>
+              <w:numPr>
+                <w:ilvl w:val="0"/>
+                <w:numId w:val="40"/>
+              </w:numPr>
+            </w:pPr>
+            <w:r>
+              <w:t>Close any other unnecessary programs running in the background.</w:t>
+            </w:r>
+          </w:p>
+          <w:p>
+            <w:pPr>
+              <w:pStyle w:val="ListParagraph"/>
+              <w:numPr>
+                <w:ilvl w:val="0"/>
+                <w:numId w:val="40"/>
+              </w:numPr>
+            </w:pPr>
+            <w:r>
+              <w:lastRenderedPageBreak/>
+              <w:t xml:space="preserve">If the above recommendation’s do not resolve your problem, then please </w:t>
+            </w:r>
+            <w:r>
+              <w:t xml:space="preserve">uninstall and then </w:t>
+            </w:r>
+            <w:r>
+              <w:t>reinstall the game</w:t>
+            </w:r>
+            <w:r>
+              <w:t>.</w:t>
+            </w:r>
+            <w:bookmarkStart w:id="41" w:name="_GoBack"/>
+            <w:bookmarkEnd w:id="41"/>
+          </w:p>
+          <w:p/>
+        </w:tc>
+      </w:tr>
+      <w:tr>
+        <w:tc>
+          <w:tcPr>
+            <w:tcW w:w="4508" w:type="dxa"/>
+          </w:tcPr>
+          <w:p>
+            <w:r>
+              <w:lastRenderedPageBreak/>
+              <w:t>I am unable to login with Facebook</w:t>
+            </w:r>
+          </w:p>
+        </w:tc>
+        <w:tc>
+          <w:tcPr>
+            <w:tcW w:w="4508" w:type="dxa"/>
+          </w:tcPr>
+          <w:p>
+            <w:r>
+              <w:t>Are you online?</w:t>
+            </w:r>
+          </w:p>
+          <w:p>
+            <w:r>
+              <w:t>Your device will need an internet connection to log in using Facebook.</w:t>
+            </w:r>
+          </w:p>
+        </w:tc>
+      </w:tr>
     </w:tbl>
     <w:p/>
     <w:sectPr>
-      <w:headerReference w:type="default" r:id="rId31"/>
+      <w:headerReference w:type="default" r:id="rId30"/>
       <w:pgSz w:w="11906" w:h="16838"/>
       <w:pgMar w:top="1440" w:right="1440" w:bottom="1440" w:left="1440" w:header="720" w:footer="720" w:gutter="0"/>
       <w:cols w:space="720"/>
@@ -10365,7 +10397,7 @@
 </file>
 
 <file path=word/comments.xml><?xml version="1.0" encoding="utf-8"?>
-<w:comments xmlns:wpc="http://schemas.microsoft.com/office/word/2010/wordprocessingCanvas" xmlns:cx="http://schemas.microsoft.com/office/drawing/2014/chartex" xmlns:cx1="http://schemas.microsoft.com/office/drawing/2015/9/8/chartex" xmlns:cx2="http://schemas.microsoft.com/office/drawing/2015/10/21/chartex" xmlns:cx3="http://schemas.microsoft.com/office/drawing/2016/5/9/chartex" xmlns:cx4="http://schemas.microsoft.com/office/drawing/2016/5/10/chartex" xmlns:cx5="http://schemas.microsoft.com/office/drawing/2016/5/11/chartex" xmlns:cx6="http://schemas.microsoft.com/office/drawing/2016/5/12/chartex" xmlns:cx7="http://schemas.microsoft.com/office/drawing/2016/5/13/chartex" xmlns:cx8="http://schemas.microsoft.com/office/drawing/2016/5/14/chartex" xmlns:mc="http://schemas.openxmlformats.org/markup-compatibility/2006" xmlns:aink="http://schemas.microsoft.com/office/drawing/2016/ink" xmlns:am3d="http://schemas.microsoft.com/office/drawing/2017/model3d" xmlns:o="urn:schemas-microsoft-com:office:office" xmlns:r="http://schemas.openxmlformats.org/officeDocument/2006/relationships" xmlns:m="http://schemas.openxmlformats.org/officeDocument/2006/math" xmlns:v="urn:schemas-microsoft-com:vml" xmlns:wp14="http://schemas.microsoft.com/office/word/2010/wordprocessingDrawing" xmlns:wp="http://schemas.openxmlformats.org/drawingml/2006/wordprocessingDrawing" xmlns:w10="urn:schemas-microsoft-com:office:word" xmlns:w="http://schemas.openxmlformats.org/wordprocessingml/2006/main" xmlns:w14="http://schemas.microsoft.com/office/word/2010/wordml" xmlns:w15="http://schemas.microsoft.com/office/word/2012/wordml" xmlns:w16cid="http://schemas.microsoft.com/office/word/2016/wordml/cid" xmlns:w16se="http://schemas.microsoft.com/office/word/2015/wordml/symex" xmlns:wpg="http://schemas.microsoft.com/office/word/2010/wordprocessingGroup" xmlns:wpi="http://schemas.microsoft.com/office/word/2010/wordprocessingInk" xmlns:wne="http://schemas.microsoft.com/office/word/2006/wordml" xmlns:wps="http://schemas.microsoft.com/office/word/2010/wordprocessingShape" mc:Ignorable="w14 w15 w16se w16cid wp14">
+<w:comments xmlns:wpc="http://schemas.microsoft.com/office/word/2010/wordprocessingCanvas" xmlns:mc="http://schemas.openxmlformats.org/markup-compatibility/2006" xmlns:o="urn:schemas-microsoft-com:office:office" xmlns:r="http://schemas.openxmlformats.org/officeDocument/2006/relationships" xmlns:m="http://schemas.openxmlformats.org/officeDocument/2006/math" xmlns:v="urn:schemas-microsoft-com:vml" xmlns:wp14="http://schemas.microsoft.com/office/word/2010/wordprocessingDrawing" xmlns:wp="http://schemas.openxmlformats.org/drawingml/2006/wordprocessingDrawing" xmlns:w10="urn:schemas-microsoft-com:office:word" xmlns:w="http://schemas.openxmlformats.org/wordprocessingml/2006/main" xmlns:w14="http://schemas.microsoft.com/office/word/2010/wordml" xmlns:w15="http://schemas.microsoft.com/office/word/2012/wordml" xmlns:wpg="http://schemas.microsoft.com/office/word/2010/wordprocessingGroup" xmlns:wpi="http://schemas.microsoft.com/office/word/2010/wordprocessingInk" xmlns:wne="http://schemas.microsoft.com/office/word/2006/wordml" xmlns:wps="http://schemas.microsoft.com/office/word/2010/wordprocessingShape" mc:Ignorable="w14 w15 wp14">
   <w:comment w:id="0" w:author="Charnes Nell" w:date="2018-09-13T14:48:00Z" w:initials="CN">
     <w:p>
       <w:pPr>
@@ -10382,7 +10414,7 @@
       </w:r>
     </w:p>
   </w:comment>
-  <w:comment w:id="3" w:author="Michelle Vinall" w:date="2018-08-06T18:47:00Z" w:initials="MV">
+  <w:comment w:id="2" w:author="Michelle Vinall" w:date="2018-08-06T18:47:00Z" w:initials="MV">
     <w:p>
       <w:pPr>
         <w:pStyle w:val="CommentText"/>
@@ -10398,7 +10430,7 @@
       </w:r>
     </w:p>
   </w:comment>
-  <w:comment w:id="6" w:author="Aaron Peachey" w:date="2018-09-07T08:16:00Z" w:initials="AP">
+  <w:comment w:id="5" w:author="Aaron Peachey" w:date="2018-09-07T08:16:00Z" w:initials="AP">
     <w:p>
       <w:pPr>
         <w:pStyle w:val="CommentText"/>
@@ -10414,7 +10446,7 @@
       </w:r>
     </w:p>
   </w:comment>
-  <w:comment w:id="8" w:author="Aaron Peachey" w:date="2018-09-07T08:17:00Z" w:initials="AP">
+  <w:comment w:id="7" w:author="Aaron Peachey" w:date="2018-09-07T08:17:00Z" w:initials="AP">
     <w:p>
       <w:pPr>
         <w:pStyle w:val="CommentText"/>
@@ -10430,7 +10462,7 @@
       </w:r>
     </w:p>
   </w:comment>
-  <w:comment w:id="24" w:author="Charnes Nell" w:date="2018-09-13T14:47:00Z" w:initials="CN">
+  <w:comment w:id="23" w:author="Charnes Nell" w:date="2018-09-13T14:47:00Z" w:initials="CN">
     <w:p>
       <w:pPr>
         <w:pStyle w:val="CommentText"/>
@@ -10446,7 +10478,7 @@
       </w:r>
     </w:p>
   </w:comment>
-  <w:comment w:id="28" w:author="Collin McKeahnie" w:date="2018-09-03T17:52:00Z" w:initials="CM">
+  <w:comment w:id="27" w:author="Collin McKeahnie" w:date="2018-09-03T17:52:00Z" w:initials="CM">
     <w:p>
       <w:pPr>
         <w:pStyle w:val="CommentText"/>
@@ -10462,7 +10494,7 @@
       </w:r>
     </w:p>
   </w:comment>
-  <w:comment w:id="29" w:author="Microsoft Office User" w:date="2018-09-06T17:27:00Z" w:initials="Office">
+  <w:comment w:id="28" w:author="Microsoft Office User" w:date="2018-09-06T17:27:00Z" w:initials="Office">
     <w:p>
       <w:pPr>
         <w:pStyle w:val="CommentText"/>
@@ -10478,7 +10510,7 @@
       </w:r>
     </w:p>
   </w:comment>
-  <w:comment w:id="30" w:author="Charnes Nell" w:date="2018-09-13T14:42:00Z" w:initials="CN">
+  <w:comment w:id="29" w:author="Charnes Nell" w:date="2018-09-13T14:42:00Z" w:initials="CN">
     <w:p>
       <w:pPr>
         <w:pStyle w:val="CommentText"/>
@@ -10494,7 +10526,7 @@
       </w:r>
     </w:p>
   </w:comment>
-  <w:comment w:id="34" w:author="Collin McKeahnie" w:date="2018-09-03T17:54:00Z" w:initials="CM">
+  <w:comment w:id="33" w:author="Collin McKeahnie" w:date="2018-09-03T17:54:00Z" w:initials="CM">
     <w:p>
       <w:pPr>
         <w:pStyle w:val="CommentText"/>
@@ -10510,7 +10542,7 @@
       </w:r>
     </w:p>
   </w:comment>
-  <w:comment w:id="35" w:author="Microsoft Office User" w:date="2018-09-06T17:26:00Z" w:initials="Office">
+  <w:comment w:id="34" w:author="Microsoft Office User" w:date="2018-09-06T17:26:00Z" w:initials="Office">
     <w:p>
       <w:pPr>
         <w:pStyle w:val="CommentText"/>
@@ -10526,7 +10558,7 @@
       </w:r>
     </w:p>
   </w:comment>
-  <w:comment w:id="36" w:author="Collin McKeahnie" w:date="2018-09-03T17:57:00Z" w:initials="CM">
+  <w:comment w:id="35" w:author="Collin McKeahnie" w:date="2018-09-03T17:57:00Z" w:initials="CM">
     <w:p>
       <w:pPr>
         <w:pStyle w:val="CommentText"/>
@@ -10542,7 +10574,7 @@
       </w:r>
     </w:p>
   </w:comment>
-  <w:comment w:id="37" w:author="Collin McKeahnie" w:date="2018-09-03T17:58:00Z" w:initials="CM">
+  <w:comment w:id="36" w:author="Collin McKeahnie" w:date="2018-09-03T17:58:00Z" w:initials="CM">
     <w:p>
       <w:pPr>
         <w:pStyle w:val="CommentText"/>
@@ -10555,6 +10587,37 @@
       </w:r>
       <w:r>
         <w:t>question</w:t>
+      </w:r>
+    </w:p>
+  </w:comment>
+  <w:comment w:id="40" w:author="Michelle Vinall" w:date="2018-09-13T19:45:00Z" w:initials="MV">
+    <w:p>
+      <w:pPr>
+        <w:pStyle w:val="CommentText"/>
+      </w:pPr>
+      <w:r>
+        <w:rPr>
+          <w:rStyle w:val="CommentReference"/>
+        </w:rPr>
+        <w:annotationRef/>
+      </w:r>
+      <w:r>
+        <w:rPr>
+          <w:rStyle w:val="CommentReference"/>
+        </w:rPr>
+        <w:t>T</w:t>
+      </w:r>
+      <w:r>
+        <w:rPr>
+          <w:rStyle w:val="CommentReference"/>
+        </w:rPr>
+        <w:t>he troubleshooting Section looks fine I have added a few extra ones although looking at other game manuals they do not even cover as much as we have</w:t>
+      </w:r>
+      <w:r>
+        <w:rPr>
+          <w:rStyle w:val="CommentReference"/>
+        </w:rPr>
+        <w:t xml:space="preserve">. No spelling or grammar errors found </w:t>
       </w:r>
     </w:p>
   </w:comment>
@@ -10562,7 +10625,7 @@
 </file>
 
 <file path=word/commentsExtended.xml><?xml version="1.0" encoding="utf-8"?>
-<w15:commentsEx xmlns:wpc="http://schemas.microsoft.com/office/word/2010/wordprocessingCanvas" xmlns:cx="http://schemas.microsoft.com/office/drawing/2014/chartex" xmlns:cx1="http://schemas.microsoft.com/office/drawing/2015/9/8/chartex" xmlns:cx2="http://schemas.microsoft.com/office/drawing/2015/10/21/chartex" xmlns:cx3="http://schemas.microsoft.com/office/drawing/2016/5/9/chartex" xmlns:cx4="http://schemas.microsoft.com/office/drawing/2016/5/10/chartex" xmlns:cx5="http://schemas.microsoft.com/office/drawing/2016/5/11/chartex" xmlns:cx6="http://schemas.microsoft.com/office/drawing/2016/5/12/chartex" xmlns:cx7="http://schemas.microsoft.com/office/drawing/2016/5/13/chartex" xmlns:cx8="http://schemas.microsoft.com/office/drawing/2016/5/14/chartex" xmlns:mc="http://schemas.openxmlformats.org/markup-compatibility/2006" xmlns:aink="http://schemas.microsoft.com/office/drawing/2016/ink" xmlns:am3d="http://schemas.microsoft.com/office/drawing/2017/model3d" xmlns:o="urn:schemas-microsoft-com:office:office" xmlns:r="http://schemas.openxmlformats.org/officeDocument/2006/relationships" xmlns:m="http://schemas.openxmlformats.org/officeDocument/2006/math" xmlns:v="urn:schemas-microsoft-com:vml" xmlns:wp14="http://schemas.microsoft.com/office/word/2010/wordprocessingDrawing" xmlns:wp="http://schemas.openxmlformats.org/drawingml/2006/wordprocessingDrawing" xmlns:w10="urn:schemas-microsoft-com:office:word" xmlns:w="http://schemas.openxmlformats.org/wordprocessingml/2006/main" xmlns:w14="http://schemas.microsoft.com/office/word/2010/wordml" xmlns:w15="http://schemas.microsoft.com/office/word/2012/wordml" xmlns:w16cid="http://schemas.microsoft.com/office/word/2016/wordml/cid" xmlns:w16se="http://schemas.microsoft.com/office/word/2015/wordml/symex" xmlns:wpg="http://schemas.microsoft.com/office/word/2010/wordprocessingGroup" xmlns:wpi="http://schemas.microsoft.com/office/word/2010/wordprocessingInk" xmlns:wne="http://schemas.microsoft.com/office/word/2006/wordml" xmlns:wps="http://schemas.microsoft.com/office/word/2010/wordprocessingShape" mc:Ignorable="w14 w15 w16se w16cid wp14">
+<w15:commentsEx xmlns:wpc="http://schemas.microsoft.com/office/word/2010/wordprocessingCanvas" xmlns:mc="http://schemas.openxmlformats.org/markup-compatibility/2006" xmlns:o="urn:schemas-microsoft-com:office:office" xmlns:r="http://schemas.openxmlformats.org/officeDocument/2006/relationships" xmlns:m="http://schemas.openxmlformats.org/officeDocument/2006/math" xmlns:v="urn:schemas-microsoft-com:vml" xmlns:wp14="http://schemas.microsoft.com/office/word/2010/wordprocessingDrawing" xmlns:wp="http://schemas.openxmlformats.org/drawingml/2006/wordprocessingDrawing" xmlns:w10="urn:schemas-microsoft-com:office:word" xmlns:w="http://schemas.openxmlformats.org/wordprocessingml/2006/main" xmlns:w14="http://schemas.microsoft.com/office/word/2010/wordml" xmlns:w15="http://schemas.microsoft.com/office/word/2012/wordml" xmlns:wpg="http://schemas.microsoft.com/office/word/2010/wordprocessingGroup" xmlns:wpi="http://schemas.microsoft.com/office/word/2010/wordprocessingInk" xmlns:wne="http://schemas.microsoft.com/office/word/2006/wordml" xmlns:wps="http://schemas.microsoft.com/office/word/2010/wordprocessingShape" mc:Ignorable="w14 w15 wp14">
   <w15:commentEx w15:paraId="31777E29" w15:done="0"/>
   <w15:commentEx w15:paraId="4AA884DF" w15:done="0"/>
   <w15:commentEx w15:paraId="2866370C" w15:done="0"/>
@@ -10575,6 +10638,7 @@
   <w15:commentEx w15:paraId="1491344F" w15:paraIdParent="2972C9C3" w15:done="0"/>
   <w15:commentEx w15:paraId="685B1CD7" w15:done="0"/>
   <w15:commentEx w15:paraId="061FFF44" w15:done="0"/>
+  <w15:commentEx w15:paraId="3A435FA7" w15:done="0"/>
 </w15:commentsEx>
 </file>
 
@@ -10596,7 +10660,7 @@
 </file>
 
 <file path=word/endnotes.xml><?xml version="1.0" encoding="utf-8"?>
-<w:endnotes xmlns:wpc="http://schemas.microsoft.com/office/word/2010/wordprocessingCanvas" xmlns:cx="http://schemas.microsoft.com/office/drawing/2014/chartex" xmlns:cx1="http://schemas.microsoft.com/office/drawing/2015/9/8/chartex" xmlns:cx2="http://schemas.microsoft.com/office/drawing/2015/10/21/chartex" xmlns:cx3="http://schemas.microsoft.com/office/drawing/2016/5/9/chartex" xmlns:cx4="http://schemas.microsoft.com/office/drawing/2016/5/10/chartex" xmlns:cx5="http://schemas.microsoft.com/office/drawing/2016/5/11/chartex" xmlns:cx6="http://schemas.microsoft.com/office/drawing/2016/5/12/chartex" xmlns:cx7="http://schemas.microsoft.com/office/drawing/2016/5/13/chartex" xmlns:cx8="http://schemas.microsoft.com/office/drawing/2016/5/14/chartex" xmlns:mc="http://schemas.openxmlformats.org/markup-compatibility/2006" xmlns:aink="http://schemas.microsoft.com/office/drawing/2016/ink" xmlns:am3d="http://schemas.microsoft.com/office/drawing/2017/model3d" xmlns:o="urn:schemas-microsoft-com:office:office" xmlns:r="http://schemas.openxmlformats.org/officeDocument/2006/relationships" xmlns:m="http://schemas.openxmlformats.org/officeDocument/2006/math" xmlns:v="urn:schemas-microsoft-com:vml" xmlns:wp14="http://schemas.microsoft.com/office/word/2010/wordprocessingDrawing" xmlns:wp="http://schemas.openxmlformats.org/drawingml/2006/wordprocessingDrawing" xmlns:w10="urn:schemas-microsoft-com:office:word" xmlns:w="http://schemas.openxmlformats.org/wordprocessingml/2006/main" xmlns:w14="http://schemas.microsoft.com/office/word/2010/wordml" xmlns:w15="http://schemas.microsoft.com/office/word/2012/wordml" xmlns:w16cid="http://schemas.microsoft.com/office/word/2016/wordml/cid" xmlns:w16se="http://schemas.microsoft.com/office/word/2015/wordml/symex" xmlns:wpg="http://schemas.microsoft.com/office/word/2010/wordprocessingGroup" xmlns:wpi="http://schemas.microsoft.com/office/word/2010/wordprocessingInk" xmlns:wne="http://schemas.microsoft.com/office/word/2006/wordml" xmlns:wps="http://schemas.microsoft.com/office/word/2010/wordprocessingShape" mc:Ignorable="w14 w15 w16se w16cid wp14">
+<w:endnotes xmlns:wpc="http://schemas.microsoft.com/office/word/2010/wordprocessingCanvas" xmlns:mc="http://schemas.openxmlformats.org/markup-compatibility/2006" xmlns:o="urn:schemas-microsoft-com:office:office" xmlns:r="http://schemas.openxmlformats.org/officeDocument/2006/relationships" xmlns:m="http://schemas.openxmlformats.org/officeDocument/2006/math" xmlns:v="urn:schemas-microsoft-com:vml" xmlns:wp14="http://schemas.microsoft.com/office/word/2010/wordprocessingDrawing" xmlns:wp="http://schemas.openxmlformats.org/drawingml/2006/wordprocessingDrawing" xmlns:w10="urn:schemas-microsoft-com:office:word" xmlns:w="http://schemas.openxmlformats.org/wordprocessingml/2006/main" xmlns:w14="http://schemas.microsoft.com/office/word/2010/wordml" xmlns:w15="http://schemas.microsoft.com/office/word/2012/wordml" xmlns:wpg="http://schemas.microsoft.com/office/word/2010/wordprocessingGroup" xmlns:wpi="http://schemas.microsoft.com/office/word/2010/wordprocessingInk" xmlns:wne="http://schemas.microsoft.com/office/word/2006/wordml" xmlns:wps="http://schemas.microsoft.com/office/word/2010/wordprocessingShape" mc:Ignorable="w14 w15 wp14">
   <w:endnote w:type="separator" w:id="-1">
     <w:p>
       <w:pPr>
@@ -10621,7 +10685,7 @@
 </file>
 
 <file path=word/footnotes.xml><?xml version="1.0" encoding="utf-8"?>
-<w:footnotes xmlns:wpc="http://schemas.microsoft.com/office/word/2010/wordprocessingCanvas" xmlns:cx="http://schemas.microsoft.com/office/drawing/2014/chartex" xmlns:cx1="http://schemas.microsoft.com/office/drawing/2015/9/8/chartex" xmlns:cx2="http://schemas.microsoft.com/office/drawing/2015/10/21/chartex" xmlns:cx3="http://schemas.microsoft.com/office/drawing/2016/5/9/chartex" xmlns:cx4="http://schemas.microsoft.com/office/drawing/2016/5/10/chartex" xmlns:cx5="http://schemas.microsoft.com/office/drawing/2016/5/11/chartex" xmlns:cx6="http://schemas.microsoft.com/office/drawing/2016/5/12/chartex" xmlns:cx7="http://schemas.microsoft.com/office/drawing/2016/5/13/chartex" xmlns:cx8="http://schemas.microsoft.com/office/drawing/2016/5/14/chartex" xmlns:mc="http://schemas.openxmlformats.org/markup-compatibility/2006" xmlns:aink="http://schemas.microsoft.com/office/drawing/2016/ink" xmlns:am3d="http://schemas.microsoft.com/office/drawing/2017/model3d" xmlns:o="urn:schemas-microsoft-com:office:office" xmlns:r="http://schemas.openxmlformats.org/officeDocument/2006/relationships" xmlns:m="http://schemas.openxmlformats.org/officeDocument/2006/math" xmlns:v="urn:schemas-microsoft-com:vml" xmlns:wp14="http://schemas.microsoft.com/office/word/2010/wordprocessingDrawing" xmlns:wp="http://schemas.openxmlformats.org/drawingml/2006/wordprocessingDrawing" xmlns:w10="urn:schemas-microsoft-com:office:word" xmlns:w="http://schemas.openxmlformats.org/wordprocessingml/2006/main" xmlns:w14="http://schemas.microsoft.com/office/word/2010/wordml" xmlns:w15="http://schemas.microsoft.com/office/word/2012/wordml" xmlns:w16cid="http://schemas.microsoft.com/office/word/2016/wordml/cid" xmlns:w16se="http://schemas.microsoft.com/office/word/2015/wordml/symex" xmlns:wpg="http://schemas.microsoft.com/office/word/2010/wordprocessingGroup" xmlns:wpi="http://schemas.microsoft.com/office/word/2010/wordprocessingInk" xmlns:wne="http://schemas.microsoft.com/office/word/2006/wordml" xmlns:wps="http://schemas.microsoft.com/office/word/2010/wordprocessingShape" mc:Ignorable="w14 w15 w16se w16cid wp14">
+<w:footnotes xmlns:wpc="http://schemas.microsoft.com/office/word/2010/wordprocessingCanvas" xmlns:mc="http://schemas.openxmlformats.org/markup-compatibility/2006" xmlns:o="urn:schemas-microsoft-com:office:office" xmlns:r="http://schemas.openxmlformats.org/officeDocument/2006/relationships" xmlns:m="http://schemas.openxmlformats.org/officeDocument/2006/math" xmlns:v="urn:schemas-microsoft-com:vml" xmlns:wp14="http://schemas.microsoft.com/office/word/2010/wordprocessingDrawing" xmlns:wp="http://schemas.openxmlformats.org/drawingml/2006/wordprocessingDrawing" xmlns:w10="urn:schemas-microsoft-com:office:word" xmlns:w="http://schemas.openxmlformats.org/wordprocessingml/2006/main" xmlns:w14="http://schemas.microsoft.com/office/word/2010/wordml" xmlns:w15="http://schemas.microsoft.com/office/word/2012/wordml" xmlns:wpg="http://schemas.microsoft.com/office/word/2010/wordprocessingGroup" xmlns:wpi="http://schemas.microsoft.com/office/word/2010/wordprocessingInk" xmlns:wne="http://schemas.microsoft.com/office/word/2006/wordml" xmlns:wps="http://schemas.microsoft.com/office/word/2010/wordprocessingShape" mc:Ignorable="w14 w15 wp14">
   <w:footnote w:type="separator" w:id="-1">
     <w:p>
       <w:pPr>
@@ -10646,7 +10710,7 @@
 </file>
 
 <file path=word/header1.xml><?xml version="1.0" encoding="utf-8"?>
-<w:hdr xmlns:wpc="http://schemas.microsoft.com/office/word/2010/wordprocessingCanvas" xmlns:cx="http://schemas.microsoft.com/office/drawing/2014/chartex" xmlns:cx1="http://schemas.microsoft.com/office/drawing/2015/9/8/chartex" xmlns:cx2="http://schemas.microsoft.com/office/drawing/2015/10/21/chartex" xmlns:cx3="http://schemas.microsoft.com/office/drawing/2016/5/9/chartex" xmlns:cx4="http://schemas.microsoft.com/office/drawing/2016/5/10/chartex" xmlns:cx5="http://schemas.microsoft.com/office/drawing/2016/5/11/chartex" xmlns:cx6="http://schemas.microsoft.com/office/drawing/2016/5/12/chartex" xmlns:cx7="http://schemas.microsoft.com/office/drawing/2016/5/13/chartex" xmlns:cx8="http://schemas.microsoft.com/office/drawing/2016/5/14/chartex" xmlns:mc="http://schemas.openxmlformats.org/markup-compatibility/2006" xmlns:aink="http://schemas.microsoft.com/office/drawing/2016/ink" xmlns:am3d="http://schemas.microsoft.com/office/drawing/2017/model3d" xmlns:o="urn:schemas-microsoft-com:office:office" xmlns:r="http://schemas.openxmlformats.org/officeDocument/2006/relationships" xmlns:m="http://schemas.openxmlformats.org/officeDocument/2006/math" xmlns:v="urn:schemas-microsoft-com:vml" xmlns:wp14="http://schemas.microsoft.com/office/word/2010/wordprocessingDrawing" xmlns:wp="http://schemas.openxmlformats.org/drawingml/2006/wordprocessingDrawing" xmlns:w10="urn:schemas-microsoft-com:office:word" xmlns:w="http://schemas.openxmlformats.org/wordprocessingml/2006/main" xmlns:w14="http://schemas.microsoft.com/office/word/2010/wordml" xmlns:w15="http://schemas.microsoft.com/office/word/2012/wordml" xmlns:w16cid="http://schemas.microsoft.com/office/word/2016/wordml/cid" xmlns:w16se="http://schemas.microsoft.com/office/word/2015/wordml/symex" xmlns:wpg="http://schemas.microsoft.com/office/word/2010/wordprocessingGroup" xmlns:wpi="http://schemas.microsoft.com/office/word/2010/wordprocessingInk" xmlns:wne="http://schemas.microsoft.com/office/word/2006/wordml" xmlns:wps="http://schemas.microsoft.com/office/word/2010/wordprocessingShape" mc:Ignorable="w14 w15 w16se w16cid wp14">
+<w:hdr xmlns:wpc="http://schemas.microsoft.com/office/word/2010/wordprocessingCanvas" xmlns:mc="http://schemas.openxmlformats.org/markup-compatibility/2006" xmlns:o="urn:schemas-microsoft-com:office:office" xmlns:r="http://schemas.openxmlformats.org/officeDocument/2006/relationships" xmlns:m="http://schemas.openxmlformats.org/officeDocument/2006/math" xmlns:v="urn:schemas-microsoft-com:vml" xmlns:wp14="http://schemas.microsoft.com/office/word/2010/wordprocessingDrawing" xmlns:wp="http://schemas.openxmlformats.org/drawingml/2006/wordprocessingDrawing" xmlns:w10="urn:schemas-microsoft-com:office:word" xmlns:w="http://schemas.openxmlformats.org/wordprocessingml/2006/main" xmlns:w14="http://schemas.microsoft.com/office/word/2010/wordml" xmlns:w15="http://schemas.microsoft.com/office/word/2012/wordml" xmlns:wpg="http://schemas.microsoft.com/office/word/2010/wordprocessingGroup" xmlns:wpi="http://schemas.microsoft.com/office/word/2010/wordprocessingInk" xmlns:wne="http://schemas.microsoft.com/office/word/2006/wordml" xmlns:wps="http://schemas.microsoft.com/office/word/2010/wordprocessingShape" mc:Ignorable="w14 w15 wp14">
   <w:p>
     <w:pPr>
       <w:pStyle w:val="Header"/>
@@ -10668,7 +10732,7 @@
 </file>
 
 <file path=word/numbering.xml><?xml version="1.0" encoding="utf-8"?>
-<w:numbering xmlns:wpc="http://schemas.microsoft.com/office/word/2010/wordprocessingCanvas" xmlns:cx="http://schemas.microsoft.com/office/drawing/2014/chartex" xmlns:cx1="http://schemas.microsoft.com/office/drawing/2015/9/8/chartex" xmlns:cx2="http://schemas.microsoft.com/office/drawing/2015/10/21/chartex" xmlns:cx3="http://schemas.microsoft.com/office/drawing/2016/5/9/chartex" xmlns:cx4="http://schemas.microsoft.com/office/drawing/2016/5/10/chartex" xmlns:cx5="http://schemas.microsoft.com/office/drawing/2016/5/11/chartex" xmlns:cx6="http://schemas.microsoft.com/office/drawing/2016/5/12/chartex" xmlns:cx7="http://schemas.microsoft.com/office/drawing/2016/5/13/chartex" xmlns:cx8="http://schemas.microsoft.com/office/drawing/2016/5/14/chartex" xmlns:mc="http://schemas.openxmlformats.org/markup-compatibility/2006" xmlns:aink="http://schemas.microsoft.com/office/drawing/2016/ink" xmlns:am3d="http://schemas.microsoft.com/office/drawing/2017/model3d" xmlns:o="urn:schemas-microsoft-com:office:office" xmlns:r="http://schemas.openxmlformats.org/officeDocument/2006/relationships" xmlns:m="http://schemas.openxmlformats.org/officeDocument/2006/math" xmlns:v="urn:schemas-microsoft-com:vml" xmlns:wp14="http://schemas.microsoft.com/office/word/2010/wordprocessingDrawing" xmlns:wp="http://schemas.openxmlformats.org/drawingml/2006/wordprocessingDrawing" xmlns:w10="urn:schemas-microsoft-com:office:word" xmlns:w="http://schemas.openxmlformats.org/wordprocessingml/2006/main" xmlns:w14="http://schemas.microsoft.com/office/word/2010/wordml" xmlns:w15="http://schemas.microsoft.com/office/word/2012/wordml" xmlns:w16cid="http://schemas.microsoft.com/office/word/2016/wordml/cid" xmlns:w16se="http://schemas.microsoft.com/office/word/2015/wordml/symex" xmlns:wpg="http://schemas.microsoft.com/office/word/2010/wordprocessingGroup" xmlns:wpi="http://schemas.microsoft.com/office/word/2010/wordprocessingInk" xmlns:wne="http://schemas.microsoft.com/office/word/2006/wordml" xmlns:wps="http://schemas.microsoft.com/office/word/2010/wordprocessingShape" mc:Ignorable="w14 w15 w16se w16cid wp14">
+<w:numbering xmlns:wpc="http://schemas.microsoft.com/office/word/2010/wordprocessingCanvas" xmlns:mc="http://schemas.openxmlformats.org/markup-compatibility/2006" xmlns:o="urn:schemas-microsoft-com:office:office" xmlns:r="http://schemas.openxmlformats.org/officeDocument/2006/relationships" xmlns:m="http://schemas.openxmlformats.org/officeDocument/2006/math" xmlns:v="urn:schemas-microsoft-com:vml" xmlns:wp14="http://schemas.microsoft.com/office/word/2010/wordprocessingDrawing" xmlns:wp="http://schemas.openxmlformats.org/drawingml/2006/wordprocessingDrawing" xmlns:w10="urn:schemas-microsoft-com:office:word" xmlns:w="http://schemas.openxmlformats.org/wordprocessingml/2006/main" xmlns:w14="http://schemas.microsoft.com/office/word/2010/wordml" xmlns:w15="http://schemas.microsoft.com/office/word/2012/wordml" xmlns:wpg="http://schemas.microsoft.com/office/word/2010/wordprocessingGroup" xmlns:wpi="http://schemas.microsoft.com/office/word/2010/wordprocessingInk" xmlns:wne="http://schemas.microsoft.com/office/word/2006/wordml" xmlns:wps="http://schemas.microsoft.com/office/word/2010/wordprocessingShape" mc:Ignorable="w14 w15 wp14">
   <w:abstractNum w:abstractNumId="0" w15:restartNumberingAfterBreak="0">
     <w:nsid w:val="02732E1C"/>
     <w:multiLevelType w:val="hybridMultilevel"/>
@@ -14096,7 +14160,7 @@
 </file>
 
 <file path=word/people.xml><?xml version="1.0" encoding="utf-8"?>
-<w15:people xmlns:wpc="http://schemas.microsoft.com/office/word/2010/wordprocessingCanvas" xmlns:cx="http://schemas.microsoft.com/office/drawing/2014/chartex" xmlns:cx1="http://schemas.microsoft.com/office/drawing/2015/9/8/chartex" xmlns:cx2="http://schemas.microsoft.com/office/drawing/2015/10/21/chartex" xmlns:cx3="http://schemas.microsoft.com/office/drawing/2016/5/9/chartex" xmlns:cx4="http://schemas.microsoft.com/office/drawing/2016/5/10/chartex" xmlns:cx5="http://schemas.microsoft.com/office/drawing/2016/5/11/chartex" xmlns:cx6="http://schemas.microsoft.com/office/drawing/2016/5/12/chartex" xmlns:cx7="http://schemas.microsoft.com/office/drawing/2016/5/13/chartex" xmlns:cx8="http://schemas.microsoft.com/office/drawing/2016/5/14/chartex" xmlns:mc="http://schemas.openxmlformats.org/markup-compatibility/2006" xmlns:aink="http://schemas.microsoft.com/office/drawing/2016/ink" xmlns:am3d="http://schemas.microsoft.com/office/drawing/2017/model3d" xmlns:o="urn:schemas-microsoft-com:office:office" xmlns:r="http://schemas.openxmlformats.org/officeDocument/2006/relationships" xmlns:m="http://schemas.openxmlformats.org/officeDocument/2006/math" xmlns:v="urn:schemas-microsoft-com:vml" xmlns:wp14="http://schemas.microsoft.com/office/word/2010/wordprocessingDrawing" xmlns:wp="http://schemas.openxmlformats.org/drawingml/2006/wordprocessingDrawing" xmlns:w10="urn:schemas-microsoft-com:office:word" xmlns:w="http://schemas.openxmlformats.org/wordprocessingml/2006/main" xmlns:w14="http://schemas.microsoft.com/office/word/2010/wordml" xmlns:w15="http://schemas.microsoft.com/office/word/2012/wordml" xmlns:w16cid="http://schemas.microsoft.com/office/word/2016/wordml/cid" xmlns:w16se="http://schemas.microsoft.com/office/word/2015/wordml/symex" xmlns:wpg="http://schemas.microsoft.com/office/word/2010/wordprocessingGroup" xmlns:wpi="http://schemas.microsoft.com/office/word/2010/wordprocessingInk" xmlns:wne="http://schemas.microsoft.com/office/word/2006/wordml" xmlns:wps="http://schemas.microsoft.com/office/word/2010/wordprocessingShape" mc:Ignorable="w14 w15 w16se w16cid wp14">
+<w15:people xmlns:wpc="http://schemas.microsoft.com/office/word/2010/wordprocessingCanvas" xmlns:mc="http://schemas.openxmlformats.org/markup-compatibility/2006" xmlns:o="urn:schemas-microsoft-com:office:office" xmlns:r="http://schemas.openxmlformats.org/officeDocument/2006/relationships" xmlns:m="http://schemas.openxmlformats.org/officeDocument/2006/math" xmlns:v="urn:schemas-microsoft-com:vml" xmlns:wp14="http://schemas.microsoft.com/office/word/2010/wordprocessingDrawing" xmlns:wp="http://schemas.openxmlformats.org/drawingml/2006/wordprocessingDrawing" xmlns:w10="urn:schemas-microsoft-com:office:word" xmlns:w="http://schemas.openxmlformats.org/wordprocessingml/2006/main" xmlns:w14="http://schemas.microsoft.com/office/word/2010/wordml" xmlns:w15="http://schemas.microsoft.com/office/word/2012/wordml" xmlns:wpg="http://schemas.microsoft.com/office/word/2010/wordprocessingGroup" xmlns:wpi="http://schemas.microsoft.com/office/word/2010/wordprocessingInk" xmlns:wne="http://schemas.microsoft.com/office/word/2006/wordml" xmlns:wps="http://schemas.microsoft.com/office/word/2010/wordprocessingShape" mc:Ignorable="w14 w15 wp14">
   <w15:person w15:author="Charnes Nell">
     <w15:presenceInfo w15:providerId="None" w15:userId="Charnes Nell"/>
   </w15:person>
@@ -14116,7 +14180,7 @@
 </file>
 
 <file path=word/styles.xml><?xml version="1.0" encoding="utf-8"?>
-<w:styles xmlns:mc="http://schemas.openxmlformats.org/markup-compatibility/2006" xmlns:r="http://schemas.openxmlformats.org/officeDocument/2006/relationships" xmlns:w="http://schemas.openxmlformats.org/wordprocessingml/2006/main" xmlns:w14="http://schemas.microsoft.com/office/word/2010/wordml" xmlns:w15="http://schemas.microsoft.com/office/word/2012/wordml" xmlns:w16cid="http://schemas.microsoft.com/office/word/2016/wordml/cid" xmlns:w16se="http://schemas.microsoft.com/office/word/2015/wordml/symex" mc:Ignorable="w14 w15 w16se w16cid">
+<w:styles xmlns:mc="http://schemas.openxmlformats.org/markup-compatibility/2006" xmlns:r="http://schemas.openxmlformats.org/officeDocument/2006/relationships" xmlns:w="http://schemas.openxmlformats.org/wordprocessingml/2006/main" xmlns:w14="http://schemas.microsoft.com/office/word/2010/wordml" xmlns:w15="http://schemas.microsoft.com/office/word/2012/wordml" mc:Ignorable="w14 w15">
   <w:docDefaults>
     <w:rPrDefault>
       <w:rPr>
@@ -14132,7 +14196,7 @@
       </w:pPr>
     </w:pPrDefault>
   </w:docDefaults>
-  <w:latentStyles w:defLockedState="0" w:defUIPriority="99" w:defSemiHidden="0" w:defUnhideWhenUsed="0" w:defQFormat="0" w:count="375">
+  <w:latentStyles w:defLockedState="0" w:defUIPriority="99" w:defSemiHidden="0" w:defUnhideWhenUsed="0" w:defQFormat="0" w:count="371">
     <w:lsdException w:name="Normal" w:uiPriority="0" w:qFormat="1"/>
     <w:lsdException w:name="heading 1" w:uiPriority="9" w:qFormat="1"/>
     <w:lsdException w:name="heading 2" w:semiHidden="1" w:uiPriority="9" w:unhideWhenUsed="1" w:qFormat="1"/>
@@ -15408,7 +15472,7 @@
 </file>
 
 <file path=word/glossary/document.xml><?xml version="1.0" encoding="utf-8"?>
-<w:glossaryDocument xmlns:wpc="http://schemas.microsoft.com/office/word/2010/wordprocessingCanvas" xmlns:cx="http://schemas.microsoft.com/office/drawing/2014/chartex" xmlns:cx1="http://schemas.microsoft.com/office/drawing/2015/9/8/chartex" xmlns:cx2="http://schemas.microsoft.com/office/drawing/2015/10/21/chartex" xmlns:cx3="http://schemas.microsoft.com/office/drawing/2016/5/9/chartex" xmlns:cx4="http://schemas.microsoft.com/office/drawing/2016/5/10/chartex" xmlns:cx5="http://schemas.microsoft.com/office/drawing/2016/5/11/chartex" xmlns:cx6="http://schemas.microsoft.com/office/drawing/2016/5/12/chartex" xmlns:cx7="http://schemas.microsoft.com/office/drawing/2016/5/13/chartex" xmlns:cx8="http://schemas.microsoft.com/office/drawing/2016/5/14/chartex" xmlns:mc="http://schemas.openxmlformats.org/markup-compatibility/2006" xmlns:aink="http://schemas.microsoft.com/office/drawing/2016/ink" xmlns:am3d="http://schemas.microsoft.com/office/drawing/2017/model3d" xmlns:o="urn:schemas-microsoft-com:office:office" xmlns:r="http://schemas.openxmlformats.org/officeDocument/2006/relationships" xmlns:m="http://schemas.openxmlformats.org/officeDocument/2006/math" xmlns:v="urn:schemas-microsoft-com:vml" xmlns:wp14="http://schemas.microsoft.com/office/word/2010/wordprocessingDrawing" xmlns:wp="http://schemas.openxmlformats.org/drawingml/2006/wordprocessingDrawing" xmlns:w10="urn:schemas-microsoft-com:office:word" xmlns:w="http://schemas.openxmlformats.org/wordprocessingml/2006/main" xmlns:w14="http://schemas.microsoft.com/office/word/2010/wordml" xmlns:w15="http://schemas.microsoft.com/office/word/2012/wordml" xmlns:w16cid="http://schemas.microsoft.com/office/word/2016/wordml/cid" xmlns:w16se="http://schemas.microsoft.com/office/word/2015/wordml/symex" xmlns:wpg="http://schemas.microsoft.com/office/word/2010/wordprocessingGroup" xmlns:wpi="http://schemas.microsoft.com/office/word/2010/wordprocessingInk" xmlns:wne="http://schemas.microsoft.com/office/word/2006/wordml" xmlns:wps="http://schemas.microsoft.com/office/word/2010/wordprocessingShape" mc:Ignorable="w14 w15 w16se w16cid wp14">
+<w:glossaryDocument xmlns:wpc="http://schemas.microsoft.com/office/word/2010/wordprocessingCanvas" xmlns:mc="http://schemas.openxmlformats.org/markup-compatibility/2006" xmlns:o="urn:schemas-microsoft-com:office:office" xmlns:r="http://schemas.openxmlformats.org/officeDocument/2006/relationships" xmlns:m="http://schemas.openxmlformats.org/officeDocument/2006/math" xmlns:v="urn:schemas-microsoft-com:vml" xmlns:wp14="http://schemas.microsoft.com/office/word/2010/wordprocessingDrawing" xmlns:wp="http://schemas.openxmlformats.org/drawingml/2006/wordprocessingDrawing" xmlns:w10="urn:schemas-microsoft-com:office:word" xmlns:w="http://schemas.openxmlformats.org/wordprocessingml/2006/main" xmlns:w14="http://schemas.microsoft.com/office/word/2010/wordml" xmlns:w15="http://schemas.microsoft.com/office/word/2012/wordml" xmlns:wpg="http://schemas.microsoft.com/office/word/2010/wordprocessingGroup" xmlns:wpi="http://schemas.microsoft.com/office/word/2010/wordprocessingInk" xmlns:wne="http://schemas.microsoft.com/office/word/2006/wordml" xmlns:wps="http://schemas.microsoft.com/office/word/2010/wordprocessingShape" mc:Ignorable="w14 w15 wp14">
   <w:docParts>
     <w:docPart>
       <w:docPartPr>
@@ -15432,7 +15496,7 @@
           </w:pPr>
           <w:r>
             <w:rPr>
-              <w:color w:val="2F5496" w:themeColor="accent1" w:themeShade="BF"/>
+              <w:color w:val="2E74B5" w:themeColor="accent1" w:themeShade="BF"/>
             </w:rPr>
             <w:t>[Company name]</w:t>
           </w:r>
@@ -15462,7 +15526,7 @@
           <w:r>
             <w:rPr>
               <w:rFonts w:asciiTheme="majorHAnsi" w:eastAsiaTheme="majorEastAsia" w:hAnsiTheme="majorHAnsi" w:cstheme="majorBidi"/>
-              <w:color w:val="4472C4" w:themeColor="accent1"/>
+              <w:color w:val="5B9BD5" w:themeColor="accent1"/>
               <w:sz w:val="88"/>
               <w:szCs w:val="88"/>
             </w:rPr>
@@ -15493,7 +15557,7 @@
           </w:pPr>
           <w:r>
             <w:rPr>
-              <w:color w:val="2F5496" w:themeColor="accent1" w:themeShade="BF"/>
+              <w:color w:val="2E74B5" w:themeColor="accent1" w:themeShade="BF"/>
             </w:rPr>
             <w:t>[Document subtitle]</w:t>
           </w:r>
@@ -15534,7 +15598,7 @@
 </file>
 
 <file path=word/glossary/fontTable.xml><?xml version="1.0" encoding="utf-8"?>
-<w:fonts xmlns:mc="http://schemas.openxmlformats.org/markup-compatibility/2006" xmlns:r="http://schemas.openxmlformats.org/officeDocument/2006/relationships" xmlns:w="http://schemas.openxmlformats.org/wordprocessingml/2006/main" xmlns:w14="http://schemas.microsoft.com/office/word/2010/wordml" xmlns:w15="http://schemas.microsoft.com/office/word/2012/wordml" xmlns:w16cid="http://schemas.microsoft.com/office/word/2016/wordml/cid" xmlns:w16se="http://schemas.microsoft.com/office/word/2015/wordml/symex" mc:Ignorable="w14 w15 w16se w16cid">
+<w:fonts xmlns:mc="http://schemas.openxmlformats.org/markup-compatibility/2006" xmlns:r="http://schemas.openxmlformats.org/officeDocument/2006/relationships" xmlns:w="http://schemas.openxmlformats.org/wordprocessingml/2006/main" xmlns:w14="http://schemas.microsoft.com/office/word/2010/wordml" xmlns:w15="http://schemas.microsoft.com/office/word/2012/wordml" mc:Ignorable="w14 w15">
   <w:font w:name="Symbol">
     <w:panose1 w:val="05050102010706020507"/>
     <w:charset w:val="02"/>
@@ -15578,7 +15642,6 @@
     <w:sig w:usb0="E0002AFF" w:usb1="C000247B" w:usb2="00000009" w:usb3="00000000" w:csb0="000001FF" w:csb1="00000000"/>
   </w:font>
   <w:font w:name="Segoe UI">
-    <w:altName w:val="Calibri"/>
     <w:panose1 w:val="020B0502040204020203"/>
     <w:charset w:val="00"/>
     <w:family w:val="swiss"/>
@@ -15589,7 +15652,7 @@
 </file>
 
 <file path=word/glossary/settings.xml><?xml version="1.0" encoding="utf-8"?>
-<w:settings xmlns:mc="http://schemas.openxmlformats.org/markup-compatibility/2006" xmlns:o="urn:schemas-microsoft-com:office:office" xmlns:r="http://schemas.openxmlformats.org/officeDocument/2006/relationships" xmlns:m="http://schemas.openxmlformats.org/officeDocument/2006/math" xmlns:v="urn:schemas-microsoft-com:vml" xmlns:w10="urn:schemas-microsoft-com:office:word" xmlns:w="http://schemas.openxmlformats.org/wordprocessingml/2006/main" xmlns:w14="http://schemas.microsoft.com/office/word/2010/wordml" xmlns:w15="http://schemas.microsoft.com/office/word/2012/wordml" xmlns:w16cid="http://schemas.microsoft.com/office/word/2016/wordml/cid" xmlns:w16se="http://schemas.microsoft.com/office/word/2015/wordml/symex" xmlns:sl="http://schemas.openxmlformats.org/schemaLibrary/2006/main" mc:Ignorable="w14 w15 w16se w16cid">
+<w:settings xmlns:mc="http://schemas.openxmlformats.org/markup-compatibility/2006" xmlns:o="urn:schemas-microsoft-com:office:office" xmlns:r="http://schemas.openxmlformats.org/officeDocument/2006/relationships" xmlns:m="http://schemas.openxmlformats.org/officeDocument/2006/math" xmlns:v="urn:schemas-microsoft-com:vml" xmlns:w10="urn:schemas-microsoft-com:office:word" xmlns:w="http://schemas.openxmlformats.org/wordprocessingml/2006/main" xmlns:w14="http://schemas.microsoft.com/office/word/2010/wordml" xmlns:w15="http://schemas.microsoft.com/office/word/2012/wordml" xmlns:sl="http://schemas.openxmlformats.org/schemaLibrary/2006/main" mc:Ignorable="w14 w15">
   <w:view w:val="normal"/>
   <w:defaultTabStop w:val="720"/>
   <w:characterSpacingControl w:val="doNotCompress"/>
@@ -15600,7 +15663,6 @@
     <w:compatSetting w:name="enableOpenTypeFeatures" w:uri="http://schemas.microsoft.com/office/word" w:val="1"/>
     <w:compatSetting w:name="doNotFlipMirrorIndents" w:uri="http://schemas.microsoft.com/office/word" w:val="1"/>
     <w:compatSetting w:name="differentiateMultirowTableHeaders" w:uri="http://schemas.microsoft.com/office/word" w:val="1"/>
-    <w:compatSetting w:name="useWord2013TrackBottomHyphenation" w:uri="http://schemas.microsoft.com/office/word" w:val="1"/>
   </w:compat>
   <w:rsids>
     <w:rsidRoot w:val="0073195D"/>
@@ -15611,6 +15673,7 @@
     <w:rsid w:val="00411959"/>
     <w:rsid w:val="004152C3"/>
     <w:rsid w:val="004D7B58"/>
+    <w:rsid w:val="00510018"/>
     <w:rsid w:val="00512FA6"/>
     <w:rsid w:val="00665579"/>
     <w:rsid w:val="0073195D"/>
@@ -15650,7 +15713,7 @@
 </file>
 
 <file path=word/glossary/styles.xml><?xml version="1.0" encoding="utf-8"?>
-<w:styles xmlns:mc="http://schemas.openxmlformats.org/markup-compatibility/2006" xmlns:r="http://schemas.openxmlformats.org/officeDocument/2006/relationships" xmlns:w="http://schemas.openxmlformats.org/wordprocessingml/2006/main" xmlns:w14="http://schemas.microsoft.com/office/word/2010/wordml" xmlns:w15="http://schemas.microsoft.com/office/word/2012/wordml" xmlns:w16cid="http://schemas.microsoft.com/office/word/2016/wordml/cid" xmlns:w16se="http://schemas.microsoft.com/office/word/2015/wordml/symex" mc:Ignorable="w14 w15 w16se w16cid">
+<w:styles xmlns:mc="http://schemas.openxmlformats.org/markup-compatibility/2006" xmlns:r="http://schemas.openxmlformats.org/officeDocument/2006/relationships" xmlns:w="http://schemas.openxmlformats.org/wordprocessingml/2006/main" xmlns:w14="http://schemas.microsoft.com/office/word/2010/wordml" xmlns:w15="http://schemas.microsoft.com/office/word/2012/wordml" mc:Ignorable="w14 w15">
   <w:docDefaults>
     <w:rPrDefault>
       <w:rPr>
@@ -15666,7 +15729,7 @@
       </w:pPr>
     </w:pPrDefault>
   </w:docDefaults>
-  <w:latentStyles w:defLockedState="0" w:defUIPriority="99" w:defSemiHidden="0" w:defUnhideWhenUsed="0" w:defQFormat="0" w:count="375">
+  <w:latentStyles w:defLockedState="0" w:defUIPriority="99" w:defSemiHidden="0" w:defUnhideWhenUsed="0" w:defQFormat="0" w:count="371">
     <w:lsdException w:name="Normal" w:uiPriority="0" w:qFormat="1"/>
     <w:lsdException w:name="heading 1" w:uiPriority="9" w:qFormat="1"/>
     <w:lsdException w:name="heading 2" w:semiHidden="1" w:uiPriority="9" w:unhideWhenUsed="1" w:qFormat="1"/>
@@ -16116,7 +16179,7 @@
 </file>
 
 <file path=word/glossary/webSettings.xml><?xml version="1.0" encoding="utf-8"?>
-<w:webSettings xmlns:mc="http://schemas.openxmlformats.org/markup-compatibility/2006" xmlns:r="http://schemas.openxmlformats.org/officeDocument/2006/relationships" xmlns:w="http://schemas.openxmlformats.org/wordprocessingml/2006/main" xmlns:w14="http://schemas.microsoft.com/office/word/2010/wordml" xmlns:w15="http://schemas.microsoft.com/office/word/2012/wordml" xmlns:w16cid="http://schemas.microsoft.com/office/word/2016/wordml/cid" xmlns:w16se="http://schemas.microsoft.com/office/word/2015/wordml/symex" mc:Ignorable="w14 w15 w16se w16cid">
+<w:webSettings xmlns:mc="http://schemas.openxmlformats.org/markup-compatibility/2006" xmlns:r="http://schemas.openxmlformats.org/officeDocument/2006/relationships" xmlns:w="http://schemas.openxmlformats.org/wordprocessingml/2006/main" xmlns:w14="http://schemas.microsoft.com/office/word/2010/wordml" xmlns:w15="http://schemas.microsoft.com/office/word/2012/wordml" mc:Ignorable="w14 w15">
   <w:optimizeForBrowser/>
   <w:allowPNG/>
 </w:webSettings>
@@ -16388,7 +16451,7 @@
 </file>
 
 <file path=customXml/itemProps1.xml><?xml version="1.0" encoding="utf-8"?>
-<ds:datastoreItem xmlns:ds="http://schemas.openxmlformats.org/officeDocument/2006/customXml" ds:itemID="{21576ED6-A1A3-413B-BA3F-380AC4C72672}">
+<ds:datastoreItem xmlns:ds="http://schemas.openxmlformats.org/officeDocument/2006/customXml" ds:itemID="{5520C928-7EC7-477D-8CB0-3505819936CE}">
   <ds:schemaRefs>
     <ds:schemaRef ds:uri="http://schemas.openxmlformats.org/officeDocument/2006/bibliography"/>
   </ds:schemaRefs>

</xml_diff>

<commit_message>
user manual IOS updates
Updates for install details for Xcode and troubleshooting stuff
</commit_message>
<xml_diff>
--- a/Software Development Team User Manual.docx
+++ b/Software Development Team User Manual.docx
@@ -1,11 +1,8 @@
 
 <file path=word/document.xml><?xml version="1.0" encoding="utf-8"?>
-<w:document xmlns:wpc="http://schemas.microsoft.com/office/word/2010/wordprocessingCanvas" xmlns:mc="http://schemas.openxmlformats.org/markup-compatibility/2006" xmlns:o="urn:schemas-microsoft-com:office:office" xmlns:r="http://schemas.openxmlformats.org/officeDocument/2006/relationships" xmlns:m="http://schemas.openxmlformats.org/officeDocument/2006/math" xmlns:v="urn:schemas-microsoft-com:vml" xmlns:wp14="http://schemas.microsoft.com/office/word/2010/wordprocessingDrawing" xmlns:wp="http://schemas.openxmlformats.org/drawingml/2006/wordprocessingDrawing" xmlns:w10="urn:schemas-microsoft-com:office:word" xmlns:w="http://schemas.openxmlformats.org/wordprocessingml/2006/main" xmlns:w14="http://schemas.microsoft.com/office/word/2010/wordml" xmlns:w15="http://schemas.microsoft.com/office/word/2012/wordml" xmlns:wpg="http://schemas.microsoft.com/office/word/2010/wordprocessingGroup" xmlns:wpi="http://schemas.microsoft.com/office/word/2010/wordprocessingInk" xmlns:wne="http://schemas.microsoft.com/office/word/2006/wordml" xmlns:wps="http://schemas.microsoft.com/office/word/2010/wordprocessingShape" mc:Ignorable="w14 w15 wp14">
+<w:document xmlns:wpc="http://schemas.microsoft.com/office/word/2010/wordprocessingCanvas" xmlns:mo="http://schemas.microsoft.com/office/mac/office/2008/main" xmlns:mc="http://schemas.openxmlformats.org/markup-compatibility/2006" xmlns:mv="urn:schemas-microsoft-com:mac:vml" xmlns:o="urn:schemas-microsoft-com:office:office" xmlns:r="http://schemas.openxmlformats.org/officeDocument/2006/relationships" xmlns:m="http://schemas.openxmlformats.org/officeDocument/2006/math" xmlns:v="urn:schemas-microsoft-com:vml" xmlns:wp14="http://schemas.microsoft.com/office/word/2010/wordprocessingDrawing" xmlns:wp="http://schemas.openxmlformats.org/drawingml/2006/wordprocessingDrawing" xmlns:w10="urn:schemas-microsoft-com:office:word" xmlns:w="http://schemas.openxmlformats.org/wordprocessingml/2006/main" xmlns:w14="http://schemas.microsoft.com/office/word/2010/wordml" xmlns:w15="http://schemas.microsoft.com/office/word/2012/wordml" xmlns:wpg="http://schemas.microsoft.com/office/word/2010/wordprocessingGroup" xmlns:wpi="http://schemas.microsoft.com/office/word/2010/wordprocessingInk" xmlns:wne="http://schemas.microsoft.com/office/word/2006/wordml" xmlns:wps="http://schemas.microsoft.com/office/word/2010/wordprocessingShape" mc:Ignorable="w14 w15 wp14">
   <w:body>
-    <w:p>
-      <w:bookmarkStart w:id="0" w:name="_GoBack"/>
-      <w:bookmarkEnd w:id="0"/>
-    </w:p>
+    <w:p/>
     <w:p/>
     <w:p/>
     <w:p/>
@@ -45,6 +42,7 @@
             <w:dataBinding w:prefixMappings="xmlns:ns0='http://schemas.openxmlformats.org/officeDocument/2006/extended-properties'" w:xpath="/ns0:Properties[1]/ns0:Company[1]" w:storeItemID="{6668398D-A668-4E3E-A5EB-62B293D839F1}"/>
             <w:text/>
           </w:sdtPr>
+          <w:sdtEndPr/>
           <w:sdtContent>
             <w:tc>
               <w:tcPr>
@@ -113,6 +111,7 @@
               <w:dataBinding w:prefixMappings="xmlns:ns0='http://schemas.openxmlformats.org/package/2006/metadata/core-properties' xmlns:ns1='http://purl.org/dc/elements/1.1/'" w:xpath="/ns0:coreProperties[1]/ns1:title[1]" w:storeItemID="{6C3C8BC8-F283-45AE-878A-BAB7291924A1}"/>
               <w:text/>
             </w:sdtPr>
+            <w:sdtEndPr/>
             <w:sdtContent>
               <w:p>
                 <w:pPr>
@@ -155,6 +154,7 @@
             <w:dataBinding w:prefixMappings="xmlns:ns0='http://schemas.openxmlformats.org/package/2006/metadata/core-properties' xmlns:ns1='http://purl.org/dc/elements/1.1/'" w:xpath="/ns0:coreProperties[1]/ns1:subject[1]" w:storeItemID="{6C3C8BC8-F283-45AE-878A-BAB7291924A1}"/>
             <w:text/>
           </w:sdtPr>
+          <w:sdtEndPr/>
           <w:sdtContent>
             <w:tc>
               <w:tcPr>
@@ -2643,11 +2643,11 @@
       <w:pPr>
         <w:pStyle w:val="Heading1"/>
       </w:pPr>
-      <w:bookmarkStart w:id="1" w:name="_Toc524612917"/>
+      <w:bookmarkStart w:id="0" w:name="_Toc524612917"/>
       <w:r>
         <w:t>What Is Let’s Quiz</w:t>
       </w:r>
-      <w:bookmarkEnd w:id="1"/>
+      <w:bookmarkEnd w:id="0"/>
       <w:r>
         <w:t xml:space="preserve">  </w:t>
       </w:r>
@@ -2660,7 +2660,7 @@
           <w:smallCaps w:val="0"/>
           <w:color w:val="auto"/>
         </w:rPr>
-        <w:commentReference w:id="2"/>
+        <w:commentReference w:id="1"/>
       </w:r>
     </w:p>
     <w:p>
@@ -2688,27 +2688,27 @@
       <w:r>
         <w:t>. The game will allow you to check scores on a leader board, vote and submit your own questions as well as play the game.</w:t>
       </w:r>
-      <w:commentRangeStart w:id="3"/>
+      <w:commentRangeStart w:id="2"/>
       <w:r>
         <w:t xml:space="preserve"> </w:t>
       </w:r>
-      <w:commentRangeEnd w:id="3"/>
+      <w:commentRangeEnd w:id="2"/>
       <w:r>
         <w:rPr>
           <w:rStyle w:val="CommentReference"/>
         </w:rPr>
-        <w:commentReference w:id="3"/>
+        <w:commentReference w:id="2"/>
       </w:r>
     </w:p>
     <w:p>
       <w:pPr>
         <w:pStyle w:val="Heading1"/>
       </w:pPr>
-      <w:bookmarkStart w:id="4" w:name="_Toc524612918"/>
+      <w:bookmarkStart w:id="3" w:name="_Toc524612918"/>
       <w:r>
         <w:t>System Requirements</w:t>
       </w:r>
-      <w:bookmarkEnd w:id="4"/>
+      <w:bookmarkEnd w:id="3"/>
       <w:r>
         <w:t xml:space="preserve"> </w:t>
       </w:r>
@@ -2717,14 +2717,14 @@
       <w:pPr>
         <w:pStyle w:val="Heading2"/>
       </w:pPr>
-      <w:bookmarkStart w:id="5" w:name="_Toc524612919"/>
+      <w:bookmarkStart w:id="4" w:name="_Toc524612919"/>
       <w:r>
         <w:t>Minimum System Requirements Android D</w:t>
       </w:r>
       <w:r>
         <w:t>evice</w:t>
       </w:r>
-      <w:bookmarkEnd w:id="5"/>
+      <w:bookmarkEnd w:id="4"/>
     </w:p>
     <w:p>
       <w:r>
@@ -2778,27 +2778,27 @@
       <w:r>
         <w:t xml:space="preserve">There is an offline redundancy in place to ensure the user can still use the app even if they aren’t connected to the </w:t>
       </w:r>
+      <w:commentRangeStart w:id="5"/>
       <w:commentRangeStart w:id="6"/>
-      <w:commentRangeStart w:id="7"/>
       <w:r>
         <w:t>internet.</w:t>
       </w:r>
+      <w:commentRangeEnd w:id="5"/>
+      <w:r>
+        <w:rPr>
+          <w:rStyle w:val="CommentReference"/>
+        </w:rPr>
+        <w:commentReference w:id="5"/>
+      </w:r>
       <w:commentRangeEnd w:id="6"/>
+      <w:r>
+        <w:t xml:space="preserve"> </w:t>
+      </w:r>
       <w:r>
         <w:rPr>
           <w:rStyle w:val="CommentReference"/>
         </w:rPr>
         <w:commentReference w:id="6"/>
-      </w:r>
-      <w:commentRangeEnd w:id="7"/>
-      <w:r>
-        <w:t xml:space="preserve"> </w:t>
-      </w:r>
-      <w:r>
-        <w:rPr>
-          <w:rStyle w:val="CommentReference"/>
-        </w:rPr>
-        <w:commentReference w:id="7"/>
       </w:r>
     </w:p>
     <w:p>
@@ -2841,7 +2841,7 @@
       <w:pPr>
         <w:pStyle w:val="Heading2"/>
       </w:pPr>
-      <w:bookmarkStart w:id="8" w:name="_Toc524612920"/>
+      <w:bookmarkStart w:id="7" w:name="_Toc524612920"/>
       <w:r>
         <w:t xml:space="preserve">Minimum System Requirements </w:t>
       </w:r>
@@ -2854,7 +2854,7 @@
       <w:r>
         <w:t xml:space="preserve"> Device</w:t>
       </w:r>
-      <w:bookmarkEnd w:id="8"/>
+      <w:bookmarkEnd w:id="7"/>
     </w:p>
     <w:p>
       <w:r>
@@ -2917,16 +2917,16 @@
       <w:r>
         <w:t xml:space="preserve">There is an offline redundancy in place to ensure the user can still use the app even if they aren’t connected to the </w:t>
       </w:r>
-      <w:commentRangeStart w:id="9"/>
+      <w:commentRangeStart w:id="8"/>
       <w:r>
         <w:t>internet.</w:t>
       </w:r>
-      <w:commentRangeEnd w:id="9"/>
+      <w:commentRangeEnd w:id="8"/>
       <w:r>
         <w:rPr>
           <w:rStyle w:val="CommentReference"/>
         </w:rPr>
-        <w:commentReference w:id="9"/>
+        <w:commentReference w:id="8"/>
       </w:r>
     </w:p>
     <w:p>
@@ -2972,11 +2972,11 @@
       <w:r>
         <w:t xml:space="preserve"> </w:t>
       </w:r>
-      <w:bookmarkStart w:id="10" w:name="_Toc524612921"/>
+      <w:bookmarkStart w:id="9" w:name="_Toc524612921"/>
       <w:r>
         <w:t>Installation</w:t>
       </w:r>
-      <w:bookmarkEnd w:id="10"/>
+      <w:bookmarkEnd w:id="9"/>
       <w:r>
         <w:t xml:space="preserve"> </w:t>
       </w:r>
@@ -2985,11 +2985,11 @@
       <w:pPr>
         <w:pStyle w:val="Heading2"/>
       </w:pPr>
-      <w:bookmarkStart w:id="11" w:name="_Toc524612922"/>
+      <w:bookmarkStart w:id="10" w:name="_Toc524612922"/>
       <w:r>
         <w:t>Installation on Android Devices</w:t>
       </w:r>
-      <w:bookmarkEnd w:id="11"/>
+      <w:bookmarkEnd w:id="10"/>
     </w:p>
     <w:p>
       <w:r>
@@ -3024,12 +3024,12 @@
       <w:pPr>
         <w:pStyle w:val="Heading3"/>
       </w:pPr>
-      <w:bookmarkStart w:id="12" w:name="_Toc524612923"/>
+      <w:bookmarkStart w:id="11" w:name="_Toc524612923"/>
       <w:r>
         <w:lastRenderedPageBreak/>
         <w:t>Play Store</w:t>
       </w:r>
-      <w:bookmarkEnd w:id="12"/>
+      <w:bookmarkEnd w:id="11"/>
     </w:p>
     <w:p>
       <w:pPr>
@@ -3113,14 +3113,14 @@
       <w:pPr>
         <w:pStyle w:val="Heading3"/>
       </w:pPr>
-      <w:bookmarkStart w:id="13" w:name="_Toc524612924"/>
+      <w:bookmarkStart w:id="12" w:name="_Toc524612924"/>
       <w:r>
         <w:t>APK File</w:t>
       </w:r>
       <w:r>
         <w:t xml:space="preserve"> (experienced users only)</w:t>
       </w:r>
-      <w:bookmarkEnd w:id="13"/>
+      <w:bookmarkEnd w:id="12"/>
     </w:p>
     <w:p>
       <w:r>
@@ -3355,11 +3355,11 @@
       <w:pPr>
         <w:pStyle w:val="Heading2"/>
       </w:pPr>
-      <w:bookmarkStart w:id="14" w:name="_Toc524612925"/>
+      <w:bookmarkStart w:id="13" w:name="_Toc524612925"/>
       <w:r>
         <w:t>Installation on iOS Devices</w:t>
       </w:r>
-      <w:bookmarkEnd w:id="14"/>
+      <w:bookmarkEnd w:id="13"/>
     </w:p>
     <w:p>
       <w:r>
@@ -3388,17 +3388,14 @@
       <w:pPr>
         <w:pStyle w:val="Heading3"/>
       </w:pPr>
-      <w:bookmarkStart w:id="15" w:name="_Toc524612926"/>
-      <w:r>
-        <w:t xml:space="preserve">Unity and </w:t>
-      </w:r>
+      <w:bookmarkStart w:id="14" w:name="_Toc524612926"/>
       <w:r>
         <w:t>XCode</w:t>
       </w:r>
       <w:r>
         <w:t xml:space="preserve"> (experienced users only)</w:t>
       </w:r>
-      <w:bookmarkEnd w:id="15"/>
+      <w:bookmarkEnd w:id="14"/>
       <w:r>
         <w:t xml:space="preserve"> </w:t>
       </w:r>
@@ -3412,7 +3409,7 @@
         </w:numPr>
       </w:pPr>
       <w:r>
-        <w:t>Download the latest .ipa file for Let’s Quiz</w:t>
+        <w:t>Download the latest Xcode Project File</w:t>
       </w:r>
     </w:p>
     <w:p>
@@ -3454,7 +3451,7 @@
         </w:numPr>
       </w:pPr>
       <w:r>
-        <w:t>Proceed to Windows -&gt; Devices</w:t>
+        <w:t>Set your build target to your connected IOS device</w:t>
       </w:r>
     </w:p>
     <w:p>
@@ -3466,26 +3463,14 @@
         </w:numPr>
       </w:pPr>
       <w:r>
-        <w:t>In the device menu, choose the device to install the .ipa on</w:t>
+        <w:t xml:space="preserve">Run and Build on your device </w:t>
       </w:r>
     </w:p>
     <w:p>
       <w:pPr>
-        <w:pStyle w:val="ListParagraph"/>
-        <w:numPr>
-          <w:ilvl w:val="0"/>
-          <w:numId w:val="44"/>
-        </w:numPr>
-      </w:pPr>
-      <w:r>
-        <w:t>Drag and drop the .ipa file into the installed apps section</w:t>
-      </w:r>
-    </w:p>
-    <w:p>
-      <w:pPr>
         <w:pStyle w:val="Heading1"/>
       </w:pPr>
-      <w:bookmarkStart w:id="16" w:name="_Toc524612927"/>
+      <w:bookmarkStart w:id="15" w:name="_Toc524612927"/>
       <w:r>
         <w:lastRenderedPageBreak/>
         <w:t xml:space="preserve">Starting </w:t>
@@ -3496,7 +3481,7 @@
       <w:r>
         <w:t>he Application</w:t>
       </w:r>
-      <w:bookmarkEnd w:id="16"/>
+      <w:bookmarkEnd w:id="15"/>
     </w:p>
     <w:tbl>
       <w:tblPr>
@@ -4200,11 +4185,11 @@
       <w:pPr>
         <w:pStyle w:val="Heading2"/>
       </w:pPr>
-      <w:bookmarkStart w:id="17" w:name="_Toc524612928"/>
+      <w:bookmarkStart w:id="16" w:name="_Toc524612928"/>
       <w:r>
         <w:t>Register</w:t>
       </w:r>
-      <w:bookmarkEnd w:id="17"/>
+      <w:bookmarkEnd w:id="16"/>
     </w:p>
     <w:tbl>
       <w:tblPr>
@@ -4955,11 +4940,12 @@
       <w:pPr>
         <w:pStyle w:val="Heading2"/>
       </w:pPr>
-      <w:bookmarkStart w:id="18" w:name="_Toc524612929"/>
-      <w:r>
+      <w:bookmarkStart w:id="17" w:name="_Toc524612929"/>
+      <w:r>
+        <w:lastRenderedPageBreak/>
         <w:t>Login</w:t>
       </w:r>
-      <w:bookmarkEnd w:id="18"/>
+      <w:bookmarkEnd w:id="17"/>
     </w:p>
     <w:tbl>
       <w:tblPr>
@@ -5609,12 +5595,12 @@
       <w:pPr>
         <w:pStyle w:val="Heading3"/>
       </w:pPr>
-      <w:bookmarkStart w:id="19" w:name="_Toc524612930"/>
+      <w:bookmarkStart w:id="18" w:name="_Toc524612930"/>
       <w:r>
         <w:lastRenderedPageBreak/>
         <w:t>Login via Facebook</w:t>
       </w:r>
-      <w:bookmarkEnd w:id="19"/>
+      <w:bookmarkEnd w:id="18"/>
       <w:r>
         <w:t xml:space="preserve"> </w:t>
       </w:r>
@@ -5954,14 +5940,14 @@
       <w:pPr>
         <w:pStyle w:val="Heading1"/>
       </w:pPr>
-      <w:bookmarkStart w:id="20" w:name="_Toc524612931"/>
+      <w:bookmarkStart w:id="19" w:name="_Toc524612931"/>
       <w:r>
         <w:t>The Main Menu</w:t>
       </w:r>
       <w:r>
         <w:t xml:space="preserve"> Page</w:t>
       </w:r>
-      <w:bookmarkEnd w:id="20"/>
+      <w:bookmarkEnd w:id="19"/>
     </w:p>
     <w:p/>
     <w:tbl>
@@ -6116,7 +6102,7 @@
                       <wp:positionV relativeFrom="paragraph">
                         <wp:posOffset>0</wp:posOffset>
                       </wp:positionV>
-                      <wp:extent cx="1866265" cy="3623310"/>
+                      <wp:extent cx="1866265" cy="3632835"/>
                       <wp:effectExtent l="0" t="0" r="0" b="0"/>
                       <wp:wrapSquare wrapText="bothSides"/>
                       <wp:docPr id="39" name="Text Box 39"/>
@@ -6128,7 +6114,7 @@
                             <wps:spPr>
                               <a:xfrm>
                                 <a:off x="0" y="0"/>
-                                <a:ext cx="1866265" cy="3623310"/>
+                                <a:ext cx="1866265" cy="3632835"/>
                               </a:xfrm>
                               <a:prstGeom prst="rect">
                                 <a:avLst/>
@@ -6169,7 +6155,7 @@
                                         <v:path o:extrusionok="f" gradientshapeok="t" o:connecttype="rect"/>
                                         <o:lock v:ext="edit" aspectratio="t"/>
                                       </v:shapetype>
-                                      <v:shape id="_x0000_i1027" type="#_x0000_t75" style="width:132pt;height:278.25pt">
+                                      <v:shape id="_x0000_i1027" type="#_x0000_t75" style="width:132pt;height:278pt">
                                         <v:imagedata r:id="rId17" o:title="2018-09-12_18-05-47"/>
                                       </v:shape>
                                     </w:pict>
@@ -6191,7 +6177,11 @@
                 </mc:Choice>
                 <mc:Fallback>
                   <w:pict>
-                    <v:shape w14:anchorId="3D83E3C7" id="Text Box 39" o:spid="_x0000_s1036" type="#_x0000_t202" style="position:absolute;left:0;text-align:left;margin-left:0;margin-top:0;width:146.95pt;height:285.3pt;z-index:251689984;visibility:visible;mso-wrap-style:none;mso-wrap-distance-left:9pt;mso-wrap-distance-top:0;mso-wrap-distance-right:9pt;mso-wrap-distance-bottom:0;mso-position-horizontal:absolute;mso-position-horizontal-relative:text;mso-position-vertical:absolute;mso-position-vertical-relative:text;v-text-anchor:top" o:gfxdata="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" filled="f" strokeweight=".5pt">
+                    <v:shapetype w14:anchorId="3D83E3C7" id="_x0000_t202" coordsize="21600,21600" o:spt="202" path="m0,0l0,21600,21600,21600,21600,0xe">
+                      <v:stroke joinstyle="miter"/>
+                      <v:path gradientshapeok="t" o:connecttype="rect"/>
+                    </v:shapetype>
+                    <v:shape id="Text_x0020_Box_x0020_39" o:spid="_x0000_s1036" type="#_x0000_t202" style="position:absolute;left:0;text-align:left;margin-left:0;margin-top:0;width:146.95pt;height:286.05pt;z-index:251689984;visibility:visible;mso-wrap-style:none;mso-wrap-distance-left:9pt;mso-wrap-distance-top:0;mso-wrap-distance-right:9pt;mso-wrap-distance-bottom:0;mso-position-horizontal:absolute;mso-position-horizontal-relative:text;mso-position-vertical:absolute;mso-position-vertical-relative:text;v-text-anchor:top" o:gfxdata="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" filled="f" strokeweight=".5pt">
                       <v:textbox style="mso-fit-shape-to-text:t">
                         <w:txbxContent>
                           <w:p>
@@ -6201,7 +6191,7 @@
                             </w:pPr>
                             <w:r>
                               <w:pict w14:anchorId="339E4AE2">
-                                <v:shape id="_x0000_i1027" type="#_x0000_t75" style="width:132pt;height:278.25pt">
+                                <v:shape id="_x0000_i1027" type="#_x0000_t75" style="width:132pt;height:278pt">
                                   <v:imagedata r:id="rId17" o:title="2018-09-12_18-05-47"/>
                                 </v:shape>
                               </w:pict>
@@ -6665,7 +6655,7 @@
                 <w:lang w:eastAsia="en-AU"/>
               </w:rPr>
               <w:pict w14:anchorId="5FAD56E8">
-                <v:shape id="_x0000_i1025" type="#_x0000_t75" style="width:136.5pt;height:284.25pt">
+                <v:shape id="_x0000_i1025" type="#_x0000_t75" style="width:137pt;height:284pt">
                   <v:imagedata r:id="rId18" o:title="2018-09-12_18-27-27"/>
                 </v:shape>
               </w:pict>
@@ -6681,11 +6671,11 @@
       <w:pPr>
         <w:pStyle w:val="Heading2"/>
       </w:pPr>
-      <w:bookmarkStart w:id="21" w:name="_Toc524612932"/>
+      <w:bookmarkStart w:id="20" w:name="_Toc524612932"/>
       <w:r>
         <w:t>Account</w:t>
       </w:r>
-      <w:bookmarkEnd w:id="21"/>
+      <w:bookmarkEnd w:id="20"/>
     </w:p>
     <w:tbl>
       <w:tblPr>
@@ -7191,7 +7181,7 @@
       <w:pPr>
         <w:pStyle w:val="Heading2"/>
       </w:pPr>
-      <w:bookmarkStart w:id="22" w:name="_Toc524612933"/>
+      <w:bookmarkStart w:id="21" w:name="_Toc524612933"/>
       <w:r>
         <w:lastRenderedPageBreak/>
         <w:t>L</w:t>
@@ -7199,7 +7189,7 @@
       <w:r>
         <w:t>eader board</w:t>
       </w:r>
-      <w:bookmarkEnd w:id="22"/>
+      <w:bookmarkEnd w:id="21"/>
     </w:p>
     <w:tbl>
       <w:tblPr>
@@ -7757,11 +7747,11 @@
       <w:pPr>
         <w:pStyle w:val="Heading2"/>
       </w:pPr>
-      <w:bookmarkStart w:id="23" w:name="_Toc524612934"/>
+      <w:bookmarkStart w:id="22" w:name="_Toc524612934"/>
       <w:r>
         <w:t>Submit New Question</w:t>
       </w:r>
-      <w:bookmarkEnd w:id="23"/>
+      <w:bookmarkEnd w:id="22"/>
     </w:p>
     <w:tbl>
       <w:tblPr>
@@ -8449,12 +8439,12 @@
       <w:pPr>
         <w:pStyle w:val="Heading2"/>
       </w:pPr>
-      <w:bookmarkStart w:id="24" w:name="_Toc524612935"/>
+      <w:bookmarkStart w:id="23" w:name="_Toc524612935"/>
       <w:r>
         <w:lastRenderedPageBreak/>
         <w:t>Settings</w:t>
       </w:r>
-      <w:bookmarkEnd w:id="24"/>
+      <w:bookmarkEnd w:id="23"/>
     </w:p>
     <w:tbl>
       <w:tblPr>
@@ -8627,7 +8617,7 @@
                 <w:lang w:eastAsia="en-AU"/>
               </w:rPr>
               <w:pict w14:anchorId="7E2FE951">
-                <v:shape id="_x0000_i1026" type="#_x0000_t75" style="width:123.75pt;height:255pt">
+                <v:shape id="_x0000_i1026" type="#_x0000_t75" style="width:124pt;height:255pt">
                   <v:imagedata r:id="rId22" o:title="2018-09-15_22-12-32"/>
                 </v:shape>
               </w:pict>
@@ -8640,11 +8630,11 @@
       <w:pPr>
         <w:pStyle w:val="Heading1"/>
       </w:pPr>
-      <w:bookmarkStart w:id="25" w:name="_Toc524612936"/>
+      <w:bookmarkStart w:id="24" w:name="_Toc524612936"/>
       <w:r>
         <w:t>Game Lobby</w:t>
       </w:r>
-      <w:bookmarkEnd w:id="25"/>
+      <w:bookmarkEnd w:id="24"/>
     </w:p>
     <w:p>
       <w:r>
@@ -8765,7 +8755,7 @@
         </w:rPr>
         <w:lastRenderedPageBreak/>
         <w:drawing>
-          <wp:inline distT="0" distB="0" distL="0" distR="0" wp14:anchorId="0B98FA62" wp14:editId="06CA293E">
+          <wp:inline distT="0" distB="0" distL="0" distR="0" wp14:anchorId="0B98FA62" wp14:editId="6BFBF642">
             <wp:extent cx="6516292" cy="2225040"/>
             <wp:effectExtent l="0" t="0" r="0" b="3810"/>
             <wp:docPr id="10" name="Picture 10"/>
@@ -8822,26 +8812,38 @@
       <w:r>
         <w:t xml:space="preserve"> </w:t>
       </w:r>
-      <w:bookmarkStart w:id="26" w:name="_Toc524612937"/>
+      <w:bookmarkStart w:id="25" w:name="_Toc524612937"/>
       <w:r>
         <w:t>Playing The Game</w:t>
       </w:r>
-      <w:bookmarkEnd w:id="26"/>
+      <w:bookmarkEnd w:id="25"/>
     </w:p>
     <w:p>
       <w:pPr>
         <w:pStyle w:val="Heading2"/>
       </w:pPr>
-      <w:bookmarkStart w:id="27" w:name="_Toc524612938"/>
+      <w:bookmarkStart w:id="26" w:name="_Toc524612938"/>
       <w:r>
         <w:t xml:space="preserve">Game </w:t>
       </w:r>
+      <w:commentRangeStart w:id="27"/>
       <w:commentRangeStart w:id="28"/>
       <w:commentRangeStart w:id="29"/>
       <w:commentRangeStart w:id="30"/>
-      <w:commentRangeStart w:id="31"/>
       <w:r>
         <w:t>Start</w:t>
+      </w:r>
+      <w:commentRangeEnd w:id="27"/>
+      <w:r>
+        <w:rPr>
+          <w:rStyle w:val="CommentReference"/>
+          <w:rFonts w:asciiTheme="minorHAnsi" w:eastAsiaTheme="minorEastAsia" w:hAnsiTheme="minorHAnsi" w:cstheme="minorBidi"/>
+          <w:b w:val="0"/>
+          <w:bCs w:val="0"/>
+          <w:smallCaps w:val="0"/>
+          <w:color w:val="auto"/>
+        </w:rPr>
+        <w:commentReference w:id="27"/>
       </w:r>
       <w:commentRangeEnd w:id="28"/>
       <w:r>
@@ -8855,6 +8857,7 @@
         </w:rPr>
         <w:commentReference w:id="28"/>
       </w:r>
+      <w:bookmarkEnd w:id="26"/>
       <w:commentRangeEnd w:id="29"/>
       <w:r>
         <w:rPr>
@@ -8867,7 +8870,6 @@
         </w:rPr>
         <w:commentReference w:id="29"/>
       </w:r>
-      <w:bookmarkEnd w:id="27"/>
       <w:commentRangeEnd w:id="30"/>
       <w:r>
         <w:rPr>
@@ -8880,39 +8882,21 @@
         </w:rPr>
         <w:commentReference w:id="30"/>
       </w:r>
-      <w:commentRangeEnd w:id="31"/>
-      <w:r>
-        <w:rPr>
-          <w:rStyle w:val="CommentReference"/>
-          <w:rFonts w:asciiTheme="minorHAnsi" w:eastAsiaTheme="minorEastAsia" w:hAnsiTheme="minorHAnsi" w:cstheme="minorBidi"/>
-          <w:b w:val="0"/>
-          <w:bCs w:val="0"/>
-          <w:smallCaps w:val="0"/>
-          <w:color w:val="auto"/>
-        </w:rPr>
-        <w:commentReference w:id="31"/>
-      </w:r>
     </w:p>
-    <w:p/>
     <w:p>
-      <w:pPr>
-        <w:pStyle w:val="Heading2"/>
-        <w:ind w:right="5057"/>
-      </w:pPr>
-      <w:bookmarkStart w:id="32" w:name="_Toc524612939"/>
       <w:r>
         <w:rPr>
           <w:noProof/>
           <w:lang w:eastAsia="en-AU"/>
         </w:rPr>
         <w:drawing>
-          <wp:anchor distT="0" distB="0" distL="114300" distR="114300" simplePos="0" relativeHeight="251658240" behindDoc="0" locked="0" layoutInCell="1" allowOverlap="1" wp14:anchorId="4C7241C3" wp14:editId="3768F6A9">
+          <wp:anchor distT="0" distB="0" distL="114300" distR="114300" simplePos="0" relativeHeight="251658240" behindDoc="0" locked="0" layoutInCell="1" allowOverlap="1" wp14:anchorId="4C7241C3" wp14:editId="6C5D5D82">
             <wp:simplePos x="0" y="0"/>
             <wp:positionH relativeFrom="margin">
-              <wp:posOffset>3364865</wp:posOffset>
+              <wp:posOffset>3824605</wp:posOffset>
             </wp:positionH>
             <wp:positionV relativeFrom="margin">
-              <wp:posOffset>5080</wp:posOffset>
+              <wp:posOffset>3888740</wp:posOffset>
             </wp:positionV>
             <wp:extent cx="2223135" cy="3573145"/>
             <wp:effectExtent l="0" t="0" r="12065" b="8255"/>
@@ -8963,12 +8947,22 @@
         </w:drawing>
       </w:r>
       <w:r>
+        <w:t xml:space="preserve">On game start the user is presented with the Game Scene. The user can proceed immediately answering questions, refer to section 7.2 for UI elements. </w:t>
+      </w:r>
+    </w:p>
+    <w:p>
+      <w:pPr>
+        <w:pStyle w:val="Heading2"/>
+        <w:ind w:right="5057"/>
+      </w:pPr>
+      <w:bookmarkStart w:id="31" w:name="_Toc524612939"/>
+      <w:r>
         <w:t xml:space="preserve">UI </w:t>
       </w:r>
       <w:r>
         <w:t>Elements</w:t>
       </w:r>
-      <w:bookmarkEnd w:id="32"/>
+      <w:bookmarkEnd w:id="31"/>
     </w:p>
     <w:p>
       <w:pPr>
@@ -9014,7 +9008,6 @@
         <w:ind w:right="5057"/>
       </w:pPr>
       <w:r>
-        <w:lastRenderedPageBreak/>
         <w:t>Answers boxes</w:t>
       </w:r>
     </w:p>
@@ -9062,11 +9055,11 @@
       <w:pPr>
         <w:pStyle w:val="Heading2"/>
       </w:pPr>
-      <w:bookmarkStart w:id="33" w:name="_Toc524612940"/>
+      <w:bookmarkStart w:id="32" w:name="_Toc524612940"/>
       <w:r>
         <w:t>Timer</w:t>
       </w:r>
-      <w:bookmarkEnd w:id="33"/>
+      <w:bookmarkEnd w:id="32"/>
     </w:p>
     <w:p>
       <w:r>
@@ -9074,19 +9067,29 @@
       </w:r>
     </w:p>
     <w:p>
+      <w:r>
+        <w:t xml:space="preserve">Once the timer hits 0 the round is over and the game moves to the End Screen.  </w:t>
+      </w:r>
+    </w:p>
+    <w:p>
+      <w:pPr>
+        <w:pStyle w:val="Heading2"/>
+      </w:pPr>
+      <w:bookmarkStart w:id="33" w:name="_Toc524612941"/>
       <w:r>
         <w:rPr>
           <w:noProof/>
           <w:lang w:eastAsia="en-AU"/>
         </w:rPr>
+        <w:lastRenderedPageBreak/>
         <w:drawing>
-          <wp:anchor distT="0" distB="0" distL="114300" distR="114300" simplePos="0" relativeHeight="251659264" behindDoc="0" locked="0" layoutInCell="1" allowOverlap="1" wp14:anchorId="18579B0E" wp14:editId="00CBFB2E">
+          <wp:anchor distT="0" distB="0" distL="114300" distR="114300" simplePos="0" relativeHeight="251659264" behindDoc="0" locked="0" layoutInCell="1" allowOverlap="1" wp14:anchorId="18579B0E" wp14:editId="0CF5795F">
             <wp:simplePos x="0" y="0"/>
             <wp:positionH relativeFrom="margin">
-              <wp:posOffset>3371850</wp:posOffset>
+              <wp:posOffset>3819525</wp:posOffset>
             </wp:positionH>
             <wp:positionV relativeFrom="margin">
-              <wp:posOffset>2352040</wp:posOffset>
+              <wp:posOffset>116840</wp:posOffset>
             </wp:positionV>
             <wp:extent cx="2280285" cy="3670300"/>
             <wp:effectExtent l="0" t="0" r="5715" b="12700"/>
@@ -9143,30 +9146,28 @@
         </w:drawing>
       </w:r>
       <w:r>
-        <w:t xml:space="preserve">Once the timer hits 0 the round is over and the game moves to the End Screen.  </w:t>
-      </w:r>
+        <w:t>Question Box / Answer Buttons</w:t>
+      </w:r>
+      <w:bookmarkEnd w:id="33"/>
     </w:p>
     <w:p>
-      <w:pPr>
-        <w:pStyle w:val="Heading2"/>
-      </w:pPr>
-      <w:bookmarkStart w:id="34" w:name="_Toc524612941"/>
-      <w:r>
-        <w:t>Question Box / Answer Buttons</w:t>
-      </w:r>
-      <w:bookmarkEnd w:id="34"/>
-    </w:p>
-    <w:p>
       <w:r>
         <w:t xml:space="preserve">At the beginning of the round a new question and set of answer </w:t>
       </w:r>
       <w:r>
         <w:t>buttons</w:t>
       </w:r>
+      <w:commentRangeStart w:id="34"/>
       <w:commentRangeStart w:id="35"/>
-      <w:commentRangeStart w:id="36"/>
       <w:r>
         <w:t xml:space="preserve"> </w:t>
+      </w:r>
+      <w:commentRangeEnd w:id="34"/>
+      <w:r>
+        <w:rPr>
+          <w:rStyle w:val="CommentReference"/>
+        </w:rPr>
+        <w:commentReference w:id="34"/>
       </w:r>
       <w:commentRangeEnd w:id="35"/>
       <w:r>
@@ -9174,13 +9175,6 @@
           <w:rStyle w:val="CommentReference"/>
         </w:rPr>
         <w:commentReference w:id="35"/>
-      </w:r>
-      <w:commentRangeEnd w:id="36"/>
-      <w:r>
-        <w:rPr>
-          <w:rStyle w:val="CommentReference"/>
-        </w:rPr>
-        <w:commentReference w:id="36"/>
       </w:r>
       <w:r>
         <w:t xml:space="preserve">is displayed. This set is pulled </w:t>
@@ -9220,16 +9214,16 @@
       <w:r>
         <w:t>question</w:t>
       </w:r>
-      <w:commentRangeStart w:id="37"/>
+      <w:commentRangeStart w:id="36"/>
       <w:r>
         <w:t xml:space="preserve"> </w:t>
       </w:r>
-      <w:commentRangeEnd w:id="37"/>
+      <w:commentRangeEnd w:id="36"/>
       <w:r>
         <w:rPr>
           <w:rStyle w:val="CommentReference"/>
         </w:rPr>
-        <w:commentReference w:id="37"/>
+        <w:commentReference w:id="36"/>
       </w:r>
       <w:r>
         <w:t>pool</w:t>
@@ -9273,16 +9267,16 @@
       <w:r>
         <w:t>question</w:t>
       </w:r>
-      <w:commentRangeStart w:id="38"/>
+      <w:commentRangeStart w:id="37"/>
       <w:r>
         <w:t xml:space="preserve"> </w:t>
       </w:r>
-      <w:commentRangeEnd w:id="38"/>
+      <w:commentRangeEnd w:id="37"/>
       <w:r>
         <w:rPr>
           <w:rStyle w:val="CommentReference"/>
         </w:rPr>
-        <w:commentReference w:id="38"/>
+        <w:commentReference w:id="37"/>
       </w:r>
       <w:r>
         <w:t xml:space="preserve">pool. </w:t>
@@ -9292,117 +9286,17 @@
       <w:pPr>
         <w:pStyle w:val="Heading2"/>
       </w:pPr>
-      <w:bookmarkStart w:id="39" w:name="_Toc524612942"/>
+      <w:bookmarkStart w:id="38" w:name="_Toc524612942"/>
       <w:r>
         <w:t>Like / Dislike Buttons</w:t>
       </w:r>
-      <w:bookmarkEnd w:id="39"/>
+      <w:bookmarkEnd w:id="38"/>
     </w:p>
     <w:p>
       <w:r>
         <w:t xml:space="preserve">The like and dislike buttons are available at the bottom of the screen for every question. If either is pressed, the database is updated with the current number of likes/dislikes for that question. The like button count is used to identify the top questions in the question pool. The dislike count is used to identify questions that may need to be removed from the question pool. </w:t>
       </w:r>
     </w:p>
-    <w:p>
-      <w:r>
-        <w:t xml:space="preserve">When either button is pressed a notification displays at the top of the screen giving feedback. </w:t>
-      </w:r>
-    </w:p>
-    <w:p>
-      <w:pPr>
-        <w:pStyle w:val="Heading2"/>
-      </w:pPr>
-      <w:bookmarkStart w:id="40" w:name="_Toc524612943"/>
-      <w:r>
-        <w:rPr>
-          <w:noProof/>
-          <w:lang w:eastAsia="en-AU"/>
-        </w:rPr>
-        <w:lastRenderedPageBreak/>
-        <w:drawing>
-          <wp:anchor distT="0" distB="0" distL="114300" distR="114300" simplePos="0" relativeHeight="251660288" behindDoc="0" locked="0" layoutInCell="1" allowOverlap="1" wp14:anchorId="3D1D15CA" wp14:editId="44F5B0DF">
-            <wp:simplePos x="0" y="0"/>
-            <wp:positionH relativeFrom="margin">
-              <wp:posOffset>3400425</wp:posOffset>
-            </wp:positionH>
-            <wp:positionV relativeFrom="margin">
-              <wp:posOffset>-133350</wp:posOffset>
-            </wp:positionV>
-            <wp:extent cx="2105025" cy="3702685"/>
-            <wp:effectExtent l="0" t="0" r="9525" b="0"/>
-            <wp:wrapSquare wrapText="bothSides"/>
-            <wp:docPr id="16" name="Picture 16" descr="../../../Desktop/Screen%20Shot%202018-09-06%20at%205.28.42%20pm.png"/>
-            <wp:cNvGraphicFramePr>
-              <a:graphicFrameLocks xmlns:a="http://schemas.openxmlformats.org/drawingml/2006/main" noChangeAspect="1"/>
-            </wp:cNvGraphicFramePr>
-            <a:graphic xmlns:a="http://schemas.openxmlformats.org/drawingml/2006/main">
-              <a:graphicData uri="http://schemas.openxmlformats.org/drawingml/2006/picture">
-                <pic:pic xmlns:pic="http://schemas.openxmlformats.org/drawingml/2006/picture">
-                  <pic:nvPicPr>
-                    <pic:cNvPr id="0" name="Picture 5" descr="../../../Desktop/Screen%20Shot%202018-09-06%20at%205.28.42%20pm.png"/>
-                    <pic:cNvPicPr>
-                      <a:picLocks noChangeAspect="1" noChangeArrowheads="1"/>
-                    </pic:cNvPicPr>
-                  </pic:nvPicPr>
-                  <pic:blipFill>
-                    <a:blip r:embed="rId26" cstate="print">
-                      <a:extLst>
-                        <a:ext uri="{28A0092B-C50C-407E-A947-70E740481C1C}">
-                          <a14:useLocalDpi xmlns:a14="http://schemas.microsoft.com/office/drawing/2010/main" val="0"/>
-                        </a:ext>
-                      </a:extLst>
-                    </a:blip>
-                    <a:srcRect/>
-                    <a:stretch>
-                      <a:fillRect/>
-                    </a:stretch>
-                  </pic:blipFill>
-                  <pic:spPr bwMode="auto">
-                    <a:xfrm>
-                      <a:off x="0" y="0"/>
-                      <a:ext cx="2105025" cy="3702685"/>
-                    </a:xfrm>
-                    <a:prstGeom prst="rect">
-                      <a:avLst/>
-                    </a:prstGeom>
-                    <a:noFill/>
-                    <a:ln>
-                      <a:noFill/>
-                    </a:ln>
-                  </pic:spPr>
-                </pic:pic>
-              </a:graphicData>
-            </a:graphic>
-            <wp14:sizeRelH relativeFrom="margin">
-              <wp14:pctWidth>0</wp14:pctWidth>
-            </wp14:sizeRelH>
-          </wp:anchor>
-        </w:drawing>
-      </w:r>
-      <w:r>
-        <w:t>Round End</w:t>
-      </w:r>
-      <w:bookmarkEnd w:id="40"/>
-    </w:p>
-    <w:p>
-      <w:r>
-        <w:t xml:space="preserve">At the end of the round an end round screen is displayed. The screen shows the rounds end score, the username and a ranking of where that round would have placed among all other rounds played in the game. </w:t>
-      </w:r>
-    </w:p>
-    <w:p>
-      <w:r>
-        <w:t xml:space="preserve">During this scene all high score and ranking data is pushed to the database, during this process an ‘attempting to submit ranking’ notification is displayed to give feedback to the user. </w:t>
-      </w:r>
-    </w:p>
-    <w:p>
-      <w:r>
-        <w:t xml:space="preserve">Options to share the round score to Facebook and return to the main menu are displayed for the user. </w:t>
-      </w:r>
-    </w:p>
-    <w:p/>
-    <w:p/>
-    <w:p/>
-    <w:p/>
     <w:p>
       <w:r>
         <w:rPr>
@@ -9410,13 +9304,13 @@
           <w:lang w:eastAsia="en-AU"/>
         </w:rPr>
         <w:drawing>
-          <wp:anchor distT="0" distB="0" distL="114300" distR="114300" simplePos="0" relativeHeight="251661312" behindDoc="0" locked="0" layoutInCell="1" allowOverlap="1" wp14:anchorId="5FB097BE" wp14:editId="08BA5659">
+          <wp:anchor distT="0" distB="0" distL="114300" distR="114300" simplePos="0" relativeHeight="251661312" behindDoc="0" locked="0" layoutInCell="1" allowOverlap="1" wp14:anchorId="5FB097BE" wp14:editId="4BB604B0">
             <wp:simplePos x="0" y="0"/>
             <wp:positionH relativeFrom="margin">
-              <wp:posOffset>3368040</wp:posOffset>
+              <wp:posOffset>3942080</wp:posOffset>
             </wp:positionH>
             <wp:positionV relativeFrom="margin">
-              <wp:posOffset>3733800</wp:posOffset>
+              <wp:posOffset>4112260</wp:posOffset>
             </wp:positionV>
             <wp:extent cx="2137410" cy="4091940"/>
             <wp:effectExtent l="0" t="0" r="0" b="3810"/>
@@ -9435,7 +9329,7 @@
                     </pic:cNvPicPr>
                   </pic:nvPicPr>
                   <pic:blipFill>
-                    <a:blip r:embed="rId27" cstate="print">
+                    <a:blip r:embed="rId26" cstate="print">
                       <a:extLst>
                         <a:ext uri="{28A0092B-C50C-407E-A947-70E740481C1C}">
                           <a14:useLocalDpi xmlns:a14="http://schemas.microsoft.com/office/drawing/2010/main" val="0"/>
@@ -9469,23 +9363,41 @@
           </wp:anchor>
         </w:drawing>
       </w:r>
+      <w:r>
+        <w:t xml:space="preserve">When either button is pressed a notification displays at the top of the screen giving feedback. </w:t>
+      </w:r>
+    </w:p>
+    <w:p>
+      <w:pPr>
+        <w:pStyle w:val="Heading2"/>
+      </w:pPr>
+      <w:bookmarkStart w:id="39" w:name="_Toc524612943"/>
+      <w:r>
+        <w:t>Round End</w:t>
+      </w:r>
+      <w:bookmarkEnd w:id="39"/>
+    </w:p>
+    <w:p>
+      <w:r>
+        <w:t xml:space="preserve">At the end of the round an end round screen is displayed. The screen shows the rounds end score, the username and a ranking of where that round would have placed among all other rounds played in the game. </w:t>
+      </w:r>
+    </w:p>
+    <w:p>
+      <w:r>
+        <w:t xml:space="preserve">During this scene all high score and ranking data is pushed to the database, during this process an ‘attempting to submit ranking’ notification is displayed to give feedback to the user. </w:t>
+      </w:r>
+    </w:p>
+    <w:p>
+      <w:r>
+        <w:t xml:space="preserve">Options to share the round score to Facebook and return to the main menu are displayed for the user. </w:t>
+      </w:r>
     </w:p>
     <w:p/>
     <w:p/>
-    <w:p/>
-    <w:p/>
-    <w:p/>
-    <w:p/>
-    <w:p/>
-    <w:p/>
-    <w:p/>
-    <w:p/>
-    <w:p/>
-    <w:p/>
-    <w:p/>
-    <w:p/>
-    <w:p/>
-    <w:p/>
+    <w:p>
+      <w:bookmarkStart w:id="40" w:name="_GoBack"/>
+      <w:bookmarkEnd w:id="40"/>
+    </w:p>
     <w:p>
       <w:pPr>
         <w:pStyle w:val="Heading1"/>
@@ -9815,13 +9727,10 @@
           </w:tcPr>
           <w:p>
             <w:r>
-              <w:t xml:space="preserve">Trouble installing .ipa on </w:t>
-            </w:r>
-            <w:r>
-              <w:t>i</w:t>
-            </w:r>
-            <w:r>
-              <w:t>OS device</w:t>
+              <w:t xml:space="preserve">Trouble </w:t>
+            </w:r>
+            <w:r>
+              <w:t>running on IOS device via Xcode</w:t>
             </w:r>
           </w:p>
         </w:tc>
@@ -9874,7 +9783,10 @@
               </w:numPr>
             </w:pPr>
             <w:r>
-              <w:t xml:space="preserve">Download the latest .ipa from the repository, check the survey for any new developments. </w:t>
+              <w:t xml:space="preserve">Download the latest Xcode project from the survey link here: </w:t>
+            </w:r>
+            <w:r>
+              <w:t xml:space="preserve"> </w:t>
             </w:r>
           </w:p>
           <w:p>
@@ -9884,22 +9796,22 @@
                 <w:ilvl w:val="0"/>
                 <w:numId w:val="40"/>
               </w:numPr>
+              <w:rPr>
+                <w:rFonts w:ascii="Times New Roman" w:eastAsia="Times New Roman" w:hAnsi="Times New Roman" w:cs="Times New Roman"/>
+                <w:sz w:val="24"/>
+                <w:szCs w:val="24"/>
+                <w:lang w:eastAsia="en-AU"/>
+              </w:rPr>
             </w:pPr>
             <w:r>
-              <w:t xml:space="preserve">Extra details for installing the file and an alternative to </w:t>
-            </w:r>
-            <w:r>
-              <w:t>XCode</w:t>
-            </w:r>
-            <w:r>
-              <w:t xml:space="preserve"> is available </w:t>
-            </w:r>
-            <w:hyperlink r:id="rId28" w:history="1">
+              <w:t xml:space="preserve">If you have build issues relating to a UnityAppController class please see this </w:t>
+            </w:r>
+            <w:hyperlink r:id="rId27" w:history="1">
               <w:r>
                 <w:rPr>
                   <w:rStyle w:val="Hyperlink"/>
                 </w:rPr>
-                <w:t>here.</w:t>
+                <w:t>thread</w:t>
               </w:r>
             </w:hyperlink>
           </w:p>
@@ -10012,7 +9924,7 @@
     </w:tbl>
     <w:p/>
     <w:sectPr>
-      <w:headerReference w:type="default" r:id="rId29"/>
+      <w:headerReference w:type="default" r:id="rId28"/>
       <w:pgSz w:w="11906" w:h="16838"/>
       <w:pgMar w:top="1440" w:right="1440" w:bottom="1440" w:left="1440" w:header="720" w:footer="720" w:gutter="0"/>
       <w:cols w:space="720"/>
@@ -10023,8 +9935,8 @@
 </file>
 
 <file path=word/comments.xml><?xml version="1.0" encoding="utf-8"?>
-<w:comments xmlns:wpc="http://schemas.microsoft.com/office/word/2010/wordprocessingCanvas" xmlns:mc="http://schemas.openxmlformats.org/markup-compatibility/2006" xmlns:o="urn:schemas-microsoft-com:office:office" xmlns:r="http://schemas.openxmlformats.org/officeDocument/2006/relationships" xmlns:m="http://schemas.openxmlformats.org/officeDocument/2006/math" xmlns:v="urn:schemas-microsoft-com:vml" xmlns:wp14="http://schemas.microsoft.com/office/word/2010/wordprocessingDrawing" xmlns:wp="http://schemas.openxmlformats.org/drawingml/2006/wordprocessingDrawing" xmlns:w10="urn:schemas-microsoft-com:office:word" xmlns:w="http://schemas.openxmlformats.org/wordprocessingml/2006/main" xmlns:w14="http://schemas.microsoft.com/office/word/2010/wordml" xmlns:w15="http://schemas.microsoft.com/office/word/2012/wordml" xmlns:wpg="http://schemas.microsoft.com/office/word/2010/wordprocessingGroup" xmlns:wpi="http://schemas.microsoft.com/office/word/2010/wordprocessingInk" xmlns:wne="http://schemas.microsoft.com/office/word/2006/wordml" xmlns:wps="http://schemas.microsoft.com/office/word/2010/wordprocessingShape" mc:Ignorable="w14 w15 wp14">
-  <w:comment w:id="2" w:author="Michelle Vinall" w:date="2018-09-14T21:35:00Z" w:initials="MV">
+<w:comments xmlns:wpc="http://schemas.microsoft.com/office/word/2010/wordprocessingCanvas" xmlns:mo="http://schemas.microsoft.com/office/mac/office/2008/main" xmlns:mc="http://schemas.openxmlformats.org/markup-compatibility/2006" xmlns:mv="urn:schemas-microsoft-com:mac:vml" xmlns:o="urn:schemas-microsoft-com:office:office" xmlns:r="http://schemas.openxmlformats.org/officeDocument/2006/relationships" xmlns:m="http://schemas.openxmlformats.org/officeDocument/2006/math" xmlns:v="urn:schemas-microsoft-com:vml" xmlns:wp14="http://schemas.microsoft.com/office/word/2010/wordprocessingDrawing" xmlns:wp="http://schemas.openxmlformats.org/drawingml/2006/wordprocessingDrawing" xmlns:w10="urn:schemas-microsoft-com:office:word" xmlns:w="http://schemas.openxmlformats.org/wordprocessingml/2006/main" xmlns:w14="http://schemas.microsoft.com/office/word/2010/wordml" xmlns:w15="http://schemas.microsoft.com/office/word/2012/wordml" xmlns:wpg="http://schemas.microsoft.com/office/word/2010/wordprocessingGroup" xmlns:wpi="http://schemas.microsoft.com/office/word/2010/wordprocessingInk" xmlns:wne="http://schemas.microsoft.com/office/word/2006/wordml" xmlns:wps="http://schemas.microsoft.com/office/word/2010/wordprocessingShape" mc:Ignorable="w14 w15 wp14">
+  <w:comment w:id="1" w:author="Michelle Vinall" w:date="2018-09-14T21:35:00Z" w:initials="MV">
     <w:p>
       <w:pPr>
         <w:pStyle w:val="CommentText"/>
@@ -10040,7 +9952,7 @@
       </w:r>
     </w:p>
   </w:comment>
-  <w:comment w:id="3" w:author="Michelle Vinall" w:date="2018-08-06T18:47:00Z" w:initials="MV">
+  <w:comment w:id="2" w:author="Michelle Vinall" w:date="2018-08-06T18:47:00Z" w:initials="MV">
     <w:p>
       <w:pPr>
         <w:pStyle w:val="CommentText"/>
@@ -10056,7 +9968,7 @@
       </w:r>
     </w:p>
   </w:comment>
-  <w:comment w:id="6" w:author="Aaron Peachey" w:date="2018-09-07T08:16:00Z" w:initials="AP">
+  <w:comment w:id="5" w:author="Aaron Peachey" w:date="2018-09-07T08:16:00Z" w:initials="AP">
     <w:p>
       <w:pPr>
         <w:pStyle w:val="CommentText"/>
@@ -10072,7 +9984,7 @@
       </w:r>
     </w:p>
   </w:comment>
-  <w:comment w:id="7" w:author="Michelle Vinall" w:date="2018-09-14T21:12:00Z" w:initials="MV">
+  <w:comment w:id="6" w:author="Michelle Vinall" w:date="2018-09-14T21:12:00Z" w:initials="MV">
     <w:p>
       <w:pPr>
         <w:pStyle w:val="CommentText"/>
@@ -10088,7 +10000,7 @@
       </w:r>
     </w:p>
   </w:comment>
-  <w:comment w:id="9" w:author="Aaron Peachey" w:date="2018-09-07T08:17:00Z" w:initials="AP">
+  <w:comment w:id="8" w:author="Aaron Peachey" w:date="2018-09-07T08:17:00Z" w:initials="AP">
     <w:p>
       <w:pPr>
         <w:pStyle w:val="CommentText"/>
@@ -10104,7 +10016,7 @@
       </w:r>
     </w:p>
   </w:comment>
-  <w:comment w:id="28" w:author="Collin McKeahnie" w:date="2018-09-03T17:52:00Z" w:initials="CM">
+  <w:comment w:id="27" w:author="Collin McKeahnie" w:date="2018-09-03T17:52:00Z" w:initials="CM">
     <w:p>
       <w:pPr>
         <w:pStyle w:val="CommentText"/>
@@ -10120,7 +10032,7 @@
       </w:r>
     </w:p>
   </w:comment>
-  <w:comment w:id="29" w:author="Microsoft Office User" w:date="2018-09-06T17:27:00Z" w:initials="Office">
+  <w:comment w:id="28" w:author="Microsoft Office User" w:date="2018-09-06T17:27:00Z" w:initials="Office">
     <w:p>
       <w:pPr>
         <w:pStyle w:val="CommentText"/>
@@ -10136,7 +10048,7 @@
       </w:r>
     </w:p>
   </w:comment>
-  <w:comment w:id="30" w:author="Charnes Nell" w:date="2018-09-13T14:42:00Z" w:initials="CN">
+  <w:comment w:id="29" w:author="Charnes Nell" w:date="2018-09-13T14:42:00Z" w:initials="CN">
     <w:p>
       <w:pPr>
         <w:pStyle w:val="CommentText"/>
@@ -10152,7 +10064,7 @@
       </w:r>
     </w:p>
   </w:comment>
-  <w:comment w:id="31" w:author="Michelle Vinall" w:date="2018-09-14T21:31:00Z" w:initials="MV">
+  <w:comment w:id="30" w:author="Michelle Vinall" w:date="2018-09-14T21:31:00Z" w:initials="MV">
     <w:p>
       <w:pPr>
         <w:pStyle w:val="CommentText"/>
@@ -10168,7 +10080,7 @@
       </w:r>
     </w:p>
   </w:comment>
-  <w:comment w:id="35" w:author="Collin McKeahnie" w:date="2018-09-03T17:54:00Z" w:initials="CM">
+  <w:comment w:id="34" w:author="Collin McKeahnie" w:date="2018-09-03T17:54:00Z" w:initials="CM">
     <w:p>
       <w:pPr>
         <w:pStyle w:val="CommentText"/>
@@ -10184,7 +10096,7 @@
       </w:r>
     </w:p>
   </w:comment>
-  <w:comment w:id="36" w:author="Microsoft Office User" w:date="2018-09-06T17:26:00Z" w:initials="Office">
+  <w:comment w:id="35" w:author="Microsoft Office User" w:date="2018-09-06T17:26:00Z" w:initials="Office">
     <w:p>
       <w:pPr>
         <w:pStyle w:val="CommentText"/>
@@ -10200,7 +10112,7 @@
       </w:r>
     </w:p>
   </w:comment>
-  <w:comment w:id="37" w:author="Collin McKeahnie" w:date="2018-09-03T17:57:00Z" w:initials="CM">
+  <w:comment w:id="36" w:author="Collin McKeahnie" w:date="2018-09-03T17:57:00Z" w:initials="CM">
     <w:p>
       <w:pPr>
         <w:pStyle w:val="CommentText"/>
@@ -10216,7 +10128,7 @@
       </w:r>
     </w:p>
   </w:comment>
-  <w:comment w:id="38" w:author="Collin McKeahnie" w:date="2018-09-03T17:58:00Z" w:initials="CM">
+  <w:comment w:id="37" w:author="Collin McKeahnie" w:date="2018-09-03T17:58:00Z" w:initials="CM">
     <w:p>
       <w:pPr>
         <w:pStyle w:val="CommentText"/>
@@ -10255,7 +10167,7 @@
 </file>
 
 <file path=word/commentsExtended.xml><?xml version="1.0" encoding="utf-8"?>
-<w15:commentsEx xmlns:wpc="http://schemas.microsoft.com/office/word/2010/wordprocessingCanvas" xmlns:mc="http://schemas.openxmlformats.org/markup-compatibility/2006" xmlns:o="urn:schemas-microsoft-com:office:office" xmlns:r="http://schemas.openxmlformats.org/officeDocument/2006/relationships" xmlns:m="http://schemas.openxmlformats.org/officeDocument/2006/math" xmlns:v="urn:schemas-microsoft-com:vml" xmlns:wp14="http://schemas.microsoft.com/office/word/2010/wordprocessingDrawing" xmlns:wp="http://schemas.openxmlformats.org/drawingml/2006/wordprocessingDrawing" xmlns:w10="urn:schemas-microsoft-com:office:word" xmlns:w="http://schemas.openxmlformats.org/wordprocessingml/2006/main" xmlns:w14="http://schemas.microsoft.com/office/word/2010/wordml" xmlns:w15="http://schemas.microsoft.com/office/word/2012/wordml" xmlns:wpg="http://schemas.microsoft.com/office/word/2010/wordprocessingGroup" xmlns:wpi="http://schemas.microsoft.com/office/word/2010/wordprocessingInk" xmlns:wne="http://schemas.microsoft.com/office/word/2006/wordml" xmlns:wps="http://schemas.microsoft.com/office/word/2010/wordprocessingShape" mc:Ignorable="w14 w15 wp14">
+<w15:commentsEx xmlns:wpc="http://schemas.microsoft.com/office/word/2010/wordprocessingCanvas" xmlns:mo="http://schemas.microsoft.com/office/mac/office/2008/main" xmlns:mc="http://schemas.openxmlformats.org/markup-compatibility/2006" xmlns:mv="urn:schemas-microsoft-com:mac:vml" xmlns:o="urn:schemas-microsoft-com:office:office" xmlns:r="http://schemas.openxmlformats.org/officeDocument/2006/relationships" xmlns:m="http://schemas.openxmlformats.org/officeDocument/2006/math" xmlns:v="urn:schemas-microsoft-com:vml" xmlns:wp14="http://schemas.microsoft.com/office/word/2010/wordprocessingDrawing" xmlns:wp="http://schemas.openxmlformats.org/drawingml/2006/wordprocessingDrawing" xmlns:w10="urn:schemas-microsoft-com:office:word" xmlns:w="http://schemas.openxmlformats.org/wordprocessingml/2006/main" xmlns:w14="http://schemas.microsoft.com/office/word/2010/wordml" xmlns:w15="http://schemas.microsoft.com/office/word/2012/wordml" xmlns:wpg="http://schemas.microsoft.com/office/word/2010/wordprocessingGroup" xmlns:wpi="http://schemas.microsoft.com/office/word/2010/wordprocessingInk" xmlns:wne="http://schemas.microsoft.com/office/word/2006/wordml" xmlns:wps="http://schemas.microsoft.com/office/word/2010/wordprocessingShape" mc:Ignorable="w14 w15 wp14">
   <w15:commentEx w15:paraId="09D96FB7" w15:done="0"/>
   <w15:commentEx w15:paraId="4AA884DF" w15:done="0"/>
   <w15:commentEx w15:paraId="2866370C" w15:done="0"/>
@@ -10291,7 +10203,7 @@
 </file>
 
 <file path=word/endnotes.xml><?xml version="1.0" encoding="utf-8"?>
-<w:endnotes xmlns:wpc="http://schemas.microsoft.com/office/word/2010/wordprocessingCanvas" xmlns:mc="http://schemas.openxmlformats.org/markup-compatibility/2006" xmlns:o="urn:schemas-microsoft-com:office:office" xmlns:r="http://schemas.openxmlformats.org/officeDocument/2006/relationships" xmlns:m="http://schemas.openxmlformats.org/officeDocument/2006/math" xmlns:v="urn:schemas-microsoft-com:vml" xmlns:wp14="http://schemas.microsoft.com/office/word/2010/wordprocessingDrawing" xmlns:wp="http://schemas.openxmlformats.org/drawingml/2006/wordprocessingDrawing" xmlns:w10="urn:schemas-microsoft-com:office:word" xmlns:w="http://schemas.openxmlformats.org/wordprocessingml/2006/main" xmlns:w14="http://schemas.microsoft.com/office/word/2010/wordml" xmlns:w15="http://schemas.microsoft.com/office/word/2012/wordml" xmlns:wpg="http://schemas.microsoft.com/office/word/2010/wordprocessingGroup" xmlns:wpi="http://schemas.microsoft.com/office/word/2010/wordprocessingInk" xmlns:wne="http://schemas.microsoft.com/office/word/2006/wordml" xmlns:wps="http://schemas.microsoft.com/office/word/2010/wordprocessingShape" mc:Ignorable="w14 w15 wp14">
+<w:endnotes xmlns:wpc="http://schemas.microsoft.com/office/word/2010/wordprocessingCanvas" xmlns:mo="http://schemas.microsoft.com/office/mac/office/2008/main" xmlns:mc="http://schemas.openxmlformats.org/markup-compatibility/2006" xmlns:mv="urn:schemas-microsoft-com:mac:vml" xmlns:o="urn:schemas-microsoft-com:office:office" xmlns:r="http://schemas.openxmlformats.org/officeDocument/2006/relationships" xmlns:m="http://schemas.openxmlformats.org/officeDocument/2006/math" xmlns:v="urn:schemas-microsoft-com:vml" xmlns:wp14="http://schemas.microsoft.com/office/word/2010/wordprocessingDrawing" xmlns:wp="http://schemas.openxmlformats.org/drawingml/2006/wordprocessingDrawing" xmlns:w10="urn:schemas-microsoft-com:office:word" xmlns:w="http://schemas.openxmlformats.org/wordprocessingml/2006/main" xmlns:w14="http://schemas.microsoft.com/office/word/2010/wordml" xmlns:w15="http://schemas.microsoft.com/office/word/2012/wordml" xmlns:wpg="http://schemas.microsoft.com/office/word/2010/wordprocessingGroup" xmlns:wpi="http://schemas.microsoft.com/office/word/2010/wordprocessingInk" xmlns:wne="http://schemas.microsoft.com/office/word/2006/wordml" xmlns:wps="http://schemas.microsoft.com/office/word/2010/wordprocessingShape" mc:Ignorable="w14 w15 wp14">
   <w:endnote w:type="separator" w:id="-1">
     <w:p>
       <w:pPr>
@@ -10316,7 +10228,7 @@
 </file>
 
 <file path=word/footnotes.xml><?xml version="1.0" encoding="utf-8"?>
-<w:footnotes xmlns:wpc="http://schemas.microsoft.com/office/word/2010/wordprocessingCanvas" xmlns:mc="http://schemas.openxmlformats.org/markup-compatibility/2006" xmlns:o="urn:schemas-microsoft-com:office:office" xmlns:r="http://schemas.openxmlformats.org/officeDocument/2006/relationships" xmlns:m="http://schemas.openxmlformats.org/officeDocument/2006/math" xmlns:v="urn:schemas-microsoft-com:vml" xmlns:wp14="http://schemas.microsoft.com/office/word/2010/wordprocessingDrawing" xmlns:wp="http://schemas.openxmlformats.org/drawingml/2006/wordprocessingDrawing" xmlns:w10="urn:schemas-microsoft-com:office:word" xmlns:w="http://schemas.openxmlformats.org/wordprocessingml/2006/main" xmlns:w14="http://schemas.microsoft.com/office/word/2010/wordml" xmlns:w15="http://schemas.microsoft.com/office/word/2012/wordml" xmlns:wpg="http://schemas.microsoft.com/office/word/2010/wordprocessingGroup" xmlns:wpi="http://schemas.microsoft.com/office/word/2010/wordprocessingInk" xmlns:wne="http://schemas.microsoft.com/office/word/2006/wordml" xmlns:wps="http://schemas.microsoft.com/office/word/2010/wordprocessingShape" mc:Ignorable="w14 w15 wp14">
+<w:footnotes xmlns:wpc="http://schemas.microsoft.com/office/word/2010/wordprocessingCanvas" xmlns:mo="http://schemas.microsoft.com/office/mac/office/2008/main" xmlns:mc="http://schemas.openxmlformats.org/markup-compatibility/2006" xmlns:mv="urn:schemas-microsoft-com:mac:vml" xmlns:o="urn:schemas-microsoft-com:office:office" xmlns:r="http://schemas.openxmlformats.org/officeDocument/2006/relationships" xmlns:m="http://schemas.openxmlformats.org/officeDocument/2006/math" xmlns:v="urn:schemas-microsoft-com:vml" xmlns:wp14="http://schemas.microsoft.com/office/word/2010/wordprocessingDrawing" xmlns:wp="http://schemas.openxmlformats.org/drawingml/2006/wordprocessingDrawing" xmlns:w10="urn:schemas-microsoft-com:office:word" xmlns:w="http://schemas.openxmlformats.org/wordprocessingml/2006/main" xmlns:w14="http://schemas.microsoft.com/office/word/2010/wordml" xmlns:w15="http://schemas.microsoft.com/office/word/2012/wordml" xmlns:wpg="http://schemas.microsoft.com/office/word/2010/wordprocessingGroup" xmlns:wpi="http://schemas.microsoft.com/office/word/2010/wordprocessingInk" xmlns:wne="http://schemas.microsoft.com/office/word/2006/wordml" xmlns:wps="http://schemas.microsoft.com/office/word/2010/wordprocessingShape" mc:Ignorable="w14 w15 wp14">
   <w:footnote w:type="separator" w:id="-1">
     <w:p>
       <w:pPr>
@@ -10341,7 +10253,7 @@
 </file>
 
 <file path=word/header1.xml><?xml version="1.0" encoding="utf-8"?>
-<w:hdr xmlns:wpc="http://schemas.microsoft.com/office/word/2010/wordprocessingCanvas" xmlns:mc="http://schemas.openxmlformats.org/markup-compatibility/2006" xmlns:o="urn:schemas-microsoft-com:office:office" xmlns:r="http://schemas.openxmlformats.org/officeDocument/2006/relationships" xmlns:m="http://schemas.openxmlformats.org/officeDocument/2006/math" xmlns:v="urn:schemas-microsoft-com:vml" xmlns:wp14="http://schemas.microsoft.com/office/word/2010/wordprocessingDrawing" xmlns:wp="http://schemas.openxmlformats.org/drawingml/2006/wordprocessingDrawing" xmlns:w10="urn:schemas-microsoft-com:office:word" xmlns:w="http://schemas.openxmlformats.org/wordprocessingml/2006/main" xmlns:w14="http://schemas.microsoft.com/office/word/2010/wordml" xmlns:w15="http://schemas.microsoft.com/office/word/2012/wordml" xmlns:wpg="http://schemas.microsoft.com/office/word/2010/wordprocessingGroup" xmlns:wpi="http://schemas.microsoft.com/office/word/2010/wordprocessingInk" xmlns:wne="http://schemas.microsoft.com/office/word/2006/wordml" xmlns:wps="http://schemas.microsoft.com/office/word/2010/wordprocessingShape" mc:Ignorable="w14 w15 wp14">
+<w:hdr xmlns:wpc="http://schemas.microsoft.com/office/word/2010/wordprocessingCanvas" xmlns:mo="http://schemas.microsoft.com/office/mac/office/2008/main" xmlns:mc="http://schemas.openxmlformats.org/markup-compatibility/2006" xmlns:mv="urn:schemas-microsoft-com:mac:vml" xmlns:o="urn:schemas-microsoft-com:office:office" xmlns:r="http://schemas.openxmlformats.org/officeDocument/2006/relationships" xmlns:m="http://schemas.openxmlformats.org/officeDocument/2006/math" xmlns:v="urn:schemas-microsoft-com:vml" xmlns:wp14="http://schemas.microsoft.com/office/word/2010/wordprocessingDrawing" xmlns:wp="http://schemas.openxmlformats.org/drawingml/2006/wordprocessingDrawing" xmlns:w10="urn:schemas-microsoft-com:office:word" xmlns:w="http://schemas.openxmlformats.org/wordprocessingml/2006/main" xmlns:w14="http://schemas.microsoft.com/office/word/2010/wordml" xmlns:w15="http://schemas.microsoft.com/office/word/2012/wordml" xmlns:wpg="http://schemas.microsoft.com/office/word/2010/wordprocessingGroup" xmlns:wpi="http://schemas.microsoft.com/office/word/2010/wordprocessingInk" xmlns:wne="http://schemas.microsoft.com/office/word/2006/wordml" xmlns:wps="http://schemas.microsoft.com/office/word/2010/wordprocessingShape" mc:Ignorable="w14 w15 wp14">
   <w:p>
     <w:pPr>
       <w:pStyle w:val="Header"/>
@@ -10363,8 +10275,8 @@
 </file>
 
 <file path=word/numbering.xml><?xml version="1.0" encoding="utf-8"?>
-<w:numbering xmlns:wpc="http://schemas.microsoft.com/office/word/2010/wordprocessingCanvas" xmlns:mc="http://schemas.openxmlformats.org/markup-compatibility/2006" xmlns:o="urn:schemas-microsoft-com:office:office" xmlns:r="http://schemas.openxmlformats.org/officeDocument/2006/relationships" xmlns:m="http://schemas.openxmlformats.org/officeDocument/2006/math" xmlns:v="urn:schemas-microsoft-com:vml" xmlns:wp14="http://schemas.microsoft.com/office/word/2010/wordprocessingDrawing" xmlns:wp="http://schemas.openxmlformats.org/drawingml/2006/wordprocessingDrawing" xmlns:w10="urn:schemas-microsoft-com:office:word" xmlns:w="http://schemas.openxmlformats.org/wordprocessingml/2006/main" xmlns:w14="http://schemas.microsoft.com/office/word/2010/wordml" xmlns:w15="http://schemas.microsoft.com/office/word/2012/wordml" xmlns:wpg="http://schemas.microsoft.com/office/word/2010/wordprocessingGroup" xmlns:wpi="http://schemas.microsoft.com/office/word/2010/wordprocessingInk" xmlns:wne="http://schemas.microsoft.com/office/word/2006/wordml" xmlns:wps="http://schemas.microsoft.com/office/word/2010/wordprocessingShape" mc:Ignorable="w14 w15 wp14">
-  <w:abstractNum w:abstractNumId="0" w15:restartNumberingAfterBreak="0">
+<w:numbering xmlns:wpc="http://schemas.microsoft.com/office/word/2010/wordprocessingCanvas" xmlns:mo="http://schemas.microsoft.com/office/mac/office/2008/main" xmlns:mc="http://schemas.openxmlformats.org/markup-compatibility/2006" xmlns:mv="urn:schemas-microsoft-com:mac:vml" xmlns:o="urn:schemas-microsoft-com:office:office" xmlns:r="http://schemas.openxmlformats.org/officeDocument/2006/relationships" xmlns:m="http://schemas.openxmlformats.org/officeDocument/2006/math" xmlns:v="urn:schemas-microsoft-com:vml" xmlns:wp14="http://schemas.microsoft.com/office/word/2010/wordprocessingDrawing" xmlns:wp="http://schemas.openxmlformats.org/drawingml/2006/wordprocessingDrawing" xmlns:w10="urn:schemas-microsoft-com:office:word" xmlns:w="http://schemas.openxmlformats.org/wordprocessingml/2006/main" xmlns:w14="http://schemas.microsoft.com/office/word/2010/wordml" xmlns:w15="http://schemas.microsoft.com/office/word/2012/wordml" xmlns:wpg="http://schemas.microsoft.com/office/word/2010/wordprocessingGroup" xmlns:wpi="http://schemas.microsoft.com/office/word/2010/wordprocessingInk" xmlns:wne="http://schemas.microsoft.com/office/word/2006/wordml" xmlns:wps="http://schemas.microsoft.com/office/word/2010/wordprocessingShape" mc:Ignorable="w14 w15 wp14">
+  <w:abstractNum w:abstractNumId="0">
     <w:nsid w:val="02732E1C"/>
     <w:multiLevelType w:val="hybridMultilevel"/>
     <w:tmpl w:val="5F78F202"/>
@@ -10450,7 +10362,7 @@
       </w:pPr>
     </w:lvl>
   </w:abstractNum>
-  <w:abstractNum w:abstractNumId="1" w15:restartNumberingAfterBreak="0">
+  <w:abstractNum w:abstractNumId="1">
     <w:nsid w:val="02BF13C6"/>
     <w:multiLevelType w:val="hybridMultilevel"/>
     <w:tmpl w:val="5A5009FE"/>
@@ -10539,7 +10451,7 @@
       </w:pPr>
     </w:lvl>
   </w:abstractNum>
-  <w:abstractNum w:abstractNumId="2" w15:restartNumberingAfterBreak="0">
+  <w:abstractNum w:abstractNumId="2">
     <w:nsid w:val="050B289B"/>
     <w:multiLevelType w:val="hybridMultilevel"/>
     <w:tmpl w:val="EF18FCDA"/>
@@ -10625,7 +10537,7 @@
       </w:pPr>
     </w:lvl>
   </w:abstractNum>
-  <w:abstractNum w:abstractNumId="3" w15:restartNumberingAfterBreak="0">
+  <w:abstractNum w:abstractNumId="3">
     <w:nsid w:val="05E5631B"/>
     <w:multiLevelType w:val="hybridMultilevel"/>
     <w:tmpl w:val="CD30412C"/>
@@ -10714,7 +10626,7 @@
       </w:pPr>
     </w:lvl>
   </w:abstractNum>
-  <w:abstractNum w:abstractNumId="4" w15:restartNumberingAfterBreak="0">
+  <w:abstractNum w:abstractNumId="4">
     <w:nsid w:val="0D5113C0"/>
     <w:multiLevelType w:val="hybridMultilevel"/>
     <w:tmpl w:val="CFCEA144"/>
@@ -10803,7 +10715,7 @@
       </w:pPr>
     </w:lvl>
   </w:abstractNum>
-  <w:abstractNum w:abstractNumId="5" w15:restartNumberingAfterBreak="0">
+  <w:abstractNum w:abstractNumId="5">
     <w:nsid w:val="0D9A7BDF"/>
     <w:multiLevelType w:val="hybridMultilevel"/>
     <w:tmpl w:val="EF9A7CA2"/>
@@ -10892,7 +10804,7 @@
       </w:pPr>
     </w:lvl>
   </w:abstractNum>
-  <w:abstractNum w:abstractNumId="6" w15:restartNumberingAfterBreak="0">
+  <w:abstractNum w:abstractNumId="6">
     <w:nsid w:val="0EA0497B"/>
     <w:multiLevelType w:val="hybridMultilevel"/>
     <w:tmpl w:val="EB6C1FCE"/>
@@ -10981,7 +10893,7 @@
       </w:pPr>
     </w:lvl>
   </w:abstractNum>
-  <w:abstractNum w:abstractNumId="7" w15:restartNumberingAfterBreak="0">
+  <w:abstractNum w:abstractNumId="7">
     <w:nsid w:val="1482775B"/>
     <w:multiLevelType w:val="multilevel"/>
     <w:tmpl w:val="ABF8E10A"/>
@@ -11076,7 +10988,7 @@
       </w:pPr>
     </w:lvl>
   </w:abstractNum>
-  <w:abstractNum w:abstractNumId="8" w15:restartNumberingAfterBreak="0">
+  <w:abstractNum w:abstractNumId="8">
     <w:nsid w:val="1BDD2278"/>
     <w:multiLevelType w:val="hybridMultilevel"/>
     <w:tmpl w:val="CD30412C"/>
@@ -11165,7 +11077,7 @@
       </w:pPr>
     </w:lvl>
   </w:abstractNum>
-  <w:abstractNum w:abstractNumId="9" w15:restartNumberingAfterBreak="0">
+  <w:abstractNum w:abstractNumId="9">
     <w:nsid w:val="1D0873DF"/>
     <w:multiLevelType w:val="hybridMultilevel"/>
     <w:tmpl w:val="98F68AE6"/>
@@ -11254,7 +11166,7 @@
       </w:pPr>
     </w:lvl>
   </w:abstractNum>
-  <w:abstractNum w:abstractNumId="10" w15:restartNumberingAfterBreak="0">
+  <w:abstractNum w:abstractNumId="10">
     <w:nsid w:val="20936AAF"/>
     <w:multiLevelType w:val="hybridMultilevel"/>
     <w:tmpl w:val="B2ECB22E"/>
@@ -11343,7 +11255,7 @@
       </w:pPr>
     </w:lvl>
   </w:abstractNum>
-  <w:abstractNum w:abstractNumId="11" w15:restartNumberingAfterBreak="0">
+  <w:abstractNum w:abstractNumId="11">
     <w:nsid w:val="2561327C"/>
     <w:multiLevelType w:val="hybridMultilevel"/>
     <w:tmpl w:val="D3C6F760"/>
@@ -11429,7 +11341,7 @@
       </w:pPr>
     </w:lvl>
   </w:abstractNum>
-  <w:abstractNum w:abstractNumId="12" w15:restartNumberingAfterBreak="0">
+  <w:abstractNum w:abstractNumId="12">
     <w:nsid w:val="2733133D"/>
     <w:multiLevelType w:val="hybridMultilevel"/>
     <w:tmpl w:val="6824AE48"/>
@@ -11515,7 +11427,7 @@
       </w:pPr>
     </w:lvl>
   </w:abstractNum>
-  <w:abstractNum w:abstractNumId="13" w15:restartNumberingAfterBreak="0">
+  <w:abstractNum w:abstractNumId="13">
     <w:nsid w:val="2A023E95"/>
     <w:multiLevelType w:val="hybridMultilevel"/>
     <w:tmpl w:val="E7B23E9A"/>
@@ -11604,7 +11516,7 @@
       </w:pPr>
     </w:lvl>
   </w:abstractNum>
-  <w:abstractNum w:abstractNumId="14" w15:restartNumberingAfterBreak="0">
+  <w:abstractNum w:abstractNumId="14">
     <w:nsid w:val="2B3A7D27"/>
     <w:multiLevelType w:val="hybridMultilevel"/>
     <w:tmpl w:val="265C2338"/>
@@ -11693,7 +11605,7 @@
       </w:pPr>
     </w:lvl>
   </w:abstractNum>
-  <w:abstractNum w:abstractNumId="15" w15:restartNumberingAfterBreak="0">
+  <w:abstractNum w:abstractNumId="15">
     <w:nsid w:val="2CE204AD"/>
     <w:multiLevelType w:val="hybridMultilevel"/>
     <w:tmpl w:val="79C2A406"/>
@@ -11782,7 +11694,7 @@
       </w:pPr>
     </w:lvl>
   </w:abstractNum>
-  <w:abstractNum w:abstractNumId="16" w15:restartNumberingAfterBreak="0">
+  <w:abstractNum w:abstractNumId="16">
     <w:nsid w:val="31537DA7"/>
     <w:multiLevelType w:val="hybridMultilevel"/>
     <w:tmpl w:val="A98A7C2E"/>
@@ -11868,7 +11780,7 @@
       </w:pPr>
     </w:lvl>
   </w:abstractNum>
-  <w:abstractNum w:abstractNumId="17" w15:restartNumberingAfterBreak="0">
+  <w:abstractNum w:abstractNumId="17">
     <w:nsid w:val="355A0DAF"/>
     <w:multiLevelType w:val="hybridMultilevel"/>
     <w:tmpl w:val="B7A02556"/>
@@ -11957,7 +11869,7 @@
       </w:pPr>
     </w:lvl>
   </w:abstractNum>
-  <w:abstractNum w:abstractNumId="18" w15:restartNumberingAfterBreak="0">
+  <w:abstractNum w:abstractNumId="18">
     <w:nsid w:val="35E54DAE"/>
     <w:multiLevelType w:val="hybridMultilevel"/>
     <w:tmpl w:val="7CB00AC6"/>
@@ -12046,7 +11958,7 @@
       </w:pPr>
     </w:lvl>
   </w:abstractNum>
-  <w:abstractNum w:abstractNumId="19" w15:restartNumberingAfterBreak="0">
+  <w:abstractNum w:abstractNumId="19">
     <w:nsid w:val="37CE07E2"/>
     <w:multiLevelType w:val="hybridMultilevel"/>
     <w:tmpl w:val="26481516"/>
@@ -12132,7 +12044,7 @@
       </w:pPr>
     </w:lvl>
   </w:abstractNum>
-  <w:abstractNum w:abstractNumId="20" w15:restartNumberingAfterBreak="0">
+  <w:abstractNum w:abstractNumId="20">
     <w:nsid w:val="385A1484"/>
     <w:multiLevelType w:val="hybridMultilevel"/>
     <w:tmpl w:val="860C062C"/>
@@ -12244,7 +12156,7 @@
       </w:rPr>
     </w:lvl>
   </w:abstractNum>
-  <w:abstractNum w:abstractNumId="21" w15:restartNumberingAfterBreak="0">
+  <w:abstractNum w:abstractNumId="21">
     <w:nsid w:val="3B1849E1"/>
     <w:multiLevelType w:val="hybridMultilevel"/>
     <w:tmpl w:val="884EC372"/>
@@ -12332,7 +12244,7 @@
       </w:pPr>
     </w:lvl>
   </w:abstractNum>
-  <w:abstractNum w:abstractNumId="22" w15:restartNumberingAfterBreak="0">
+  <w:abstractNum w:abstractNumId="22">
     <w:nsid w:val="400D7E8C"/>
     <w:multiLevelType w:val="hybridMultilevel"/>
     <w:tmpl w:val="32844A98"/>
@@ -12418,7 +12330,7 @@
       </w:pPr>
     </w:lvl>
   </w:abstractNum>
-  <w:abstractNum w:abstractNumId="23" w15:restartNumberingAfterBreak="0">
+  <w:abstractNum w:abstractNumId="23">
     <w:nsid w:val="41A63EE1"/>
     <w:multiLevelType w:val="hybridMultilevel"/>
     <w:tmpl w:val="98F68AE6"/>
@@ -12507,7 +12419,7 @@
       </w:pPr>
     </w:lvl>
   </w:abstractNum>
-  <w:abstractNum w:abstractNumId="24" w15:restartNumberingAfterBreak="0">
+  <w:abstractNum w:abstractNumId="24">
     <w:nsid w:val="47304FA8"/>
     <w:multiLevelType w:val="hybridMultilevel"/>
     <w:tmpl w:val="4E660846"/>
@@ -12593,7 +12505,7 @@
       </w:pPr>
     </w:lvl>
   </w:abstractNum>
-  <w:abstractNum w:abstractNumId="25" w15:restartNumberingAfterBreak="0">
+  <w:abstractNum w:abstractNumId="25">
     <w:nsid w:val="475F5810"/>
     <w:multiLevelType w:val="hybridMultilevel"/>
     <w:tmpl w:val="CD30412C"/>
@@ -12682,7 +12594,7 @@
       </w:pPr>
     </w:lvl>
   </w:abstractNum>
-  <w:abstractNum w:abstractNumId="26" w15:restartNumberingAfterBreak="0">
+  <w:abstractNum w:abstractNumId="26">
     <w:nsid w:val="541C6EFD"/>
     <w:multiLevelType w:val="hybridMultilevel"/>
     <w:tmpl w:val="DCD0B8DC"/>
@@ -12771,7 +12683,7 @@
       </w:pPr>
     </w:lvl>
   </w:abstractNum>
-  <w:abstractNum w:abstractNumId="27" w15:restartNumberingAfterBreak="0">
+  <w:abstractNum w:abstractNumId="27">
     <w:nsid w:val="568C0558"/>
     <w:multiLevelType w:val="hybridMultilevel"/>
     <w:tmpl w:val="7B2A60DA"/>
@@ -12860,7 +12772,7 @@
       </w:pPr>
     </w:lvl>
   </w:abstractNum>
-  <w:abstractNum w:abstractNumId="28" w15:restartNumberingAfterBreak="0">
+  <w:abstractNum w:abstractNumId="28">
     <w:nsid w:val="582F49C4"/>
     <w:multiLevelType w:val="hybridMultilevel"/>
     <w:tmpl w:val="4D74B8EA"/>
@@ -12946,7 +12858,7 @@
       </w:pPr>
     </w:lvl>
   </w:abstractNum>
-  <w:abstractNum w:abstractNumId="29" w15:restartNumberingAfterBreak="0">
+  <w:abstractNum w:abstractNumId="29">
     <w:nsid w:val="5A1C1BCD"/>
     <w:multiLevelType w:val="hybridMultilevel"/>
     <w:tmpl w:val="4E660846"/>
@@ -13032,7 +12944,7 @@
       </w:pPr>
     </w:lvl>
   </w:abstractNum>
-  <w:abstractNum w:abstractNumId="30" w15:restartNumberingAfterBreak="0">
+  <w:abstractNum w:abstractNumId="30">
     <w:nsid w:val="5D4B5DA1"/>
     <w:multiLevelType w:val="hybridMultilevel"/>
     <w:tmpl w:val="4F7C9D52"/>
@@ -13118,7 +13030,7 @@
       </w:pPr>
     </w:lvl>
   </w:abstractNum>
-  <w:abstractNum w:abstractNumId="31" w15:restartNumberingAfterBreak="0">
+  <w:abstractNum w:abstractNumId="31">
     <w:nsid w:val="6E7A0FA7"/>
     <w:multiLevelType w:val="hybridMultilevel"/>
     <w:tmpl w:val="64742DCE"/>
@@ -13207,7 +13119,7 @@
       </w:pPr>
     </w:lvl>
   </w:abstractNum>
-  <w:abstractNum w:abstractNumId="32" w15:restartNumberingAfterBreak="0">
+  <w:abstractNum w:abstractNumId="32">
     <w:nsid w:val="6EC549F3"/>
     <w:multiLevelType w:val="hybridMultilevel"/>
     <w:tmpl w:val="5BB2151A"/>
@@ -13293,7 +13205,7 @@
       </w:pPr>
     </w:lvl>
   </w:abstractNum>
-  <w:abstractNum w:abstractNumId="33" w15:restartNumberingAfterBreak="0">
+  <w:abstractNum w:abstractNumId="33">
     <w:nsid w:val="74FF3A4B"/>
     <w:multiLevelType w:val="hybridMultilevel"/>
     <w:tmpl w:val="164A9936"/>
@@ -13382,7 +13294,7 @@
       </w:pPr>
     </w:lvl>
   </w:abstractNum>
-  <w:abstractNum w:abstractNumId="34" w15:restartNumberingAfterBreak="0">
+  <w:abstractNum w:abstractNumId="34">
     <w:nsid w:val="756C7BF2"/>
     <w:multiLevelType w:val="hybridMultilevel"/>
     <w:tmpl w:val="AB160464"/>
@@ -13471,7 +13383,7 @@
       </w:pPr>
     </w:lvl>
   </w:abstractNum>
-  <w:abstractNum w:abstractNumId="35" w15:restartNumberingAfterBreak="0">
+  <w:abstractNum w:abstractNumId="35">
     <w:nsid w:val="7B913CE9"/>
     <w:multiLevelType w:val="hybridMultilevel"/>
     <w:tmpl w:val="0512F44C"/>
@@ -13560,7 +13472,7 @@
       </w:pPr>
     </w:lvl>
   </w:abstractNum>
-  <w:abstractNum w:abstractNumId="36" w15:restartNumberingAfterBreak="0">
+  <w:abstractNum w:abstractNumId="36">
     <w:nsid w:val="7D200D9C"/>
     <w:multiLevelType w:val="hybridMultilevel"/>
     <w:tmpl w:val="7DE67030"/>
@@ -13791,7 +13703,7 @@
 </file>
 
 <file path=word/people.xml><?xml version="1.0" encoding="utf-8"?>
-<w15:people xmlns:wpc="http://schemas.microsoft.com/office/word/2010/wordprocessingCanvas" xmlns:mc="http://schemas.openxmlformats.org/markup-compatibility/2006" xmlns:o="urn:schemas-microsoft-com:office:office" xmlns:r="http://schemas.openxmlformats.org/officeDocument/2006/relationships" xmlns:m="http://schemas.openxmlformats.org/officeDocument/2006/math" xmlns:v="urn:schemas-microsoft-com:vml" xmlns:wp14="http://schemas.microsoft.com/office/word/2010/wordprocessingDrawing" xmlns:wp="http://schemas.openxmlformats.org/drawingml/2006/wordprocessingDrawing" xmlns:w10="urn:schemas-microsoft-com:office:word" xmlns:w="http://schemas.openxmlformats.org/wordprocessingml/2006/main" xmlns:w14="http://schemas.microsoft.com/office/word/2010/wordml" xmlns:w15="http://schemas.microsoft.com/office/word/2012/wordml" xmlns:wpg="http://schemas.microsoft.com/office/word/2010/wordprocessingGroup" xmlns:wpi="http://schemas.microsoft.com/office/word/2010/wordprocessingInk" xmlns:wne="http://schemas.microsoft.com/office/word/2006/wordml" xmlns:wps="http://schemas.microsoft.com/office/word/2010/wordprocessingShape" mc:Ignorable="w14 w15 wp14">
+<w15:people xmlns:wpc="http://schemas.microsoft.com/office/word/2010/wordprocessingCanvas" xmlns:mo="http://schemas.microsoft.com/office/mac/office/2008/main" xmlns:mc="http://schemas.openxmlformats.org/markup-compatibility/2006" xmlns:mv="urn:schemas-microsoft-com:mac:vml" xmlns:o="urn:schemas-microsoft-com:office:office" xmlns:r="http://schemas.openxmlformats.org/officeDocument/2006/relationships" xmlns:m="http://schemas.openxmlformats.org/officeDocument/2006/math" xmlns:v="urn:schemas-microsoft-com:vml" xmlns:wp14="http://schemas.microsoft.com/office/word/2010/wordprocessingDrawing" xmlns:wp="http://schemas.openxmlformats.org/drawingml/2006/wordprocessingDrawing" xmlns:w10="urn:schemas-microsoft-com:office:word" xmlns:w="http://schemas.openxmlformats.org/wordprocessingml/2006/main" xmlns:w14="http://schemas.microsoft.com/office/word/2010/wordml" xmlns:w15="http://schemas.microsoft.com/office/word/2012/wordml" xmlns:wpg="http://schemas.microsoft.com/office/word/2010/wordprocessingGroup" xmlns:wpi="http://schemas.microsoft.com/office/word/2010/wordprocessingInk" xmlns:wne="http://schemas.microsoft.com/office/word/2006/wordml" xmlns:wps="http://schemas.microsoft.com/office/word/2010/wordprocessingShape" mc:Ignorable="w14 w15 wp14">
   <w15:person w15:author="Michelle Vinall">
     <w15:presenceInfo w15:providerId="Windows Live" w15:userId="9d56696d303c8ffa"/>
   </w15:person>
@@ -13827,7 +13739,7 @@
       </w:pPr>
     </w:pPrDefault>
   </w:docDefaults>
-  <w:latentStyles w:defLockedState="0" w:defUIPriority="99" w:defSemiHidden="0" w:defUnhideWhenUsed="0" w:defQFormat="0" w:count="371">
+  <w:latentStyles w:defLockedState="0" w:defUIPriority="99" w:defSemiHidden="0" w:defUnhideWhenUsed="0" w:defQFormat="0" w:count="380">
     <w:lsdException w:name="Normal" w:uiPriority="0" w:qFormat="1"/>
     <w:lsdException w:name="heading 1" w:uiPriority="9" w:qFormat="1"/>
     <w:lsdException w:name="heading 2" w:semiHidden="1" w:uiPriority="9" w:unhideWhenUsed="1" w:qFormat="1"/>
@@ -15076,6 +14988,7 @@
       <w:spacing w:after="0" w:line="240" w:lineRule="auto"/>
     </w:pPr>
     <w:tblPr>
+      <w:tblInd w:w="0" w:type="dxa"/>
       <w:tblBorders>
         <w:top w:val="single" w:sz="4" w:space="0" w:color="auto"/>
         <w:left w:val="single" w:sz="4" w:space="0" w:color="auto"/>
@@ -15084,6 +14997,12 @@
         <w:insideH w:val="single" w:sz="4" w:space="0" w:color="auto"/>
         <w:insideV w:val="single" w:sz="4" w:space="0" w:color="auto"/>
       </w:tblBorders>
+      <w:tblCellMar>
+        <w:top w:w="0" w:type="dxa"/>
+        <w:left w:w="108" w:type="dxa"/>
+        <w:bottom w:w="0" w:type="dxa"/>
+        <w:right w:w="108" w:type="dxa"/>
+      </w:tblCellMar>
     </w:tblPr>
   </w:style>
   <w:style w:type="paragraph" w:styleId="TOC3">
@@ -15113,7 +15032,7 @@
 </file>
 
 <file path=word/glossary/document.xml><?xml version="1.0" encoding="utf-8"?>
-<w:glossaryDocument xmlns:wpc="http://schemas.microsoft.com/office/word/2010/wordprocessingCanvas" xmlns:mc="http://schemas.openxmlformats.org/markup-compatibility/2006" xmlns:o="urn:schemas-microsoft-com:office:office" xmlns:r="http://schemas.openxmlformats.org/officeDocument/2006/relationships" xmlns:m="http://schemas.openxmlformats.org/officeDocument/2006/math" xmlns:v="urn:schemas-microsoft-com:vml" xmlns:wp14="http://schemas.microsoft.com/office/word/2010/wordprocessingDrawing" xmlns:wp="http://schemas.openxmlformats.org/drawingml/2006/wordprocessingDrawing" xmlns:w10="urn:schemas-microsoft-com:office:word" xmlns:w="http://schemas.openxmlformats.org/wordprocessingml/2006/main" xmlns:w14="http://schemas.microsoft.com/office/word/2010/wordml" xmlns:w15="http://schemas.microsoft.com/office/word/2012/wordml" xmlns:wpg="http://schemas.microsoft.com/office/word/2010/wordprocessingGroup" xmlns:wpi="http://schemas.microsoft.com/office/word/2010/wordprocessingInk" xmlns:wne="http://schemas.microsoft.com/office/word/2006/wordml" xmlns:wps="http://schemas.microsoft.com/office/word/2010/wordprocessingShape" mc:Ignorable="w14 w15 wp14">
+<w:glossaryDocument xmlns:wpc="http://schemas.microsoft.com/office/word/2010/wordprocessingCanvas" xmlns:mo="http://schemas.microsoft.com/office/mac/office/2008/main" xmlns:mc="http://schemas.openxmlformats.org/markup-compatibility/2006" xmlns:mv="urn:schemas-microsoft-com:mac:vml" xmlns:o="urn:schemas-microsoft-com:office:office" xmlns:r="http://schemas.openxmlformats.org/officeDocument/2006/relationships" xmlns:m="http://schemas.openxmlformats.org/officeDocument/2006/math" xmlns:v="urn:schemas-microsoft-com:vml" xmlns:wp14="http://schemas.microsoft.com/office/word/2010/wordprocessingDrawing" xmlns:wp="http://schemas.openxmlformats.org/drawingml/2006/wordprocessingDrawing" xmlns:w10="urn:schemas-microsoft-com:office:word" xmlns:w="http://schemas.openxmlformats.org/wordprocessingml/2006/main" xmlns:w14="http://schemas.microsoft.com/office/word/2010/wordml" xmlns:w15="http://schemas.microsoft.com/office/word/2012/wordml" xmlns:wpg="http://schemas.microsoft.com/office/word/2010/wordprocessingGroup" xmlns:wpi="http://schemas.microsoft.com/office/word/2010/wordprocessingInk" xmlns:wne="http://schemas.microsoft.com/office/word/2006/wordml" xmlns:wps="http://schemas.microsoft.com/office/word/2010/wordprocessingShape" mc:Ignorable="w14 w15 wp14">
   <w:docParts>
     <w:docPart>
       <w:docPartPr>
@@ -15212,32 +15131,32 @@
 <file path=word/glossary/fontTable.xml><?xml version="1.0" encoding="utf-8"?>
 <w:fonts xmlns:mc="http://schemas.openxmlformats.org/markup-compatibility/2006" xmlns:r="http://schemas.openxmlformats.org/officeDocument/2006/relationships" xmlns:w="http://schemas.openxmlformats.org/wordprocessingml/2006/main" xmlns:w14="http://schemas.microsoft.com/office/word/2010/wordml" xmlns:w15="http://schemas.microsoft.com/office/word/2012/wordml" mc:Ignorable="w14 w15">
   <w:font w:name="Symbol">
-    <w:panose1 w:val="05050102010706020507"/>
+    <w:panose1 w:val="00000000000000000000"/>
     <w:charset w:val="02"/>
-    <w:family w:val="roman"/>
+    <w:family w:val="auto"/>
     <w:pitch w:val="variable"/>
     <w:sig w:usb0="00000000" w:usb1="10000000" w:usb2="00000000" w:usb3="00000000" w:csb0="80000000" w:csb1="00000000"/>
   </w:font>
   <w:font w:name="Times New Roman">
     <w:panose1 w:val="02020603050405020304"/>
     <w:charset w:val="00"/>
-    <w:family w:val="roman"/>
+    <w:family w:val="auto"/>
     <w:pitch w:val="variable"/>
-    <w:sig w:usb0="E0002EFF" w:usb1="C000785B" w:usb2="00000009" w:usb3="00000000" w:csb0="000001FF" w:csb1="00000000"/>
+    <w:sig w:usb0="E0002AEF" w:usb1="C0007841" w:usb2="00000009" w:usb3="00000000" w:csb0="000001FF" w:csb1="00000000"/>
   </w:font>
   <w:font w:name="Calibri">
     <w:panose1 w:val="020F0502020204030204"/>
     <w:charset w:val="00"/>
-    <w:family w:val="swiss"/>
+    <w:family w:val="auto"/>
     <w:pitch w:val="variable"/>
-    <w:sig w:usb0="E0002AFF" w:usb1="C000247B" w:usb2="00000009" w:usb3="00000000" w:csb0="000001FF" w:csb1="00000000"/>
+    <w:sig w:usb0="E00002FF" w:usb1="4000ACFF" w:usb2="00000001" w:usb3="00000000" w:csb0="0000019F" w:csb1="00000000"/>
   </w:font>
   <w:font w:name="Courier New">
     <w:panose1 w:val="02070309020205020404"/>
     <w:charset w:val="00"/>
-    <w:family w:val="modern"/>
-    <w:pitch w:val="fixed"/>
-    <w:sig w:usb0="E0002EFF" w:usb1="C0007843" w:usb2="00000009" w:usb3="00000000" w:csb0="000001FF" w:csb1="00000000"/>
+    <w:family w:val="auto"/>
+    <w:pitch w:val="variable"/>
+    <w:sig w:usb0="E0002AFF" w:usb1="C0007843" w:usb2="00000009" w:usb3="00000000" w:csb0="000001FF" w:csb1="00000000"/>
   </w:font>
   <w:font w:name="Wingdings">
     <w:panose1 w:val="05000000000000000000"/>
@@ -15249,16 +15168,23 @@
   <w:font w:name="Calibri Light">
     <w:panose1 w:val="020F0302020204030204"/>
     <w:charset w:val="00"/>
-    <w:family w:val="swiss"/>
+    <w:family w:val="auto"/>
     <w:pitch w:val="variable"/>
-    <w:sig w:usb0="E0002AFF" w:usb1="C000247B" w:usb2="00000009" w:usb3="00000000" w:csb0="000001FF" w:csb1="00000000"/>
+    <w:sig w:usb0="A00002EF" w:usb1="4000207B" w:usb2="00000000" w:usb3="00000000" w:csb0="0000019F" w:csb1="00000000"/>
   </w:font>
   <w:font w:name="Segoe UI">
-    <w:panose1 w:val="020B0502040204020203"/>
+    <w:altName w:val="Calibri"/>
     <w:charset w:val="00"/>
     <w:family w:val="swiss"/>
     <w:pitch w:val="variable"/>
     <w:sig w:usb0="E4002EFF" w:usb1="C000E47F" w:usb2="00000009" w:usb3="00000000" w:csb0="000001FF" w:csb1="00000000"/>
+  </w:font>
+  <w:font w:name="Arial">
+    <w:panose1 w:val="020B0604020202020204"/>
+    <w:charset w:val="00"/>
+    <w:family w:val="auto"/>
+    <w:pitch w:val="variable"/>
+    <w:sig w:usb0="E0002AFF" w:usb1="C0007843" w:usb2="00000009" w:usb3="00000000" w:csb0="000001FF" w:csb1="00000000"/>
   </w:font>
 </w:fonts>
 </file>
@@ -15289,6 +15215,7 @@
     <w:rsid w:val="00510018"/>
     <w:rsid w:val="00512FA6"/>
     <w:rsid w:val="00665579"/>
+    <w:rsid w:val="00682AE3"/>
     <w:rsid w:val="0073195D"/>
     <w:rsid w:val="00743EA5"/>
     <w:rsid w:val="007855CA"/>
@@ -15343,7 +15270,7 @@
       </w:pPr>
     </w:pPrDefault>
   </w:docDefaults>
-  <w:latentStyles w:defLockedState="0" w:defUIPriority="99" w:defSemiHidden="0" w:defUnhideWhenUsed="0" w:defQFormat="0" w:count="371">
+  <w:latentStyles w:defLockedState="0" w:defUIPriority="99" w:defSemiHidden="0" w:defUnhideWhenUsed="0" w:defQFormat="0" w:count="380">
     <w:lsdException w:name="Normal" w:uiPriority="0" w:qFormat="1"/>
     <w:lsdException w:name="heading 1" w:uiPriority="9" w:qFormat="1"/>
     <w:lsdException w:name="heading 2" w:semiHidden="1" w:uiPriority="9" w:unhideWhenUsed="1" w:qFormat="1"/>
@@ -15796,6 +15723,7 @@
 <w:webSettings xmlns:mc="http://schemas.openxmlformats.org/markup-compatibility/2006" xmlns:r="http://schemas.openxmlformats.org/officeDocument/2006/relationships" xmlns:w="http://schemas.openxmlformats.org/wordprocessingml/2006/main" xmlns:w14="http://schemas.microsoft.com/office/word/2010/wordml" xmlns:w15="http://schemas.microsoft.com/office/word/2012/wordml" mc:Ignorable="w14 w15">
   <w:optimizeForBrowser/>
   <w:allowPNG/>
+  <w:doNotSaveAsSingleFile/>
 </w:webSettings>
 </file>
 
@@ -16065,7 +15993,7 @@
 </file>
 
 <file path=customXml/itemProps1.xml><?xml version="1.0" encoding="utf-8"?>
-<ds:datastoreItem xmlns:ds="http://schemas.openxmlformats.org/officeDocument/2006/customXml" ds:itemID="{B1DBA448-D0C8-4956-B792-CA9BC6A03A1B}">
+<ds:datastoreItem xmlns:ds="http://schemas.openxmlformats.org/officeDocument/2006/customXml" ds:itemID="{46413064-566A-FD4A-BB85-AFDB261284E2}">
   <ds:schemaRefs>
     <ds:schemaRef ds:uri="http://schemas.openxmlformats.org/officeDocument/2006/bibliography"/>
   </ds:schemaRefs>

</xml_diff>

<commit_message>
Minor adjustment to the user manual
</commit_message>
<xml_diff>
--- a/Software Development Team User Manual.docx
+++ b/Software Development Team User Manual.docx
@@ -2703,23 +2703,18 @@
         <w:t xml:space="preserve"> </w:t>
       </w:r>
       <w:r>
-        <w:t>The game also has a social media aspect that will allow you to login and out,</w:t>
-      </w:r>
-      <w:bookmarkStart w:id="3" w:name="_GoBack"/>
-      <w:bookmarkEnd w:id="3"/>
-      <w:r>
-        <w:t xml:space="preserve"> as well as share the game to Facebook.</w:t>
+        <w:t>The game also has a social media aspect that will allow you to login and out, as well as share the game to Facebook.</w:t>
       </w:r>
     </w:p>
     <w:p>
       <w:pPr>
         <w:pStyle w:val="Heading1"/>
       </w:pPr>
-      <w:bookmarkStart w:id="4" w:name="_Toc524612918"/>
+      <w:bookmarkStart w:id="3" w:name="_Toc524612918"/>
       <w:r>
         <w:t>System Requirements</w:t>
       </w:r>
-      <w:bookmarkEnd w:id="4"/>
+      <w:bookmarkEnd w:id="3"/>
       <w:r>
         <w:t xml:space="preserve"> </w:t>
       </w:r>
@@ -2728,14 +2723,14 @@
       <w:pPr>
         <w:pStyle w:val="Heading2"/>
       </w:pPr>
-      <w:bookmarkStart w:id="5" w:name="_Toc524612919"/>
+      <w:bookmarkStart w:id="4" w:name="_Toc524612919"/>
       <w:r>
         <w:t>Minimum System Requirements Android D</w:t>
       </w:r>
       <w:r>
         <w:t>evice</w:t>
       </w:r>
-      <w:bookmarkEnd w:id="5"/>
+      <w:bookmarkEnd w:id="4"/>
     </w:p>
     <w:p>
       <w:r>
@@ -2833,7 +2828,7 @@
       <w:pPr>
         <w:pStyle w:val="Heading2"/>
       </w:pPr>
-      <w:bookmarkStart w:id="6" w:name="_Toc524612920"/>
+      <w:bookmarkStart w:id="5" w:name="_Toc524612920"/>
       <w:r>
         <w:t xml:space="preserve">Minimum System Requirements </w:t>
       </w:r>
@@ -2846,7 +2841,7 @@
       <w:r>
         <w:t xml:space="preserve"> Device</w:t>
       </w:r>
-      <w:bookmarkEnd w:id="6"/>
+      <w:bookmarkEnd w:id="5"/>
     </w:p>
     <w:p>
       <w:r>
@@ -2953,11 +2948,11 @@
       <w:r>
         <w:t xml:space="preserve"> </w:t>
       </w:r>
-      <w:bookmarkStart w:id="7" w:name="_Toc524612921"/>
+      <w:bookmarkStart w:id="6" w:name="_Toc524612921"/>
       <w:r>
         <w:t>Installation</w:t>
       </w:r>
-      <w:bookmarkEnd w:id="7"/>
+      <w:bookmarkEnd w:id="6"/>
       <w:r>
         <w:t xml:space="preserve"> </w:t>
       </w:r>
@@ -2966,11 +2961,11 @@
       <w:pPr>
         <w:pStyle w:val="Heading2"/>
       </w:pPr>
-      <w:bookmarkStart w:id="8" w:name="_Toc524612922"/>
+      <w:bookmarkStart w:id="7" w:name="_Toc524612922"/>
       <w:r>
         <w:t>Installation on Android Devices</w:t>
       </w:r>
-      <w:bookmarkEnd w:id="8"/>
+      <w:bookmarkEnd w:id="7"/>
     </w:p>
     <w:p>
       <w:r>
@@ -3005,12 +3000,12 @@
       <w:pPr>
         <w:pStyle w:val="Heading3"/>
       </w:pPr>
-      <w:bookmarkStart w:id="9" w:name="_Toc524612923"/>
+      <w:bookmarkStart w:id="8" w:name="_Toc524612923"/>
       <w:r>
         <w:lastRenderedPageBreak/>
         <w:t>Play Store</w:t>
       </w:r>
-      <w:bookmarkEnd w:id="9"/>
+      <w:bookmarkEnd w:id="8"/>
     </w:p>
     <w:p>
       <w:pPr>
@@ -3094,14 +3089,14 @@
       <w:pPr>
         <w:pStyle w:val="Heading3"/>
       </w:pPr>
-      <w:bookmarkStart w:id="10" w:name="_Toc524612924"/>
+      <w:bookmarkStart w:id="9" w:name="_Toc524612924"/>
       <w:r>
         <w:t>APK File</w:t>
       </w:r>
       <w:r>
         <w:t xml:space="preserve"> (experienced users only)</w:t>
       </w:r>
-      <w:bookmarkEnd w:id="10"/>
+      <w:bookmarkEnd w:id="9"/>
     </w:p>
     <w:p>
       <w:r>
@@ -3336,11 +3331,11 @@
       <w:pPr>
         <w:pStyle w:val="Heading2"/>
       </w:pPr>
-      <w:bookmarkStart w:id="11" w:name="_Toc524612925"/>
+      <w:bookmarkStart w:id="10" w:name="_Toc524612925"/>
       <w:r>
         <w:t>Installation on iOS Devices</w:t>
       </w:r>
-      <w:bookmarkEnd w:id="11"/>
+      <w:bookmarkEnd w:id="10"/>
     </w:p>
     <w:p>
       <w:r>
@@ -3369,14 +3364,14 @@
       <w:pPr>
         <w:pStyle w:val="Heading3"/>
       </w:pPr>
-      <w:bookmarkStart w:id="12" w:name="_Toc524612926"/>
+      <w:bookmarkStart w:id="11" w:name="_Toc524612926"/>
       <w:r>
         <w:t>XCode</w:t>
       </w:r>
       <w:r>
         <w:t xml:space="preserve"> (experienced users only)</w:t>
       </w:r>
-      <w:bookmarkEnd w:id="12"/>
+      <w:bookmarkEnd w:id="11"/>
       <w:r>
         <w:t xml:space="preserve"> </w:t>
       </w:r>
@@ -3451,7 +3446,7 @@
       <w:pPr>
         <w:pStyle w:val="Heading1"/>
       </w:pPr>
-      <w:bookmarkStart w:id="13" w:name="_Toc524612927"/>
+      <w:bookmarkStart w:id="12" w:name="_Toc524612927"/>
       <w:r>
         <w:lastRenderedPageBreak/>
         <w:t xml:space="preserve">Starting </w:t>
@@ -3462,7 +3457,7 @@
       <w:r>
         <w:t>he Application</w:t>
       </w:r>
-      <w:bookmarkEnd w:id="13"/>
+      <w:bookmarkEnd w:id="12"/>
     </w:p>
     <w:tbl>
       <w:tblPr>
@@ -3729,7 +3724,7 @@
                     </wp:anchor>
                   </w:drawing>
                 </mc:Choice>
-                <mc:Fallback xmlns:mv="urn:schemas-microsoft-com:mac:vml" xmlns:mo="http://schemas.microsoft.com/office/mac/office/2008/main">
+                <mc:Fallback xmlns:mo="http://schemas.microsoft.com/office/mac/office/2008/main" xmlns:mv="urn:schemas-microsoft-com:mac:vml">
                   <w:pict>
                     <v:shapetype w14:anchorId="7473F357" id="_x0000_t202" coordsize="21600,21600" o:spt="202" path="m,l,21600r21600,l21600,xe">
                       <v:stroke joinstyle="miter"/>
@@ -3844,7 +3839,7 @@
                     </wp:anchor>
                   </w:drawing>
                 </mc:Choice>
-                <mc:Fallback xmlns:mv="urn:schemas-microsoft-com:mac:vml" xmlns:mo="http://schemas.microsoft.com/office/mac/office/2008/main">
+                <mc:Fallback xmlns:mo="http://schemas.microsoft.com/office/mac/office/2008/main" xmlns:mv="urn:schemas-microsoft-com:mac:vml">
                   <w:pict>
                     <v:shape w14:anchorId="783D2FC6" id="Text Box 18" o:spid="_x0000_s1027" type="#_x0000_t202" style="position:absolute;left:0;text-align:left;margin-left:.35pt;margin-top:160.9pt;width:12pt;height:29.25pt;z-index:251664384;visibility:visible;mso-wrap-style:square;mso-wrap-distance-left:9pt;mso-wrap-distance-top:0;mso-wrap-distance-right:9pt;mso-wrap-distance-bottom:0;mso-position-horizontal:absolute;mso-position-horizontal-relative:text;mso-position-vertical:absolute;mso-position-vertical-relative:text;v-text-anchor:top" o:gfxdata="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" fillcolor="black [3213]" strokeweight=".5pt">
                       <v:textbox>
@@ -3961,7 +3956,7 @@
                     </wp:anchor>
                   </w:drawing>
                 </mc:Choice>
-                <mc:Fallback xmlns:mv="urn:schemas-microsoft-com:mac:vml" xmlns:mo="http://schemas.microsoft.com/office/mac/office/2008/main">
+                <mc:Fallback xmlns:mo="http://schemas.microsoft.com/office/mac/office/2008/main" xmlns:mv="urn:schemas-microsoft-com:mac:vml">
                   <w:pict>
                     <v:shape w14:anchorId="35BEA3C4" id="Text Box 13" o:spid="_x0000_s1028" type="#_x0000_t202" style="position:absolute;left:0;text-align:left;margin-left:.35pt;margin-top:127.15pt;width:12pt;height:23.25pt;z-index:251663360;visibility:visible;mso-wrap-style:square;mso-width-percent:0;mso-height-percent:0;mso-wrap-distance-left:9pt;mso-wrap-distance-top:0;mso-wrap-distance-right:9pt;mso-wrap-distance-bottom:0;mso-position-horizontal:absolute;mso-position-horizontal-relative:text;mso-position-vertical:absolute;mso-position-vertical-relative:text;mso-width-percent:0;mso-height-percent:0;mso-width-relative:margin;mso-height-relative:margin;v-text-anchor:top" o:gfxdata="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" fillcolor="black [3213]" strokeweight=".5pt">
                       <v:textbox>
@@ -4077,7 +4072,7 @@
                     </wp:anchor>
                   </w:drawing>
                 </mc:Choice>
-                <mc:Fallback xmlns:mv="urn:schemas-microsoft-com:mac:vml" xmlns:mo="http://schemas.microsoft.com/office/mac/office/2008/main">
+                <mc:Fallback xmlns:mo="http://schemas.microsoft.com/office/mac/office/2008/main" xmlns:mv="urn:schemas-microsoft-com:mac:vml">
                   <w:pict>
                     <v:shape w14:anchorId="6826AA72" id="Text Box 11" o:spid="_x0000_s1029" type="#_x0000_t202" style="position:absolute;left:0;text-align:left;margin-left:12.35pt;margin-top:41.65pt;width:24pt;height:24.75pt;z-index:251662336;visibility:visible;mso-wrap-style:square;mso-height-percent:0;mso-wrap-distance-left:9pt;mso-wrap-distance-top:0;mso-wrap-distance-right:9pt;mso-wrap-distance-bottom:0;mso-position-horizontal:absolute;mso-position-horizontal-relative:text;mso-position-vertical:absolute;mso-position-vertical-relative:text;mso-height-percent:0;mso-height-relative:margin;v-text-anchor:top" o:gfxdata="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" fillcolor="black [3213]" strokeweight=".5pt">
                       <v:textbox>
@@ -4166,11 +4161,11 @@
       <w:pPr>
         <w:pStyle w:val="Heading2"/>
       </w:pPr>
-      <w:bookmarkStart w:id="14" w:name="_Toc524612928"/>
+      <w:bookmarkStart w:id="13" w:name="_Toc524612928"/>
       <w:r>
         <w:t>Register</w:t>
       </w:r>
-      <w:bookmarkEnd w:id="14"/>
+      <w:bookmarkEnd w:id="13"/>
     </w:p>
     <w:tbl>
       <w:tblPr>
@@ -4465,7 +4460,7 @@
                     </wp:anchor>
                   </w:drawing>
                 </mc:Choice>
-                <mc:Fallback xmlns:mv="urn:schemas-microsoft-com:mac:vml" xmlns:mo="http://schemas.microsoft.com/office/mac/office/2008/main">
+                <mc:Fallback xmlns:mo="http://schemas.microsoft.com/office/mac/office/2008/main" xmlns:mv="urn:schemas-microsoft-com:mac:vml">
                   <w:pict>
                     <v:shape w14:anchorId="0CD06B9C" id="Text Box 23" o:spid="_x0000_s1030" type="#_x0000_t202" style="position:absolute;left:0;text-align:left;margin-left:47.6pt;margin-top:234.3pt;width:40.5pt;height:18.75pt;z-index:251668480;visibility:visible;mso-wrap-style:square;mso-height-percent:0;mso-wrap-distance-left:9pt;mso-wrap-distance-top:0;mso-wrap-distance-right:9pt;mso-wrap-distance-bottom:0;mso-position-horizontal:absolute;mso-position-horizontal-relative:text;mso-position-vertical:absolute;mso-position-vertical-relative:text;mso-height-percent:0;mso-height-relative:margin;v-text-anchor:top" o:gfxdata="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" fillcolor="black [3213]" strokeweight=".5pt">
                       <v:textbox>
@@ -4609,7 +4604,7 @@
                     </wp:anchor>
                   </w:drawing>
                 </mc:Choice>
-                <mc:Fallback xmlns:mv="urn:schemas-microsoft-com:mac:vml" xmlns:mo="http://schemas.microsoft.com/office/mac/office/2008/main">
+                <mc:Fallback xmlns:mo="http://schemas.microsoft.com/office/mac/office/2008/main" xmlns:mv="urn:schemas-microsoft-com:mac:vml">
                   <w:pict>
                     <v:shape w14:anchorId="2388E571" id="Text Box 22" o:spid="_x0000_s1031" type="#_x0000_t202" style="position:absolute;left:0;text-align:left;margin-left:19.1pt;margin-top:224.55pt;width:97.5pt;height:28.5pt;z-index:251667456;visibility:visible;mso-wrap-style:square;mso-wrap-distance-left:9pt;mso-wrap-distance-top:0;mso-wrap-distance-right:9pt;mso-wrap-distance-bottom:0;mso-position-horizontal:absolute;mso-position-horizontal-relative:text;mso-position-vertical:absolute;mso-position-vertical-relative:text;v-text-anchor:top" o:gfxdata="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" fillcolor="black [3213]" strokeweight=".5pt">
                       <v:textbox>
@@ -4795,7 +4790,7 @@
                     </wp:anchor>
                   </w:drawing>
                 </mc:Choice>
-                <mc:Fallback xmlns:mv="urn:schemas-microsoft-com:mac:vml" xmlns:mo="http://schemas.microsoft.com/office/mac/office/2008/main">
+                <mc:Fallback xmlns:mo="http://schemas.microsoft.com/office/mac/office/2008/main" xmlns:mv="urn:schemas-microsoft-com:mac:vml">
                   <w:pict>
                     <v:shape w14:anchorId="780E1BF8" id="Text Box 21" o:spid="_x0000_s1032" type="#_x0000_t202" style="position:absolute;left:0;text-align:left;margin-left:68.6pt;margin-top:88.8pt;width:59.25pt;height:96pt;z-index:251666432;visibility:visible;mso-wrap-style:square;mso-width-percent:0;mso-wrap-distance-left:9pt;mso-wrap-distance-top:0;mso-wrap-distance-right:9pt;mso-wrap-distance-bottom:0;mso-position-horizontal:absolute;mso-position-horizontal-relative:text;mso-position-vertical:absolute;mso-position-vertical-relative:text;mso-width-percent:0;mso-width-relative:margin;v-text-anchor:top" o:gfxdata="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" fillcolor="black [3213]" strokeweight=".5pt">
                       <v:textbox>
@@ -4921,11 +4916,11 @@
       <w:pPr>
         <w:pStyle w:val="Heading2"/>
       </w:pPr>
-      <w:bookmarkStart w:id="15" w:name="_Toc524612929"/>
+      <w:bookmarkStart w:id="14" w:name="_Toc524612929"/>
       <w:r>
         <w:t>Login</w:t>
       </w:r>
-      <w:bookmarkEnd w:id="15"/>
+      <w:bookmarkEnd w:id="14"/>
     </w:p>
     <w:tbl>
       <w:tblPr>
@@ -5217,7 +5212,7 @@
                     </wp:anchor>
                   </w:drawing>
                 </mc:Choice>
-                <mc:Fallback xmlns:mv="urn:schemas-microsoft-com:mac:vml" xmlns:mo="http://schemas.microsoft.com/office/mac/office/2008/main">
+                <mc:Fallback xmlns:mo="http://schemas.microsoft.com/office/mac/office/2008/main" xmlns:mv="urn:schemas-microsoft-com:mac:vml">
                   <w:pict>
                     <v:shape w14:anchorId="15B1C404" id="Text Box 27" o:spid="_x0000_s1033" type="#_x0000_t202" style="position:absolute;left:0;text-align:left;margin-left:44.6pt;margin-top:234.3pt;width:32.25pt;height:20.25pt;z-index:251671552;visibility:visible;mso-wrap-style:square;mso-height-percent:0;mso-wrap-distance-left:9pt;mso-wrap-distance-top:0;mso-wrap-distance-right:9pt;mso-wrap-distance-bottom:0;mso-position-horizontal:absolute;mso-position-horizontal-relative:text;mso-position-vertical:absolute;mso-position-vertical-relative:text;mso-height-percent:0;mso-height-relative:margin;v-text-anchor:top" o:gfxdata="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" fillcolor="black [3213]" strokeweight=".5pt">
                       <v:textbox>
@@ -5337,7 +5332,7 @@
                     </wp:anchor>
                   </w:drawing>
                 </mc:Choice>
-                <mc:Fallback xmlns:mv="urn:schemas-microsoft-com:mac:vml" xmlns:mo="http://schemas.microsoft.com/office/mac/office/2008/main">
+                <mc:Fallback xmlns:mo="http://schemas.microsoft.com/office/mac/office/2008/main" xmlns:mv="urn:schemas-microsoft-com:mac:vml">
                   <w:pict>
                     <v:shape w14:anchorId="34746D87" id="Text Box 26" o:spid="_x0000_s1034" type="#_x0000_t202" style="position:absolute;left:0;text-align:left;margin-left:8.6pt;margin-top:189.3pt;width:115.5pt;height:18.75pt;z-index:251670528;visibility:visible;mso-wrap-style:square;mso-height-percent:0;mso-wrap-distance-left:9pt;mso-wrap-distance-top:0;mso-wrap-distance-right:9pt;mso-wrap-distance-bottom:0;mso-position-horizontal:absolute;mso-position-horizontal-relative:text;mso-position-vertical:absolute;mso-position-vertical-relative:text;mso-height-percent:0;mso-height-relative:margin;v-text-anchor:top" o:gfxdata="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" fillcolor="black [3213]" strokeweight=".5pt">
                       <v:textbox>
@@ -5467,7 +5462,7 @@
                     </wp:anchor>
                   </w:drawing>
                 </mc:Choice>
-                <mc:Fallback xmlns:mv="urn:schemas-microsoft-com:mac:vml" xmlns:mo="http://schemas.microsoft.com/office/mac/office/2008/main">
+                <mc:Fallback xmlns:mo="http://schemas.microsoft.com/office/mac/office/2008/main" xmlns:mv="urn:schemas-microsoft-com:mac:vml">
                   <w:pict>
                     <v:shape w14:anchorId="40BF418D" id="Text Box 25" o:spid="_x0000_s1035" type="#_x0000_t202" style="position:absolute;left:0;text-align:left;margin-left:52.85pt;margin-top:106.05pt;width:35.25pt;height:41.25pt;z-index:251669504;visibility:visible;mso-wrap-style:square;mso-wrap-distance-left:9pt;mso-wrap-distance-top:0;mso-wrap-distance-right:9pt;mso-wrap-distance-bottom:0;mso-position-horizontal:absolute;mso-position-horizontal-relative:text;mso-position-vertical:absolute;mso-position-vertical-relative:text;v-text-anchor:top" o:gfxdata="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" fillcolor="black [3213]" strokeweight=".5pt">
                       <v:textbox>
@@ -5575,12 +5570,12 @@
       <w:pPr>
         <w:pStyle w:val="Heading3"/>
       </w:pPr>
-      <w:bookmarkStart w:id="16" w:name="_Toc524612930"/>
+      <w:bookmarkStart w:id="15" w:name="_Toc524612930"/>
       <w:r>
         <w:lastRenderedPageBreak/>
         <w:t>Login via Facebook</w:t>
       </w:r>
-      <w:bookmarkEnd w:id="16"/>
+      <w:bookmarkEnd w:id="15"/>
       <w:r>
         <w:t xml:space="preserve"> </w:t>
       </w:r>
@@ -5920,14 +5915,14 @@
       <w:pPr>
         <w:pStyle w:val="Heading1"/>
       </w:pPr>
-      <w:bookmarkStart w:id="17" w:name="_Toc524612931"/>
+      <w:bookmarkStart w:id="16" w:name="_Toc524612931"/>
       <w:r>
         <w:t>The Main Menu</w:t>
       </w:r>
       <w:r>
         <w:t xml:space="preserve"> Page</w:t>
       </w:r>
-      <w:bookmarkEnd w:id="17"/>
+      <w:bookmarkEnd w:id="16"/>
     </w:p>
     <w:p/>
     <w:tbl>
@@ -6135,7 +6130,7 @@
                                         <v:path o:extrusionok="f" gradientshapeok="t" o:connecttype="rect"/>
                                         <o:lock v:ext="edit" aspectratio="t"/>
                                       </v:shapetype>
-                                      <v:shape id="_x0000_i1027" type="#_x0000_t75" style="width:132pt;height:278.1pt">
+                                      <v:shape id="_x0000_i1027" type="#_x0000_t75" style="width:132pt;height:278.25pt">
                                         <v:imagedata r:id="rId17" o:title="2018-09-12_18-05-47"/>
                                       </v:shape>
                                     </w:pict>
@@ -6155,7 +6150,7 @@
                     </wp:anchor>
                   </w:drawing>
                 </mc:Choice>
-                <mc:Fallback xmlns:mv="urn:schemas-microsoft-com:mac:vml" xmlns:mo="http://schemas.microsoft.com/office/mac/office/2008/main">
+                <mc:Fallback xmlns:mo="http://schemas.microsoft.com/office/mac/office/2008/main" xmlns:mv="urn:schemas-microsoft-com:mac:vml">
                   <w:pict>
                     <v:shapetype w14:anchorId="3D83E3C7" id="_x0000_t202" coordsize="21600,21600" o:spt="202" path="m0,0l0,21600,21600,21600,21600,0xe">
                       <v:stroke joinstyle="miter"/>
@@ -6396,7 +6391,7 @@
                     </wp:anchor>
                   </w:drawing>
                 </mc:Choice>
-                <mc:Fallback xmlns:mv="urn:schemas-microsoft-com:mac:vml" xmlns:mo="http://schemas.microsoft.com/office/mac/office/2008/main">
+                <mc:Fallback xmlns:mo="http://schemas.microsoft.com/office/mac/office/2008/main" xmlns:mv="urn:schemas-microsoft-com:mac:vml">
                   <w:pict>
                     <v:shape w14:anchorId="0F450C5E" id="Text Box 32" o:spid="_x0000_s1037" type="#_x0000_t202" style="position:absolute;left:0;text-align:left;margin-left:79.15pt;margin-top:6.15pt;width:57pt;height:21pt;z-index:251679744;visibility:visible;mso-wrap-style:square;mso-height-percent:0;mso-wrap-distance-left:9pt;mso-wrap-distance-top:0;mso-wrap-distance-right:9pt;mso-wrap-distance-bottom:0;mso-position-horizontal:absolute;mso-position-horizontal-relative:text;mso-position-vertical:absolute;mso-position-vertical-relative:text;mso-height-percent:0;mso-height-relative:margin;v-text-anchor:top" o:gfxdata="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" fillcolor="black [3213]" strokeweight=".5pt">
                       <v:textbox>
@@ -6557,7 +6552,7 @@
                     </wp:anchor>
                   </w:drawing>
                 </mc:Choice>
-                <mc:Fallback xmlns:mv="urn:schemas-microsoft-com:mac:vml" xmlns:mo="http://schemas.microsoft.com/office/mac/office/2008/main">
+                <mc:Fallback xmlns:mo="http://schemas.microsoft.com/office/mac/office/2008/main" xmlns:mv="urn:schemas-microsoft-com:mac:vml">
                   <w:pict>
                     <v:shape w14:anchorId="4B3BBCDC" id="Text Box 31" o:spid="_x0000_s1038" type="#_x0000_t202" style="position:absolute;left:0;text-align:left;margin-left:21.4pt;margin-top:70.65pt;width:23.25pt;height:149.25pt;z-index:251678720;visibility:visible;mso-wrap-style:square;mso-width-percent:0;mso-wrap-distance-left:9pt;mso-wrap-distance-top:0;mso-wrap-distance-right:9pt;mso-wrap-distance-bottom:0;mso-position-horizontal:absolute;mso-position-horizontal-relative:text;mso-position-vertical:absolute;mso-position-vertical-relative:text;mso-width-percent:0;mso-width-relative:margin;v-text-anchor:top" o:gfxdata="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" fillcolor="black [3213]" strokeweight=".5pt">
                       <v:textbox>
@@ -6635,7 +6630,7 @@
                 <w:lang w:eastAsia="en-AU"/>
               </w:rPr>
               <w:pict w14:anchorId="5FAD56E8">
-                <v:shape id="_x0000_i1025" type="#_x0000_t75" style="width:136.85pt;height:284.25pt">
+                <v:shape id="_x0000_i1025" type="#_x0000_t75" style="width:136.5pt;height:284.25pt">
                   <v:imagedata r:id="rId19" o:title="2018-09-12_18-27-27"/>
                 </v:shape>
               </w:pict>
@@ -6651,11 +6646,11 @@
       <w:pPr>
         <w:pStyle w:val="Heading2"/>
       </w:pPr>
-      <w:bookmarkStart w:id="18" w:name="_Toc524612932"/>
+      <w:bookmarkStart w:id="17" w:name="_Toc524612932"/>
       <w:r>
         <w:t>Account</w:t>
       </w:r>
-      <w:bookmarkEnd w:id="18"/>
+      <w:bookmarkEnd w:id="17"/>
     </w:p>
     <w:tbl>
       <w:tblPr>
@@ -6773,7 +6768,7 @@
                     </wp:anchor>
                   </w:drawing>
                 </mc:Choice>
-                <mc:Fallback xmlns:mv="urn:schemas-microsoft-com:mac:vml" xmlns:mo="http://schemas.microsoft.com/office/mac/office/2008/main">
+                <mc:Fallback xmlns:mo="http://schemas.microsoft.com/office/mac/office/2008/main" xmlns:mv="urn:schemas-microsoft-com:mac:vml">
                   <w:pict>
                     <v:shape w14:anchorId="0476DA88" id="Text Box 41" o:spid="_x0000_s1039" type="#_x0000_t202" style="position:absolute;margin-left:283.35pt;margin-top:7.85pt;width:16.5pt;height:17.25pt;z-index:251692032;visibility:visible;mso-wrap-style:square;mso-width-percent:0;mso-height-percent:0;mso-wrap-distance-left:9pt;mso-wrap-distance-top:0;mso-wrap-distance-right:9pt;mso-wrap-distance-bottom:0;mso-position-horizontal:absolute;mso-position-horizontal-relative:text;mso-position-vertical:absolute;mso-position-vertical-relative:text;mso-width-percent:0;mso-height-percent:0;mso-width-relative:margin;mso-height-relative:margin;v-text-anchor:top" o:gfxdata="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" fillcolor="black [3213]" strokeweight=".5pt">
                       <v:textbox>
@@ -7035,7 +7030,7 @@
                     </wp:anchor>
                   </w:drawing>
                 </mc:Choice>
-                <mc:Fallback xmlns:mv="urn:schemas-microsoft-com:mac:vml" xmlns:mo="http://schemas.microsoft.com/office/mac/office/2008/main">
+                <mc:Fallback xmlns:mo="http://schemas.microsoft.com/office/mac/office/2008/main" xmlns:mv="urn:schemas-microsoft-com:mac:vml">
                   <w:pict>
                     <v:shape w14:anchorId="6D406112" id="Text Box 40" o:spid="_x0000_s1040" type="#_x0000_t202" style="position:absolute;left:0;text-align:left;margin-left:68.6pt;margin-top:5.6pt;width:45pt;height:96.75pt;z-index:251691008;visibility:visible;mso-wrap-style:square;mso-height-percent:0;mso-wrap-distance-left:9pt;mso-wrap-distance-top:0;mso-wrap-distance-right:9pt;mso-wrap-distance-bottom:0;mso-position-horizontal:absolute;mso-position-horizontal-relative:text;mso-position-vertical:absolute;mso-position-vertical-relative:text;mso-height-percent:0;mso-height-relative:margin;v-text-anchor:top" o:gfxdata="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" fillcolor="black [3213]" strokeweight=".5pt">
                       <v:textbox>
@@ -7161,7 +7156,7 @@
       <w:pPr>
         <w:pStyle w:val="Heading2"/>
       </w:pPr>
-      <w:bookmarkStart w:id="19" w:name="_Toc524612933"/>
+      <w:bookmarkStart w:id="18" w:name="_Toc524612933"/>
       <w:r>
         <w:lastRenderedPageBreak/>
         <w:t>L</w:t>
@@ -7169,7 +7164,7 @@
       <w:r>
         <w:t>eader board</w:t>
       </w:r>
-      <w:bookmarkEnd w:id="19"/>
+      <w:bookmarkEnd w:id="18"/>
     </w:p>
     <w:tbl>
       <w:tblPr>
@@ -7284,7 +7279,7 @@
                     </wp:anchor>
                   </w:drawing>
                 </mc:Choice>
-                <mc:Fallback xmlns:mv="urn:schemas-microsoft-com:mac:vml" xmlns:mo="http://schemas.microsoft.com/office/mac/office/2008/main">
+                <mc:Fallback xmlns:mo="http://schemas.microsoft.com/office/mac/office/2008/main" xmlns:mv="urn:schemas-microsoft-com:mac:vml">
                   <w:pict>
                     <v:shape w14:anchorId="2B27DBB6" id="Text Box 44" o:spid="_x0000_s1041" type="#_x0000_t202" style="position:absolute;margin-left:288.6pt;margin-top:6.3pt;width:23.25pt;height:24.75pt;z-index:251695104;visibility:visible;mso-wrap-style:square;mso-height-percent:0;mso-wrap-distance-left:9pt;mso-wrap-distance-top:0;mso-wrap-distance-right:9pt;mso-wrap-distance-bottom:0;mso-position-horizontal:absolute;mso-position-horizontal-relative:text;mso-position-vertical:absolute;mso-position-vertical-relative:text;mso-height-percent:0;mso-height-relative:margin;v-text-anchor:top" o:gfxdata="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" fillcolor="black [3213]" strokeweight=".5pt">
                       <v:textbox>
@@ -7521,7 +7516,7 @@
                     </wp:anchor>
                   </w:drawing>
                 </mc:Choice>
-                <mc:Fallback xmlns:mv="urn:schemas-microsoft-com:mac:vml" xmlns:mo="http://schemas.microsoft.com/office/mac/office/2008/main">
+                <mc:Fallback xmlns:mo="http://schemas.microsoft.com/office/mac/office/2008/main" xmlns:mv="urn:schemas-microsoft-com:mac:vml">
                   <w:pict>
                     <v:shape w14:anchorId="4E32FE29" id="Text Box 43" o:spid="_x0000_s1042" type="#_x0000_t202" style="position:absolute;left:0;text-align:left;margin-left:22.1pt;margin-top:36.3pt;width:98.25pt;height:23.25pt;z-index:251694080;visibility:visible;mso-wrap-style:square;mso-height-percent:0;mso-wrap-distance-left:9pt;mso-wrap-distance-top:0;mso-wrap-distance-right:9pt;mso-wrap-distance-bottom:0;mso-position-horizontal:absolute;mso-position-horizontal-relative:text;mso-position-vertical:absolute;mso-position-vertical-relative:text;mso-height-percent:0;mso-height-relative:margin;v-text-anchor:top" o:gfxdata="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" fillcolor="black [3213]" strokeweight=".5pt">
                       <v:textbox>
@@ -7638,7 +7633,7 @@
                     </wp:anchor>
                   </w:drawing>
                 </mc:Choice>
-                <mc:Fallback xmlns:mv="urn:schemas-microsoft-com:mac:vml" xmlns:mo="http://schemas.microsoft.com/office/mac/office/2008/main">
+                <mc:Fallback xmlns:mo="http://schemas.microsoft.com/office/mac/office/2008/main" xmlns:mv="urn:schemas-microsoft-com:mac:vml">
                   <w:pict>
                     <v:shape w14:anchorId="2B58A370" id="Text Box 42" o:spid="_x0000_s1043" type="#_x0000_t202" style="position:absolute;left:0;text-align:left;margin-left:53.6pt;margin-top:6.3pt;width:17.25pt;height:21pt;z-index:251693056;visibility:visible;mso-wrap-style:square;mso-width-percent:0;mso-height-percent:0;mso-wrap-distance-left:9pt;mso-wrap-distance-top:0;mso-wrap-distance-right:9pt;mso-wrap-distance-bottom:0;mso-position-horizontal:absolute;mso-position-horizontal-relative:text;mso-position-vertical:absolute;mso-position-vertical-relative:text;mso-width-percent:0;mso-height-percent:0;mso-width-relative:margin;mso-height-relative:margin;v-text-anchor:top" o:gfxdata="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" fillcolor="black [3213]" strokeweight=".5pt">
                       <v:textbox>
@@ -7727,11 +7722,11 @@
       <w:pPr>
         <w:pStyle w:val="Heading2"/>
       </w:pPr>
-      <w:bookmarkStart w:id="20" w:name="_Toc524612934"/>
+      <w:bookmarkStart w:id="19" w:name="_Toc524612934"/>
       <w:r>
         <w:t>Submit New Question</w:t>
       </w:r>
-      <w:bookmarkEnd w:id="20"/>
+      <w:bookmarkEnd w:id="19"/>
     </w:p>
     <w:tbl>
       <w:tblPr>
@@ -7846,7 +7841,7 @@
                     </wp:anchor>
                   </w:drawing>
                 </mc:Choice>
-                <mc:Fallback xmlns:mv="urn:schemas-microsoft-com:mac:vml" xmlns:mo="http://schemas.microsoft.com/office/mac/office/2008/main">
+                <mc:Fallback xmlns:mo="http://schemas.microsoft.com/office/mac/office/2008/main" xmlns:mv="urn:schemas-microsoft-com:mac:vml">
                   <w:pict>
                     <v:shape w14:anchorId="6AF8BE76" id="Text Box 46" o:spid="_x0000_s1044" type="#_x0000_t202" style="position:absolute;margin-left:292.35pt;margin-top:-.35pt;width:19.5pt;height:24pt;z-index:251697152;visibility:visible;mso-wrap-style:square;mso-height-percent:0;mso-wrap-distance-left:9pt;mso-wrap-distance-top:0;mso-wrap-distance-right:9pt;mso-wrap-distance-bottom:0;mso-position-horizontal:absolute;mso-position-horizontal-relative:text;mso-position-vertical:absolute;mso-position-vertical-relative:text;mso-height-percent:0;mso-height-relative:margin;v-text-anchor:top" o:gfxdata="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" fillcolor="black [3213]" strokeweight=".5pt">
                       <v:textbox>
@@ -8219,7 +8214,7 @@
                     </wp:anchor>
                   </w:drawing>
                 </mc:Choice>
-                <mc:Fallback xmlns:mv="urn:schemas-microsoft-com:mac:vml" xmlns:mo="http://schemas.microsoft.com/office/mac/office/2008/main">
+                <mc:Fallback xmlns:mo="http://schemas.microsoft.com/office/mac/office/2008/main" xmlns:mv="urn:schemas-microsoft-com:mac:vml">
                   <w:pict>
                     <v:shape w14:anchorId="583D6DA2" id="Text Box 45" o:spid="_x0000_s1045" type="#_x0000_t202" style="position:absolute;left:0;text-align:left;margin-left:80.6pt;margin-top:-.35pt;width:38.25pt;height:253.5pt;z-index:251696128;visibility:visible;mso-wrap-style:square;mso-height-percent:0;mso-wrap-distance-left:9pt;mso-wrap-distance-top:0;mso-wrap-distance-right:9pt;mso-wrap-distance-bottom:0;mso-position-horizontal:absolute;mso-position-horizontal-relative:text;mso-position-vertical:absolute;mso-position-vertical-relative:text;mso-height-percent:0;mso-height-relative:margin;v-text-anchor:top" o:gfxdata="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" fillcolor="black [3213]" strokeweight=".5pt">
                       <v:textbox>
@@ -8419,12 +8414,12 @@
       <w:pPr>
         <w:pStyle w:val="Heading2"/>
       </w:pPr>
-      <w:bookmarkStart w:id="21" w:name="_Toc524612935"/>
+      <w:bookmarkStart w:id="20" w:name="_Toc524612935"/>
       <w:r>
         <w:lastRenderedPageBreak/>
         <w:t>Settings</w:t>
       </w:r>
-      <w:bookmarkEnd w:id="21"/>
+      <w:bookmarkEnd w:id="20"/>
     </w:p>
     <w:tbl>
       <w:tblPr>
@@ -8597,7 +8592,7 @@
                 <w:lang w:eastAsia="en-AU"/>
               </w:rPr>
               <w:pict w14:anchorId="7E2FE951">
-                <v:shape id="_x0000_i1026" type="#_x0000_t75" style="width:124pt;height:255pt">
+                <v:shape id="_x0000_i1026" type="#_x0000_t75" style="width:123.75pt;height:255pt">
                   <v:imagedata r:id="rId23" o:title="2018-09-15_22-12-32"/>
                 </v:shape>
               </w:pict>
@@ -8610,11 +8605,11 @@
       <w:pPr>
         <w:pStyle w:val="Heading1"/>
       </w:pPr>
-      <w:bookmarkStart w:id="22" w:name="_Toc524612936"/>
+      <w:bookmarkStart w:id="21" w:name="_Toc524612936"/>
       <w:r>
         <w:t>Game Lobby</w:t>
       </w:r>
-      <w:bookmarkEnd w:id="22"/>
+      <w:bookmarkEnd w:id="21"/>
     </w:p>
     <w:p>
       <w:r>
@@ -8792,21 +8787,21 @@
       <w:r>
         <w:t xml:space="preserve"> </w:t>
       </w:r>
-      <w:bookmarkStart w:id="23" w:name="_Toc524612937"/>
+      <w:bookmarkStart w:id="22" w:name="_Toc524612937"/>
       <w:r>
         <w:t>Playing The Game</w:t>
       </w:r>
-      <w:bookmarkEnd w:id="23"/>
+      <w:bookmarkEnd w:id="22"/>
     </w:p>
     <w:p>
       <w:pPr>
         <w:pStyle w:val="Heading2"/>
       </w:pPr>
-      <w:bookmarkStart w:id="24" w:name="_Toc524612938"/>
+      <w:bookmarkStart w:id="23" w:name="_Toc524612938"/>
       <w:r>
         <w:t>Game Start</w:t>
       </w:r>
-      <w:bookmarkEnd w:id="24"/>
+      <w:bookmarkEnd w:id="23"/>
     </w:p>
     <w:p>
       <w:r>
@@ -8880,14 +8875,14 @@
         <w:pStyle w:val="Heading2"/>
         <w:ind w:right="5057"/>
       </w:pPr>
-      <w:bookmarkStart w:id="25" w:name="_Toc524612939"/>
+      <w:bookmarkStart w:id="24" w:name="_Toc524612939"/>
       <w:r>
         <w:t xml:space="preserve">UI </w:t>
       </w:r>
       <w:r>
         <w:t>Elements</w:t>
       </w:r>
-      <w:bookmarkEnd w:id="25"/>
+      <w:bookmarkEnd w:id="24"/>
     </w:p>
     <w:p>
       <w:pPr>
@@ -8980,11 +8975,11 @@
       <w:pPr>
         <w:pStyle w:val="Heading2"/>
       </w:pPr>
-      <w:bookmarkStart w:id="26" w:name="_Toc524612940"/>
+      <w:bookmarkStart w:id="25" w:name="_Toc524612940"/>
       <w:r>
         <w:t>Timer</w:t>
       </w:r>
-      <w:bookmarkEnd w:id="26"/>
+      <w:bookmarkEnd w:id="25"/>
     </w:p>
     <w:p>
       <w:r>
@@ -9000,7 +8995,7 @@
       <w:pPr>
         <w:pStyle w:val="Heading2"/>
       </w:pPr>
-      <w:bookmarkStart w:id="27" w:name="_Toc524612941"/>
+      <w:bookmarkStart w:id="26" w:name="_Toc524612941"/>
       <w:r>
         <w:rPr>
           <w:noProof/>
@@ -9073,7 +9068,7 @@
       <w:r>
         <w:t>Question Box / Answer Buttons</w:t>
       </w:r>
-      <w:bookmarkEnd w:id="27"/>
+      <w:bookmarkEnd w:id="26"/>
     </w:p>
     <w:p>
       <w:r>
@@ -9170,11 +9165,11 @@
       <w:pPr>
         <w:pStyle w:val="Heading2"/>
       </w:pPr>
-      <w:bookmarkStart w:id="28" w:name="_Toc524612942"/>
+      <w:bookmarkStart w:id="27" w:name="_Toc524612942"/>
       <w:r>
         <w:t>Like / Dislike Buttons</w:t>
       </w:r>
-      <w:bookmarkEnd w:id="28"/>
+      <w:bookmarkEnd w:id="27"/>
     </w:p>
     <w:p>
       <w:r>
@@ -9255,11 +9250,11 @@
       <w:pPr>
         <w:pStyle w:val="Heading2"/>
       </w:pPr>
-      <w:bookmarkStart w:id="29" w:name="_Toc524612943"/>
+      <w:bookmarkStart w:id="28" w:name="_Toc524612943"/>
       <w:r>
         <w:t>Round End</w:t>
       </w:r>
-      <w:bookmarkEnd w:id="29"/>
+      <w:bookmarkEnd w:id="28"/>
     </w:p>
     <w:p>
       <w:r>
@@ -9269,23 +9264,115 @@
     <w:p>
       <w:r>
         <w:t xml:space="preserve">During this scene all high score and ranking data is pushed to the database, during this process an ‘attempting to submit ranking’ notification is displayed to give feedback to the user. </w:t>
-      </w:r>
-    </w:p>
-    <w:p>
-      <w:r>
-        <w:t xml:space="preserve">Options to share the round score to Facebook and return to the main menu are displayed for the user. </w:t>
       </w:r>
     </w:p>
     <w:p/>
     <w:p/>
     <w:p/>
+    <w:p/>
     <w:p>
+      <w:r>
+        <w:rPr>
+          <w:noProof/>
+          <w:lang w:eastAsia="en-AU"/>
+        </w:rPr>
+        <w:lastRenderedPageBreak/>
+        <w:drawing>
+          <wp:anchor distT="0" distB="0" distL="114300" distR="114300" simplePos="0" relativeHeight="251701248" behindDoc="0" locked="0" layoutInCell="1" allowOverlap="1" wp14:anchorId="5A46B4E1" wp14:editId="59275C8F">
+            <wp:simplePos x="0" y="0"/>
+            <wp:positionH relativeFrom="column">
+              <wp:posOffset>3857625</wp:posOffset>
+            </wp:positionH>
+            <wp:positionV relativeFrom="paragraph">
+              <wp:posOffset>0</wp:posOffset>
+            </wp:positionV>
+            <wp:extent cx="1990725" cy="3580765"/>
+            <wp:effectExtent l="0" t="0" r="9525" b="635"/>
+            <wp:wrapSquare wrapText="bothSides"/>
+            <wp:docPr id="4" name="Picture 4"/>
+            <wp:cNvGraphicFramePr>
+              <a:graphicFrameLocks xmlns:a="http://schemas.openxmlformats.org/drawingml/2006/main" noChangeAspect="1"/>
+            </wp:cNvGraphicFramePr>
+            <a:graphic xmlns:a="http://schemas.openxmlformats.org/drawingml/2006/main">
+              <a:graphicData uri="http://schemas.openxmlformats.org/drawingml/2006/picture">
+                <pic:pic xmlns:pic="http://schemas.openxmlformats.org/drawingml/2006/picture">
+                  <pic:nvPicPr>
+                    <pic:cNvPr id="0" name="Picture 5"/>
+                    <pic:cNvPicPr>
+                      <a:picLocks noChangeAspect="1" noChangeArrowheads="1"/>
+                    </pic:cNvPicPr>
+                  </pic:nvPicPr>
+                  <pic:blipFill>
+                    <a:blip r:embed="rId28">
+                      <a:extLst>
+                        <a:ext uri="{28A0092B-C50C-407E-A947-70E740481C1C}">
+                          <a14:useLocalDpi xmlns:a14="http://schemas.microsoft.com/office/drawing/2010/main" val="0"/>
+                        </a:ext>
+                      </a:extLst>
+                    </a:blip>
+                    <a:srcRect/>
+                    <a:stretch>
+                      <a:fillRect/>
+                    </a:stretch>
+                  </pic:blipFill>
+                  <pic:spPr bwMode="auto">
+                    <a:xfrm>
+                      <a:off x="0" y="0"/>
+                      <a:ext cx="1990725" cy="3580765"/>
+                    </a:xfrm>
+                    <a:prstGeom prst="rect">
+                      <a:avLst/>
+                    </a:prstGeom>
+                    <a:noFill/>
+                  </pic:spPr>
+                </pic:pic>
+              </a:graphicData>
+            </a:graphic>
+            <wp14:sizeRelH relativeFrom="page">
+              <wp14:pctWidth>0</wp14:pctWidth>
+            </wp14:sizeRelH>
+            <wp14:sizeRelV relativeFrom="page">
+              <wp14:pctHeight>0</wp14:pctHeight>
+            </wp14:sizeRelV>
+          </wp:anchor>
+        </w:drawing>
+      </w:r>
+      <w:r>
+        <w:t xml:space="preserve">Options to share the </w:t>
+      </w:r>
+      <w:r>
+        <w:t>game</w:t>
+      </w:r>
+      <w:r>
+        <w:t xml:space="preserve"> to Facebook</w:t>
+      </w:r>
+      <w:r>
+        <w:t>, via the share button</w:t>
+      </w:r>
+      <w:bookmarkStart w:id="29" w:name="_GoBack"/>
+      <w:bookmarkEnd w:id="29"/>
+      <w:r>
+        <w:t xml:space="preserve"> and return to the main menu are displayed for the user. </w:t>
+      </w:r>
+    </w:p>
+    <w:p/>
+    <w:p/>
+    <w:p/>
+    <w:p/>
+    <w:p/>
+    <w:p/>
+    <w:p/>
+    <w:p/>
+    <w:p/>
+    <w:p/>
+    <w:p/>
+    <w:p/>
+    <w:p>
       <w:pPr>
         <w:pStyle w:val="Heading1"/>
       </w:pPr>
       <w:bookmarkStart w:id="30" w:name="_Toc524612944"/>
       <w:r>
-        <w:lastRenderedPageBreak/>
         <w:t>Troubleshooting</w:t>
       </w:r>
       <w:bookmarkEnd w:id="30"/>
@@ -9555,7 +9642,11 @@
           </w:p>
           <w:p>
             <w:r>
-              <w:t xml:space="preserve">To update the Let’s Quiz databases with recent games your device requires an internet connection. If for some reason your internet connection failed at a critical time Let’s Quiz will store the game locally and push it to the database when are online next. </w:t>
+              <w:t xml:space="preserve">To update the Let’s Quiz databases with recent games your device requires an internet connection. If for some reason your internet </w:t>
+            </w:r>
+            <w:r>
+              <w:lastRenderedPageBreak/>
+              <w:t xml:space="preserve">connection failed at a critical time Let’s Quiz will store the game locally and push it to the database when are online next. </w:t>
             </w:r>
           </w:p>
         </w:tc>
@@ -9567,6 +9658,7 @@
           </w:tcPr>
           <w:p>
             <w:r>
+              <w:lastRenderedPageBreak/>
               <w:t>Trouble installing .apk on Android device</w:t>
             </w:r>
           </w:p>
@@ -9687,7 +9779,7 @@
             <w:r>
               <w:t xml:space="preserve">If you have build issues relating to a UnityAppController class please see this </w:t>
             </w:r>
-            <w:hyperlink r:id="rId28" w:history="1">
+            <w:hyperlink r:id="rId29" w:history="1">
               <w:r>
                 <w:rPr>
                   <w:rStyle w:val="Hyperlink"/>
@@ -9752,7 +9844,6 @@
               </w:numPr>
             </w:pPr>
             <w:r>
-              <w:lastRenderedPageBreak/>
               <w:t xml:space="preserve">If the above </w:t>
             </w:r>
             <w:r>
@@ -9781,7 +9872,6 @@
           </w:tcPr>
           <w:p>
             <w:r>
-              <w:lastRenderedPageBreak/>
               <w:t>I am unable to login with Facebook</w:t>
             </w:r>
           </w:p>
@@ -9805,7 +9895,7 @@
     </w:tbl>
     <w:p/>
     <w:sectPr>
-      <w:headerReference w:type="default" r:id="rId29"/>
+      <w:headerReference w:type="default" r:id="rId30"/>
       <w:pgSz w:w="11906" w:h="16838"/>
       <w:pgMar w:top="1440" w:right="1440" w:bottom="1440" w:left="1440" w:header="720" w:footer="720" w:gutter="0"/>
       <w:cols w:space="720"/>
@@ -14851,8 +14941,9 @@
     <w:panose1 w:val="020B0502040204020203"/>
     <w:charset w:val="00"/>
     <w:family w:val="swiss"/>
+    <w:notTrueType/>
     <w:pitch w:val="variable"/>
-    <w:sig w:usb0="E4002EFF" w:usb1="C000E47F" w:usb2="00000009" w:usb3="00000000" w:csb0="000001FF" w:csb1="00000000"/>
+    <w:sig w:usb0="00000003" w:usb1="00000000" w:usb2="00000000" w:usb3="00000000" w:csb0="00000001" w:csb1="00000000"/>
   </w:font>
 </w:fonts>
 </file>
@@ -14890,6 +14981,7 @@
     <w:rsid w:val="008A34EE"/>
     <w:rsid w:val="00962584"/>
     <w:rsid w:val="00962ACF"/>
+    <w:rsid w:val="00A520D5"/>
     <w:rsid w:val="00AE4EE0"/>
     <w:rsid w:val="00B3144D"/>
     <w:rsid w:val="00B82503"/>
@@ -15661,7 +15753,7 @@
 </file>
 
 <file path=customXml/itemProps1.xml><?xml version="1.0" encoding="utf-8"?>
-<ds:datastoreItem xmlns:ds="http://schemas.openxmlformats.org/officeDocument/2006/customXml" ds:itemID="{340DA9CB-2778-41FA-9086-E17BA5DFED78}">
+<ds:datastoreItem xmlns:ds="http://schemas.openxmlformats.org/officeDocument/2006/customXml" ds:itemID="{9EA52EC6-2BB3-41EB-A573-D482B194F9ED}">
   <ds:schemaRefs>
     <ds:schemaRef ds:uri="http://schemas.openxmlformats.org/officeDocument/2006/bibliography"/>
   </ds:schemaRefs>

</xml_diff>

<commit_message>
Final check of UATs ready for review
</commit_message>
<xml_diff>
--- a/Software Development Team User Manual.docx
+++ b/Software Development Team User Manual.docx
@@ -3724,7 +3724,7 @@
                     </wp:anchor>
                   </w:drawing>
                 </mc:Choice>
-                <mc:Fallback xmlns:mo="http://schemas.microsoft.com/office/mac/office/2008/main" xmlns:mv="urn:schemas-microsoft-com:mac:vml">
+                <mc:Fallback xmlns:mv="urn:schemas-microsoft-com:mac:vml" xmlns:mo="http://schemas.microsoft.com/office/mac/office/2008/main">
                   <w:pict>
                     <v:shapetype w14:anchorId="7473F357" id="_x0000_t202" coordsize="21600,21600" o:spt="202" path="m,l,21600r21600,l21600,xe">
                       <v:stroke joinstyle="miter"/>
@@ -3839,7 +3839,7 @@
                     </wp:anchor>
                   </w:drawing>
                 </mc:Choice>
-                <mc:Fallback xmlns:mo="http://schemas.microsoft.com/office/mac/office/2008/main" xmlns:mv="urn:schemas-microsoft-com:mac:vml">
+                <mc:Fallback xmlns:mv="urn:schemas-microsoft-com:mac:vml" xmlns:mo="http://schemas.microsoft.com/office/mac/office/2008/main">
                   <w:pict>
                     <v:shape w14:anchorId="783D2FC6" id="Text Box 18" o:spid="_x0000_s1027" type="#_x0000_t202" style="position:absolute;left:0;text-align:left;margin-left:.35pt;margin-top:160.9pt;width:12pt;height:29.25pt;z-index:251664384;visibility:visible;mso-wrap-style:square;mso-wrap-distance-left:9pt;mso-wrap-distance-top:0;mso-wrap-distance-right:9pt;mso-wrap-distance-bottom:0;mso-position-horizontal:absolute;mso-position-horizontal-relative:text;mso-position-vertical:absolute;mso-position-vertical-relative:text;v-text-anchor:top" o:gfxdata="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" fillcolor="black [3213]" strokeweight=".5pt">
                       <v:textbox>
@@ -3956,7 +3956,7 @@
                     </wp:anchor>
                   </w:drawing>
                 </mc:Choice>
-                <mc:Fallback xmlns:mo="http://schemas.microsoft.com/office/mac/office/2008/main" xmlns:mv="urn:schemas-microsoft-com:mac:vml">
+                <mc:Fallback xmlns:mv="urn:schemas-microsoft-com:mac:vml" xmlns:mo="http://schemas.microsoft.com/office/mac/office/2008/main">
                   <w:pict>
                     <v:shape w14:anchorId="35BEA3C4" id="Text Box 13" o:spid="_x0000_s1028" type="#_x0000_t202" style="position:absolute;left:0;text-align:left;margin-left:.35pt;margin-top:127.15pt;width:12pt;height:23.25pt;z-index:251663360;visibility:visible;mso-wrap-style:square;mso-width-percent:0;mso-height-percent:0;mso-wrap-distance-left:9pt;mso-wrap-distance-top:0;mso-wrap-distance-right:9pt;mso-wrap-distance-bottom:0;mso-position-horizontal:absolute;mso-position-horizontal-relative:text;mso-position-vertical:absolute;mso-position-vertical-relative:text;mso-width-percent:0;mso-height-percent:0;mso-width-relative:margin;mso-height-relative:margin;v-text-anchor:top" o:gfxdata="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" fillcolor="black [3213]" strokeweight=".5pt">
                       <v:textbox>
@@ -4072,7 +4072,7 @@
                     </wp:anchor>
                   </w:drawing>
                 </mc:Choice>
-                <mc:Fallback xmlns:mo="http://schemas.microsoft.com/office/mac/office/2008/main" xmlns:mv="urn:schemas-microsoft-com:mac:vml">
+                <mc:Fallback xmlns:mv="urn:schemas-microsoft-com:mac:vml" xmlns:mo="http://schemas.microsoft.com/office/mac/office/2008/main">
                   <w:pict>
                     <v:shape w14:anchorId="6826AA72" id="Text Box 11" o:spid="_x0000_s1029" type="#_x0000_t202" style="position:absolute;left:0;text-align:left;margin-left:12.35pt;margin-top:41.65pt;width:24pt;height:24.75pt;z-index:251662336;visibility:visible;mso-wrap-style:square;mso-height-percent:0;mso-wrap-distance-left:9pt;mso-wrap-distance-top:0;mso-wrap-distance-right:9pt;mso-wrap-distance-bottom:0;mso-position-horizontal:absolute;mso-position-horizontal-relative:text;mso-position-vertical:absolute;mso-position-vertical-relative:text;mso-height-percent:0;mso-height-relative:margin;v-text-anchor:top" o:gfxdata="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" fillcolor="black [3213]" strokeweight=".5pt">
                       <v:textbox>
@@ -4165,7 +4165,9 @@
       <w:r>
         <w:t>Register</w:t>
       </w:r>
+      <w:bookmarkStart w:id="14" w:name="_GoBack"/>
       <w:bookmarkEnd w:id="13"/>
+      <w:bookmarkEnd w:id="14"/>
     </w:p>
     <w:tbl>
       <w:tblPr>
@@ -4460,7 +4462,7 @@
                     </wp:anchor>
                   </w:drawing>
                 </mc:Choice>
-                <mc:Fallback xmlns:mo="http://schemas.microsoft.com/office/mac/office/2008/main" xmlns:mv="urn:schemas-microsoft-com:mac:vml">
+                <mc:Fallback xmlns:mv="urn:schemas-microsoft-com:mac:vml" xmlns:mo="http://schemas.microsoft.com/office/mac/office/2008/main">
                   <w:pict>
                     <v:shape w14:anchorId="0CD06B9C" id="Text Box 23" o:spid="_x0000_s1030" type="#_x0000_t202" style="position:absolute;left:0;text-align:left;margin-left:47.6pt;margin-top:234.3pt;width:40.5pt;height:18.75pt;z-index:251668480;visibility:visible;mso-wrap-style:square;mso-height-percent:0;mso-wrap-distance-left:9pt;mso-wrap-distance-top:0;mso-wrap-distance-right:9pt;mso-wrap-distance-bottom:0;mso-position-horizontal:absolute;mso-position-horizontal-relative:text;mso-position-vertical:absolute;mso-position-vertical-relative:text;mso-height-percent:0;mso-height-relative:margin;v-text-anchor:top" o:gfxdata="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" fillcolor="black [3213]" strokeweight=".5pt">
                       <v:textbox>
@@ -4604,7 +4606,7 @@
                     </wp:anchor>
                   </w:drawing>
                 </mc:Choice>
-                <mc:Fallback xmlns:mo="http://schemas.microsoft.com/office/mac/office/2008/main" xmlns:mv="urn:schemas-microsoft-com:mac:vml">
+                <mc:Fallback xmlns:mv="urn:schemas-microsoft-com:mac:vml" xmlns:mo="http://schemas.microsoft.com/office/mac/office/2008/main">
                   <w:pict>
                     <v:shape w14:anchorId="2388E571" id="Text Box 22" o:spid="_x0000_s1031" type="#_x0000_t202" style="position:absolute;left:0;text-align:left;margin-left:19.1pt;margin-top:224.55pt;width:97.5pt;height:28.5pt;z-index:251667456;visibility:visible;mso-wrap-style:square;mso-wrap-distance-left:9pt;mso-wrap-distance-top:0;mso-wrap-distance-right:9pt;mso-wrap-distance-bottom:0;mso-position-horizontal:absolute;mso-position-horizontal-relative:text;mso-position-vertical:absolute;mso-position-vertical-relative:text;v-text-anchor:top" o:gfxdata="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" fillcolor="black [3213]" strokeweight=".5pt">
                       <v:textbox>
@@ -4790,7 +4792,7 @@
                     </wp:anchor>
                   </w:drawing>
                 </mc:Choice>
-                <mc:Fallback xmlns:mo="http://schemas.microsoft.com/office/mac/office/2008/main" xmlns:mv="urn:schemas-microsoft-com:mac:vml">
+                <mc:Fallback xmlns:mv="urn:schemas-microsoft-com:mac:vml" xmlns:mo="http://schemas.microsoft.com/office/mac/office/2008/main">
                   <w:pict>
                     <v:shape w14:anchorId="780E1BF8" id="Text Box 21" o:spid="_x0000_s1032" type="#_x0000_t202" style="position:absolute;left:0;text-align:left;margin-left:68.6pt;margin-top:88.8pt;width:59.25pt;height:96pt;z-index:251666432;visibility:visible;mso-wrap-style:square;mso-width-percent:0;mso-wrap-distance-left:9pt;mso-wrap-distance-top:0;mso-wrap-distance-right:9pt;mso-wrap-distance-bottom:0;mso-position-horizontal:absolute;mso-position-horizontal-relative:text;mso-position-vertical:absolute;mso-position-vertical-relative:text;mso-width-percent:0;mso-width-relative:margin;v-text-anchor:top" o:gfxdata="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" fillcolor="black [3213]" strokeweight=".5pt">
                       <v:textbox>
@@ -4916,11 +4918,11 @@
       <w:pPr>
         <w:pStyle w:val="Heading2"/>
       </w:pPr>
-      <w:bookmarkStart w:id="14" w:name="_Toc524612929"/>
+      <w:bookmarkStart w:id="15" w:name="_Toc524612929"/>
       <w:r>
         <w:t>Login</w:t>
       </w:r>
-      <w:bookmarkEnd w:id="14"/>
+      <w:bookmarkEnd w:id="15"/>
     </w:p>
     <w:tbl>
       <w:tblPr>
@@ -5212,7 +5214,7 @@
                     </wp:anchor>
                   </w:drawing>
                 </mc:Choice>
-                <mc:Fallback xmlns:mo="http://schemas.microsoft.com/office/mac/office/2008/main" xmlns:mv="urn:schemas-microsoft-com:mac:vml">
+                <mc:Fallback xmlns:mv="urn:schemas-microsoft-com:mac:vml" xmlns:mo="http://schemas.microsoft.com/office/mac/office/2008/main">
                   <w:pict>
                     <v:shape w14:anchorId="15B1C404" id="Text Box 27" o:spid="_x0000_s1033" type="#_x0000_t202" style="position:absolute;left:0;text-align:left;margin-left:44.6pt;margin-top:234.3pt;width:32.25pt;height:20.25pt;z-index:251671552;visibility:visible;mso-wrap-style:square;mso-height-percent:0;mso-wrap-distance-left:9pt;mso-wrap-distance-top:0;mso-wrap-distance-right:9pt;mso-wrap-distance-bottom:0;mso-position-horizontal:absolute;mso-position-horizontal-relative:text;mso-position-vertical:absolute;mso-position-vertical-relative:text;mso-height-percent:0;mso-height-relative:margin;v-text-anchor:top" o:gfxdata="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" fillcolor="black [3213]" strokeweight=".5pt">
                       <v:textbox>
@@ -5332,7 +5334,7 @@
                     </wp:anchor>
                   </w:drawing>
                 </mc:Choice>
-                <mc:Fallback xmlns:mo="http://schemas.microsoft.com/office/mac/office/2008/main" xmlns:mv="urn:schemas-microsoft-com:mac:vml">
+                <mc:Fallback xmlns:mv="urn:schemas-microsoft-com:mac:vml" xmlns:mo="http://schemas.microsoft.com/office/mac/office/2008/main">
                   <w:pict>
                     <v:shape w14:anchorId="34746D87" id="Text Box 26" o:spid="_x0000_s1034" type="#_x0000_t202" style="position:absolute;left:0;text-align:left;margin-left:8.6pt;margin-top:189.3pt;width:115.5pt;height:18.75pt;z-index:251670528;visibility:visible;mso-wrap-style:square;mso-height-percent:0;mso-wrap-distance-left:9pt;mso-wrap-distance-top:0;mso-wrap-distance-right:9pt;mso-wrap-distance-bottom:0;mso-position-horizontal:absolute;mso-position-horizontal-relative:text;mso-position-vertical:absolute;mso-position-vertical-relative:text;mso-height-percent:0;mso-height-relative:margin;v-text-anchor:top" o:gfxdata="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" fillcolor="black [3213]" strokeweight=".5pt">
                       <v:textbox>
@@ -5462,7 +5464,7 @@
                     </wp:anchor>
                   </w:drawing>
                 </mc:Choice>
-                <mc:Fallback xmlns:mo="http://schemas.microsoft.com/office/mac/office/2008/main" xmlns:mv="urn:schemas-microsoft-com:mac:vml">
+                <mc:Fallback xmlns:mv="urn:schemas-microsoft-com:mac:vml" xmlns:mo="http://schemas.microsoft.com/office/mac/office/2008/main">
                   <w:pict>
                     <v:shape w14:anchorId="40BF418D" id="Text Box 25" o:spid="_x0000_s1035" type="#_x0000_t202" style="position:absolute;left:0;text-align:left;margin-left:52.85pt;margin-top:106.05pt;width:35.25pt;height:41.25pt;z-index:251669504;visibility:visible;mso-wrap-style:square;mso-wrap-distance-left:9pt;mso-wrap-distance-top:0;mso-wrap-distance-right:9pt;mso-wrap-distance-bottom:0;mso-position-horizontal:absolute;mso-position-horizontal-relative:text;mso-position-vertical:absolute;mso-position-vertical-relative:text;v-text-anchor:top" o:gfxdata="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" fillcolor="black [3213]" strokeweight=".5pt">
                       <v:textbox>
@@ -5570,12 +5572,12 @@
       <w:pPr>
         <w:pStyle w:val="Heading3"/>
       </w:pPr>
-      <w:bookmarkStart w:id="15" w:name="_Toc524612930"/>
+      <w:bookmarkStart w:id="16" w:name="_Toc524612930"/>
       <w:r>
         <w:lastRenderedPageBreak/>
         <w:t>Login via Facebook</w:t>
       </w:r>
-      <w:bookmarkEnd w:id="15"/>
+      <w:bookmarkEnd w:id="16"/>
       <w:r>
         <w:t xml:space="preserve"> </w:t>
       </w:r>
@@ -5915,14 +5917,14 @@
       <w:pPr>
         <w:pStyle w:val="Heading1"/>
       </w:pPr>
-      <w:bookmarkStart w:id="16" w:name="_Toc524612931"/>
+      <w:bookmarkStart w:id="17" w:name="_Toc524612931"/>
       <w:r>
         <w:t>The Main Menu</w:t>
       </w:r>
       <w:r>
         <w:t xml:space="preserve"> Page</w:t>
       </w:r>
-      <w:bookmarkEnd w:id="16"/>
+      <w:bookmarkEnd w:id="17"/>
     </w:p>
     <w:p/>
     <w:tbl>
@@ -6150,7 +6152,7 @@
                     </wp:anchor>
                   </w:drawing>
                 </mc:Choice>
-                <mc:Fallback xmlns:mo="http://schemas.microsoft.com/office/mac/office/2008/main" xmlns:mv="urn:schemas-microsoft-com:mac:vml">
+                <mc:Fallback xmlns:mv="urn:schemas-microsoft-com:mac:vml" xmlns:mo="http://schemas.microsoft.com/office/mac/office/2008/main">
                   <w:pict>
                     <v:shapetype w14:anchorId="3D83E3C7" id="_x0000_t202" coordsize="21600,21600" o:spt="202" path="m0,0l0,21600,21600,21600,21600,0xe">
                       <v:stroke joinstyle="miter"/>
@@ -6391,7 +6393,7 @@
                     </wp:anchor>
                   </w:drawing>
                 </mc:Choice>
-                <mc:Fallback xmlns:mo="http://schemas.microsoft.com/office/mac/office/2008/main" xmlns:mv="urn:schemas-microsoft-com:mac:vml">
+                <mc:Fallback xmlns:mv="urn:schemas-microsoft-com:mac:vml" xmlns:mo="http://schemas.microsoft.com/office/mac/office/2008/main">
                   <w:pict>
                     <v:shape w14:anchorId="0F450C5E" id="Text Box 32" o:spid="_x0000_s1037" type="#_x0000_t202" style="position:absolute;left:0;text-align:left;margin-left:79.15pt;margin-top:6.15pt;width:57pt;height:21pt;z-index:251679744;visibility:visible;mso-wrap-style:square;mso-height-percent:0;mso-wrap-distance-left:9pt;mso-wrap-distance-top:0;mso-wrap-distance-right:9pt;mso-wrap-distance-bottom:0;mso-position-horizontal:absolute;mso-position-horizontal-relative:text;mso-position-vertical:absolute;mso-position-vertical-relative:text;mso-height-percent:0;mso-height-relative:margin;v-text-anchor:top" o:gfxdata="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" fillcolor="black [3213]" strokeweight=".5pt">
                       <v:textbox>
@@ -6552,7 +6554,7 @@
                     </wp:anchor>
                   </w:drawing>
                 </mc:Choice>
-                <mc:Fallback xmlns:mo="http://schemas.microsoft.com/office/mac/office/2008/main" xmlns:mv="urn:schemas-microsoft-com:mac:vml">
+                <mc:Fallback xmlns:mv="urn:schemas-microsoft-com:mac:vml" xmlns:mo="http://schemas.microsoft.com/office/mac/office/2008/main">
                   <w:pict>
                     <v:shape w14:anchorId="4B3BBCDC" id="Text Box 31" o:spid="_x0000_s1038" type="#_x0000_t202" style="position:absolute;left:0;text-align:left;margin-left:21.4pt;margin-top:70.65pt;width:23.25pt;height:149.25pt;z-index:251678720;visibility:visible;mso-wrap-style:square;mso-width-percent:0;mso-wrap-distance-left:9pt;mso-wrap-distance-top:0;mso-wrap-distance-right:9pt;mso-wrap-distance-bottom:0;mso-position-horizontal:absolute;mso-position-horizontal-relative:text;mso-position-vertical:absolute;mso-position-vertical-relative:text;mso-width-percent:0;mso-width-relative:margin;v-text-anchor:top" o:gfxdata="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" fillcolor="black [3213]" strokeweight=".5pt">
                       <v:textbox>
@@ -6646,11 +6648,11 @@
       <w:pPr>
         <w:pStyle w:val="Heading2"/>
       </w:pPr>
-      <w:bookmarkStart w:id="17" w:name="_Toc524612932"/>
+      <w:bookmarkStart w:id="18" w:name="_Toc524612932"/>
       <w:r>
         <w:t>Account</w:t>
       </w:r>
-      <w:bookmarkEnd w:id="17"/>
+      <w:bookmarkEnd w:id="18"/>
     </w:p>
     <w:tbl>
       <w:tblPr>
@@ -6768,7 +6770,7 @@
                     </wp:anchor>
                   </w:drawing>
                 </mc:Choice>
-                <mc:Fallback xmlns:mo="http://schemas.microsoft.com/office/mac/office/2008/main" xmlns:mv="urn:schemas-microsoft-com:mac:vml">
+                <mc:Fallback xmlns:mv="urn:schemas-microsoft-com:mac:vml" xmlns:mo="http://schemas.microsoft.com/office/mac/office/2008/main">
                   <w:pict>
                     <v:shape w14:anchorId="0476DA88" id="Text Box 41" o:spid="_x0000_s1039" type="#_x0000_t202" style="position:absolute;margin-left:283.35pt;margin-top:7.85pt;width:16.5pt;height:17.25pt;z-index:251692032;visibility:visible;mso-wrap-style:square;mso-width-percent:0;mso-height-percent:0;mso-wrap-distance-left:9pt;mso-wrap-distance-top:0;mso-wrap-distance-right:9pt;mso-wrap-distance-bottom:0;mso-position-horizontal:absolute;mso-position-horizontal-relative:text;mso-position-vertical:absolute;mso-position-vertical-relative:text;mso-width-percent:0;mso-height-percent:0;mso-width-relative:margin;mso-height-relative:margin;v-text-anchor:top" o:gfxdata="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" fillcolor="black [3213]" strokeweight=".5pt">
                       <v:textbox>
@@ -7030,7 +7032,7 @@
                     </wp:anchor>
                   </w:drawing>
                 </mc:Choice>
-                <mc:Fallback xmlns:mo="http://schemas.microsoft.com/office/mac/office/2008/main" xmlns:mv="urn:schemas-microsoft-com:mac:vml">
+                <mc:Fallback xmlns:mv="urn:schemas-microsoft-com:mac:vml" xmlns:mo="http://schemas.microsoft.com/office/mac/office/2008/main">
                   <w:pict>
                     <v:shape w14:anchorId="6D406112" id="Text Box 40" o:spid="_x0000_s1040" type="#_x0000_t202" style="position:absolute;left:0;text-align:left;margin-left:68.6pt;margin-top:5.6pt;width:45pt;height:96.75pt;z-index:251691008;visibility:visible;mso-wrap-style:square;mso-height-percent:0;mso-wrap-distance-left:9pt;mso-wrap-distance-top:0;mso-wrap-distance-right:9pt;mso-wrap-distance-bottom:0;mso-position-horizontal:absolute;mso-position-horizontal-relative:text;mso-position-vertical:absolute;mso-position-vertical-relative:text;mso-height-percent:0;mso-height-relative:margin;v-text-anchor:top" o:gfxdata="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" fillcolor="black [3213]" strokeweight=".5pt">
                       <v:textbox>
@@ -7156,7 +7158,7 @@
       <w:pPr>
         <w:pStyle w:val="Heading2"/>
       </w:pPr>
-      <w:bookmarkStart w:id="18" w:name="_Toc524612933"/>
+      <w:bookmarkStart w:id="19" w:name="_Toc524612933"/>
       <w:r>
         <w:lastRenderedPageBreak/>
         <w:t>L</w:t>
@@ -7164,7 +7166,7 @@
       <w:r>
         <w:t>eader board</w:t>
       </w:r>
-      <w:bookmarkEnd w:id="18"/>
+      <w:bookmarkEnd w:id="19"/>
     </w:p>
     <w:tbl>
       <w:tblPr>
@@ -7279,7 +7281,7 @@
                     </wp:anchor>
                   </w:drawing>
                 </mc:Choice>
-                <mc:Fallback xmlns:mo="http://schemas.microsoft.com/office/mac/office/2008/main" xmlns:mv="urn:schemas-microsoft-com:mac:vml">
+                <mc:Fallback xmlns:mv="urn:schemas-microsoft-com:mac:vml" xmlns:mo="http://schemas.microsoft.com/office/mac/office/2008/main">
                   <w:pict>
                     <v:shape w14:anchorId="2B27DBB6" id="Text Box 44" o:spid="_x0000_s1041" type="#_x0000_t202" style="position:absolute;margin-left:288.6pt;margin-top:6.3pt;width:23.25pt;height:24.75pt;z-index:251695104;visibility:visible;mso-wrap-style:square;mso-height-percent:0;mso-wrap-distance-left:9pt;mso-wrap-distance-top:0;mso-wrap-distance-right:9pt;mso-wrap-distance-bottom:0;mso-position-horizontal:absolute;mso-position-horizontal-relative:text;mso-position-vertical:absolute;mso-position-vertical-relative:text;mso-height-percent:0;mso-height-relative:margin;v-text-anchor:top" o:gfxdata="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" fillcolor="black [3213]" strokeweight=".5pt">
                       <v:textbox>
@@ -7516,7 +7518,7 @@
                     </wp:anchor>
                   </w:drawing>
                 </mc:Choice>
-                <mc:Fallback xmlns:mo="http://schemas.microsoft.com/office/mac/office/2008/main" xmlns:mv="urn:schemas-microsoft-com:mac:vml">
+                <mc:Fallback xmlns:mv="urn:schemas-microsoft-com:mac:vml" xmlns:mo="http://schemas.microsoft.com/office/mac/office/2008/main">
                   <w:pict>
                     <v:shape w14:anchorId="4E32FE29" id="Text Box 43" o:spid="_x0000_s1042" type="#_x0000_t202" style="position:absolute;left:0;text-align:left;margin-left:22.1pt;margin-top:36.3pt;width:98.25pt;height:23.25pt;z-index:251694080;visibility:visible;mso-wrap-style:square;mso-height-percent:0;mso-wrap-distance-left:9pt;mso-wrap-distance-top:0;mso-wrap-distance-right:9pt;mso-wrap-distance-bottom:0;mso-position-horizontal:absolute;mso-position-horizontal-relative:text;mso-position-vertical:absolute;mso-position-vertical-relative:text;mso-height-percent:0;mso-height-relative:margin;v-text-anchor:top" o:gfxdata="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" fillcolor="black [3213]" strokeweight=".5pt">
                       <v:textbox>
@@ -7633,7 +7635,7 @@
                     </wp:anchor>
                   </w:drawing>
                 </mc:Choice>
-                <mc:Fallback xmlns:mo="http://schemas.microsoft.com/office/mac/office/2008/main" xmlns:mv="urn:schemas-microsoft-com:mac:vml">
+                <mc:Fallback xmlns:mv="urn:schemas-microsoft-com:mac:vml" xmlns:mo="http://schemas.microsoft.com/office/mac/office/2008/main">
                   <w:pict>
                     <v:shape w14:anchorId="2B58A370" id="Text Box 42" o:spid="_x0000_s1043" type="#_x0000_t202" style="position:absolute;left:0;text-align:left;margin-left:53.6pt;margin-top:6.3pt;width:17.25pt;height:21pt;z-index:251693056;visibility:visible;mso-wrap-style:square;mso-width-percent:0;mso-height-percent:0;mso-wrap-distance-left:9pt;mso-wrap-distance-top:0;mso-wrap-distance-right:9pt;mso-wrap-distance-bottom:0;mso-position-horizontal:absolute;mso-position-horizontal-relative:text;mso-position-vertical:absolute;mso-position-vertical-relative:text;mso-width-percent:0;mso-height-percent:0;mso-width-relative:margin;mso-height-relative:margin;v-text-anchor:top" o:gfxdata="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" fillcolor="black [3213]" strokeweight=".5pt">
                       <v:textbox>
@@ -7722,11 +7724,11 @@
       <w:pPr>
         <w:pStyle w:val="Heading2"/>
       </w:pPr>
-      <w:bookmarkStart w:id="19" w:name="_Toc524612934"/>
+      <w:bookmarkStart w:id="20" w:name="_Toc524612934"/>
       <w:r>
         <w:t>Submit New Question</w:t>
       </w:r>
-      <w:bookmarkEnd w:id="19"/>
+      <w:bookmarkEnd w:id="20"/>
     </w:p>
     <w:tbl>
       <w:tblPr>
@@ -7841,7 +7843,7 @@
                     </wp:anchor>
                   </w:drawing>
                 </mc:Choice>
-                <mc:Fallback xmlns:mo="http://schemas.microsoft.com/office/mac/office/2008/main" xmlns:mv="urn:schemas-microsoft-com:mac:vml">
+                <mc:Fallback xmlns:mv="urn:schemas-microsoft-com:mac:vml" xmlns:mo="http://schemas.microsoft.com/office/mac/office/2008/main">
                   <w:pict>
                     <v:shape w14:anchorId="6AF8BE76" id="Text Box 46" o:spid="_x0000_s1044" type="#_x0000_t202" style="position:absolute;margin-left:292.35pt;margin-top:-.35pt;width:19.5pt;height:24pt;z-index:251697152;visibility:visible;mso-wrap-style:square;mso-height-percent:0;mso-wrap-distance-left:9pt;mso-wrap-distance-top:0;mso-wrap-distance-right:9pt;mso-wrap-distance-bottom:0;mso-position-horizontal:absolute;mso-position-horizontal-relative:text;mso-position-vertical:absolute;mso-position-vertical-relative:text;mso-height-percent:0;mso-height-relative:margin;v-text-anchor:top" o:gfxdata="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" fillcolor="black [3213]" strokeweight=".5pt">
                       <v:textbox>
@@ -8214,7 +8216,7 @@
                     </wp:anchor>
                   </w:drawing>
                 </mc:Choice>
-                <mc:Fallback xmlns:mo="http://schemas.microsoft.com/office/mac/office/2008/main" xmlns:mv="urn:schemas-microsoft-com:mac:vml">
+                <mc:Fallback xmlns:mv="urn:schemas-microsoft-com:mac:vml" xmlns:mo="http://schemas.microsoft.com/office/mac/office/2008/main">
                   <w:pict>
                     <v:shape w14:anchorId="583D6DA2" id="Text Box 45" o:spid="_x0000_s1045" type="#_x0000_t202" style="position:absolute;left:0;text-align:left;margin-left:80.6pt;margin-top:-.35pt;width:38.25pt;height:253.5pt;z-index:251696128;visibility:visible;mso-wrap-style:square;mso-height-percent:0;mso-wrap-distance-left:9pt;mso-wrap-distance-top:0;mso-wrap-distance-right:9pt;mso-wrap-distance-bottom:0;mso-position-horizontal:absolute;mso-position-horizontal-relative:text;mso-position-vertical:absolute;mso-position-vertical-relative:text;mso-height-percent:0;mso-height-relative:margin;v-text-anchor:top" o:gfxdata="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" fillcolor="black [3213]" strokeweight=".5pt">
                       <v:textbox>
@@ -8414,12 +8416,12 @@
       <w:pPr>
         <w:pStyle w:val="Heading2"/>
       </w:pPr>
-      <w:bookmarkStart w:id="20" w:name="_Toc524612935"/>
+      <w:bookmarkStart w:id="21" w:name="_Toc524612935"/>
       <w:r>
         <w:lastRenderedPageBreak/>
         <w:t>Settings</w:t>
       </w:r>
-      <w:bookmarkEnd w:id="20"/>
+      <w:bookmarkEnd w:id="21"/>
     </w:p>
     <w:tbl>
       <w:tblPr>
@@ -8605,11 +8607,11 @@
       <w:pPr>
         <w:pStyle w:val="Heading1"/>
       </w:pPr>
-      <w:bookmarkStart w:id="21" w:name="_Toc524612936"/>
+      <w:bookmarkStart w:id="22" w:name="_Toc524612936"/>
       <w:r>
         <w:t>Game Lobby</w:t>
       </w:r>
-      <w:bookmarkEnd w:id="21"/>
+      <w:bookmarkEnd w:id="22"/>
     </w:p>
     <w:p>
       <w:r>
@@ -8787,21 +8789,21 @@
       <w:r>
         <w:t xml:space="preserve"> </w:t>
       </w:r>
-      <w:bookmarkStart w:id="22" w:name="_Toc524612937"/>
+      <w:bookmarkStart w:id="23" w:name="_Toc524612937"/>
       <w:r>
         <w:t>Playing The Game</w:t>
       </w:r>
-      <w:bookmarkEnd w:id="22"/>
+      <w:bookmarkEnd w:id="23"/>
     </w:p>
     <w:p>
       <w:pPr>
         <w:pStyle w:val="Heading2"/>
       </w:pPr>
-      <w:bookmarkStart w:id="23" w:name="_Toc524612938"/>
+      <w:bookmarkStart w:id="24" w:name="_Toc524612938"/>
       <w:r>
         <w:t>Game Start</w:t>
       </w:r>
-      <w:bookmarkEnd w:id="23"/>
+      <w:bookmarkEnd w:id="24"/>
     </w:p>
     <w:p>
       <w:r>
@@ -8875,14 +8877,14 @@
         <w:pStyle w:val="Heading2"/>
         <w:ind w:right="5057"/>
       </w:pPr>
-      <w:bookmarkStart w:id="24" w:name="_Toc524612939"/>
+      <w:bookmarkStart w:id="25" w:name="_Toc524612939"/>
       <w:r>
         <w:t xml:space="preserve">UI </w:t>
       </w:r>
       <w:r>
         <w:t>Elements</w:t>
       </w:r>
-      <w:bookmarkEnd w:id="24"/>
+      <w:bookmarkEnd w:id="25"/>
     </w:p>
     <w:p>
       <w:pPr>
@@ -8975,11 +8977,11 @@
       <w:pPr>
         <w:pStyle w:val="Heading2"/>
       </w:pPr>
-      <w:bookmarkStart w:id="25" w:name="_Toc524612940"/>
+      <w:bookmarkStart w:id="26" w:name="_Toc524612940"/>
       <w:r>
         <w:t>Timer</w:t>
       </w:r>
-      <w:bookmarkEnd w:id="25"/>
+      <w:bookmarkEnd w:id="26"/>
     </w:p>
     <w:p>
       <w:r>
@@ -8995,7 +8997,7 @@
       <w:pPr>
         <w:pStyle w:val="Heading2"/>
       </w:pPr>
-      <w:bookmarkStart w:id="26" w:name="_Toc524612941"/>
+      <w:bookmarkStart w:id="27" w:name="_Toc524612941"/>
       <w:r>
         <w:rPr>
           <w:noProof/>
@@ -9068,7 +9070,7 @@
       <w:r>
         <w:t>Question Box / Answer Buttons</w:t>
       </w:r>
-      <w:bookmarkEnd w:id="26"/>
+      <w:bookmarkEnd w:id="27"/>
     </w:p>
     <w:p>
       <w:r>
@@ -9165,11 +9167,11 @@
       <w:pPr>
         <w:pStyle w:val="Heading2"/>
       </w:pPr>
-      <w:bookmarkStart w:id="27" w:name="_Toc524612942"/>
+      <w:bookmarkStart w:id="28" w:name="_Toc524612942"/>
       <w:r>
         <w:t>Like / Dislike Buttons</w:t>
       </w:r>
-      <w:bookmarkEnd w:id="27"/>
+      <w:bookmarkEnd w:id="28"/>
     </w:p>
     <w:p>
       <w:r>
@@ -9250,11 +9252,11 @@
       <w:pPr>
         <w:pStyle w:val="Heading2"/>
       </w:pPr>
-      <w:bookmarkStart w:id="28" w:name="_Toc524612943"/>
+      <w:bookmarkStart w:id="29" w:name="_Toc524612943"/>
       <w:r>
         <w:t>Round End</w:t>
       </w:r>
-      <w:bookmarkEnd w:id="28"/>
+      <w:bookmarkEnd w:id="29"/>
     </w:p>
     <w:p>
       <w:r>
@@ -9349,8 +9351,6 @@
       <w:r>
         <w:t>, via the share button</w:t>
       </w:r>
-      <w:bookmarkStart w:id="29" w:name="_GoBack"/>
-      <w:bookmarkEnd w:id="29"/>
       <w:r>
         <w:t xml:space="preserve"> and return to the main menu are displayed for the user. </w:t>
       </w:r>
@@ -9833,6 +9833,18 @@
             </w:pPr>
             <w:r>
               <w:t>Close any other unnecessary programs running in the background.</w:t>
+            </w:r>
+          </w:p>
+          <w:p>
+            <w:pPr>
+              <w:pStyle w:val="ListParagraph"/>
+              <w:numPr>
+                <w:ilvl w:val="0"/>
+                <w:numId w:val="40"/>
+              </w:numPr>
+            </w:pPr>
+            <w:r>
+              <w:t>You should reset the game with the reset button in the settings menu.</w:t>
             </w:r>
           </w:p>
           <w:p>
@@ -14968,6 +14980,7 @@
     <w:rsid w:val="00102ED8"/>
     <w:rsid w:val="001D7F88"/>
     <w:rsid w:val="003920F3"/>
+    <w:rsid w:val="003C5464"/>
     <w:rsid w:val="00411959"/>
     <w:rsid w:val="004152C3"/>
     <w:rsid w:val="004D7B58"/>
@@ -15753,7 +15766,7 @@
 </file>
 
 <file path=customXml/itemProps1.xml><?xml version="1.0" encoding="utf-8"?>
-<ds:datastoreItem xmlns:ds="http://schemas.openxmlformats.org/officeDocument/2006/customXml" ds:itemID="{9EA52EC6-2BB3-41EB-A573-D482B194F9ED}">
+<ds:datastoreItem xmlns:ds="http://schemas.openxmlformats.org/officeDocument/2006/customXml" ds:itemID="{8A91EA00-E6EE-4065-946C-78139DE1F6D6}">
   <ds:schemaRefs>
     <ds:schemaRef ds:uri="http://schemas.openxmlformats.org/officeDocument/2006/bibliography"/>
   </ds:schemaRefs>

</xml_diff>